<commit_message>
Überarbeitung von Handbuch und Aufgaben
</commit_message>
<xml_diff>
--- a/Doc/Aufgaben_2023.docx
+++ b/Doc/Aufgaben_2023.docx
@@ -171,11 +171,28 @@
     </w:tbl>
     <w:p>
       <w:r>
-        <w:t xml:space="preserve">Schreibe ein Programm, das den Monatsverbrauch in Kilowattstunden akzeptiert und </w:t>
-      </w:r>
-      <w:r>
-        <w:br/>
-        <w:t xml:space="preserve">den monatlichen Rechnungsbetrag beim Tarif "Billig Strom" berechnet. </w:t>
+        <w:t>Schreibe ein</w:t>
+      </w:r>
+      <w:r>
+        <w:t>e</w:t>
+      </w:r>
+      <w:r>
+        <w:t xml:space="preserve"> </w:t>
+      </w:r>
+      <w:r>
+        <w:t>Funktion</w:t>
+      </w:r>
+      <w:r>
+        <w:t xml:space="preserve">, </w:t>
+      </w:r>
+      <w:r>
+        <w:t>die</w:t>
+      </w:r>
+      <w:r>
+        <w:t xml:space="preserve"> den Monatsverbrauch in Kilowattstunden akzeptiert und den monatlichen Rechnungsbetrag beim Tarif "Billig Strom" berechnet. </w:t>
+      </w:r>
+      <w:r>
+        <w:t xml:space="preserve">Prüfe die Ergebnisse. </w:t>
       </w:r>
     </w:p>
     <w:p/>
@@ -187,14 +204,53 @@
     </w:p>
     <w:p>
       <w:r>
-        <w:t xml:space="preserve">Schreibe ein Programm, das Grundgebühr, Verbrauchspreis und Verbrauch im Monat akzeptiert und </w:t>
-      </w:r>
-      <w:r>
-        <w:br/>
-        <w:t xml:space="preserve">den monatlichen Rechnungsbetrag berechnet. </w:t>
-      </w:r>
-    </w:p>
-    <w:p/>
+        <w:t>Schreibe e</w:t>
+      </w:r>
+      <w:r>
+        <w:t>in</w:t>
+      </w:r>
+      <w:r>
+        <w:t>e</w:t>
+      </w:r>
+      <w:r>
+        <w:t xml:space="preserve"> </w:t>
+      </w:r>
+      <w:r>
+        <w:t>Funktion</w:t>
+      </w:r>
+      <w:r>
+        <w:t xml:space="preserve">, </w:t>
+      </w:r>
+      <w:r>
+        <w:t>d</w:t>
+      </w:r>
+      <w:r>
+        <w:t>ie</w:t>
+      </w:r>
+      <w:r>
+        <w:t xml:space="preserve"> Grundgebühr, Verbrauchspreis und Verbrauch </w:t>
+      </w:r>
+      <w:r>
+        <w:t xml:space="preserve">eines Stromtarifs </w:t>
+      </w:r>
+      <w:r>
+        <w:t xml:space="preserve">akzeptiert und den monatlichen Rechnungsbetrag </w:t>
+      </w:r>
+      <w:r>
+        <w:t>für diesen Stromtarif be</w:t>
+      </w:r>
+      <w:r>
+        <w:t>rechnet.</w:t>
+      </w:r>
+      <w:r>
+        <w:t xml:space="preserve"> Prüfe die Ergebnisse. </w:t>
+      </w:r>
+    </w:p>
+    <w:p>
+      <w:r>
+        <w:t xml:space="preserve"> </w:t>
+      </w:r>
+    </w:p>
     <w:p>
       <w:pPr>
         <w:pStyle w:val="AufgabemitNr"/>
@@ -203,13 +259,299 @@
     </w:p>
     <w:p>
       <w:r>
-        <w:t xml:space="preserve">Schreibe ein Programm, das die </w:t>
-      </w:r>
-      <w:r>
-        <w:t xml:space="preserve">Kosten </w:t>
-      </w:r>
-      <w:r>
-        <w:t xml:space="preserve">für die beiden Tarife "Watt für wenig" und "Billig Strom" </w:t>
+        <w:t xml:space="preserve">Wir wollen in Großbritannien einkaufen. Die Preise sind dort in britischen Pfund (GBP) angegeben. Wir müssen also umrechnen. </w:t>
+      </w:r>
+    </w:p>
+    <w:p>
+      <w:pPr>
+        <w:pStyle w:val="Listenabsatz"/>
+        <w:numPr>
+          <w:ilvl w:val="0"/>
+          <w:numId w:val="2"/>
+        </w:numPr>
+      </w:pPr>
+      <w:r>
+        <w:t>Schreibe eine Funktion, die britische Pfund in Euro umrechnet.</w:t>
+      </w:r>
+      <w:r>
+        <w:br/>
+        <w:t>(Kurs: 1 GBP = 1,21 EUR)</w:t>
+      </w:r>
+    </w:p>
+    <w:p>
+      <w:pPr>
+        <w:pStyle w:val="Listenabsatz"/>
+        <w:numPr>
+          <w:ilvl w:val="0"/>
+          <w:numId w:val="5"/>
+        </w:numPr>
+      </w:pPr>
+      <w:r>
+        <w:t>Schreibe eine Kurzbeschreibung</w:t>
+      </w:r>
+    </w:p>
+    <w:p>
+      <w:pPr>
+        <w:pStyle w:val="Listenabsatz"/>
+        <w:numPr>
+          <w:ilvl w:val="0"/>
+          <w:numId w:val="5"/>
+        </w:numPr>
+      </w:pPr>
+      <w:r>
+        <w:t>Mit welchen Daten soll die Funktion arbeiten?</w:t>
+      </w:r>
+    </w:p>
+    <w:p>
+      <w:pPr>
+        <w:pStyle w:val="Listenabsatz"/>
+        <w:numPr>
+          <w:ilvl w:val="0"/>
+          <w:numId w:val="5"/>
+        </w:numPr>
+      </w:pPr>
+      <w:r>
+        <w:t>Definiere einen Namen für die Funktion, gib Eingabewert und Rückgabewert an</w:t>
+      </w:r>
+    </w:p>
+    <w:p>
+      <w:pPr>
+        <w:pStyle w:val="Listenabsatz"/>
+        <w:numPr>
+          <w:ilvl w:val="0"/>
+          <w:numId w:val="5"/>
+        </w:numPr>
+        <w:rPr>
+          <w:strike/>
+        </w:rPr>
+      </w:pPr>
+      <w:r>
+        <w:rPr>
+          <w:strike/>
+        </w:rPr>
+        <w:t>Gerüst</w:t>
+      </w:r>
+    </w:p>
+    <w:p>
+      <w:pPr>
+        <w:pStyle w:val="Listenabsatz"/>
+        <w:numPr>
+          <w:ilvl w:val="0"/>
+          <w:numId w:val="5"/>
+        </w:numPr>
+      </w:pPr>
+      <w:r>
+        <w:t>Rumpf</w:t>
+      </w:r>
+    </w:p>
+    <w:p>
+      <w:pPr>
+        <w:pStyle w:val="Listenabsatz"/>
+        <w:numPr>
+          <w:ilvl w:val="0"/>
+          <w:numId w:val="2"/>
+        </w:numPr>
+      </w:pPr>
+      <w:r>
+        <w:t xml:space="preserve">Prüfe die Ergebnisse mit Hilfe einer Tabelle von 0 GBP bis 10 GBP in Schritten von 0.50 GBP. </w:t>
+      </w:r>
+    </w:p>
+    <w:p/>
+    <w:p>
+      <w:pPr>
+        <w:pStyle w:val="AufgabemitNr"/>
+        <w:ind w:left="0" w:firstLine="0"/>
+      </w:pPr>
+    </w:p>
+    <w:p>
+      <w:r>
+        <w:t xml:space="preserve">Wir haben in Großbritannien eingekauft. Die Preise unserer Einkäufe stehen in einer Liste: </w:t>
+      </w:r>
+    </w:p>
+    <w:p>
+      <w:r>
+        <w:t>Book: Guinness World Records</w:t>
+      </w:r>
+      <w:r>
+        <w:tab/>
+      </w:r>
+      <w:r>
+        <w:tab/>
+        <w:t>09.00 GBP</w:t>
+      </w:r>
+    </w:p>
+    <w:p>
+      <w:r>
+        <w:t>CD: Adele – 30</w:t>
+      </w:r>
+      <w:r>
+        <w:tab/>
+      </w:r>
+      <w:r>
+        <w:tab/>
+      </w:r>
+      <w:r>
+        <w:tab/>
+      </w:r>
+      <w:r>
+        <w:tab/>
+        <w:t>11.99 GBP</w:t>
+      </w:r>
+    </w:p>
+    <w:p>
+      <w:r>
+        <w:t>Poster: Butterflies</w:t>
+      </w:r>
+      <w:r>
+        <w:tab/>
+      </w:r>
+      <w:r>
+        <w:tab/>
+      </w:r>
+      <w:r>
+        <w:tab/>
+        <w:t>12.99 GBP</w:t>
+      </w:r>
+    </w:p>
+    <w:p>
+      <w:r>
+        <w:t xml:space="preserve">Bicycle </w:t>
+      </w:r>
+      <w:proofErr w:type="spellStart"/>
+      <w:r>
+        <w:t>Reflective</w:t>
+      </w:r>
+      <w:proofErr w:type="spellEnd"/>
+      <w:r>
+        <w:t xml:space="preserve"> Gilet</w:t>
+      </w:r>
+      <w:r>
+        <w:tab/>
+      </w:r>
+      <w:r>
+        <w:tab/>
+      </w:r>
+      <w:r>
+        <w:tab/>
+        <w:t>24.99 GBP</w:t>
+      </w:r>
+    </w:p>
+    <w:p/>
+    <w:p>
+      <w:pPr>
+        <w:pStyle w:val="Listenabsatz"/>
+        <w:numPr>
+          <w:ilvl w:val="0"/>
+          <w:numId w:val="4"/>
+        </w:numPr>
+      </w:pPr>
+      <w:r>
+        <w:t xml:space="preserve">Schreibe eine Funktion, die </w:t>
+      </w:r>
+      <w:r>
+        <w:t>die Preise der Einkäufe addiert und die Summe in Euro umrechnet.  (Kurs: 1 GBP = 1,21 EUR)</w:t>
+      </w:r>
+    </w:p>
+    <w:p>
+      <w:pPr>
+        <w:pStyle w:val="Listenabsatz"/>
+        <w:numPr>
+          <w:ilvl w:val="0"/>
+          <w:numId w:val="3"/>
+        </w:numPr>
+      </w:pPr>
+      <w:r>
+        <w:t>Schreibe eine Kurzbeschreibung</w:t>
+      </w:r>
+    </w:p>
+    <w:p>
+      <w:pPr>
+        <w:pStyle w:val="Listenabsatz"/>
+        <w:numPr>
+          <w:ilvl w:val="0"/>
+          <w:numId w:val="3"/>
+        </w:numPr>
+      </w:pPr>
+      <w:r>
+        <w:t>Mit welchen Daten soll die Funktion arbeiten?</w:t>
+      </w:r>
+    </w:p>
+    <w:p>
+      <w:pPr>
+        <w:pStyle w:val="Listenabsatz"/>
+        <w:numPr>
+          <w:ilvl w:val="0"/>
+          <w:numId w:val="3"/>
+        </w:numPr>
+      </w:pPr>
+      <w:r>
+        <w:t>Definiere einen Namen für die Funktion, gib Eingabewert und Rückgabewert an</w:t>
+      </w:r>
+    </w:p>
+    <w:p>
+      <w:pPr>
+        <w:pStyle w:val="Listenabsatz"/>
+        <w:numPr>
+          <w:ilvl w:val="0"/>
+          <w:numId w:val="3"/>
+        </w:numPr>
+        <w:rPr>
+          <w:strike/>
+        </w:rPr>
+      </w:pPr>
+      <w:r>
+        <w:rPr>
+          <w:strike/>
+        </w:rPr>
+        <w:t>Gerüst</w:t>
+      </w:r>
+    </w:p>
+    <w:p>
+      <w:pPr>
+        <w:pStyle w:val="Listenabsatz"/>
+        <w:numPr>
+          <w:ilvl w:val="0"/>
+          <w:numId w:val="3"/>
+        </w:numPr>
+      </w:pPr>
+      <w:r>
+        <w:t>Rumpf</w:t>
+      </w:r>
+    </w:p>
+    <w:p>
+      <w:pPr>
+        <w:pStyle w:val="Listenabsatz"/>
+        <w:numPr>
+          <w:ilvl w:val="0"/>
+          <w:numId w:val="4"/>
+        </w:numPr>
+      </w:pPr>
+      <w:r>
+        <w:t>Drucke die Summe für alle 4 Einkäufe.</w:t>
+      </w:r>
+    </w:p>
+    <w:p>
+      <w:pPr>
+        <w:pStyle w:val="Listenabsatz"/>
+        <w:numPr>
+          <w:ilvl w:val="0"/>
+          <w:numId w:val="4"/>
+        </w:numPr>
+      </w:pPr>
+      <w:r>
+        <w:t>Die Weste (Gilet) ist zu teuer. Drucke die Summe für die ersten 3 Einkäufe.</w:t>
+      </w:r>
+    </w:p>
+    <w:p/>
+    <w:p>
+      <w:pPr>
+        <w:pStyle w:val="AufgabemitNr"/>
+        <w:ind w:left="0" w:firstLine="0"/>
+      </w:pPr>
+    </w:p>
+    <w:p>
+      <w:r>
+        <w:t xml:space="preserve">Schreibe ein Programm, das die Kosten für die beiden Tarife "Watt für wenig" und "Billig Strom" </w:t>
       </w:r>
     </w:p>
     <w:p>
@@ -217,10 +559,7 @@
         <w:ind w:firstLine="708"/>
       </w:pPr>
       <w:r>
-        <w:t>a) berechnet</w:t>
-      </w:r>
-      <w:r>
-        <w:t xml:space="preserve"> </w:t>
+        <w:t xml:space="preserve">a) berechnet </w:t>
       </w:r>
     </w:p>
     <w:p>
@@ -240,6 +579,14 @@
       </w:r>
     </w:p>
     <w:p/>
+    <w:p>
+      <w:pPr>
+        <w:spacing w:after="160"/>
+      </w:pPr>
+      <w:r>
+        <w:br w:type="page"/>
+      </w:r>
+    </w:p>
     <w:p>
       <w:pPr>
         <w:pStyle w:val="AufgabemitNr"/>
@@ -371,388 +718,6 @@
       </w:pPr>
       <w:r>
         <w:t>Vergleiche die Ergebnisse mit Hilfe eines Diagramms</w:t>
-      </w:r>
-    </w:p>
-    <w:p/>
-    <w:p>
-      <w:pPr>
-        <w:pStyle w:val="AufgabemitNr"/>
-        <w:ind w:left="0" w:firstLine="0"/>
-      </w:pPr>
-    </w:p>
-    <w:p>
-      <w:r>
-        <w:t xml:space="preserve">Wir wollen in </w:t>
-      </w:r>
-      <w:r>
-        <w:t>Großbritannien</w:t>
-      </w:r>
-      <w:r>
-        <w:t xml:space="preserve"> einkaufen. Die Preise sind dort in </w:t>
-      </w:r>
-      <w:r>
-        <w:t xml:space="preserve">britischen Pfund (GBP) </w:t>
-      </w:r>
-      <w:r>
-        <w:t xml:space="preserve">angegeben. Wir müssen also umrechnen. </w:t>
-      </w:r>
-    </w:p>
-    <w:p>
-      <w:pPr>
-        <w:pStyle w:val="Listenabsatz"/>
-        <w:numPr>
-          <w:ilvl w:val="0"/>
-          <w:numId w:val="2"/>
-        </w:numPr>
-      </w:pPr>
-      <w:r>
-        <w:t xml:space="preserve">Schreibe eine Funktion, die </w:t>
-      </w:r>
-      <w:r>
-        <w:t xml:space="preserve">britische Pfund </w:t>
-      </w:r>
-      <w:r>
-        <w:t>in Euro umrechnet</w:t>
-      </w:r>
-      <w:r>
-        <w:t>.</w:t>
-      </w:r>
-      <w:r>
-        <w:br/>
-      </w:r>
-      <w:r>
-        <w:t xml:space="preserve">(Kurs: </w:t>
-      </w:r>
-      <w:r>
-        <w:t>1 GBP = 1,21 EUR)</w:t>
-      </w:r>
-    </w:p>
-    <w:p>
-      <w:pPr>
-        <w:pStyle w:val="Listenabsatz"/>
-        <w:numPr>
-          <w:ilvl w:val="0"/>
-          <w:numId w:val="5"/>
-        </w:numPr>
-      </w:pPr>
-      <w:r>
-        <w:t xml:space="preserve">Schreibe eine </w:t>
-      </w:r>
-      <w:r>
-        <w:t>Kurzbeschreibung</w:t>
-      </w:r>
-    </w:p>
-    <w:p>
-      <w:pPr>
-        <w:pStyle w:val="Listenabsatz"/>
-        <w:numPr>
-          <w:ilvl w:val="0"/>
-          <w:numId w:val="5"/>
-        </w:numPr>
-      </w:pPr>
-      <w:r>
-        <w:t xml:space="preserve">Mit welchen </w:t>
-      </w:r>
-      <w:r>
-        <w:t>Daten</w:t>
-      </w:r>
-      <w:r>
-        <w:t xml:space="preserve"> soll die Funktion arbeiten?</w:t>
-      </w:r>
-    </w:p>
-    <w:p>
-      <w:pPr>
-        <w:pStyle w:val="Listenabsatz"/>
-        <w:numPr>
-          <w:ilvl w:val="0"/>
-          <w:numId w:val="5"/>
-        </w:numPr>
-      </w:pPr>
-      <w:r>
-        <w:t>Definiere einen Namen für die Funktion, gib Eingabewert und Rückgabewert an</w:t>
-      </w:r>
-    </w:p>
-    <w:p>
-      <w:pPr>
-        <w:pStyle w:val="Listenabsatz"/>
-        <w:numPr>
-          <w:ilvl w:val="0"/>
-          <w:numId w:val="5"/>
-        </w:numPr>
-        <w:rPr>
-          <w:strike/>
-        </w:rPr>
-      </w:pPr>
-      <w:r>
-        <w:rPr>
-          <w:strike/>
-        </w:rPr>
-        <w:t>Gerüst</w:t>
-      </w:r>
-    </w:p>
-    <w:p>
-      <w:pPr>
-        <w:pStyle w:val="Listenabsatz"/>
-        <w:numPr>
-          <w:ilvl w:val="0"/>
-          <w:numId w:val="5"/>
-        </w:numPr>
-      </w:pPr>
-      <w:r>
-        <w:t>Rumpf</w:t>
-      </w:r>
-    </w:p>
-    <w:p>
-      <w:pPr>
-        <w:pStyle w:val="Listenabsatz"/>
-        <w:numPr>
-          <w:ilvl w:val="0"/>
-          <w:numId w:val="2"/>
-        </w:numPr>
-      </w:pPr>
-      <w:r>
-        <w:t>Prüfe die Ergebnisse mit Hilfe einer Tabelle</w:t>
-      </w:r>
-      <w:r>
-        <w:t xml:space="preserve"> von</w:t>
-      </w:r>
-      <w:r>
-        <w:t xml:space="preserve"> 0</w:t>
-      </w:r>
-      <w:r>
-        <w:t xml:space="preserve"> </w:t>
-      </w:r>
-      <w:r>
-        <w:t xml:space="preserve">GBP bis 10 GBP in Schritten von 0.50 </w:t>
-      </w:r>
-      <w:r>
-        <w:t xml:space="preserve">GBP. </w:t>
-      </w:r>
-    </w:p>
-    <w:p/>
-    <w:p>
-      <w:pPr>
-        <w:spacing w:after="160"/>
-        <w:rPr>
-          <w:b/>
-          <w:bCs/>
-        </w:rPr>
-      </w:pPr>
-      <w:r>
-        <w:rPr>
-          <w:b/>
-          <w:bCs/>
-        </w:rPr>
-        <w:br w:type="page"/>
-      </w:r>
-    </w:p>
-    <w:p>
-      <w:pPr>
-        <w:pStyle w:val="AufgabemitNr"/>
-        <w:ind w:left="0" w:firstLine="0"/>
-      </w:pPr>
-    </w:p>
-    <w:p>
-      <w:r>
-        <w:t xml:space="preserve">Wir haben in </w:t>
-      </w:r>
-      <w:r>
-        <w:t>Großbritannien</w:t>
-      </w:r>
-      <w:r>
-        <w:t xml:space="preserve"> eingekauft. Die Preise unserer Einkäufe stehen in einer Liste: </w:t>
-      </w:r>
-    </w:p>
-    <w:p>
-      <w:r>
-        <w:t>Book: Guinness World Records</w:t>
-      </w:r>
-      <w:r>
-        <w:tab/>
-      </w:r>
-      <w:r>
-        <w:tab/>
-        <w:t>09.00 GBP</w:t>
-      </w:r>
-    </w:p>
-    <w:p>
-      <w:r>
-        <w:t>CD: Adele – 30</w:t>
-      </w:r>
-      <w:r>
-        <w:tab/>
-      </w:r>
-      <w:r>
-        <w:tab/>
-      </w:r>
-      <w:r>
-        <w:tab/>
-      </w:r>
-      <w:r>
-        <w:tab/>
-        <w:t>11.99 GBP</w:t>
-      </w:r>
-    </w:p>
-    <w:p>
-      <w:r>
-        <w:t xml:space="preserve">Poster: </w:t>
-      </w:r>
-      <w:r>
-        <w:t>Butterflies</w:t>
-      </w:r>
-      <w:r>
-        <w:tab/>
-      </w:r>
-      <w:r>
-        <w:tab/>
-      </w:r>
-      <w:r>
-        <w:tab/>
-        <w:t>12.99 GBP</w:t>
-      </w:r>
-    </w:p>
-    <w:p>
-      <w:r>
-        <w:t xml:space="preserve">Bicycle </w:t>
-      </w:r>
-      <w:proofErr w:type="spellStart"/>
-      <w:r>
-        <w:t>Reflective</w:t>
-      </w:r>
-      <w:proofErr w:type="spellEnd"/>
-      <w:r>
-        <w:t xml:space="preserve"> Gilet</w:t>
-      </w:r>
-      <w:r>
-        <w:tab/>
-      </w:r>
-      <w:r>
-        <w:tab/>
-      </w:r>
-      <w:r>
-        <w:tab/>
-        <w:t>24.99 GBP</w:t>
-      </w:r>
-    </w:p>
-    <w:p/>
-    <w:p>
-      <w:pPr>
-        <w:pStyle w:val="Listenabsatz"/>
-        <w:numPr>
-          <w:ilvl w:val="0"/>
-          <w:numId w:val="4"/>
-        </w:numPr>
-      </w:pPr>
-      <w:r>
-        <w:t xml:space="preserve">Schreibe eine Funktion, die </w:t>
-      </w:r>
-      <w:r>
-        <w:t>die Preise der Einkäufe</w:t>
-      </w:r>
-      <w:r>
-        <w:t xml:space="preserve"> </w:t>
-      </w:r>
-      <w:r>
-        <w:t>addiert und die Summe in Euro umrechnet.</w:t>
-      </w:r>
-      <w:r>
-        <w:t xml:space="preserve">  (Kurs: 1 GBP = 1,21 EUR)</w:t>
-      </w:r>
-    </w:p>
-    <w:p>
-      <w:pPr>
-        <w:pStyle w:val="Listenabsatz"/>
-        <w:numPr>
-          <w:ilvl w:val="0"/>
-          <w:numId w:val="3"/>
-        </w:numPr>
-      </w:pPr>
-      <w:r>
-        <w:t>Schreibe eine Kurzbeschreibung</w:t>
-      </w:r>
-    </w:p>
-    <w:p>
-      <w:pPr>
-        <w:pStyle w:val="Listenabsatz"/>
-        <w:numPr>
-          <w:ilvl w:val="0"/>
-          <w:numId w:val="3"/>
-        </w:numPr>
-      </w:pPr>
-      <w:r>
-        <w:t>Mit welchen Daten soll die Funktion arbeiten?</w:t>
-      </w:r>
-    </w:p>
-    <w:p>
-      <w:pPr>
-        <w:pStyle w:val="Listenabsatz"/>
-        <w:numPr>
-          <w:ilvl w:val="0"/>
-          <w:numId w:val="3"/>
-        </w:numPr>
-      </w:pPr>
-      <w:r>
-        <w:t>Definiere einen Namen für die Funktion, gib Eingabewert und Rückgabewert an</w:t>
-      </w:r>
-    </w:p>
-    <w:p>
-      <w:pPr>
-        <w:pStyle w:val="Listenabsatz"/>
-        <w:numPr>
-          <w:ilvl w:val="0"/>
-          <w:numId w:val="3"/>
-        </w:numPr>
-        <w:rPr>
-          <w:strike/>
-        </w:rPr>
-      </w:pPr>
-      <w:r>
-        <w:rPr>
-          <w:strike/>
-        </w:rPr>
-        <w:t>Gerüst</w:t>
-      </w:r>
-    </w:p>
-    <w:p>
-      <w:pPr>
-        <w:pStyle w:val="Listenabsatz"/>
-        <w:numPr>
-          <w:ilvl w:val="0"/>
-          <w:numId w:val="3"/>
-        </w:numPr>
-      </w:pPr>
-      <w:r>
-        <w:t>Rumpf</w:t>
-      </w:r>
-    </w:p>
-    <w:p>
-      <w:pPr>
-        <w:pStyle w:val="Listenabsatz"/>
-        <w:numPr>
-          <w:ilvl w:val="0"/>
-          <w:numId w:val="4"/>
-        </w:numPr>
-      </w:pPr>
-      <w:r>
-        <w:t>Drucke die Summe für alle 4 Einkäufe</w:t>
-      </w:r>
-      <w:r>
-        <w:t>.</w:t>
-      </w:r>
-    </w:p>
-    <w:p>
-      <w:pPr>
-        <w:pStyle w:val="Listenabsatz"/>
-        <w:numPr>
-          <w:ilvl w:val="0"/>
-          <w:numId w:val="4"/>
-        </w:numPr>
-      </w:pPr>
-      <w:r>
-        <w:t>Die Weste (Gilet) ist zu teuer. Drucke die Summe für die ersten 3 Einkäufe</w:t>
-      </w:r>
-      <w:r>
-        <w:t>.</w:t>
       </w:r>
     </w:p>
     <w:p/>
@@ -1426,153 +1391,83 @@
         <w:br/>
       </w:r>
     </w:p>
+    <w:p>
+      <w:pPr>
+        <w:rPr>
+          <w:color w:val="FF0000"/>
+        </w:rPr>
+      </w:pPr>
+      <w:r>
+        <w:rPr>
+          <w:color w:val="FF0000"/>
+        </w:rPr>
+        <w:t xml:space="preserve">Schreibe einen Unittest für </w:t>
+      </w:r>
+      <w:r>
+        <w:rPr>
+          <w:color w:val="FF0000"/>
+        </w:rPr>
+        <w:t>Aufgabe 4</w:t>
+      </w:r>
+    </w:p>
+    <w:p>
+      <w:pPr>
+        <w:rPr>
+          <w:color w:val="FF0000"/>
+        </w:rPr>
+      </w:pPr>
+      <w:r>
+        <w:rPr>
+          <w:color w:val="FF0000"/>
+        </w:rPr>
+        <w:t xml:space="preserve">Schreibe einen Unittest für </w:t>
+      </w:r>
+      <w:r>
+        <w:rPr>
+          <w:color w:val="FF0000"/>
+        </w:rPr>
+        <w:t xml:space="preserve">Aufgabe </w:t>
+      </w:r>
+      <w:r>
+        <w:rPr>
+          <w:color w:val="FF0000"/>
+        </w:rPr>
+        <w:t>6</w:t>
+      </w:r>
+    </w:p>
+    <w:p>
+      <w:pPr>
+        <w:rPr>
+          <w:color w:val="FF0000"/>
+        </w:rPr>
+      </w:pPr>
+      <w:r>
+        <w:rPr>
+          <w:color w:val="FF0000"/>
+        </w:rPr>
+        <w:t xml:space="preserve">Löse das Problem Mustererkennung. Schreibe einen Unittest für die Lösung. </w:t>
+      </w:r>
+      <w:r>
+        <w:rPr>
+          <w:color w:val="FF0000"/>
+        </w:rPr>
+        <w:t xml:space="preserve"> </w:t>
+      </w:r>
+    </w:p>
+    <w:p>
+      <w:pPr>
+        <w:rPr>
+          <w:color w:val="FF0000"/>
+        </w:rPr>
+      </w:pPr>
+    </w:p>
+    <w:p/>
     <w:p/>
     <w:p>
       <w:pPr>
         <w:pStyle w:val="AufgabemitNr"/>
         <w:ind w:left="0" w:firstLine="0"/>
       </w:pPr>
-      <w:bookmarkStart w:id="0" w:name="_Ref119244646"/>
-    </w:p>
-    <w:bookmarkEnd w:id="0"/>
-    <w:p>
-      <w:r>
-        <w:t xml:space="preserve">Schreibe eine Funktion, die eine 3-stellige Ganzzahl akzeptiert und die Anzahl der Hunderter zurückgibt. Teste die Funktion mit den Ganzzahlen: 0, 10, 100, 109, 200, 290, 900, 999. </w:t>
-      </w:r>
-    </w:p>
-    <w:p/>
-    <w:p>
-      <w:pPr>
-        <w:pStyle w:val="AufgabemitNr"/>
-        <w:ind w:left="0" w:firstLine="0"/>
-      </w:pPr>
-      <w:bookmarkStart w:id="1" w:name="_Ref119244770"/>
-    </w:p>
-    <w:bookmarkEnd w:id="1"/>
-    <w:p>
-      <w:r>
-        <w:t>Schreibe eine Funktion, die eine 3-stellige Ganzzahl akzeptiert und die Anzahl der Hunderter</w:t>
-      </w:r>
-      <w:r>
-        <w:t>, Zehner, Einer in einer Liste</w:t>
-      </w:r>
-      <w:r>
-        <w:t xml:space="preserve"> zurückgibt. Teste die Funktion mit den Ganzzahlen: 0, 10, 100, 109, 200, 290, 900, 999. </w:t>
-      </w:r>
-    </w:p>
-    <w:p/>
-    <w:p>
-      <w:pPr>
-        <w:pStyle w:val="AufgabemitNr"/>
-        <w:ind w:left="0" w:firstLine="0"/>
-      </w:pPr>
-      <w:bookmarkStart w:id="2" w:name="_Ref119244836"/>
-    </w:p>
-    <w:bookmarkEnd w:id="2"/>
-    <w:p>
-      <w:r>
-        <w:t xml:space="preserve">Schreibe eine Funktion, die eine 3-stellige Ganzzahl akzeptiert und die Quersumme der Ganzzahl zurückgibt. Teste die Funktion mit den Ganzzahlen: 0, 10, 100, 109, 200, 290, 900, 999. </w:t>
-      </w:r>
-    </w:p>
-    <w:p/>
-    <w:p>
-      <w:pPr>
-        <w:pStyle w:val="AufgabemitNr"/>
-        <w:ind w:left="0" w:firstLine="0"/>
-      </w:pPr>
-    </w:p>
-    <w:p>
-      <w:r>
-        <w:t xml:space="preserve">Erstelle einen Unittest für </w:t>
-      </w:r>
-      <w:r>
-        <w:fldChar w:fldCharType="begin"/>
-      </w:r>
-      <w:r>
-        <w:instrText xml:space="preserve"> REF _Ref119244646 \r \h </w:instrText>
-      </w:r>
-      <w:r>
-        <w:fldChar w:fldCharType="separate"/>
-      </w:r>
-      <w:r>
-        <w:t>Aufgabe 8</w:t>
-      </w:r>
-      <w:r>
-        <w:fldChar w:fldCharType="end"/>
-      </w:r>
-      <w:r>
-        <w:t>.</w:t>
-      </w:r>
-    </w:p>
-    <w:p/>
-    <w:p>
-      <w:pPr>
-        <w:pStyle w:val="AufgabemitNr"/>
-        <w:ind w:left="0" w:firstLine="0"/>
-      </w:pPr>
-    </w:p>
-    <w:p>
-      <w:r>
-        <w:t xml:space="preserve">Erstelle einen Unittest für </w:t>
-      </w:r>
-      <w:r>
-        <w:fldChar w:fldCharType="begin"/>
-      </w:r>
-      <w:r>
-        <w:instrText xml:space="preserve"> REF _Ref119244770 \r \h </w:instrText>
-      </w:r>
-      <w:r>
-        <w:fldChar w:fldCharType="separate"/>
-      </w:r>
-      <w:r>
-        <w:t>Aufgabe 9</w:t>
-      </w:r>
-      <w:r>
-        <w:fldChar w:fldCharType="end"/>
-      </w:r>
-      <w:r>
-        <w:t>.</w:t>
-      </w:r>
-    </w:p>
-    <w:p/>
-    <w:p>
-      <w:pPr>
-        <w:pStyle w:val="AufgabemitNr"/>
-        <w:ind w:left="0" w:firstLine="0"/>
-      </w:pPr>
-    </w:p>
-    <w:p>
-      <w:r>
-        <w:t xml:space="preserve">Erstelle einen Unittest für </w:t>
-      </w:r>
-      <w:r>
-        <w:fldChar w:fldCharType="begin"/>
-      </w:r>
-      <w:r>
-        <w:instrText xml:space="preserve"> REF _Ref119244836 \r \h </w:instrText>
-      </w:r>
-      <w:r>
-        <w:fldChar w:fldCharType="separate"/>
-      </w:r>
-      <w:r>
-        <w:t>Aufgabe 10</w:t>
-      </w:r>
-      <w:r>
-        <w:fldChar w:fldCharType="end"/>
-      </w:r>
-      <w:r>
-        <w:t>.</w:t>
-      </w:r>
-      <w:r>
-        <w:t xml:space="preserve"> </w:t>
-      </w:r>
-    </w:p>
-    <w:p/>
-    <w:p>
-      <w:pPr>
-        <w:pStyle w:val="AufgabemitNr"/>
-        <w:ind w:left="0" w:firstLine="0"/>
-      </w:pPr>
     </w:p>
     <w:p>
       <w:r>
@@ -1814,17 +1709,12 @@
         <w:t xml:space="preserve">- </w:t>
       </w:r>
       <w:proofErr w:type="spellStart"/>
-      <w:proofErr w:type="gramStart"/>
       <w:r>
         <w:t>standby</w:t>
       </w:r>
       <w:proofErr w:type="spellEnd"/>
       <w:r>
-        <w:t>(</w:t>
-      </w:r>
-      <w:proofErr w:type="gramEnd"/>
-      <w:r>
-        <w:t>)</w:t>
+        <w:t>()</w:t>
       </w:r>
       <w:r>
         <w:br/>
@@ -1894,19 +1784,11 @@
       </w:r>
       <w:proofErr w:type="spellStart"/>
       <w:r>
-        <w:t>an_</w:t>
-      </w:r>
-      <w:proofErr w:type="gramStart"/>
-      <w:r>
-        <w:t>aus</w:t>
+        <w:t>an_aus</w:t>
       </w:r>
       <w:proofErr w:type="spellEnd"/>
       <w:r>
-        <w:t>(</w:t>
-      </w:r>
-      <w:proofErr w:type="gramEnd"/>
-      <w:r>
-        <w:t>)</w:t>
+        <w:t>()</w:t>
       </w:r>
       <w:r>
         <w:br/>
@@ -2131,13 +2013,9 @@
           <w:numId w:val="9"/>
         </w:numPr>
       </w:pPr>
-      <w:proofErr w:type="gramStart"/>
-      <w:r>
-        <w:t>das erste Smiley</w:t>
-      </w:r>
-      <w:proofErr w:type="gramEnd"/>
-      <w:r>
-        <w:t xml:space="preserve"> in der oberen linken Ecke</w:t>
+      <w:r>
+        <w:lastRenderedPageBreak/>
+        <w:t>das erste Smiley in der oberen linken Ecke</w:t>
       </w:r>
     </w:p>
     <w:p>
@@ -2160,13 +2038,8 @@
           <w:numId w:val="9"/>
         </w:numPr>
       </w:pPr>
-      <w:proofErr w:type="gramStart"/>
-      <w:r>
-        <w:t>das dritte Smiley</w:t>
-      </w:r>
-      <w:proofErr w:type="gramEnd"/>
-      <w:r>
-        <w:t xml:space="preserve"> in der unteren rechten Ecke</w:t>
+      <w:r>
+        <w:t>das dritte Smiley in der unteren rechten Ecke</w:t>
       </w:r>
     </w:p>
     <w:p>
@@ -2316,19 +2189,11 @@
       </w:r>
       <w:proofErr w:type="spellStart"/>
       <w:r>
-        <w:t>rate_</w:t>
-      </w:r>
-      <w:proofErr w:type="gramStart"/>
-      <w:r>
-        <w:t>zahl</w:t>
+        <w:t>rate_zahl</w:t>
       </w:r>
       <w:proofErr w:type="spellEnd"/>
       <w:r>
-        <w:t>(</w:t>
-      </w:r>
-      <w:proofErr w:type="gramEnd"/>
-      <w:r>
-        <w:t xml:space="preserve">) zur Berechnung der geratenen Zahl. </w:t>
+        <w:t xml:space="preserve">() zur Berechnung der geratenen Zahl. </w:t>
       </w:r>
     </w:p>
     <w:p>
@@ -2340,7 +2205,6 @@
         </w:numPr>
       </w:pPr>
       <w:r>
-        <w:lastRenderedPageBreak/>
         <w:t xml:space="preserve">Schreibe die Funktion </w:t>
       </w:r>
       <w:proofErr w:type="spellStart"/>
@@ -2349,15 +2213,7 @@
       </w:r>
       <w:proofErr w:type="spellEnd"/>
       <w:r>
-        <w:t xml:space="preserve">. Die Funktion soll auf die Tasten ↓ ↑ </w:t>
-      </w:r>
-      <w:proofErr w:type="gramStart"/>
-      <w:r>
-        <w:t>=  q</w:t>
-      </w:r>
-      <w:proofErr w:type="gramEnd"/>
-      <w:r>
-        <w:t xml:space="preserve">  reagieren. Arbeite mit den globalen Variablen. </w:t>
+        <w:t xml:space="preserve">. Die Funktion soll auf die Tasten ↓ ↑ =  q  reagieren. Arbeite mit den globalen Variablen. </w:t>
       </w:r>
     </w:p>
     <w:p>
@@ -2421,19 +2277,11 @@
       </w:r>
       <w:proofErr w:type="spellStart"/>
       <w:r>
-        <w:t>zeige_</w:t>
-      </w:r>
-      <w:proofErr w:type="gramStart"/>
-      <w:r>
-        <w:t>Kommentar</w:t>
+        <w:t>zeige_Kommentar</w:t>
       </w:r>
       <w:proofErr w:type="spellEnd"/>
       <w:r>
-        <w:t>(</w:t>
-      </w:r>
-      <w:proofErr w:type="gramEnd"/>
-      <w:r>
-        <w:t xml:space="preserve">). Die Funktion gibt die Anzahl der Versuche aus, die der Computer benötigt hat. </w:t>
+        <w:t xml:space="preserve">(). Die Funktion gibt die Anzahl der Versuche aus, die der Computer benötigt hat. </w:t>
       </w:r>
     </w:p>
     <w:p/>
@@ -2543,6 +2391,7 @@
         <w:rPr>
           <w:noProof/>
         </w:rPr>
+        <w:lastRenderedPageBreak/>
         <w:drawing>
           <wp:inline distT="0" distB="0" distL="0" distR="0" wp14:anchorId="14DA5D7E" wp14:editId="421B0AD8">
             <wp:extent cx="1510146" cy="1107014"/>
@@ -2631,17 +2480,12 @@
         <w:t xml:space="preserve">Hinweis: Verwende die Methode </w:t>
       </w:r>
       <w:proofErr w:type="spellStart"/>
-      <w:proofErr w:type="gramStart"/>
       <w:r>
         <w:t>numinput</w:t>
       </w:r>
       <w:proofErr w:type="spellEnd"/>
       <w:r>
-        <w:t>(</w:t>
-      </w:r>
-      <w:proofErr w:type="gramEnd"/>
-      <w:r>
-        <w:t xml:space="preserve">). </w:t>
+        <w:t xml:space="preserve">(). </w:t>
       </w:r>
     </w:p>
     <w:p>
@@ -3086,6 +2930,7 @@
         </w:numPr>
       </w:pPr>
       <w:r>
+        <w:lastRenderedPageBreak/>
         <w:t xml:space="preserve">Erstelle die Eltern-Klasse "Zweirad" mit </w:t>
       </w:r>
       <w:r>

</xml_diff>

<commit_message>
Überarbeitung bis Kapitel 10
</commit_message>
<xml_diff>
--- a/Doc/Aufgaben_2023.docx
+++ b/Doc/Aufgaben_2023.docx
@@ -204,10 +204,7 @@
     </w:p>
     <w:p>
       <w:r>
-        <w:t>Schreibe e</w:t>
-      </w:r>
-      <w:r>
-        <w:t>in</w:t>
+        <w:t>Schreibe ein</w:t>
       </w:r>
       <w:r>
         <w:t>e</w:t>
@@ -219,28 +216,13 @@
         <w:t>Funktion</w:t>
       </w:r>
       <w:r>
-        <w:t xml:space="preserve">, </w:t>
-      </w:r>
-      <w:r>
-        <w:t>d</w:t>
+        <w:t>, d</w:t>
       </w:r>
       <w:r>
         <w:t>ie</w:t>
       </w:r>
       <w:r>
-        <w:t xml:space="preserve"> Grundgebühr, Verbrauchspreis und Verbrauch </w:t>
-      </w:r>
-      <w:r>
-        <w:t xml:space="preserve">eines Stromtarifs </w:t>
-      </w:r>
-      <w:r>
-        <w:t xml:space="preserve">akzeptiert und den monatlichen Rechnungsbetrag </w:t>
-      </w:r>
-      <w:r>
-        <w:t>für diesen Stromtarif be</w:t>
-      </w:r>
-      <w:r>
-        <w:t>rechnet.</w:t>
+        <w:t xml:space="preserve"> Grundgebühr, Verbrauchspreis und Verbrauch eines Stromtarifs akzeptiert und den monatlichen Rechnungsbetrag für diesen Stromtarif berechnet.</w:t>
       </w:r>
       <w:r>
         <w:t xml:space="preserve"> Prüfe die Ergebnisse. </w:t>
@@ -1426,13 +1408,7 @@
         <w:rPr>
           <w:color w:val="FF0000"/>
         </w:rPr>
-        <w:t xml:space="preserve">Aufgabe </w:t>
-      </w:r>
-      <w:r>
-        <w:rPr>
-          <w:color w:val="FF0000"/>
-        </w:rPr>
-        <w:t>6</w:t>
+        <w:t>Aufgabe 6</w:t>
       </w:r>
     </w:p>
     <w:p>
@@ -3353,7 +3329,7 @@
       <w:rPr>
         <w:noProof/>
       </w:rPr>
-      <w:t>10.02.2023</w:t>
+      <w:t>29.07.2023</w:t>
     </w:r>
     <w:r>
       <w:fldChar w:fldCharType="end"/>

</xml_diff>

<commit_message>
Neue Aufgabe "mustererkennung", Aufgaben in die richtige Reihenfolge gebracht, Überarbeitung bis Kapitel 13
</commit_message>
<xml_diff>
--- a/Doc/Aufgaben_2023.docx
+++ b/Doc/Aufgaben_2023.docx
@@ -530,7 +530,9 @@
         <w:pStyle w:val="AufgabemitNr"/>
         <w:ind w:left="0" w:firstLine="0"/>
       </w:pPr>
-    </w:p>
+      <w:bookmarkStart w:id="0" w:name="_Ref141621583"/>
+    </w:p>
+    <w:bookmarkEnd w:id="0"/>
     <w:p>
       <w:r>
         <w:t xml:space="preserve">Schreibe ein Programm, das die Kosten für die beiden Tarife "Watt für wenig" und "Billig Strom" </w:t>
@@ -574,7 +576,9 @@
         <w:pStyle w:val="AufgabemitNr"/>
         <w:ind w:left="0" w:firstLine="0"/>
       </w:pPr>
-    </w:p>
+      <w:bookmarkStart w:id="1" w:name="_Ref141621958"/>
+    </w:p>
+    <w:bookmarkEnd w:id="1"/>
     <w:p>
       <w:r>
         <w:t>Laura prüft zwei Angebote für mobiles Internet.</w:t>
@@ -1369,486 +1373,24 @@
       <w:r>
         <w:t xml:space="preserve">. </w:t>
       </w:r>
-      <w:r>
-        <w:br/>
-      </w:r>
-    </w:p>
-    <w:p>
-      <w:pPr>
+    </w:p>
+    <w:p>
+      <w:pPr>
+        <w:spacing w:after="160"/>
+      </w:pPr>
+    </w:p>
+    <w:p>
+      <w:pPr>
+        <w:spacing w:after="160"/>
+      </w:pPr>
+      <w:r>
         <w:rPr>
-          <w:color w:val="FF0000"/>
+          <w:b/>
+          <w:bCs/>
         </w:rPr>
-      </w:pPr>
-      <w:r>
-        <w:rPr>
-          <w:color w:val="FF0000"/>
-        </w:rPr>
-        <w:t xml:space="preserve">Schreibe einen Unittest für </w:t>
-      </w:r>
-      <w:r>
-        <w:rPr>
-          <w:color w:val="FF0000"/>
-        </w:rPr>
-        <w:t>Aufgabe 4</w:t>
-      </w:r>
-    </w:p>
-    <w:p>
-      <w:pPr>
-        <w:rPr>
-          <w:color w:val="FF0000"/>
-        </w:rPr>
-      </w:pPr>
-      <w:r>
-        <w:rPr>
-          <w:color w:val="FF0000"/>
-        </w:rPr>
-        <w:t xml:space="preserve">Schreibe einen Unittest für </w:t>
-      </w:r>
-      <w:r>
-        <w:rPr>
-          <w:color w:val="FF0000"/>
-        </w:rPr>
-        <w:t>Aufgabe 6</w:t>
-      </w:r>
-    </w:p>
-    <w:p>
-      <w:pPr>
-        <w:rPr>
-          <w:color w:val="FF0000"/>
-        </w:rPr>
-      </w:pPr>
-      <w:r>
-        <w:rPr>
-          <w:color w:val="FF0000"/>
-        </w:rPr>
-        <w:t xml:space="preserve">Löse das Problem Mustererkennung. Schreibe einen Unittest für die Lösung. </w:t>
-      </w:r>
-      <w:r>
-        <w:rPr>
-          <w:color w:val="FF0000"/>
-        </w:rPr>
-        <w:t xml:space="preserve"> </w:t>
-      </w:r>
-    </w:p>
-    <w:p>
-      <w:pPr>
-        <w:rPr>
-          <w:color w:val="FF0000"/>
-        </w:rPr>
-      </w:pPr>
-    </w:p>
-    <w:p/>
-    <w:p/>
-    <w:p>
-      <w:pPr>
-        <w:pStyle w:val="AufgabemitNr"/>
-        <w:ind w:left="0" w:firstLine="0"/>
-      </w:pPr>
-    </w:p>
-    <w:p>
-      <w:r>
-        <w:t>Ein einfacher</w:t>
-      </w:r>
-      <w:r>
-        <w:t xml:space="preserve"> Saugroboter hat drei Zustände: STANDBY – GERADEAUS_FAHREN – DREHEN. </w:t>
-      </w:r>
-    </w:p>
-    <w:p>
-      <w:r>
-        <w:t xml:space="preserve">Die Bedingungen für die Zustandsübergänge sind: </w:t>
-      </w:r>
-      <w:proofErr w:type="spellStart"/>
-      <w:r>
-        <w:t>an_aus</w:t>
-      </w:r>
-      <w:proofErr w:type="spellEnd"/>
-      <w:r>
-        <w:t xml:space="preserve"> – </w:t>
-      </w:r>
-      <w:proofErr w:type="spellStart"/>
-      <w:r>
-        <w:t>kollision_erkannt</w:t>
-      </w:r>
-      <w:proofErr w:type="spellEnd"/>
-      <w:r>
-        <w:t xml:space="preserve"> – </w:t>
-      </w:r>
-      <w:proofErr w:type="spellStart"/>
-      <w:r>
-        <w:t>genug_gedreht</w:t>
-      </w:r>
-      <w:proofErr w:type="spellEnd"/>
-      <w:r>
-        <w:t xml:space="preserve">. </w:t>
-      </w:r>
-    </w:p>
-    <w:p>
-      <w:r>
-        <w:t>Zu Beginn soll der Saugroboter im Zustand STANDBY sein.</w:t>
-      </w:r>
-    </w:p>
-    <w:p>
-      <w:pPr>
-        <w:pStyle w:val="Listenabsatz"/>
-        <w:numPr>
-          <w:ilvl w:val="0"/>
-          <w:numId w:val="27"/>
-        </w:numPr>
-      </w:pPr>
-      <w:r>
-        <w:t>Welche Zustandsübergänge gibt es?</w:t>
-      </w:r>
-    </w:p>
-    <w:p>
-      <w:pPr>
-        <w:pStyle w:val="Listenabsatz"/>
-        <w:numPr>
-          <w:ilvl w:val="0"/>
-          <w:numId w:val="27"/>
-        </w:numPr>
-      </w:pPr>
-      <w:r>
-        <w:t>Welche Bedingung gehört zu welchem Zustandsübergang?</w:t>
-      </w:r>
-    </w:p>
-    <w:p>
-      <w:pPr>
-        <w:pStyle w:val="Listenabsatz"/>
-        <w:numPr>
-          <w:ilvl w:val="0"/>
-          <w:numId w:val="27"/>
-        </w:numPr>
-      </w:pPr>
-      <w:r>
-        <w:t>Zeichne ein Zustandsübergangsdiagramm mit den gegebenen Zuständen</w:t>
-      </w:r>
-      <w:r>
-        <w:t xml:space="preserve"> und Übergängen.</w:t>
-      </w:r>
-      <w:r>
-        <w:t xml:space="preserve"> </w:t>
-      </w:r>
-    </w:p>
-    <w:p>
-      <w:pPr>
-        <w:pStyle w:val="Listenabsatz"/>
-        <w:numPr>
-          <w:ilvl w:val="0"/>
-          <w:numId w:val="27"/>
-        </w:numPr>
-      </w:pPr>
-      <w:r>
-        <w:t xml:space="preserve">Schreibe ein Programm, das den Saugroboter steuert. </w:t>
-      </w:r>
-      <w:r>
-        <w:t xml:space="preserve">Die Zustandsübergänge werden durch </w:t>
-      </w:r>
-      <w:r>
-        <w:t xml:space="preserve">die </w:t>
-      </w:r>
-      <w:r>
-        <w:t xml:space="preserve">Tasten </w:t>
-      </w:r>
-      <w:r>
-        <w:t xml:space="preserve">a – k – g </w:t>
-      </w:r>
-      <w:r>
-        <w:t xml:space="preserve">der PC-Tastatur </w:t>
-      </w:r>
-      <w:r>
-        <w:t>gesteuert</w:t>
-      </w:r>
-      <w:r>
-        <w:t xml:space="preserve">. </w:t>
-      </w:r>
-      <w:r>
-        <w:t xml:space="preserve">Verwende die Bibliothek </w:t>
-      </w:r>
-      <w:proofErr w:type="spellStart"/>
-      <w:r>
-        <w:t>StateMachine</w:t>
-      </w:r>
-      <w:proofErr w:type="spellEnd"/>
-      <w:r>
-        <w:t xml:space="preserve">. </w:t>
-      </w:r>
-    </w:p>
-    <w:p>
-      <w:pPr>
-        <w:pStyle w:val="Listenabsatz"/>
-        <w:numPr>
-          <w:ilvl w:val="1"/>
-          <w:numId w:val="27"/>
-        </w:numPr>
-      </w:pPr>
-      <w:r>
-        <w:t>Schreibe eine Kurzbeschreibung</w:t>
-      </w:r>
-    </w:p>
-    <w:p>
-      <w:pPr>
-        <w:pStyle w:val="Listenabsatz"/>
-        <w:numPr>
-          <w:ilvl w:val="1"/>
-          <w:numId w:val="27"/>
-        </w:numPr>
-      </w:pPr>
-      <w:r>
-        <w:t>Importiere die notwendigen Bibliotheken</w:t>
-      </w:r>
-    </w:p>
-    <w:p>
-      <w:pPr>
-        <w:pStyle w:val="Listenabsatz"/>
-        <w:numPr>
-          <w:ilvl w:val="1"/>
-          <w:numId w:val="27"/>
-        </w:numPr>
-      </w:pPr>
-      <w:r>
-        <w:t xml:space="preserve">Schreibe eine Begrüßung </w:t>
-      </w:r>
-      <w:r>
-        <w:t>mit einer Erklärung des</w:t>
-      </w:r>
-      <w:r>
-        <w:t xml:space="preserve"> Gebrauch</w:t>
-      </w:r>
-      <w:r>
-        <w:t>s</w:t>
-      </w:r>
-      <w:r>
-        <w:t xml:space="preserve"> der Tasten</w:t>
-      </w:r>
-    </w:p>
-    <w:p>
-      <w:pPr>
-        <w:pStyle w:val="Listenabsatz"/>
-        <w:numPr>
-          <w:ilvl w:val="1"/>
-          <w:numId w:val="27"/>
-        </w:numPr>
-      </w:pPr>
-      <w:r>
-        <w:t xml:space="preserve">Erzeuge das Objekt </w:t>
-      </w:r>
-      <w:proofErr w:type="spellStart"/>
-      <w:r>
-        <w:t>state_machine</w:t>
-      </w:r>
-      <w:proofErr w:type="spellEnd"/>
-    </w:p>
-    <w:p>
-      <w:pPr>
-        <w:pStyle w:val="Listenabsatz"/>
-        <w:numPr>
-          <w:ilvl w:val="1"/>
-          <w:numId w:val="27"/>
-        </w:numPr>
-      </w:pPr>
-      <w:r>
-        <w:t>Vorbelegung des Zeichens von der Tastatur</w:t>
-      </w:r>
-      <w:r>
-        <w:t xml:space="preserve"> </w:t>
-      </w:r>
-    </w:p>
-    <w:p>
-      <w:pPr>
-        <w:ind w:left="708"/>
-      </w:pPr>
-      <w:r>
-        <w:t xml:space="preserve">5a.  </w:t>
-      </w:r>
-      <w:proofErr w:type="spellStart"/>
-      <w:r>
-        <w:t>Timer</w:t>
-      </w:r>
-      <w:proofErr w:type="spellEnd"/>
-      <w:r>
-        <w:t xml:space="preserve"> für periodische Ausführung</w:t>
-      </w:r>
-    </w:p>
-    <w:p>
-      <w:pPr>
-        <w:pStyle w:val="Listenabsatz"/>
-        <w:numPr>
-          <w:ilvl w:val="1"/>
-          <w:numId w:val="27"/>
-        </w:numPr>
-      </w:pPr>
-      <w:r>
-        <w:t>Schreibe die Funktionen mit den print-Ausgaben:</w:t>
-      </w:r>
-      <w:r>
-        <w:br/>
-        <w:t xml:space="preserve">- </w:t>
-      </w:r>
-      <w:proofErr w:type="spellStart"/>
-      <w:r>
-        <w:t>standby</w:t>
-      </w:r>
-      <w:proofErr w:type="spellEnd"/>
-      <w:r>
-        <w:t>()</w:t>
-      </w:r>
-      <w:r>
-        <w:br/>
-        <w:t xml:space="preserve">- </w:t>
-      </w:r>
-      <w:proofErr w:type="spellStart"/>
-      <w:r>
-        <w:t>geradeaus_fahren</w:t>
-      </w:r>
-      <w:proofErr w:type="spellEnd"/>
-      <w:r>
-        <w:t>()</w:t>
-      </w:r>
-      <w:r>
-        <w:br/>
-        <w:t>- drehen</w:t>
-      </w:r>
-      <w:r>
-        <w:t>()</w:t>
-      </w:r>
-      <w:r>
-        <w:t xml:space="preserve"> </w:t>
-      </w:r>
-    </w:p>
-    <w:p>
-      <w:pPr>
-        <w:pStyle w:val="Listenabsatz"/>
-        <w:numPr>
-          <w:ilvl w:val="1"/>
-          <w:numId w:val="27"/>
-        </w:numPr>
-      </w:pPr>
-      <w:r>
-        <w:t xml:space="preserve">Verwende die Funktion </w:t>
-      </w:r>
-      <w:proofErr w:type="spellStart"/>
-      <w:r>
-        <w:t>taste_gedrueckt</w:t>
-      </w:r>
-      <w:proofErr w:type="spellEnd"/>
-      <w:r>
-        <w:t>(</w:t>
-      </w:r>
-      <w:proofErr w:type="spellStart"/>
-      <w:r>
-        <w:t>zeichen</w:t>
-      </w:r>
-      <w:proofErr w:type="spellEnd"/>
-      <w:r>
-        <w:t>) von Ampel.py</w:t>
-      </w:r>
-    </w:p>
-    <w:p>
-      <w:pPr>
-        <w:pStyle w:val="Listenabsatz"/>
-        <w:numPr>
-          <w:ilvl w:val="1"/>
-          <w:numId w:val="27"/>
-        </w:numPr>
-      </w:pPr>
-      <w:r>
-        <w:t>Schreibe die Funktionen zur Steuerung der Zustandsübergänge:</w:t>
-      </w:r>
-      <w:r>
-        <w:br/>
-        <w:t xml:space="preserve">- </w:t>
-      </w:r>
-      <w:proofErr w:type="spellStart"/>
-      <w:r>
-        <w:t>an_aus</w:t>
-      </w:r>
-      <w:proofErr w:type="spellEnd"/>
-      <w:r>
-        <w:t>()</w:t>
-      </w:r>
-      <w:r>
-        <w:br/>
-        <w:t xml:space="preserve">- </w:t>
-      </w:r>
-      <w:proofErr w:type="spellStart"/>
-      <w:r>
-        <w:t>kollision_erkannt</w:t>
-      </w:r>
-      <w:proofErr w:type="spellEnd"/>
-      <w:r>
-        <w:t>()</w:t>
-      </w:r>
-      <w:r>
-        <w:br/>
-        <w:t xml:space="preserve">- </w:t>
-      </w:r>
-      <w:proofErr w:type="spellStart"/>
-      <w:r>
-        <w:t>genug_gedreht</w:t>
-      </w:r>
-      <w:proofErr w:type="spellEnd"/>
-      <w:r>
-        <w:t>()</w:t>
-      </w:r>
-    </w:p>
-    <w:p>
-      <w:pPr>
-        <w:pStyle w:val="Listenabsatz"/>
-        <w:numPr>
-          <w:ilvl w:val="1"/>
-          <w:numId w:val="27"/>
-        </w:numPr>
-      </w:pPr>
-      <w:r>
-        <w:t>Definiere die Zustände STANDBY – GERADEAUS_FAHREN – DREHEN</w:t>
-      </w:r>
-    </w:p>
-    <w:p>
-      <w:pPr>
-        <w:pStyle w:val="Listenabsatz"/>
-        <w:numPr>
-          <w:ilvl w:val="1"/>
-          <w:numId w:val="27"/>
-        </w:numPr>
-      </w:pPr>
-      <w:r>
-        <w:t>Zustandsübergänge hinzufügen</w:t>
-      </w:r>
-    </w:p>
-    <w:p>
-      <w:pPr>
-        <w:pStyle w:val="Listenabsatz"/>
-        <w:numPr>
-          <w:ilvl w:val="1"/>
-          <w:numId w:val="27"/>
-        </w:numPr>
-      </w:pPr>
-      <w:r>
-        <w:t>Loop</w:t>
-      </w:r>
-    </w:p>
-    <w:p/>
-    <w:p>
-      <w:pPr>
-        <w:pStyle w:val="AufgabemitNr"/>
-        <w:ind w:left="0" w:firstLine="0"/>
-      </w:pPr>
-    </w:p>
-    <w:p>
-      <w:r>
-        <w:t xml:space="preserve">Schreibe ein Programm mit GUI, das drei </w:t>
-      </w:r>
-      <w:r>
-        <w:t xml:space="preserve">verschiedene </w:t>
-      </w:r>
-      <w:r>
-        <w:t xml:space="preserve">Smileys untereinander anzeigt. </w:t>
-      </w:r>
-      <w:r>
-        <w:t>Smileys findest du in folgenden Dateien: slightly_smiling_face.png, neutral_face.png, slightly_frowning_face.png.</w:t>
-      </w:r>
-    </w:p>
-    <w:p/>
+        <w:br w:type="page"/>
+      </w:r>
+    </w:p>
     <w:p>
       <w:pPr>
         <w:pStyle w:val="AufgabemitNr"/>
@@ -1860,109 +1402,90 @@
       </w:pPr>
     </w:p>
     <w:p>
-      <w:r>
-        <w:t xml:space="preserve">Schreibe ein Programm mit GUI, das die drei Smileys (von Aufgabe </w:t>
-      </w:r>
-      <w:r>
-        <w:t>15</w:t>
-      </w:r>
-      <w:r>
-        <w:t>) nebeneinander anzeigt.</w:t>
-      </w:r>
-    </w:p>
-    <w:p/>
-    <w:p>
-      <w:pPr>
-        <w:pStyle w:val="AufgabemitNr"/>
-        <w:ind w:left="0" w:firstLine="0"/>
-      </w:pPr>
-    </w:p>
-    <w:p>
-      <w:r>
-        <w:t xml:space="preserve">Schreibe ein Programm mit GUI, </w:t>
-      </w:r>
-      <w:r>
-        <w:t xml:space="preserve">das die drei Smileys (von Aufgabe </w:t>
-      </w:r>
-      <w:r>
-        <w:t>15</w:t>
-      </w:r>
-      <w:r>
-        <w:t xml:space="preserve">) diagonal anzeigt. </w:t>
-      </w:r>
-    </w:p>
-    <w:p>
-      <w:r>
-        <w:t xml:space="preserve">Die Bilderzeugung und die Platzierung des Smileys sollen in eine Funktion ausgelagert werden. </w:t>
-      </w:r>
-    </w:p>
-    <w:p>
-      <w:r>
-        <w:t xml:space="preserve">Hinweis: Der Aufruf </w:t>
-      </w:r>
-      <w:proofErr w:type="spellStart"/>
-      <w:r>
-        <w:t>tk.PhotoImage</w:t>
-      </w:r>
-      <w:proofErr w:type="spellEnd"/>
-      <w:r>
-        <w:t xml:space="preserve">() muss im </w:t>
-      </w:r>
-      <w:r>
+      <w:pPr>
+        <w:pStyle w:val="Listenabsatz"/>
+        <w:numPr>
+          <w:ilvl w:val="0"/>
+          <w:numId w:val="15"/>
+        </w:numPr>
+      </w:pPr>
+      <w:r>
+        <w:t>Erstelle die Klasse "Fahrrad" mit den Eigenschaften:</w:t>
+      </w:r>
+    </w:p>
+    <w:p>
+      <w:pPr>
+        <w:pStyle w:val="Listenabsatz"/>
+        <w:numPr>
+          <w:ilvl w:val="0"/>
+          <w:numId w:val="16"/>
+        </w:numPr>
+      </w:pPr>
+      <w:r>
+        <w:t>Besitzer</w:t>
+      </w:r>
+    </w:p>
+    <w:p>
+      <w:pPr>
+        <w:pStyle w:val="Listenabsatz"/>
+        <w:numPr>
+          <w:ilvl w:val="0"/>
+          <w:numId w:val="17"/>
+        </w:numPr>
+      </w:pPr>
+      <w:r>
+        <w:t>Farbe</w:t>
+      </w:r>
+    </w:p>
+    <w:p>
+      <w:pPr>
+        <w:pStyle w:val="Listenabsatz"/>
+        <w:numPr>
+          <w:ilvl w:val="0"/>
+          <w:numId w:val="17"/>
+        </w:numPr>
         <w:rPr>
-          <w:u w:val="single"/>
+          <w:lang w:val="fr-FR"/>
         </w:rPr>
-        <w:t>Hauptprogramm</w:t>
-      </w:r>
-      <w:r>
-        <w:t xml:space="preserve"> stehen. </w:t>
-      </w:r>
-    </w:p>
-    <w:p>
-      <w:pPr>
+      </w:pPr>
+      <w:r>
         <w:rPr>
-          <w:b/>
-          <w:bCs/>
+          <w:lang w:val="fr-FR"/>
         </w:rPr>
-      </w:pPr>
-    </w:p>
-    <w:p>
-      <w:pPr>
-        <w:pStyle w:val="AufgabemitNr"/>
-        <w:ind w:left="0" w:firstLine="0"/>
-      </w:pPr>
-    </w:p>
-    <w:p>
-      <w:r>
-        <w:t xml:space="preserve">Schreibe ein Programm mit GUI, das auf Knopfdruck ein Smiley (von Aufgabe </w:t>
-      </w:r>
-      <w:r>
-        <w:t>15</w:t>
-      </w:r>
-      <w:r>
-        <w:t xml:space="preserve">) anzeigt. </w:t>
-      </w:r>
-    </w:p>
-    <w:p>
-      <w:r>
-        <w:t xml:space="preserve">Hinweis: Der Aufruf </w:t>
-      </w:r>
-      <w:proofErr w:type="spellStart"/>
-      <w:r>
-        <w:t>tk.PhotoImage</w:t>
-      </w:r>
-      <w:proofErr w:type="spellEnd"/>
-      <w:r>
-        <w:t xml:space="preserve">() muss im </w:t>
-      </w:r>
-      <w:r>
+        <w:t>Typ (Touring, Renn, Mountain o. ä.)</w:t>
+      </w:r>
+    </w:p>
+    <w:p>
+      <w:pPr>
+        <w:pStyle w:val="Listenabsatz"/>
+        <w:numPr>
+          <w:ilvl w:val="0"/>
+          <w:numId w:val="17"/>
+        </w:numPr>
         <w:rPr>
-          <w:u w:val="single"/>
+          <w:lang w:val="fr-FR"/>
         </w:rPr>
-        <w:t>Hauptprogramm</w:t>
-      </w:r>
-      <w:r>
-        <w:t xml:space="preserve"> stehen. </w:t>
+      </w:pPr>
+      <w:r>
+        <w:rPr>
+          <w:lang w:val="fr-FR"/>
+        </w:rPr>
+        <w:t>Anzahl Gänge</w:t>
+      </w:r>
+    </w:p>
+    <w:p>
+      <w:pPr>
+        <w:pStyle w:val="Listenabsatz"/>
+        <w:numPr>
+          <w:ilvl w:val="0"/>
+          <w:numId w:val="15"/>
+        </w:numPr>
+      </w:pPr>
+      <w:r>
+        <w:t>Erstelle eine Instanz der Klasse "</w:t>
+      </w:r>
+      <w:r>
+        <w:t xml:space="preserve">Fahrrad" und gib die Eigenschaften aus. </w:t>
       </w:r>
     </w:p>
     <w:p/>
@@ -1977,6 +1500,1309 @@
       </w:pPr>
     </w:p>
     <w:p>
+      <w:pPr>
+        <w:pStyle w:val="Listenabsatz"/>
+        <w:numPr>
+          <w:ilvl w:val="0"/>
+          <w:numId w:val="18"/>
+        </w:numPr>
+      </w:pPr>
+      <w:r>
+        <w:t>Erweitere die Klasse "Fahrrad". Erstelle die Methoden:</w:t>
+      </w:r>
+    </w:p>
+    <w:p>
+      <w:pPr>
+        <w:pStyle w:val="Listenabsatz"/>
+        <w:numPr>
+          <w:ilvl w:val="0"/>
+          <w:numId w:val="19"/>
+        </w:numPr>
+      </w:pPr>
+      <w:r>
+        <w:t>fahren</w:t>
+      </w:r>
+    </w:p>
+    <w:p>
+      <w:pPr>
+        <w:pStyle w:val="Listenabsatz"/>
+        <w:numPr>
+          <w:ilvl w:val="0"/>
+          <w:numId w:val="19"/>
+        </w:numPr>
+      </w:pPr>
+      <w:r>
+        <w:t>klingeln</w:t>
+      </w:r>
+    </w:p>
+    <w:p>
+      <w:pPr>
+        <w:pStyle w:val="Listenabsatz"/>
+        <w:numPr>
+          <w:ilvl w:val="0"/>
+          <w:numId w:val="19"/>
+        </w:numPr>
+      </w:pPr>
+      <w:r>
+        <w:t>abstellen</w:t>
+      </w:r>
+    </w:p>
+    <w:p>
+      <w:pPr>
+        <w:pStyle w:val="Listenabsatz"/>
+        <w:numPr>
+          <w:ilvl w:val="0"/>
+          <w:numId w:val="19"/>
+        </w:numPr>
+      </w:pPr>
+      <w:proofErr w:type="spellStart"/>
+      <w:r>
+        <w:t>kilometerstand</w:t>
+      </w:r>
+      <w:proofErr w:type="spellEnd"/>
+    </w:p>
+    <w:p>
+      <w:pPr>
+        <w:pStyle w:val="Listenabsatz"/>
+        <w:numPr>
+          <w:ilvl w:val="0"/>
+          <w:numId w:val="18"/>
+        </w:numPr>
+      </w:pPr>
+      <w:r>
+        <w:t>Erstelle eine Instanz der Klasse "</w:t>
+      </w:r>
+      <w:r>
+        <w:t xml:space="preserve">Fahrrad" und rufe die Methoden auf. </w:t>
+      </w:r>
+    </w:p>
+    <w:p/>
+    <w:p>
+      <w:pPr>
+        <w:pStyle w:val="AufgabemitNr"/>
+        <w:ind w:left="0" w:firstLine="0"/>
+      </w:pPr>
+    </w:p>
+    <w:p>
+      <w:pPr>
+        <w:pStyle w:val="Listenabsatz"/>
+        <w:numPr>
+          <w:ilvl w:val="0"/>
+          <w:numId w:val="20"/>
+        </w:numPr>
+      </w:pPr>
+      <w:r>
+        <w:t>Erstelle die Eltern-Klasse "Zweirad" mit den Eigenschaften:</w:t>
+      </w:r>
+    </w:p>
+    <w:p>
+      <w:pPr>
+        <w:pStyle w:val="Listenabsatz"/>
+        <w:numPr>
+          <w:ilvl w:val="0"/>
+          <w:numId w:val="21"/>
+        </w:numPr>
+      </w:pPr>
+      <w:r>
+        <w:t>Besitzer</w:t>
+      </w:r>
+    </w:p>
+    <w:p>
+      <w:pPr>
+        <w:pStyle w:val="Listenabsatz"/>
+        <w:numPr>
+          <w:ilvl w:val="0"/>
+          <w:numId w:val="21"/>
+        </w:numPr>
+      </w:pPr>
+      <w:r>
+        <w:t>Farbe</w:t>
+      </w:r>
+    </w:p>
+    <w:p>
+      <w:pPr>
+        <w:pStyle w:val="Listenabsatz"/>
+        <w:numPr>
+          <w:ilvl w:val="0"/>
+          <w:numId w:val="21"/>
+        </w:numPr>
+      </w:pPr>
+      <w:r>
+        <w:t>Typ</w:t>
+      </w:r>
+    </w:p>
+    <w:p>
+      <w:pPr>
+        <w:pStyle w:val="Listenabsatz"/>
+        <w:numPr>
+          <w:ilvl w:val="0"/>
+          <w:numId w:val="21"/>
+        </w:numPr>
+      </w:pPr>
+      <w:r>
+        <w:t>Anzahl Gänge</w:t>
+      </w:r>
+    </w:p>
+    <w:p>
+      <w:pPr>
+        <w:ind w:firstLine="708"/>
+      </w:pPr>
+      <w:r>
+        <w:t>und den Methoden:</w:t>
+      </w:r>
+    </w:p>
+    <w:p>
+      <w:pPr>
+        <w:pStyle w:val="Listenabsatz"/>
+        <w:numPr>
+          <w:ilvl w:val="0"/>
+          <w:numId w:val="22"/>
+        </w:numPr>
+      </w:pPr>
+      <w:r>
+        <w:t>fahren</w:t>
+      </w:r>
+    </w:p>
+    <w:p>
+      <w:pPr>
+        <w:pStyle w:val="Listenabsatz"/>
+        <w:numPr>
+          <w:ilvl w:val="0"/>
+          <w:numId w:val="22"/>
+        </w:numPr>
+      </w:pPr>
+      <w:r>
+        <w:t>klingeln</w:t>
+      </w:r>
+    </w:p>
+    <w:p>
+      <w:pPr>
+        <w:pStyle w:val="Listenabsatz"/>
+        <w:numPr>
+          <w:ilvl w:val="0"/>
+          <w:numId w:val="22"/>
+        </w:numPr>
+      </w:pPr>
+      <w:r>
+        <w:t>abstellen</w:t>
+      </w:r>
+    </w:p>
+    <w:p>
+      <w:pPr>
+        <w:pStyle w:val="Listenabsatz"/>
+        <w:numPr>
+          <w:ilvl w:val="0"/>
+          <w:numId w:val="22"/>
+        </w:numPr>
+      </w:pPr>
+      <w:proofErr w:type="spellStart"/>
+      <w:r>
+        <w:t>kilometerstand</w:t>
+      </w:r>
+      <w:proofErr w:type="spellEnd"/>
+    </w:p>
+    <w:p>
+      <w:pPr>
+        <w:pStyle w:val="Listenabsatz"/>
+        <w:numPr>
+          <w:ilvl w:val="0"/>
+          <w:numId w:val="23"/>
+        </w:numPr>
+      </w:pPr>
+      <w:r>
+        <w:t xml:space="preserve">Erstelle die Kind-Klassen "Fahrrad" und "Pedelec", die alle Eigenschaften und Methoden der Eltern-Klasse "Zweirad" erben. </w:t>
+      </w:r>
+    </w:p>
+    <w:p>
+      <w:pPr>
+        <w:pStyle w:val="Listenabsatz"/>
+        <w:numPr>
+          <w:ilvl w:val="0"/>
+          <w:numId w:val="23"/>
+        </w:numPr>
+      </w:pPr>
+      <w:r>
+        <w:t>Die Klasse "Pedelec":</w:t>
+      </w:r>
+    </w:p>
+    <w:p>
+      <w:pPr>
+        <w:pStyle w:val="Listenabsatz"/>
+        <w:numPr>
+          <w:ilvl w:val="0"/>
+          <w:numId w:val="21"/>
+        </w:numPr>
+      </w:pPr>
+      <w:r>
+        <w:t>hat zusätzlich die Eigenschaft "Kapazität" (Wattstunden)</w:t>
+      </w:r>
+    </w:p>
+    <w:p>
+      <w:pPr>
+        <w:pStyle w:val="Listenabsatz"/>
+        <w:numPr>
+          <w:ilvl w:val="0"/>
+          <w:numId w:val="21"/>
+        </w:numPr>
+      </w:pPr>
+      <w:r>
+        <w:t>überschreibt die Methode "abstellen" (warum?)</w:t>
+      </w:r>
+    </w:p>
+    <w:p>
+      <w:pPr>
+        <w:pStyle w:val="Listenabsatz"/>
+        <w:numPr>
+          <w:ilvl w:val="0"/>
+          <w:numId w:val="21"/>
+        </w:numPr>
+      </w:pPr>
+      <w:r>
+        <w:t>hat zusätzlich die Methode "aufladen"</w:t>
+      </w:r>
+    </w:p>
+    <w:p>
+      <w:pPr>
+        <w:pStyle w:val="Listenabsatz"/>
+        <w:numPr>
+          <w:ilvl w:val="0"/>
+          <w:numId w:val="23"/>
+        </w:numPr>
+      </w:pPr>
+      <w:r>
+        <w:t xml:space="preserve">Erstelle eine Instanz der Klasse "Fahrrad" und eine Instanz der Klasse "Pedelec" und rufe alle Methoden auf. </w:t>
+      </w:r>
+    </w:p>
+    <w:p>
+      <w:pPr>
+        <w:pStyle w:val="Listenabsatz"/>
+        <w:numPr>
+          <w:ilvl w:val="0"/>
+          <w:numId w:val="23"/>
+        </w:numPr>
+      </w:pPr>
+      <w:r>
+        <w:t xml:space="preserve">Ausgabe der Eigenschaft "Kapazität" der Instanz des "Pedelec". </w:t>
+      </w:r>
+    </w:p>
+    <w:p/>
+    <w:p>
+      <w:pPr>
+        <w:spacing w:after="160"/>
+        <w:rPr>
+          <w:b/>
+          <w:bCs/>
+        </w:rPr>
+      </w:pPr>
+      <w:bookmarkStart w:id="2" w:name="_Ref141621480"/>
+      <w:r>
+        <w:br w:type="page"/>
+      </w:r>
+    </w:p>
+    <w:p>
+      <w:pPr>
+        <w:pStyle w:val="AufgabemitNr"/>
+        <w:ind w:left="0" w:firstLine="0"/>
+      </w:pPr>
+      <w:bookmarkStart w:id="3" w:name="_Ref141622697"/>
+    </w:p>
+    <w:bookmarkEnd w:id="2"/>
+    <w:bookmarkEnd w:id="3"/>
+    <w:p>
+      <w:r>
+        <w:t>Die Ziffern auf einem Kassenzettel sind aus Punkten zusammengesetzt. Mit 5x7 Punkten können die Ziffern 0 bis 9 gut lesbar dargestellt werden</w:t>
+      </w:r>
+      <w:r>
+        <w:t xml:space="preserve">. Wir beschränken uns auf die Ziffern 1, 2 und 3. </w:t>
+      </w:r>
+    </w:p>
+    <w:p>
+      <w:pPr>
+        <w:rPr>
+          <w:rFonts w:ascii="Courier New" w:hAnsi="Courier New" w:cs="Courier New"/>
+          <w:sz w:val="16"/>
+          <w:szCs w:val="16"/>
+        </w:rPr>
+      </w:pPr>
+      <w:r>
+        <w:rPr>
+          <w:rFonts w:ascii="Courier New" w:hAnsi="Courier New" w:cs="Courier New"/>
+          <w:sz w:val="16"/>
+          <w:szCs w:val="16"/>
+        </w:rPr>
+        <w:t xml:space="preserve">  ●         ●●●         ●●●</w:t>
+      </w:r>
+    </w:p>
+    <w:p>
+      <w:pPr>
+        <w:rPr>
+          <w:rFonts w:ascii="Courier New" w:hAnsi="Courier New" w:cs="Courier New"/>
+          <w:sz w:val="16"/>
+          <w:szCs w:val="16"/>
+        </w:rPr>
+      </w:pPr>
+      <w:r>
+        <w:rPr>
+          <w:rFonts w:ascii="Courier New" w:hAnsi="Courier New" w:cs="Courier New"/>
+          <w:sz w:val="16"/>
+          <w:szCs w:val="16"/>
+        </w:rPr>
+        <w:t xml:space="preserve"> ●●        ●   ●       ●   ●</w:t>
+      </w:r>
+    </w:p>
+    <w:p>
+      <w:pPr>
+        <w:rPr>
+          <w:rFonts w:ascii="Courier New" w:hAnsi="Courier New" w:cs="Courier New"/>
+          <w:sz w:val="16"/>
+          <w:szCs w:val="16"/>
+        </w:rPr>
+      </w:pPr>
+      <w:r>
+        <w:rPr>
+          <w:rFonts w:ascii="Courier New" w:hAnsi="Courier New" w:cs="Courier New"/>
+          <w:sz w:val="16"/>
+          <w:szCs w:val="16"/>
+        </w:rPr>
+        <w:t xml:space="preserve">  ●            ●           ●</w:t>
+      </w:r>
+    </w:p>
+    <w:p>
+      <w:pPr>
+        <w:rPr>
+          <w:rFonts w:ascii="Courier New" w:hAnsi="Courier New" w:cs="Courier New"/>
+          <w:sz w:val="16"/>
+          <w:szCs w:val="16"/>
+        </w:rPr>
+      </w:pPr>
+      <w:r>
+        <w:rPr>
+          <w:rFonts w:ascii="Courier New" w:hAnsi="Courier New" w:cs="Courier New"/>
+          <w:sz w:val="16"/>
+          <w:szCs w:val="16"/>
+        </w:rPr>
+        <w:t xml:space="preserve">  ●         ●●●         ●●●</w:t>
+      </w:r>
+    </w:p>
+    <w:p>
+      <w:pPr>
+        <w:rPr>
+          <w:rFonts w:ascii="Courier New" w:hAnsi="Courier New" w:cs="Courier New"/>
+          <w:sz w:val="16"/>
+          <w:szCs w:val="16"/>
+        </w:rPr>
+      </w:pPr>
+      <w:r>
+        <w:rPr>
+          <w:rFonts w:ascii="Courier New" w:hAnsi="Courier New" w:cs="Courier New"/>
+          <w:sz w:val="16"/>
+          <w:szCs w:val="16"/>
+        </w:rPr>
+        <w:t xml:space="preserve">  ●        ●               ●</w:t>
+      </w:r>
+    </w:p>
+    <w:p>
+      <w:pPr>
+        <w:rPr>
+          <w:rFonts w:ascii="Courier New" w:hAnsi="Courier New" w:cs="Courier New"/>
+          <w:sz w:val="16"/>
+          <w:szCs w:val="16"/>
+        </w:rPr>
+      </w:pPr>
+      <w:r>
+        <w:rPr>
+          <w:rFonts w:ascii="Courier New" w:hAnsi="Courier New" w:cs="Courier New"/>
+          <w:sz w:val="16"/>
+          <w:szCs w:val="16"/>
+        </w:rPr>
+        <w:t xml:space="preserve">  ●        ●           ●   ●</w:t>
+      </w:r>
+    </w:p>
+    <w:p>
+      <w:pPr>
+        <w:rPr>
+          <w:rFonts w:ascii="Courier New" w:hAnsi="Courier New" w:cs="Courier New"/>
+          <w:sz w:val="16"/>
+          <w:szCs w:val="16"/>
+        </w:rPr>
+      </w:pPr>
+      <w:r>
+        <w:rPr>
+          <w:rFonts w:ascii="Courier New" w:hAnsi="Courier New" w:cs="Courier New"/>
+          <w:sz w:val="16"/>
+          <w:szCs w:val="16"/>
+        </w:rPr>
+        <w:t xml:space="preserve"> ●●●       ●●●●●        ●●●</w:t>
+      </w:r>
+    </w:p>
+    <w:p>
+      <w:r>
+        <w:t>Nicht alle Ziffern auf dem Kassenzettel sehen so aus wie oben. Gelegentlich fehlen Punkte!</w:t>
+      </w:r>
+    </w:p>
+    <w:p>
+      <w:r>
+        <w:t xml:space="preserve">Schreibe ein Programm, das erkennt, ob es sich bei einem Muster mit 5x7 Punkten um eine der Ziffern 1, 2 oder 3 handelt. </w:t>
+      </w:r>
+      <w:r>
+        <w:t xml:space="preserve">Wenige fehlende Punkte sollen toleriert werden. </w:t>
+      </w:r>
+    </w:p>
+    <w:p>
+      <w:r>
+        <w:t>Das Prog</w:t>
+      </w:r>
+      <w:r>
+        <w:t xml:space="preserve">ramm soll die erkannte Ziffer (oder die erkannten Ziffern) angeben. Wird keine Ziffer erkannt, soll „keine“ angegeben werden. </w:t>
+      </w:r>
+      <w:r>
+        <w:t xml:space="preserve"> </w:t>
+      </w:r>
+    </w:p>
+    <w:p>
+      <w:pPr>
+        <w:pStyle w:val="Listenabsatz"/>
+        <w:numPr>
+          <w:ilvl w:val="0"/>
+          <w:numId w:val="30"/>
+        </w:numPr>
+      </w:pPr>
+      <w:r>
+        <w:t>Definiere die (ungestör</w:t>
+      </w:r>
+      <w:r>
+        <w:t xml:space="preserve">ten) </w:t>
+      </w:r>
+      <w:r>
+        <w:t>Muster der Ziffern 1, 2 und 3 durch Listen 7 Strings. Jeder String enthält das Muster einer Zeile.</w:t>
+      </w:r>
+    </w:p>
+    <w:p>
+      <w:pPr>
+        <w:pStyle w:val="Listenabsatz"/>
+        <w:numPr>
+          <w:ilvl w:val="0"/>
+          <w:numId w:val="30"/>
+        </w:numPr>
+      </w:pPr>
+      <w:r>
+        <w:t>Schreibe eine Funktion</w:t>
+      </w:r>
+      <w:r>
+        <w:t xml:space="preserve"> b)</w:t>
+      </w:r>
+      <w:r>
+        <w:t>,</w:t>
+      </w:r>
+      <w:r>
+        <w:t xml:space="preserve"> </w:t>
+      </w:r>
+      <w:proofErr w:type="gramStart"/>
+      <w:r>
+        <w:t>die zwei beliebige Muster</w:t>
+      </w:r>
+      <w:proofErr w:type="gramEnd"/>
+      <w:r>
+        <w:t xml:space="preserve"> akzeptiert</w:t>
+      </w:r>
+      <w:r>
+        <w:t>,</w:t>
+      </w:r>
+      <w:r>
+        <w:t xml:space="preserve"> und die </w:t>
+      </w:r>
+      <w:r>
+        <w:t>passenden</w:t>
+      </w:r>
+      <w:r>
+        <w:t xml:space="preserve"> Zeilen zählt. </w:t>
+      </w:r>
+    </w:p>
+    <w:p>
+      <w:pPr>
+        <w:pStyle w:val="Listenabsatz"/>
+        <w:numPr>
+          <w:ilvl w:val="0"/>
+          <w:numId w:val="30"/>
+        </w:numPr>
+      </w:pPr>
+      <w:r>
+        <w:t>Schreibe eine Funktion</w:t>
+      </w:r>
+      <w:r>
+        <w:t xml:space="preserve"> c)</w:t>
+      </w:r>
+      <w:r>
+        <w:t xml:space="preserve">, die </w:t>
+      </w:r>
+      <w:r>
+        <w:t>ein fragliches Muster</w:t>
+      </w:r>
+      <w:r>
+        <w:t xml:space="preserve"> und das Minimum der passenden Zeilen akzeptiert. Funktion c) soll Funktion b) aufrufen und</w:t>
+      </w:r>
+      <w:r>
+        <w:t xml:space="preserve"> </w:t>
+      </w:r>
+      <w:r>
+        <w:t xml:space="preserve">das fragliche Muster </w:t>
+      </w:r>
+      <w:r>
+        <w:t>mit dem ungestörten Muster der Ziffern 1, 2</w:t>
+      </w:r>
+      <w:r>
+        <w:t xml:space="preserve"> und</w:t>
+      </w:r>
+      <w:r>
+        <w:t xml:space="preserve"> 3 vergleich</w:t>
+      </w:r>
+      <w:r>
+        <w:t>en</w:t>
+      </w:r>
+      <w:r>
+        <w:t xml:space="preserve">. </w:t>
+      </w:r>
+      <w:r>
+        <w:t xml:space="preserve">Funktion c) soll einen String mit den erkannten Ziffern zurückgeben. </w:t>
+      </w:r>
+    </w:p>
+    <w:p>
+      <w:pPr>
+        <w:pStyle w:val="Listenabsatz"/>
+        <w:numPr>
+          <w:ilvl w:val="0"/>
+          <w:numId w:val="30"/>
+        </w:numPr>
+      </w:pPr>
+      <w:r>
+        <w:t xml:space="preserve">Definiere ein gestörtes Muster der Ziffer 2. Ein Punkt fehlt. </w:t>
+      </w:r>
+    </w:p>
+    <w:p>
+      <w:pPr>
+        <w:pStyle w:val="Listenabsatz"/>
+        <w:numPr>
+          <w:ilvl w:val="0"/>
+          <w:numId w:val="30"/>
+        </w:numPr>
+      </w:pPr>
+      <w:r>
+        <w:t xml:space="preserve">Schreibe ein Programm, das Funktion c) aufruft, und ein gestörtes Muster prüft. </w:t>
+      </w:r>
+    </w:p>
+    <w:p/>
+    <w:p>
+      <w:pPr>
+        <w:pStyle w:val="AufgabemitNr"/>
+        <w:ind w:left="0" w:firstLine="0"/>
+      </w:pPr>
+    </w:p>
+    <w:p>
+      <w:r>
+        <w:t>Schreibe einen Unittest für die Funktionen von</w:t>
+      </w:r>
+      <w:r>
+        <w:t xml:space="preserve"> </w:t>
+      </w:r>
+      <w:r>
+        <w:fldChar w:fldCharType="begin"/>
+      </w:r>
+      <w:r>
+        <w:instrText xml:space="preserve"> REF _Ref141622697 \r \h </w:instrText>
+      </w:r>
+      <w:r>
+        <w:fldChar w:fldCharType="separate"/>
+      </w:r>
+      <w:r>
+        <w:t>Aufgabe 11</w:t>
+      </w:r>
+      <w:r>
+        <w:fldChar w:fldCharType="end"/>
+      </w:r>
+      <w:r>
+        <w:t>.</w:t>
+      </w:r>
+    </w:p>
+    <w:p/>
+    <w:p>
+      <w:pPr>
+        <w:pStyle w:val="AufgabemitNr"/>
+        <w:ind w:left="0" w:firstLine="0"/>
+      </w:pPr>
+    </w:p>
+    <w:p>
+      <w:r>
+        <w:t>Schreibe einen Unittest für die Funktionen von</w:t>
+      </w:r>
+      <w:r>
+        <w:t xml:space="preserve"> </w:t>
+      </w:r>
+      <w:r>
+        <w:fldChar w:fldCharType="begin"/>
+      </w:r>
+      <w:r>
+        <w:instrText xml:space="preserve"> REF _Ref141621583 \r \h </w:instrText>
+      </w:r>
+      <w:r>
+        <w:fldChar w:fldCharType="separate"/>
+      </w:r>
+      <w:r>
+        <w:t>Aufgabe 5</w:t>
+      </w:r>
+      <w:r>
+        <w:fldChar w:fldCharType="end"/>
+      </w:r>
+      <w:r>
+        <w:t>.</w:t>
+      </w:r>
+    </w:p>
+    <w:p/>
+    <w:p>
+      <w:pPr>
+        <w:pStyle w:val="AufgabemitNr"/>
+        <w:ind w:left="0" w:firstLine="0"/>
+      </w:pPr>
+    </w:p>
+    <w:p>
+      <w:r>
+        <w:t>Schreibe einen Unittest für die Funktionen von</w:t>
+      </w:r>
+      <w:r>
+        <w:t xml:space="preserve"> </w:t>
+      </w:r>
+      <w:r>
+        <w:fldChar w:fldCharType="begin"/>
+      </w:r>
+      <w:r>
+        <w:instrText xml:space="preserve"> REF _Ref141621958 \r \h </w:instrText>
+      </w:r>
+      <w:r>
+        <w:fldChar w:fldCharType="separate"/>
+      </w:r>
+      <w:r>
+        <w:t>Aufgabe 6</w:t>
+      </w:r>
+      <w:r>
+        <w:fldChar w:fldCharType="end"/>
+      </w:r>
+      <w:r>
+        <w:t xml:space="preserve">. </w:t>
+      </w:r>
+    </w:p>
+    <w:p/>
+    <w:p>
+      <w:pPr>
+        <w:spacing w:after="160"/>
+        <w:rPr>
+          <w:b/>
+          <w:bCs/>
+        </w:rPr>
+      </w:pPr>
+      <w:r>
+        <w:br w:type="page"/>
+      </w:r>
+    </w:p>
+    <w:p>
+      <w:pPr>
+        <w:pStyle w:val="AufgabemitNr"/>
+        <w:ind w:left="0" w:firstLine="0"/>
+      </w:pPr>
+    </w:p>
+    <w:p>
+      <w:r>
+        <w:t>Ein einfacher</w:t>
+      </w:r>
+      <w:r>
+        <w:t xml:space="preserve"> Saugroboter hat drei Zustände: STANDBY – GERADEAUS_FAHREN – DREHEN. </w:t>
+      </w:r>
+    </w:p>
+    <w:p>
+      <w:r>
+        <w:t xml:space="preserve">Die Bedingungen für die Zustandsübergänge sind: </w:t>
+      </w:r>
+      <w:proofErr w:type="spellStart"/>
+      <w:r>
+        <w:t>an_aus</w:t>
+      </w:r>
+      <w:proofErr w:type="spellEnd"/>
+      <w:r>
+        <w:t xml:space="preserve"> – </w:t>
+      </w:r>
+      <w:proofErr w:type="spellStart"/>
+      <w:r>
+        <w:t>kollision_erkannt</w:t>
+      </w:r>
+      <w:proofErr w:type="spellEnd"/>
+      <w:r>
+        <w:t xml:space="preserve"> – </w:t>
+      </w:r>
+      <w:proofErr w:type="spellStart"/>
+      <w:r>
+        <w:t>genug_gedreht</w:t>
+      </w:r>
+      <w:proofErr w:type="spellEnd"/>
+      <w:r>
+        <w:t xml:space="preserve">. </w:t>
+      </w:r>
+    </w:p>
+    <w:p>
+      <w:r>
+        <w:t>Zu Beginn soll der Saugroboter im Zustand STANDBY sein.</w:t>
+      </w:r>
+    </w:p>
+    <w:p>
+      <w:pPr>
+        <w:pStyle w:val="Listenabsatz"/>
+        <w:numPr>
+          <w:ilvl w:val="0"/>
+          <w:numId w:val="27"/>
+        </w:numPr>
+      </w:pPr>
+      <w:r>
+        <w:t>Welche Zustandsübergänge gibt es?</w:t>
+      </w:r>
+    </w:p>
+    <w:p>
+      <w:pPr>
+        <w:pStyle w:val="Listenabsatz"/>
+        <w:numPr>
+          <w:ilvl w:val="0"/>
+          <w:numId w:val="27"/>
+        </w:numPr>
+      </w:pPr>
+      <w:r>
+        <w:t>Welche Bedingung gehört zu welchem Zustandsübergang?</w:t>
+      </w:r>
+    </w:p>
+    <w:p>
+      <w:pPr>
+        <w:pStyle w:val="Listenabsatz"/>
+        <w:numPr>
+          <w:ilvl w:val="0"/>
+          <w:numId w:val="27"/>
+        </w:numPr>
+      </w:pPr>
+      <w:r>
+        <w:t>Zeichne ein Zustandsübergangsdiagramm mit den gegebenen Zuständen</w:t>
+      </w:r>
+      <w:r>
+        <w:t xml:space="preserve"> und Übergängen.</w:t>
+      </w:r>
+      <w:r>
+        <w:t xml:space="preserve"> </w:t>
+      </w:r>
+    </w:p>
+    <w:p>
+      <w:pPr>
+        <w:pStyle w:val="Listenabsatz"/>
+        <w:numPr>
+          <w:ilvl w:val="0"/>
+          <w:numId w:val="27"/>
+        </w:numPr>
+      </w:pPr>
+      <w:r>
+        <w:t xml:space="preserve">Schreibe ein Programm, das den Saugroboter steuert. </w:t>
+      </w:r>
+      <w:r>
+        <w:t xml:space="preserve">Die Zustandsübergänge werden durch </w:t>
+      </w:r>
+      <w:r>
+        <w:t xml:space="preserve">die </w:t>
+      </w:r>
+      <w:r>
+        <w:t xml:space="preserve">Tasten </w:t>
+      </w:r>
+      <w:r>
+        <w:t xml:space="preserve">a – k – g </w:t>
+      </w:r>
+      <w:r>
+        <w:t xml:space="preserve">der PC-Tastatur </w:t>
+      </w:r>
+      <w:r>
+        <w:t>gesteuert</w:t>
+      </w:r>
+      <w:r>
+        <w:t xml:space="preserve">. </w:t>
+      </w:r>
+      <w:r>
+        <w:t xml:space="preserve">Verwende die Bibliothek </w:t>
+      </w:r>
+      <w:proofErr w:type="spellStart"/>
+      <w:r>
+        <w:t>StateMachine</w:t>
+      </w:r>
+      <w:proofErr w:type="spellEnd"/>
+      <w:r>
+        <w:t xml:space="preserve">. </w:t>
+      </w:r>
+    </w:p>
+    <w:p>
+      <w:pPr>
+        <w:pStyle w:val="Listenabsatz"/>
+        <w:numPr>
+          <w:ilvl w:val="1"/>
+          <w:numId w:val="27"/>
+        </w:numPr>
+      </w:pPr>
+      <w:r>
+        <w:t>Schreibe eine Kurzbeschreibung</w:t>
+      </w:r>
+    </w:p>
+    <w:p>
+      <w:pPr>
+        <w:pStyle w:val="Listenabsatz"/>
+        <w:numPr>
+          <w:ilvl w:val="1"/>
+          <w:numId w:val="27"/>
+        </w:numPr>
+      </w:pPr>
+      <w:r>
+        <w:t>Importiere die notwendigen Bibliotheken</w:t>
+      </w:r>
+    </w:p>
+    <w:p>
+      <w:pPr>
+        <w:pStyle w:val="Listenabsatz"/>
+        <w:numPr>
+          <w:ilvl w:val="1"/>
+          <w:numId w:val="27"/>
+        </w:numPr>
+      </w:pPr>
+      <w:r>
+        <w:t xml:space="preserve">Schreibe eine Begrüßung </w:t>
+      </w:r>
+      <w:r>
+        <w:t>mit einer Erklärung des</w:t>
+      </w:r>
+      <w:r>
+        <w:t xml:space="preserve"> Gebrauch</w:t>
+      </w:r>
+      <w:r>
+        <w:t>s</w:t>
+      </w:r>
+      <w:r>
+        <w:t xml:space="preserve"> der Tasten</w:t>
+      </w:r>
+    </w:p>
+    <w:p>
+      <w:pPr>
+        <w:pStyle w:val="Listenabsatz"/>
+        <w:numPr>
+          <w:ilvl w:val="1"/>
+          <w:numId w:val="27"/>
+        </w:numPr>
+      </w:pPr>
+      <w:r>
+        <w:t xml:space="preserve">Erzeuge das Objekt </w:t>
+      </w:r>
+      <w:proofErr w:type="spellStart"/>
+      <w:r>
+        <w:t>state_machine</w:t>
+      </w:r>
+      <w:proofErr w:type="spellEnd"/>
+    </w:p>
+    <w:p>
+      <w:pPr>
+        <w:pStyle w:val="Listenabsatz"/>
+        <w:numPr>
+          <w:ilvl w:val="1"/>
+          <w:numId w:val="27"/>
+        </w:numPr>
+      </w:pPr>
+      <w:r>
+        <w:t>Vorbelegung des Zeichens von der Tastatur</w:t>
+      </w:r>
+      <w:r>
+        <w:t xml:space="preserve"> </w:t>
+      </w:r>
+    </w:p>
+    <w:p>
+      <w:pPr>
+        <w:ind w:left="708"/>
+      </w:pPr>
+      <w:r>
+        <w:t xml:space="preserve">5a.  </w:t>
+      </w:r>
+      <w:proofErr w:type="spellStart"/>
+      <w:r>
+        <w:t>Timer</w:t>
+      </w:r>
+      <w:proofErr w:type="spellEnd"/>
+      <w:r>
+        <w:t xml:space="preserve"> für periodische Ausführung</w:t>
+      </w:r>
+    </w:p>
+    <w:p>
+      <w:pPr>
+        <w:pStyle w:val="Listenabsatz"/>
+        <w:numPr>
+          <w:ilvl w:val="1"/>
+          <w:numId w:val="27"/>
+        </w:numPr>
+      </w:pPr>
+      <w:r>
+        <w:t>Schreibe die Funktionen mit den print-Ausgaben:</w:t>
+      </w:r>
+      <w:r>
+        <w:br/>
+        <w:t xml:space="preserve">- </w:t>
+      </w:r>
+      <w:proofErr w:type="spellStart"/>
+      <w:proofErr w:type="gramStart"/>
+      <w:r>
+        <w:t>standby</w:t>
+      </w:r>
+      <w:proofErr w:type="spellEnd"/>
+      <w:r>
+        <w:t>(</w:t>
+      </w:r>
+      <w:proofErr w:type="gramEnd"/>
+      <w:r>
+        <w:t>)</w:t>
+      </w:r>
+      <w:r>
+        <w:br/>
+        <w:t xml:space="preserve">- </w:t>
+      </w:r>
+      <w:proofErr w:type="spellStart"/>
+      <w:r>
+        <w:t>geradeaus_fahren</w:t>
+      </w:r>
+      <w:proofErr w:type="spellEnd"/>
+      <w:r>
+        <w:t>()</w:t>
+      </w:r>
+      <w:r>
+        <w:br/>
+        <w:t>- drehen</w:t>
+      </w:r>
+      <w:r>
+        <w:t>()</w:t>
+      </w:r>
+      <w:r>
+        <w:t xml:space="preserve"> </w:t>
+      </w:r>
+    </w:p>
+    <w:p>
+      <w:pPr>
+        <w:pStyle w:val="Listenabsatz"/>
+        <w:numPr>
+          <w:ilvl w:val="1"/>
+          <w:numId w:val="27"/>
+        </w:numPr>
+      </w:pPr>
+      <w:r>
+        <w:t xml:space="preserve">Verwende die Funktion </w:t>
+      </w:r>
+      <w:proofErr w:type="spellStart"/>
+      <w:r>
+        <w:t>taste_gedrueckt</w:t>
+      </w:r>
+      <w:proofErr w:type="spellEnd"/>
+      <w:r>
+        <w:t>(</w:t>
+      </w:r>
+      <w:proofErr w:type="spellStart"/>
+      <w:r>
+        <w:t>zeichen</w:t>
+      </w:r>
+      <w:proofErr w:type="spellEnd"/>
+      <w:r>
+        <w:t>) von Ampel.py</w:t>
+      </w:r>
+    </w:p>
+    <w:p>
+      <w:pPr>
+        <w:pStyle w:val="Listenabsatz"/>
+        <w:numPr>
+          <w:ilvl w:val="1"/>
+          <w:numId w:val="27"/>
+        </w:numPr>
+      </w:pPr>
+      <w:r>
+        <w:t>Schreibe die Funktionen zur Steuerung der Zustandsübergänge:</w:t>
+      </w:r>
+      <w:r>
+        <w:br/>
+        <w:t xml:space="preserve">- </w:t>
+      </w:r>
+      <w:proofErr w:type="spellStart"/>
+      <w:r>
+        <w:t>an_</w:t>
+      </w:r>
+      <w:proofErr w:type="gramStart"/>
+      <w:r>
+        <w:t>aus</w:t>
+      </w:r>
+      <w:proofErr w:type="spellEnd"/>
+      <w:r>
+        <w:t>(</w:t>
+      </w:r>
+      <w:proofErr w:type="gramEnd"/>
+      <w:r>
+        <w:t>)</w:t>
+      </w:r>
+      <w:r>
+        <w:br/>
+        <w:t xml:space="preserve">- </w:t>
+      </w:r>
+      <w:proofErr w:type="spellStart"/>
+      <w:r>
+        <w:t>kollision_erkannt</w:t>
+      </w:r>
+      <w:proofErr w:type="spellEnd"/>
+      <w:r>
+        <w:t>()</w:t>
+      </w:r>
+      <w:r>
+        <w:br/>
+        <w:t xml:space="preserve">- </w:t>
+      </w:r>
+      <w:proofErr w:type="spellStart"/>
+      <w:r>
+        <w:t>genug_gedreht</w:t>
+      </w:r>
+      <w:proofErr w:type="spellEnd"/>
+      <w:r>
+        <w:t>()</w:t>
+      </w:r>
+    </w:p>
+    <w:p>
+      <w:pPr>
+        <w:pStyle w:val="Listenabsatz"/>
+        <w:numPr>
+          <w:ilvl w:val="1"/>
+          <w:numId w:val="27"/>
+        </w:numPr>
+      </w:pPr>
+      <w:r>
+        <w:t>Definiere die Zustände STANDBY – GERADEAUS_FAHREN – DREHEN</w:t>
+      </w:r>
+    </w:p>
+    <w:p>
+      <w:pPr>
+        <w:pStyle w:val="Listenabsatz"/>
+        <w:numPr>
+          <w:ilvl w:val="1"/>
+          <w:numId w:val="27"/>
+        </w:numPr>
+      </w:pPr>
+      <w:r>
+        <w:t>Zustandsübergänge hinzufügen</w:t>
+      </w:r>
+    </w:p>
+    <w:p>
+      <w:pPr>
+        <w:pStyle w:val="Listenabsatz"/>
+        <w:numPr>
+          <w:ilvl w:val="1"/>
+          <w:numId w:val="27"/>
+        </w:numPr>
+      </w:pPr>
+      <w:r>
+        <w:t>Loop</w:t>
+      </w:r>
+    </w:p>
+    <w:p/>
+    <w:p>
+      <w:pPr>
+        <w:pStyle w:val="AufgabemitNr"/>
+        <w:ind w:left="0" w:firstLine="0"/>
+      </w:pPr>
+      <w:bookmarkStart w:id="4" w:name="_Ref141623201"/>
+    </w:p>
+    <w:bookmarkEnd w:id="4"/>
+    <w:p>
+      <w:r>
+        <w:t xml:space="preserve">Schreibe ein Programm mit GUI, das drei </w:t>
+      </w:r>
+      <w:r>
+        <w:t xml:space="preserve">verschiedene </w:t>
+      </w:r>
+      <w:r>
+        <w:t xml:space="preserve">Smileys untereinander anzeigt. </w:t>
+      </w:r>
+      <w:r>
+        <w:t>Smileys findest du in folgenden Dateien: slightly_smiling_face.png, neutral_face.png, slightly_frowning_face.png.</w:t>
+      </w:r>
+    </w:p>
+    <w:p/>
+    <w:p>
+      <w:pPr>
+        <w:pStyle w:val="AufgabemitNr"/>
+        <w:ind w:left="0" w:firstLine="0"/>
+        <w:rPr>
+          <w:b w:val="0"/>
+          <w:bCs w:val="0"/>
+        </w:rPr>
+      </w:pPr>
+    </w:p>
+    <w:p>
+      <w:r>
+        <w:t xml:space="preserve">Schreibe ein Programm mit GUI, das die drei Smileys (von </w:t>
+      </w:r>
+      <w:r>
+        <w:fldChar w:fldCharType="begin"/>
+      </w:r>
+      <w:r>
+        <w:instrText xml:space="preserve"> REF _Ref141623201 \r \h </w:instrText>
+      </w:r>
+      <w:r>
+        <w:fldChar w:fldCharType="separate"/>
+      </w:r>
+      <w:r>
+        <w:t>Aufgabe 16</w:t>
+      </w:r>
+      <w:r>
+        <w:fldChar w:fldCharType="end"/>
+      </w:r>
+      <w:r>
+        <w:t>) nebeneinander anzeigt.</w:t>
+      </w:r>
+    </w:p>
+    <w:p/>
+    <w:p>
+      <w:pPr>
+        <w:pStyle w:val="AufgabemitNr"/>
+        <w:ind w:left="0" w:firstLine="0"/>
+      </w:pPr>
+    </w:p>
+    <w:p>
+      <w:r>
+        <w:t xml:space="preserve">Schreibe ein Programm mit GUI, </w:t>
+      </w:r>
+      <w:r>
+        <w:t xml:space="preserve">das die drei Smileys (von </w:t>
+      </w:r>
+      <w:r>
+        <w:fldChar w:fldCharType="begin"/>
+      </w:r>
+      <w:r>
+        <w:instrText xml:space="preserve"> REF _Ref141623201 \r \h </w:instrText>
+      </w:r>
+      <w:r>
+        <w:fldChar w:fldCharType="separate"/>
+      </w:r>
+      <w:r>
+        <w:t>Aufgabe 16</w:t>
+      </w:r>
+      <w:r>
+        <w:fldChar w:fldCharType="end"/>
+      </w:r>
+      <w:r>
+        <w:t xml:space="preserve">) diagonal anzeigt. </w:t>
+      </w:r>
+    </w:p>
+    <w:p>
+      <w:r>
+        <w:t xml:space="preserve">Die Bilderzeugung und die Platzierung des Smileys sollen in eine Funktion ausgelagert werden. </w:t>
+      </w:r>
+    </w:p>
+    <w:p>
+      <w:r>
+        <w:t xml:space="preserve">Hinweis: Der Aufruf </w:t>
+      </w:r>
+      <w:proofErr w:type="spellStart"/>
+      <w:r>
+        <w:t>tk.PhotoImage</w:t>
+      </w:r>
+      <w:proofErr w:type="spellEnd"/>
+      <w:r>
+        <w:t xml:space="preserve">() muss im </w:t>
+      </w:r>
+      <w:r>
+        <w:rPr>
+          <w:u w:val="single"/>
+        </w:rPr>
+        <w:t>Hauptprogramm</w:t>
+      </w:r>
+      <w:r>
+        <w:t xml:space="preserve"> stehen. </w:t>
+      </w:r>
+    </w:p>
+    <w:p>
+      <w:pPr>
+        <w:rPr>
+          <w:b/>
+          <w:bCs/>
+        </w:rPr>
+      </w:pPr>
+    </w:p>
+    <w:p>
+      <w:pPr>
+        <w:pStyle w:val="AufgabemitNr"/>
+        <w:ind w:left="0" w:firstLine="0"/>
+      </w:pPr>
+    </w:p>
+    <w:p>
+      <w:r>
+        <w:t xml:space="preserve">Schreibe ein Programm mit GUI, das auf Knopfdruck ein Smiley (von </w:t>
+      </w:r>
+      <w:r>
+        <w:fldChar w:fldCharType="begin"/>
+      </w:r>
+      <w:r>
+        <w:instrText xml:space="preserve"> REF _Ref141623201 \r \h </w:instrText>
+      </w:r>
+      <w:r>
+        <w:fldChar w:fldCharType="separate"/>
+      </w:r>
+      <w:r>
+        <w:t>Aufgabe 16</w:t>
+      </w:r>
+      <w:r>
+        <w:fldChar w:fldCharType="end"/>
+      </w:r>
+      <w:r>
+        <w:t xml:space="preserve">) anzeigt. </w:t>
+      </w:r>
+    </w:p>
+    <w:p>
+      <w:r>
+        <w:t xml:space="preserve">Hinweis: Der Aufruf </w:t>
+      </w:r>
+      <w:proofErr w:type="spellStart"/>
+      <w:r>
+        <w:t>tk.PhotoImage</w:t>
+      </w:r>
+      <w:proofErr w:type="spellEnd"/>
+      <w:r>
+        <w:t xml:space="preserve">() muss im </w:t>
+      </w:r>
+      <w:r>
+        <w:rPr>
+          <w:u w:val="single"/>
+        </w:rPr>
+        <w:t>Hauptprogramm</w:t>
+      </w:r>
+      <w:r>
+        <w:t xml:space="preserve"> stehen. </w:t>
+      </w:r>
+    </w:p>
+    <w:p/>
+    <w:p>
+      <w:pPr>
+        <w:spacing w:after="160"/>
+      </w:pPr>
+      <w:r>
+        <w:rPr>
+          <w:b/>
+          <w:bCs/>
+        </w:rPr>
+        <w:br w:type="page"/>
+      </w:r>
+    </w:p>
+    <w:p>
+      <w:pPr>
+        <w:pStyle w:val="AufgabemitNr"/>
+        <w:ind w:left="0" w:firstLine="0"/>
+        <w:rPr>
+          <w:b w:val="0"/>
+          <w:bCs w:val="0"/>
+        </w:rPr>
+      </w:pPr>
+    </w:p>
+    <w:p>
       <w:r>
         <w:t>Schreibe ein Programm mit GUI, das drei Smileys in einem Gitter von 7 Zeilen und 11 Spalten anzeigt. Platziere:</w:t>
       </w:r>
@@ -1989,9 +2815,13 @@
           <w:numId w:val="9"/>
         </w:numPr>
       </w:pPr>
-      <w:r>
-        <w:lastRenderedPageBreak/>
-        <w:t>das erste Smiley in der oberen linken Ecke</w:t>
+      <w:proofErr w:type="gramStart"/>
+      <w:r>
+        <w:t>das erste Smiley</w:t>
+      </w:r>
+      <w:proofErr w:type="gramEnd"/>
+      <w:r>
+        <w:t xml:space="preserve"> in der oberen linken Ecke</w:t>
       </w:r>
     </w:p>
     <w:p>
@@ -2014,8 +2844,13 @@
           <w:numId w:val="9"/>
         </w:numPr>
       </w:pPr>
-      <w:r>
-        <w:t>das dritte Smiley in der unteren rechten Ecke</w:t>
+      <w:proofErr w:type="gramStart"/>
+      <w:r>
+        <w:t>das dritte Smiley</w:t>
+      </w:r>
+      <w:proofErr w:type="gramEnd"/>
+      <w:r>
+        <w:t xml:space="preserve"> in der unteren rechten Ecke</w:t>
       </w:r>
     </w:p>
     <w:p>
@@ -2165,11 +3000,19 @@
       </w:r>
       <w:proofErr w:type="spellStart"/>
       <w:r>
-        <w:t>rate_zahl</w:t>
+        <w:t>rate_</w:t>
+      </w:r>
+      <w:proofErr w:type="gramStart"/>
+      <w:r>
+        <w:t>zahl</w:t>
       </w:r>
       <w:proofErr w:type="spellEnd"/>
       <w:r>
-        <w:t xml:space="preserve">() zur Berechnung der geratenen Zahl. </w:t>
+        <w:t>(</w:t>
+      </w:r>
+      <w:proofErr w:type="gramEnd"/>
+      <w:r>
+        <w:t xml:space="preserve">) zur Berechnung der geratenen Zahl. </w:t>
       </w:r>
     </w:p>
     <w:p>
@@ -2189,7 +3032,15 @@
       </w:r>
       <w:proofErr w:type="spellEnd"/>
       <w:r>
-        <w:t xml:space="preserve">. Die Funktion soll auf die Tasten ↓ ↑ =  q  reagieren. Arbeite mit den globalen Variablen. </w:t>
+        <w:t xml:space="preserve">. Die Funktion soll auf die Tasten ↓ ↑ </w:t>
+      </w:r>
+      <w:proofErr w:type="gramStart"/>
+      <w:r>
+        <w:t>=  q</w:t>
+      </w:r>
+      <w:proofErr w:type="gramEnd"/>
+      <w:r>
+        <w:t xml:space="preserve">  reagieren. Arbeite mit den globalen Variablen. </w:t>
       </w:r>
     </w:p>
     <w:p>
@@ -2253,14 +3104,34 @@
       </w:r>
       <w:proofErr w:type="spellStart"/>
       <w:r>
-        <w:t>zeige_Kommentar</w:t>
+        <w:t>zeige_</w:t>
+      </w:r>
+      <w:proofErr w:type="gramStart"/>
+      <w:r>
+        <w:t>Kommentar</w:t>
       </w:r>
       <w:proofErr w:type="spellEnd"/>
       <w:r>
-        <w:t xml:space="preserve">(). Die Funktion gibt die Anzahl der Versuche aus, die der Computer benötigt hat. </w:t>
+        <w:t>(</w:t>
+      </w:r>
+      <w:proofErr w:type="gramEnd"/>
+      <w:r>
+        <w:t xml:space="preserve">). Die Funktion gibt die Anzahl der Versuche aus, die der Computer benötigt hat. </w:t>
       </w:r>
     </w:p>
     <w:p/>
+    <w:p>
+      <w:pPr>
+        <w:spacing w:after="160"/>
+      </w:pPr>
+      <w:r>
+        <w:rPr>
+          <w:b/>
+          <w:bCs/>
+        </w:rPr>
+        <w:br w:type="page"/>
+      </w:r>
+    </w:p>
     <w:p>
       <w:pPr>
         <w:pStyle w:val="AufgabemitNr"/>
@@ -2367,7 +3238,6 @@
         <w:rPr>
           <w:noProof/>
         </w:rPr>
-        <w:lastRenderedPageBreak/>
         <w:drawing>
           <wp:inline distT="0" distB="0" distL="0" distR="0" wp14:anchorId="14DA5D7E" wp14:editId="421B0AD8">
             <wp:extent cx="1510146" cy="1107014"/>
@@ -2456,12 +3326,17 @@
         <w:t xml:space="preserve">Hinweis: Verwende die Methode </w:t>
       </w:r>
       <w:proofErr w:type="spellStart"/>
+      <w:proofErr w:type="gramStart"/>
       <w:r>
         <w:t>numinput</w:t>
       </w:r>
       <w:proofErr w:type="spellEnd"/>
       <w:r>
-        <w:t xml:space="preserve">(). </w:t>
+        <w:t>(</w:t>
+      </w:r>
+      <w:proofErr w:type="gramEnd"/>
+      <w:r>
+        <w:t xml:space="preserve">). </w:t>
       </w:r>
     </w:p>
     <w:p>
@@ -2687,462 +3562,6 @@
       </w:pPr>
       <w:r>
         <w:t>Ersetze mehrfach vorkommende Worte im ursprünglichen Text.</w:t>
-      </w:r>
-    </w:p>
-    <w:p/>
-    <w:p>
-      <w:pPr>
-        <w:pStyle w:val="AufgabemitNr"/>
-        <w:ind w:left="0" w:firstLine="0"/>
-        <w:rPr>
-          <w:b w:val="0"/>
-          <w:bCs w:val="0"/>
-        </w:rPr>
-      </w:pPr>
-    </w:p>
-    <w:p>
-      <w:pPr>
-        <w:pStyle w:val="Listenabsatz"/>
-        <w:numPr>
-          <w:ilvl w:val="0"/>
-          <w:numId w:val="15"/>
-        </w:numPr>
-      </w:pPr>
-      <w:r>
-        <w:t xml:space="preserve">Erstelle die Klasse "Fahrrad" mit </w:t>
-      </w:r>
-      <w:r>
-        <w:t>den</w:t>
-      </w:r>
-      <w:r>
-        <w:t xml:space="preserve"> Eigenschaften:</w:t>
-      </w:r>
-    </w:p>
-    <w:p>
-      <w:pPr>
-        <w:pStyle w:val="Listenabsatz"/>
-        <w:numPr>
-          <w:ilvl w:val="0"/>
-          <w:numId w:val="16"/>
-        </w:numPr>
-      </w:pPr>
-      <w:r>
-        <w:t>Besitzer</w:t>
-      </w:r>
-    </w:p>
-    <w:p>
-      <w:pPr>
-        <w:pStyle w:val="Listenabsatz"/>
-        <w:numPr>
-          <w:ilvl w:val="0"/>
-          <w:numId w:val="17"/>
-        </w:numPr>
-      </w:pPr>
-      <w:r>
-        <w:t>Farbe</w:t>
-      </w:r>
-    </w:p>
-    <w:p>
-      <w:pPr>
-        <w:pStyle w:val="Listenabsatz"/>
-        <w:numPr>
-          <w:ilvl w:val="0"/>
-          <w:numId w:val="17"/>
-        </w:numPr>
-        <w:rPr>
-          <w:lang w:val="fr-FR"/>
-        </w:rPr>
-      </w:pPr>
-      <w:r>
-        <w:rPr>
-          <w:lang w:val="fr-FR"/>
-        </w:rPr>
-        <w:t>Typ (Touring, Renn, Mountain o. ä.)</w:t>
-      </w:r>
-    </w:p>
-    <w:p>
-      <w:pPr>
-        <w:pStyle w:val="Listenabsatz"/>
-        <w:numPr>
-          <w:ilvl w:val="0"/>
-          <w:numId w:val="17"/>
-        </w:numPr>
-        <w:rPr>
-          <w:lang w:val="fr-FR"/>
-        </w:rPr>
-      </w:pPr>
-      <w:r>
-        <w:rPr>
-          <w:lang w:val="fr-FR"/>
-        </w:rPr>
-        <w:t>Anzahl Gänge</w:t>
-      </w:r>
-    </w:p>
-    <w:p>
-      <w:pPr>
-        <w:pStyle w:val="Listenabsatz"/>
-        <w:numPr>
-          <w:ilvl w:val="0"/>
-          <w:numId w:val="15"/>
-        </w:numPr>
-      </w:pPr>
-      <w:r>
-        <w:t>Erstelle eine Instanz der Klasse "</w:t>
-      </w:r>
-      <w:r>
-        <w:t xml:space="preserve">Fahrrad" und gib die Eigenschaften aus. </w:t>
-      </w:r>
-    </w:p>
-    <w:p/>
-    <w:p>
-      <w:pPr>
-        <w:pStyle w:val="AufgabemitNr"/>
-        <w:ind w:left="0" w:firstLine="0"/>
-        <w:rPr>
-          <w:b w:val="0"/>
-          <w:bCs w:val="0"/>
-        </w:rPr>
-      </w:pPr>
-    </w:p>
-    <w:p>
-      <w:pPr>
-        <w:pStyle w:val="Listenabsatz"/>
-        <w:numPr>
-          <w:ilvl w:val="0"/>
-          <w:numId w:val="18"/>
-        </w:numPr>
-      </w:pPr>
-      <w:r>
-        <w:t>Erweitere die Klasse "Fahrrad"</w:t>
-      </w:r>
-      <w:r>
-        <w:t>. Erstelle die</w:t>
-      </w:r>
-      <w:r>
-        <w:t xml:space="preserve"> Methoden:</w:t>
-      </w:r>
-    </w:p>
-    <w:p>
-      <w:pPr>
-        <w:pStyle w:val="Listenabsatz"/>
-        <w:numPr>
-          <w:ilvl w:val="0"/>
-          <w:numId w:val="19"/>
-        </w:numPr>
-      </w:pPr>
-      <w:r>
-        <w:t>fahren</w:t>
-      </w:r>
-    </w:p>
-    <w:p>
-      <w:pPr>
-        <w:pStyle w:val="Listenabsatz"/>
-        <w:numPr>
-          <w:ilvl w:val="0"/>
-          <w:numId w:val="19"/>
-        </w:numPr>
-      </w:pPr>
-      <w:r>
-        <w:t>klingeln</w:t>
-      </w:r>
-    </w:p>
-    <w:p>
-      <w:pPr>
-        <w:pStyle w:val="Listenabsatz"/>
-        <w:numPr>
-          <w:ilvl w:val="0"/>
-          <w:numId w:val="19"/>
-        </w:numPr>
-      </w:pPr>
-      <w:r>
-        <w:t>abstellen</w:t>
-      </w:r>
-    </w:p>
-    <w:p>
-      <w:pPr>
-        <w:pStyle w:val="Listenabsatz"/>
-        <w:numPr>
-          <w:ilvl w:val="0"/>
-          <w:numId w:val="19"/>
-        </w:numPr>
-      </w:pPr>
-      <w:proofErr w:type="spellStart"/>
-      <w:r>
-        <w:t>kilometerstand</w:t>
-      </w:r>
-      <w:proofErr w:type="spellEnd"/>
-    </w:p>
-    <w:p>
-      <w:pPr>
-        <w:pStyle w:val="Listenabsatz"/>
-        <w:numPr>
-          <w:ilvl w:val="0"/>
-          <w:numId w:val="18"/>
-        </w:numPr>
-      </w:pPr>
-      <w:r>
-        <w:t>Erstelle eine Instanz der Klasse "</w:t>
-      </w:r>
-      <w:r>
-        <w:t>Fahrrad" und r</w:t>
-      </w:r>
-      <w:r>
-        <w:t xml:space="preserve">ufe die Methoden auf. </w:t>
-      </w:r>
-    </w:p>
-    <w:p/>
-    <w:p>
-      <w:pPr>
-        <w:pStyle w:val="AufgabemitNr"/>
-        <w:ind w:left="0" w:firstLine="0"/>
-      </w:pPr>
-    </w:p>
-    <w:p>
-      <w:pPr>
-        <w:pStyle w:val="Listenabsatz"/>
-        <w:numPr>
-          <w:ilvl w:val="0"/>
-          <w:numId w:val="20"/>
-        </w:numPr>
-      </w:pPr>
-      <w:r>
-        <w:lastRenderedPageBreak/>
-        <w:t xml:space="preserve">Erstelle die Eltern-Klasse "Zweirad" mit </w:t>
-      </w:r>
-      <w:r>
-        <w:t>den</w:t>
-      </w:r>
-      <w:r>
-        <w:t xml:space="preserve"> Eigenschaften:</w:t>
-      </w:r>
-    </w:p>
-    <w:p>
-      <w:pPr>
-        <w:pStyle w:val="Listenabsatz"/>
-        <w:numPr>
-          <w:ilvl w:val="0"/>
-          <w:numId w:val="21"/>
-        </w:numPr>
-      </w:pPr>
-      <w:r>
-        <w:t>Besitzer</w:t>
-      </w:r>
-    </w:p>
-    <w:p>
-      <w:pPr>
-        <w:pStyle w:val="Listenabsatz"/>
-        <w:numPr>
-          <w:ilvl w:val="0"/>
-          <w:numId w:val="21"/>
-        </w:numPr>
-      </w:pPr>
-      <w:r>
-        <w:t>Farbe</w:t>
-      </w:r>
-    </w:p>
-    <w:p>
-      <w:pPr>
-        <w:pStyle w:val="Listenabsatz"/>
-        <w:numPr>
-          <w:ilvl w:val="0"/>
-          <w:numId w:val="21"/>
-        </w:numPr>
-      </w:pPr>
-      <w:r>
-        <w:t>Typ</w:t>
-      </w:r>
-    </w:p>
-    <w:p>
-      <w:pPr>
-        <w:pStyle w:val="Listenabsatz"/>
-        <w:numPr>
-          <w:ilvl w:val="0"/>
-          <w:numId w:val="21"/>
-        </w:numPr>
-      </w:pPr>
-      <w:r>
-        <w:t>Anzahl Gänge</w:t>
-      </w:r>
-    </w:p>
-    <w:p>
-      <w:pPr>
-        <w:ind w:firstLine="708"/>
-      </w:pPr>
-      <w:r>
-        <w:t>und den Methoden:</w:t>
-      </w:r>
-    </w:p>
-    <w:p>
-      <w:pPr>
-        <w:pStyle w:val="Listenabsatz"/>
-        <w:numPr>
-          <w:ilvl w:val="0"/>
-          <w:numId w:val="22"/>
-        </w:numPr>
-      </w:pPr>
-      <w:r>
-        <w:t>fahren</w:t>
-      </w:r>
-    </w:p>
-    <w:p>
-      <w:pPr>
-        <w:pStyle w:val="Listenabsatz"/>
-        <w:numPr>
-          <w:ilvl w:val="0"/>
-          <w:numId w:val="22"/>
-        </w:numPr>
-      </w:pPr>
-      <w:r>
-        <w:t>klingeln</w:t>
-      </w:r>
-    </w:p>
-    <w:p>
-      <w:pPr>
-        <w:pStyle w:val="Listenabsatz"/>
-        <w:numPr>
-          <w:ilvl w:val="0"/>
-          <w:numId w:val="22"/>
-        </w:numPr>
-      </w:pPr>
-      <w:r>
-        <w:t>abstellen</w:t>
-      </w:r>
-    </w:p>
-    <w:p>
-      <w:pPr>
-        <w:pStyle w:val="Listenabsatz"/>
-        <w:numPr>
-          <w:ilvl w:val="0"/>
-          <w:numId w:val="22"/>
-        </w:numPr>
-      </w:pPr>
-      <w:proofErr w:type="spellStart"/>
-      <w:r>
-        <w:t>kilometerstand</w:t>
-      </w:r>
-      <w:proofErr w:type="spellEnd"/>
-    </w:p>
-    <w:p>
-      <w:pPr>
-        <w:pStyle w:val="Listenabsatz"/>
-        <w:numPr>
-          <w:ilvl w:val="0"/>
-          <w:numId w:val="23"/>
-        </w:numPr>
-      </w:pPr>
-      <w:r>
-        <w:t>Erstelle die</w:t>
-      </w:r>
-      <w:r>
-        <w:t xml:space="preserve"> Kind-Klassen</w:t>
-      </w:r>
-      <w:r>
-        <w:t xml:space="preserve"> "Fahrrad" und "Pedelec"</w:t>
-      </w:r>
-      <w:r>
-        <w:t xml:space="preserve">, die alle Eigenschaften und Methoden der Eltern-Klasse "Zweirad" erben. </w:t>
-      </w:r>
-    </w:p>
-    <w:p>
-      <w:pPr>
-        <w:pStyle w:val="Listenabsatz"/>
-        <w:numPr>
-          <w:ilvl w:val="0"/>
-          <w:numId w:val="23"/>
-        </w:numPr>
-      </w:pPr>
-      <w:r>
-        <w:t xml:space="preserve">Die </w:t>
-      </w:r>
-      <w:r>
-        <w:t xml:space="preserve">Klasse </w:t>
-      </w:r>
-      <w:r>
-        <w:t>"Pedelec"</w:t>
-      </w:r>
-      <w:r>
-        <w:t>:</w:t>
-      </w:r>
-    </w:p>
-    <w:p>
-      <w:pPr>
-        <w:pStyle w:val="Listenabsatz"/>
-        <w:numPr>
-          <w:ilvl w:val="0"/>
-          <w:numId w:val="21"/>
-        </w:numPr>
-      </w:pPr>
-      <w:r>
-        <w:t xml:space="preserve">hat </w:t>
-      </w:r>
-      <w:r>
-        <w:t>zusätzlich die Eigenschaft "Kapazität" (Wattstunden)</w:t>
-      </w:r>
-    </w:p>
-    <w:p>
-      <w:pPr>
-        <w:pStyle w:val="Listenabsatz"/>
-        <w:numPr>
-          <w:ilvl w:val="0"/>
-          <w:numId w:val="21"/>
-        </w:numPr>
-      </w:pPr>
-      <w:r>
-        <w:t>überschreibt die Methode "abstellen" (</w:t>
-      </w:r>
-      <w:r>
-        <w:t>warum?</w:t>
-      </w:r>
-      <w:r>
-        <w:t>)</w:t>
-      </w:r>
-    </w:p>
-    <w:p>
-      <w:pPr>
-        <w:pStyle w:val="Listenabsatz"/>
-        <w:numPr>
-          <w:ilvl w:val="0"/>
-          <w:numId w:val="21"/>
-        </w:numPr>
-      </w:pPr>
-      <w:r>
-        <w:t>hat zusätzlich die Methode "aufladen"</w:t>
-      </w:r>
-    </w:p>
-    <w:p>
-      <w:pPr>
-        <w:pStyle w:val="Listenabsatz"/>
-        <w:numPr>
-          <w:ilvl w:val="0"/>
-          <w:numId w:val="23"/>
-        </w:numPr>
-      </w:pPr>
-      <w:r>
-        <w:t xml:space="preserve">Erstelle eine Instanz der Klasse "Fahrrad" und </w:t>
-      </w:r>
-      <w:r>
-        <w:t xml:space="preserve">eine Instanz </w:t>
-      </w:r>
-      <w:r>
-        <w:t xml:space="preserve">der Klasse "Pedelec" und rufe </w:t>
-      </w:r>
-      <w:r>
-        <w:t>alle</w:t>
-      </w:r>
-      <w:r>
-        <w:t xml:space="preserve"> Methoden auf. </w:t>
-      </w:r>
-    </w:p>
-    <w:p>
-      <w:pPr>
-        <w:pStyle w:val="Listenabsatz"/>
-        <w:numPr>
-          <w:ilvl w:val="0"/>
-          <w:numId w:val="23"/>
-        </w:numPr>
-      </w:pPr>
-      <w:r>
-        <w:t xml:space="preserve">Ausgabe der Eigenschaft "Kapazität" der Instanz des "Pedelec". </w:t>
       </w:r>
     </w:p>
     <w:p/>
@@ -3329,7 +3748,7 @@
       <w:rPr>
         <w:noProof/>
       </w:rPr>
-      <w:t>29.07.2023</w:t>
+      <w:t>30.07.2023</w:t>
     </w:r>
     <w:r>
       <w:fldChar w:fldCharType="end"/>
@@ -3567,6 +3986,92 @@
     </w:lvl>
   </w:abstractNum>
   <w:abstractNum w:abstractNumId="2" w15:restartNumberingAfterBreak="0">
+    <w:nsid w:val="1EE574C4"/>
+    <w:multiLevelType w:val="hybridMultilevel"/>
+    <w:tmpl w:val="B88C5D6A"/>
+    <w:lvl w:ilvl="0" w:tplc="04070017">
+      <w:start w:val="1"/>
+      <w:numFmt w:val="lowerLetter"/>
+      <w:lvlText w:val="%1)"/>
+      <w:lvlJc w:val="left"/>
+      <w:pPr>
+        <w:ind w:left="768" w:hanging="360"/>
+      </w:pPr>
+    </w:lvl>
+    <w:lvl w:ilvl="1" w:tplc="04070019" w:tentative="1">
+      <w:start w:val="1"/>
+      <w:numFmt w:val="lowerLetter"/>
+      <w:lvlText w:val="%2."/>
+      <w:lvlJc w:val="left"/>
+      <w:pPr>
+        <w:ind w:left="1488" w:hanging="360"/>
+      </w:pPr>
+    </w:lvl>
+    <w:lvl w:ilvl="2" w:tplc="0407001B" w:tentative="1">
+      <w:start w:val="1"/>
+      <w:numFmt w:val="lowerRoman"/>
+      <w:lvlText w:val="%3."/>
+      <w:lvlJc w:val="right"/>
+      <w:pPr>
+        <w:ind w:left="2208" w:hanging="180"/>
+      </w:pPr>
+    </w:lvl>
+    <w:lvl w:ilvl="3" w:tplc="0407000F" w:tentative="1">
+      <w:start w:val="1"/>
+      <w:numFmt w:val="decimal"/>
+      <w:lvlText w:val="%4."/>
+      <w:lvlJc w:val="left"/>
+      <w:pPr>
+        <w:ind w:left="2928" w:hanging="360"/>
+      </w:pPr>
+    </w:lvl>
+    <w:lvl w:ilvl="4" w:tplc="04070019" w:tentative="1">
+      <w:start w:val="1"/>
+      <w:numFmt w:val="lowerLetter"/>
+      <w:lvlText w:val="%5."/>
+      <w:lvlJc w:val="left"/>
+      <w:pPr>
+        <w:ind w:left="3648" w:hanging="360"/>
+      </w:pPr>
+    </w:lvl>
+    <w:lvl w:ilvl="5" w:tplc="0407001B" w:tentative="1">
+      <w:start w:val="1"/>
+      <w:numFmt w:val="lowerRoman"/>
+      <w:lvlText w:val="%6."/>
+      <w:lvlJc w:val="right"/>
+      <w:pPr>
+        <w:ind w:left="4368" w:hanging="180"/>
+      </w:pPr>
+    </w:lvl>
+    <w:lvl w:ilvl="6" w:tplc="0407000F" w:tentative="1">
+      <w:start w:val="1"/>
+      <w:numFmt w:val="decimal"/>
+      <w:lvlText w:val="%7."/>
+      <w:lvlJc w:val="left"/>
+      <w:pPr>
+        <w:ind w:left="5088" w:hanging="360"/>
+      </w:pPr>
+    </w:lvl>
+    <w:lvl w:ilvl="7" w:tplc="04070019" w:tentative="1">
+      <w:start w:val="1"/>
+      <w:numFmt w:val="lowerLetter"/>
+      <w:lvlText w:val="%8."/>
+      <w:lvlJc w:val="left"/>
+      <w:pPr>
+        <w:ind w:left="5808" w:hanging="360"/>
+      </w:pPr>
+    </w:lvl>
+    <w:lvl w:ilvl="8" w:tplc="0407001B" w:tentative="1">
+      <w:start w:val="1"/>
+      <w:numFmt w:val="lowerRoman"/>
+      <w:lvlText w:val="%9."/>
+      <w:lvlJc w:val="right"/>
+      <w:pPr>
+        <w:ind w:left="6528" w:hanging="180"/>
+      </w:pPr>
+    </w:lvl>
+  </w:abstractNum>
+  <w:abstractNum w:abstractNumId="3" w15:restartNumberingAfterBreak="0">
     <w:nsid w:val="24E93BFF"/>
     <w:multiLevelType w:val="hybridMultilevel"/>
     <w:tmpl w:val="D39481AC"/>
@@ -3655,7 +4160,7 @@
       </w:pPr>
     </w:lvl>
   </w:abstractNum>
-  <w:abstractNum w:abstractNumId="3" w15:restartNumberingAfterBreak="0">
+  <w:abstractNum w:abstractNumId="4" w15:restartNumberingAfterBreak="0">
     <w:nsid w:val="27C608A5"/>
     <w:multiLevelType w:val="hybridMultilevel"/>
     <w:tmpl w:val="5AAE40A4"/>
@@ -3741,7 +4246,7 @@
       </w:pPr>
     </w:lvl>
   </w:abstractNum>
-  <w:abstractNum w:abstractNumId="4" w15:restartNumberingAfterBreak="0">
+  <w:abstractNum w:abstractNumId="5" w15:restartNumberingAfterBreak="0">
     <w:nsid w:val="2F72614C"/>
     <w:multiLevelType w:val="hybridMultilevel"/>
     <w:tmpl w:val="FD2061C0"/>
@@ -3854,7 +4359,7 @@
       </w:rPr>
     </w:lvl>
   </w:abstractNum>
-  <w:abstractNum w:abstractNumId="5" w15:restartNumberingAfterBreak="0">
+  <w:abstractNum w:abstractNumId="6" w15:restartNumberingAfterBreak="0">
     <w:nsid w:val="2FCD7774"/>
     <w:multiLevelType w:val="hybridMultilevel"/>
     <w:tmpl w:val="F7147FF8"/>
@@ -3940,7 +4445,7 @@
       </w:pPr>
     </w:lvl>
   </w:abstractNum>
-  <w:abstractNum w:abstractNumId="6" w15:restartNumberingAfterBreak="0">
+  <w:abstractNum w:abstractNumId="7" w15:restartNumberingAfterBreak="0">
     <w:nsid w:val="355F4D5F"/>
     <w:multiLevelType w:val="hybridMultilevel"/>
     <w:tmpl w:val="D2549536"/>
@@ -4029,7 +4534,7 @@
       </w:pPr>
     </w:lvl>
   </w:abstractNum>
-  <w:abstractNum w:abstractNumId="7" w15:restartNumberingAfterBreak="0">
+  <w:abstractNum w:abstractNumId="8" w15:restartNumberingAfterBreak="0">
     <w:nsid w:val="36465883"/>
     <w:multiLevelType w:val="hybridMultilevel"/>
     <w:tmpl w:val="161483E8"/>
@@ -4115,7 +4620,7 @@
       </w:pPr>
     </w:lvl>
   </w:abstractNum>
-  <w:abstractNum w:abstractNumId="8" w15:restartNumberingAfterBreak="0">
+  <w:abstractNum w:abstractNumId="9" w15:restartNumberingAfterBreak="0">
     <w:nsid w:val="36C8464E"/>
     <w:multiLevelType w:val="hybridMultilevel"/>
     <w:tmpl w:val="E2E4E7A8"/>
@@ -4204,7 +4709,7 @@
       </w:pPr>
     </w:lvl>
   </w:abstractNum>
-  <w:abstractNum w:abstractNumId="9" w15:restartNumberingAfterBreak="0">
+  <w:abstractNum w:abstractNumId="10" w15:restartNumberingAfterBreak="0">
     <w:nsid w:val="37D05D2E"/>
     <w:multiLevelType w:val="hybridMultilevel"/>
     <w:tmpl w:val="0958C80A"/>
@@ -4290,7 +4795,7 @@
       </w:pPr>
     </w:lvl>
   </w:abstractNum>
-  <w:abstractNum w:abstractNumId="10" w15:restartNumberingAfterBreak="0">
+  <w:abstractNum w:abstractNumId="11" w15:restartNumberingAfterBreak="0">
     <w:nsid w:val="3DAA5E3D"/>
     <w:multiLevelType w:val="hybridMultilevel"/>
     <w:tmpl w:val="81A4ED9C"/>
@@ -4376,7 +4881,7 @@
       </w:pPr>
     </w:lvl>
   </w:abstractNum>
-  <w:abstractNum w:abstractNumId="11" w15:restartNumberingAfterBreak="0">
+  <w:abstractNum w:abstractNumId="12" w15:restartNumberingAfterBreak="0">
     <w:nsid w:val="42406248"/>
     <w:multiLevelType w:val="hybridMultilevel"/>
     <w:tmpl w:val="738E7A44"/>
@@ -4489,7 +4994,7 @@
       </w:rPr>
     </w:lvl>
   </w:abstractNum>
-  <w:abstractNum w:abstractNumId="12" w15:restartNumberingAfterBreak="0">
+  <w:abstractNum w:abstractNumId="13" w15:restartNumberingAfterBreak="0">
     <w:nsid w:val="50811A65"/>
     <w:multiLevelType w:val="hybridMultilevel"/>
     <w:tmpl w:val="90CA205E"/>
@@ -4581,7 +5086,7 @@
       </w:pPr>
     </w:lvl>
   </w:abstractNum>
-  <w:abstractNum w:abstractNumId="13" w15:restartNumberingAfterBreak="0">
+  <w:abstractNum w:abstractNumId="14" w15:restartNumberingAfterBreak="0">
     <w:nsid w:val="5084295A"/>
     <w:multiLevelType w:val="hybridMultilevel"/>
     <w:tmpl w:val="3EC8C91A"/>
@@ -4670,7 +5175,7 @@
       </w:pPr>
     </w:lvl>
   </w:abstractNum>
-  <w:abstractNum w:abstractNumId="14" w15:restartNumberingAfterBreak="0">
+  <w:abstractNum w:abstractNumId="15" w15:restartNumberingAfterBreak="0">
     <w:nsid w:val="54756539"/>
     <w:multiLevelType w:val="hybridMultilevel"/>
     <w:tmpl w:val="EA348622"/>
@@ -4759,7 +5264,7 @@
       </w:pPr>
     </w:lvl>
   </w:abstractNum>
-  <w:abstractNum w:abstractNumId="15" w15:restartNumberingAfterBreak="0">
+  <w:abstractNum w:abstractNumId="16" w15:restartNumberingAfterBreak="0">
     <w:nsid w:val="55321DAD"/>
     <w:multiLevelType w:val="hybridMultilevel"/>
     <w:tmpl w:val="FA80929C"/>
@@ -4848,7 +5353,7 @@
       </w:pPr>
     </w:lvl>
   </w:abstractNum>
-  <w:abstractNum w:abstractNumId="16" w15:restartNumberingAfterBreak="0">
+  <w:abstractNum w:abstractNumId="17" w15:restartNumberingAfterBreak="0">
     <w:nsid w:val="56745C3B"/>
     <w:multiLevelType w:val="hybridMultilevel"/>
     <w:tmpl w:val="405C649E"/>
@@ -4961,7 +5466,7 @@
       </w:rPr>
     </w:lvl>
   </w:abstractNum>
-  <w:abstractNum w:abstractNumId="17" w15:restartNumberingAfterBreak="0">
+  <w:abstractNum w:abstractNumId="18" w15:restartNumberingAfterBreak="0">
     <w:nsid w:val="5F312C09"/>
     <w:multiLevelType w:val="hybridMultilevel"/>
     <w:tmpl w:val="2A44FC40"/>
@@ -5047,7 +5552,7 @@
       </w:pPr>
     </w:lvl>
   </w:abstractNum>
-  <w:abstractNum w:abstractNumId="18" w15:restartNumberingAfterBreak="0">
+  <w:abstractNum w:abstractNumId="19" w15:restartNumberingAfterBreak="0">
     <w:nsid w:val="644916A0"/>
     <w:multiLevelType w:val="hybridMultilevel"/>
     <w:tmpl w:val="3C981D2C"/>
@@ -5133,7 +5638,7 @@
       </w:pPr>
     </w:lvl>
   </w:abstractNum>
-  <w:abstractNum w:abstractNumId="19" w15:restartNumberingAfterBreak="0">
+  <w:abstractNum w:abstractNumId="20" w15:restartNumberingAfterBreak="0">
     <w:nsid w:val="65E30AFC"/>
     <w:multiLevelType w:val="hybridMultilevel"/>
     <w:tmpl w:val="379CA34E"/>
@@ -5246,7 +5751,7 @@
       </w:rPr>
     </w:lvl>
   </w:abstractNum>
-  <w:abstractNum w:abstractNumId="20" w15:restartNumberingAfterBreak="0">
+  <w:abstractNum w:abstractNumId="21" w15:restartNumberingAfterBreak="0">
     <w:nsid w:val="69024CA5"/>
     <w:multiLevelType w:val="hybridMultilevel"/>
     <w:tmpl w:val="432C60C8"/>
@@ -5359,7 +5864,7 @@
       </w:rPr>
     </w:lvl>
   </w:abstractNum>
-  <w:abstractNum w:abstractNumId="21" w15:restartNumberingAfterBreak="0">
+  <w:abstractNum w:abstractNumId="22" w15:restartNumberingAfterBreak="0">
     <w:nsid w:val="6C3B503A"/>
     <w:multiLevelType w:val="hybridMultilevel"/>
     <w:tmpl w:val="33E435E8"/>
@@ -5445,7 +5950,7 @@
       </w:pPr>
     </w:lvl>
   </w:abstractNum>
-  <w:abstractNum w:abstractNumId="22" w15:restartNumberingAfterBreak="0">
+  <w:abstractNum w:abstractNumId="23" w15:restartNumberingAfterBreak="0">
     <w:nsid w:val="6E615E34"/>
     <w:multiLevelType w:val="hybridMultilevel"/>
     <w:tmpl w:val="693CC2A4"/>
@@ -5534,7 +6039,7 @@
       </w:pPr>
     </w:lvl>
   </w:abstractNum>
-  <w:abstractNum w:abstractNumId="23" w15:restartNumberingAfterBreak="0">
+  <w:abstractNum w:abstractNumId="24" w15:restartNumberingAfterBreak="0">
     <w:nsid w:val="74C20D67"/>
     <w:multiLevelType w:val="hybridMultilevel"/>
     <w:tmpl w:val="AFF27738"/>
@@ -5623,7 +6128,7 @@
       </w:pPr>
     </w:lvl>
   </w:abstractNum>
-  <w:abstractNum w:abstractNumId="24" w15:restartNumberingAfterBreak="0">
+  <w:abstractNum w:abstractNumId="25" w15:restartNumberingAfterBreak="0">
     <w:nsid w:val="7B2473FC"/>
     <w:multiLevelType w:val="hybridMultilevel"/>
     <w:tmpl w:val="CACEF564"/>
@@ -5713,88 +6218,103 @@
     </w:lvl>
   </w:abstractNum>
   <w:num w:numId="1" w16cid:durableId="1380284269">
+    <w:abstractNumId w:val="16"/>
+  </w:num>
+  <w:num w:numId="2" w16cid:durableId="1362053520">
+    <w:abstractNumId w:val="14"/>
+  </w:num>
+  <w:num w:numId="3" w16cid:durableId="1004936138">
+    <w:abstractNumId w:val="4"/>
+  </w:num>
+  <w:num w:numId="4" w16cid:durableId="1922058456">
+    <w:abstractNumId w:val="19"/>
+  </w:num>
+  <w:num w:numId="5" w16cid:durableId="2073308075">
     <w:abstractNumId w:val="15"/>
   </w:num>
-  <w:num w:numId="2" w16cid:durableId="1362053520">
-    <w:abstractNumId w:val="13"/>
+  <w:num w:numId="6" w16cid:durableId="1270119994">
+    <w:abstractNumId w:val="22"/>
   </w:num>
-  <w:num w:numId="3" w16cid:durableId="1004936138">
+  <w:num w:numId="7" w16cid:durableId="1117482964">
+    <w:abstractNumId w:val="23"/>
+  </w:num>
+  <w:num w:numId="8" w16cid:durableId="122232340">
+    <w:abstractNumId w:val="25"/>
+  </w:num>
+  <w:num w:numId="9" w16cid:durableId="833184375">
+    <w:abstractNumId w:val="21"/>
+  </w:num>
+  <w:num w:numId="10" w16cid:durableId="1493644296">
+    <w:abstractNumId w:val="10"/>
+  </w:num>
+  <w:num w:numId="11" w16cid:durableId="476066786">
+    <w:abstractNumId w:val="6"/>
+  </w:num>
+  <w:num w:numId="12" w16cid:durableId="1565485960">
+    <w:abstractNumId w:val="17"/>
+  </w:num>
+  <w:num w:numId="13" w16cid:durableId="2078622719">
+    <w:abstractNumId w:val="11"/>
+  </w:num>
+  <w:num w:numId="14" w16cid:durableId="173610758">
     <w:abstractNumId w:val="3"/>
   </w:num>
-  <w:num w:numId="4" w16cid:durableId="1922058456">
+  <w:num w:numId="15" w16cid:durableId="1091580733">
     <w:abstractNumId w:val="18"/>
   </w:num>
-  <w:num w:numId="5" w16cid:durableId="2073308075">
-    <w:abstractNumId w:val="14"/>
-  </w:num>
-  <w:num w:numId="6" w16cid:durableId="1270119994">
-    <w:abstractNumId w:val="21"/>
-  </w:num>
-  <w:num w:numId="7" w16cid:durableId="1117482964">
-    <w:abstractNumId w:val="22"/>
-  </w:num>
-  <w:num w:numId="8" w16cid:durableId="122232340">
-    <w:abstractNumId w:val="24"/>
-  </w:num>
-  <w:num w:numId="9" w16cid:durableId="833184375">
-    <w:abstractNumId w:val="20"/>
-  </w:num>
-  <w:num w:numId="10" w16cid:durableId="1493644296">
-    <w:abstractNumId w:val="9"/>
-  </w:num>
-  <w:num w:numId="11" w16cid:durableId="476066786">
+  <w:num w:numId="16" w16cid:durableId="1065681603">
     <w:abstractNumId w:val="5"/>
   </w:num>
-  <w:num w:numId="12" w16cid:durableId="1565485960">
-    <w:abstractNumId w:val="16"/>
-  </w:num>
-  <w:num w:numId="13" w16cid:durableId="2078622719">
-    <w:abstractNumId w:val="10"/>
-  </w:num>
-  <w:num w:numId="14" w16cid:durableId="173610758">
-    <w:abstractNumId w:val="2"/>
-  </w:num>
-  <w:num w:numId="15" w16cid:durableId="1091580733">
-    <w:abstractNumId w:val="17"/>
-  </w:num>
-  <w:num w:numId="16" w16cid:durableId="1065681603">
-    <w:abstractNumId w:val="4"/>
-  </w:num>
   <w:num w:numId="17" w16cid:durableId="1861821772">
-    <w:abstractNumId w:val="11"/>
+    <w:abstractNumId w:val="12"/>
   </w:num>
   <w:num w:numId="18" w16cid:durableId="1484665219">
-    <w:abstractNumId w:val="6"/>
+    <w:abstractNumId w:val="7"/>
   </w:num>
   <w:num w:numId="19" w16cid:durableId="130371878">
     <w:abstractNumId w:val="0"/>
   </w:num>
   <w:num w:numId="20" w16cid:durableId="140124717">
-    <w:abstractNumId w:val="23"/>
+    <w:abstractNumId w:val="24"/>
   </w:num>
   <w:num w:numId="21" w16cid:durableId="1582566673">
-    <w:abstractNumId w:val="19"/>
+    <w:abstractNumId w:val="20"/>
   </w:num>
   <w:num w:numId="22" w16cid:durableId="1903825949">
     <w:abstractNumId w:val="1"/>
   </w:num>
   <w:num w:numId="23" w16cid:durableId="660931300">
+    <w:abstractNumId w:val="9"/>
+  </w:num>
+  <w:num w:numId="24" w16cid:durableId="1174800395">
+    <w:abstractNumId w:val="13"/>
+  </w:num>
+  <w:num w:numId="25" w16cid:durableId="1524972893">
+    <w:abstractNumId w:val="13"/>
+  </w:num>
+  <w:num w:numId="26" w16cid:durableId="870261244">
+    <w:abstractNumId w:val="13"/>
+  </w:num>
+  <w:num w:numId="27" w16cid:durableId="1870338744">
     <w:abstractNumId w:val="8"/>
   </w:num>
-  <w:num w:numId="24" w16cid:durableId="1174800395">
-    <w:abstractNumId w:val="12"/>
+  <w:num w:numId="28" w16cid:durableId="1781086">
+    <w:abstractNumId w:val="13"/>
   </w:num>
-  <w:num w:numId="25" w16cid:durableId="1524972893">
-    <w:abstractNumId w:val="12"/>
+  <w:num w:numId="29" w16cid:durableId="515120792">
+    <w:abstractNumId w:val="13"/>
   </w:num>
-  <w:num w:numId="26" w16cid:durableId="870261244">
-    <w:abstractNumId w:val="12"/>
+  <w:num w:numId="30" w16cid:durableId="1671521614">
+    <w:abstractNumId w:val="2"/>
   </w:num>
-  <w:num w:numId="27" w16cid:durableId="1870338744">
-    <w:abstractNumId w:val="7"/>
+  <w:num w:numId="31" w16cid:durableId="1075906100">
+    <w:abstractNumId w:val="13"/>
   </w:num>
-  <w:num w:numId="28" w16cid:durableId="1781086">
-    <w:abstractNumId w:val="12"/>
+  <w:num w:numId="32" w16cid:durableId="213733494">
+    <w:abstractNumId w:val="13"/>
+  </w:num>
+  <w:num w:numId="33" w16cid:durableId="431781271">
+    <w:abstractNumId w:val="13"/>
   </w:num>
   <w:numIdMacAtCleanup w:val="24"/>
 </w:numbering>

</xml_diff>

<commit_message>
Handbuch erweitert, Aufgaben erweitert, Programm hinzugefügt
</commit_message>
<xml_diff>
--- a/Doc/Aufgaben_2023.docx
+++ b/Doc/Aufgaben_2023.docx
@@ -2,6 +2,583 @@
 <file path=word/document.xml><?xml version="1.0" encoding="utf-8"?>
 <w:document xmlns:wpc="http://schemas.microsoft.com/office/word/2010/wordprocessingCanvas" xmlns:cx="http://schemas.microsoft.com/office/drawing/2014/chartex" xmlns:cx1="http://schemas.microsoft.com/office/drawing/2015/9/8/chartex" xmlns:cx2="http://schemas.microsoft.com/office/drawing/2015/10/21/chartex" xmlns:cx3="http://schemas.microsoft.com/office/drawing/2016/5/9/chartex" xmlns:cx4="http://schemas.microsoft.com/office/drawing/2016/5/10/chartex" xmlns:cx5="http://schemas.microsoft.com/office/drawing/2016/5/11/chartex" xmlns:cx6="http://schemas.microsoft.com/office/drawing/2016/5/12/chartex" xmlns:cx7="http://schemas.microsoft.com/office/drawing/2016/5/13/chartex" xmlns:cx8="http://schemas.microsoft.com/office/drawing/2016/5/14/chartex" xmlns:mc="http://schemas.openxmlformats.org/markup-compatibility/2006" xmlns:aink="http://schemas.microsoft.com/office/drawing/2016/ink" xmlns:am3d="http://schemas.microsoft.com/office/drawing/2017/model3d" xmlns:o="urn:schemas-microsoft-com:office:office" xmlns:oel="http://schemas.microsoft.com/office/2019/extlst" xmlns:r="http://schemas.openxmlformats.org/officeDocument/2006/relationships" xmlns:m="http://schemas.openxmlformats.org/officeDocument/2006/math" xmlns:v="urn:schemas-microsoft-com:vml" xmlns:wp14="http://schemas.microsoft.com/office/word/2010/wordprocessingDrawing" xmlns:wp="http://schemas.openxmlformats.org/drawingml/2006/wordprocessingDrawing" xmlns:w10="urn:schemas-microsoft-com:office:word" xmlns:w="http://schemas.openxmlformats.org/wordprocessingml/2006/main" xmlns:w14="http://schemas.microsoft.com/office/word/2010/wordml" xmlns:w15="http://schemas.microsoft.com/office/word/2012/wordml" xmlns:w16cex="http://schemas.microsoft.com/office/word/2018/wordml/cex" xmlns:w16cid="http://schemas.microsoft.com/office/word/2016/wordml/cid" xmlns:w16="http://schemas.microsoft.com/office/word/2018/wordml" xmlns:w16sdtdh="http://schemas.microsoft.com/office/word/2020/wordml/sdtdatahash" xmlns:w16se="http://schemas.microsoft.com/office/word/2015/wordml/symex" xmlns:wpg="http://schemas.microsoft.com/office/word/2010/wordprocessingGroup" xmlns:wpi="http://schemas.microsoft.com/office/word/2010/wordprocessingInk" xmlns:wne="http://schemas.microsoft.com/office/word/2006/wordml" xmlns:wps="http://schemas.microsoft.com/office/word/2010/wordprocessingShape" mc:Ignorable="w14 w15 w16se w16cid w16 w16cex w16sdtdh wp14">
   <w:body>
+    <w:p>
+      <w:pPr>
+        <w:pStyle w:val="AufgabemitNr"/>
+      </w:pPr>
+    </w:p>
+    <w:p>
+      <w:r>
+        <w:t>Zeichne mit print-Befehlen und dem Zeichen *</w:t>
+      </w:r>
+      <w:r>
+        <w:t>:</w:t>
+      </w:r>
+    </w:p>
+    <w:p>
+      <w:pPr>
+        <w:pStyle w:val="Listenabsatz"/>
+        <w:numPr>
+          <w:ilvl w:val="0"/>
+          <w:numId w:val="36"/>
+        </w:numPr>
+      </w:pPr>
+      <w:r>
+        <w:t>Zeichne ein Rechteck</w:t>
+      </w:r>
+    </w:p>
+    <w:p>
+      <w:pPr>
+        <w:pStyle w:val="Listenabsatz"/>
+        <w:numPr>
+          <w:ilvl w:val="0"/>
+          <w:numId w:val="36"/>
+        </w:numPr>
+      </w:pPr>
+      <w:r>
+        <w:t>Zeichne ein Haus</w:t>
+      </w:r>
+    </w:p>
+    <w:p>
+      <w:pPr>
+        <w:pStyle w:val="Listenabsatz"/>
+        <w:numPr>
+          <w:ilvl w:val="0"/>
+          <w:numId w:val="36"/>
+        </w:numPr>
+      </w:pPr>
+      <w:r>
+        <w:t>Zeichne ein Balkendiagramm</w:t>
+      </w:r>
+    </w:p>
+    <w:p/>
+    <w:p>
+      <w:pPr>
+        <w:pStyle w:val="AufgabemitNr"/>
+      </w:pPr>
+    </w:p>
+    <w:p>
+      <w:pPr>
+        <w:autoSpaceDE w:val="0"/>
+        <w:autoSpaceDN w:val="0"/>
+        <w:adjustRightInd w:val="0"/>
+        <w:spacing w:line="240" w:lineRule="auto"/>
+        <w:rPr>
+          <w:rFonts w:ascii="MS Shell Dlg 2" w:hAnsi="MS Shell Dlg 2" w:cs="MS Shell Dlg 2"/>
+          <w:sz w:val="16"/>
+          <w:szCs w:val="16"/>
+        </w:rPr>
+      </w:pPr>
+      <w:r>
+        <w:t xml:space="preserve">Zeichne </w:t>
+      </w:r>
+      <w:r>
+        <w:t>mit print-Befehlen und dem Zeichen *</w:t>
+      </w:r>
+      <w:r>
+        <w:t xml:space="preserve"> </w:t>
+      </w:r>
+      <w:r>
+        <w:t xml:space="preserve">oder </w:t>
+      </w:r>
+      <w:r>
+        <w:rPr>
+          <w:rFonts w:ascii="Courier New" w:hAnsi="Courier New" w:cs="Courier New"/>
+          <w:sz w:val="28"/>
+          <w:szCs w:val="28"/>
+        </w:rPr>
+        <w:t>●</w:t>
+      </w:r>
+      <w:r>
+        <w:rPr>
+          <w:rFonts w:ascii="MS Shell Dlg 2" w:hAnsi="MS Shell Dlg 2" w:cs="MS Shell Dlg 2"/>
+          <w:sz w:val="16"/>
+          <w:szCs w:val="16"/>
+        </w:rPr>
+        <w:t xml:space="preserve"> </w:t>
+      </w:r>
+      <w:r>
+        <w:t>in eine 5 x 7 Matrix</w:t>
+      </w:r>
+      <w:r>
+        <w:t>:</w:t>
+      </w:r>
+    </w:p>
+    <w:p>
+      <w:pPr>
+        <w:pStyle w:val="Listenabsatz"/>
+        <w:numPr>
+          <w:ilvl w:val="0"/>
+          <w:numId w:val="37"/>
+        </w:numPr>
+      </w:pPr>
+      <w:r>
+        <w:t>Zeichne eine Null</w:t>
+      </w:r>
+    </w:p>
+    <w:p>
+      <w:pPr>
+        <w:pStyle w:val="Listenabsatz"/>
+        <w:numPr>
+          <w:ilvl w:val="0"/>
+          <w:numId w:val="37"/>
+        </w:numPr>
+      </w:pPr>
+      <w:r>
+        <w:t xml:space="preserve">Zeichne </w:t>
+      </w:r>
+      <w:r>
+        <w:t>eine Acht</w:t>
+      </w:r>
+    </w:p>
+    <w:p>
+      <w:pPr>
+        <w:pStyle w:val="Listenabsatz"/>
+        <w:numPr>
+          <w:ilvl w:val="0"/>
+          <w:numId w:val="37"/>
+        </w:numPr>
+      </w:pPr>
+      <w:r>
+        <w:t>Zeichne eine Eins</w:t>
+      </w:r>
+    </w:p>
+    <w:p>
+      <w:pPr>
+        <w:pStyle w:val="Listenabsatz"/>
+        <w:numPr>
+          <w:ilvl w:val="0"/>
+          <w:numId w:val="37"/>
+        </w:numPr>
+      </w:pPr>
+      <w:r>
+        <w:t>Zeichne eine Ziffer deiner Wahl</w:t>
+      </w:r>
+    </w:p>
+    <w:p>
+      <w:pPr>
+        <w:autoSpaceDE w:val="0"/>
+        <w:autoSpaceDN w:val="0"/>
+        <w:adjustRightInd w:val="0"/>
+        <w:spacing w:line="240" w:lineRule="auto"/>
+      </w:pPr>
+      <w:r>
+        <w:t xml:space="preserve">Hinweis: </w:t>
+      </w:r>
+    </w:p>
+    <w:p>
+      <w:pPr>
+        <w:autoSpaceDE w:val="0"/>
+        <w:autoSpaceDN w:val="0"/>
+        <w:adjustRightInd w:val="0"/>
+        <w:spacing w:line="240" w:lineRule="auto"/>
+      </w:pPr>
+      <w:r>
+        <w:t xml:space="preserve">Das Zeichen </w:t>
+      </w:r>
+      <w:r>
+        <w:rPr>
+          <w:rFonts w:ascii="Courier New" w:hAnsi="Courier New" w:cs="Courier New"/>
+          <w:sz w:val="28"/>
+          <w:szCs w:val="28"/>
+        </w:rPr>
+        <w:t>●</w:t>
+      </w:r>
+      <w:r>
+        <w:t xml:space="preserve"> hat den Unicode </w:t>
+      </w:r>
+      <w:r>
+        <w:t>25CF</w:t>
+      </w:r>
+      <w:r>
+        <w:t>. Es kann über die Windows-Zeichentabelle eingegeben werden.</w:t>
+      </w:r>
+    </w:p>
+    <w:p>
+      <w:pPr>
+        <w:autoSpaceDE w:val="0"/>
+        <w:autoSpaceDN w:val="0"/>
+        <w:adjustRightInd w:val="0"/>
+        <w:spacing w:line="240" w:lineRule="auto"/>
+      </w:pPr>
+    </w:p>
+    <w:p>
+      <w:pPr>
+        <w:pStyle w:val="AufgabemitNr"/>
+      </w:pPr>
+      <w:r>
+        <w:t xml:space="preserve"> </w:t>
+      </w:r>
+    </w:p>
+    <w:p>
+      <w:pPr>
+        <w:autoSpaceDE w:val="0"/>
+        <w:autoSpaceDN w:val="0"/>
+        <w:adjustRightInd w:val="0"/>
+        <w:spacing w:line="240" w:lineRule="auto"/>
+      </w:pPr>
+      <w:r>
+        <w:t>Gegeben ist die Liste</w:t>
+      </w:r>
+      <w:r>
+        <w:t>:</w:t>
+      </w:r>
+    </w:p>
+    <w:p>
+      <w:pPr>
+        <w:pStyle w:val="Listenabsatz"/>
+        <w:numPr>
+          <w:ilvl w:val="0"/>
+          <w:numId w:val="40"/>
+        </w:numPr>
+        <w:autoSpaceDE w:val="0"/>
+        <w:autoSpaceDN w:val="0"/>
+        <w:adjustRightInd w:val="0"/>
+        <w:spacing w:line="240" w:lineRule="auto"/>
+      </w:pPr>
+      <w:proofErr w:type="spellStart"/>
+      <w:r>
+        <w:t>handzeichen</w:t>
+      </w:r>
+      <w:proofErr w:type="spellEnd"/>
+      <w:r>
+        <w:t xml:space="preserve"> = [</w:t>
+      </w:r>
+      <w:r>
+        <w:t>'Schere', 'Stein', 'Papier']</w:t>
+      </w:r>
+    </w:p>
+    <w:p>
+      <w:pPr>
+        <w:autoSpaceDE w:val="0"/>
+        <w:autoSpaceDN w:val="0"/>
+        <w:adjustRightInd w:val="0"/>
+        <w:spacing w:line="240" w:lineRule="auto"/>
+      </w:pPr>
+      <w:r>
+        <w:t>Schreibe ein Programm, das ein zufälliges Handzeichen aus</w:t>
+      </w:r>
+      <w:r>
+        <w:t>druck</w:t>
+      </w:r>
+      <w:r>
+        <w:t>t.</w:t>
+      </w:r>
+    </w:p>
+    <w:p>
+      <w:pPr>
+        <w:autoSpaceDE w:val="0"/>
+        <w:autoSpaceDN w:val="0"/>
+        <w:adjustRightInd w:val="0"/>
+        <w:spacing w:line="240" w:lineRule="auto"/>
+      </w:pPr>
+    </w:p>
+    <w:p>
+      <w:pPr>
+        <w:pStyle w:val="AufgabemitNr"/>
+      </w:pPr>
+      <w:r>
+        <w:t xml:space="preserve"> </w:t>
+      </w:r>
+    </w:p>
+    <w:p>
+      <w:pPr>
+        <w:autoSpaceDE w:val="0"/>
+        <w:autoSpaceDN w:val="0"/>
+        <w:adjustRightInd w:val="0"/>
+        <w:spacing w:line="240" w:lineRule="auto"/>
+      </w:pPr>
+      <w:r>
+        <w:t xml:space="preserve">Gegeben </w:t>
+      </w:r>
+      <w:r>
+        <w:t>sind zwei Listen. E</w:t>
+      </w:r>
+      <w:r>
+        <w:t xml:space="preserve">ine Liste </w:t>
+      </w:r>
+      <w:r>
+        <w:t xml:space="preserve">enthält </w:t>
+      </w:r>
+      <w:r>
+        <w:t>5 englische Wörter</w:t>
+      </w:r>
+      <w:r>
+        <w:t>. Die andere Liste enthält</w:t>
+      </w:r>
+      <w:r>
+        <w:t xml:space="preserve"> 5 dazu passende</w:t>
+      </w:r>
+      <w:r>
+        <w:t xml:space="preserve"> </w:t>
+      </w:r>
+      <w:r>
+        <w:t xml:space="preserve">deutsche Wörter. </w:t>
+      </w:r>
+      <w:r>
+        <w:t>Dein</w:t>
+      </w:r>
+      <w:r>
+        <w:t xml:space="preserve"> </w:t>
+      </w:r>
+      <w:r>
+        <w:t>P</w:t>
+      </w:r>
+      <w:r>
+        <w:t>rogramm</w:t>
+      </w:r>
+      <w:r>
+        <w:t xml:space="preserve"> soll die Überschrift „Stimmt das?“ drucken. Danach soll dein Programm</w:t>
+      </w:r>
+      <w:r>
+        <w:t xml:space="preserve"> ein Durcheinander </w:t>
+      </w:r>
+      <w:r>
+        <w:t>zeigen</w:t>
+      </w:r>
+      <w:r>
+        <w:t xml:space="preserve">, indem es ein zufällig gewähltes englisches Wort und ein zufällig gewähltes deutsches Wort nebeneinander ausdruckt. </w:t>
+      </w:r>
+    </w:p>
+    <w:p>
+      <w:pPr>
+        <w:autoSpaceDE w:val="0"/>
+        <w:autoSpaceDN w:val="0"/>
+        <w:adjustRightInd w:val="0"/>
+        <w:spacing w:line="240" w:lineRule="auto"/>
+      </w:pPr>
+    </w:p>
+    <w:p>
+      <w:pPr>
+        <w:pStyle w:val="AufgabemitNr"/>
+      </w:pPr>
+    </w:p>
+    <w:p>
+      <w:r>
+        <w:t xml:space="preserve">Erweitere das Dictionary </w:t>
+      </w:r>
+      <w:proofErr w:type="spellStart"/>
+      <w:r>
+        <w:t>englisch_deutsch</w:t>
+      </w:r>
+      <w:proofErr w:type="spellEnd"/>
+      <w:r>
+        <w:t xml:space="preserve"> mit den Schlüsseln:</w:t>
+      </w:r>
+    </w:p>
+    <w:p>
+      <w:pPr>
+        <w:pStyle w:val="Listenabsatz"/>
+        <w:numPr>
+          <w:ilvl w:val="0"/>
+          <w:numId w:val="38"/>
+        </w:numPr>
+        <w:rPr>
+          <w:lang w:val="fr-FR"/>
+        </w:rPr>
+      </w:pPr>
+      <w:r>
+        <w:t>'</w:t>
+      </w:r>
+      <w:proofErr w:type="spellStart"/>
+      <w:r>
+        <w:t>mouse</w:t>
+      </w:r>
+      <w:proofErr w:type="spellEnd"/>
+      <w:r>
+        <w:t>'</w:t>
+      </w:r>
+      <w:r>
+        <w:t xml:space="preserve">, </w:t>
+      </w:r>
+      <w:r>
+        <w:t>'</w:t>
+      </w:r>
+      <w:r>
+        <w:t>r</w:t>
+      </w:r>
+      <w:r>
+        <w:t>at'</w:t>
+      </w:r>
+      <w:r>
+        <w:t xml:space="preserve">, </w:t>
+      </w:r>
+      <w:r>
+        <w:t>'</w:t>
+      </w:r>
+      <w:proofErr w:type="spellStart"/>
+      <w:r>
+        <w:t>parrot</w:t>
+      </w:r>
+      <w:proofErr w:type="spellEnd"/>
+      <w:r>
+        <w:t>'</w:t>
+      </w:r>
+      <w:r>
+        <w:t xml:space="preserve">, </w:t>
+      </w:r>
+      <w:r>
+        <w:t>'</w:t>
+      </w:r>
+      <w:proofErr w:type="spellStart"/>
+      <w:r>
+        <w:t>elephant</w:t>
+      </w:r>
+      <w:proofErr w:type="spellEnd"/>
+      <w:r>
+        <w:t>'</w:t>
+      </w:r>
+    </w:p>
+    <w:p>
+      <w:pPr>
+        <w:rPr>
+          <w:lang w:val="fr-FR"/>
+        </w:rPr>
+      </w:pPr>
+    </w:p>
+    <w:p>
+      <w:pPr>
+        <w:pStyle w:val="AufgabemitNr"/>
+        <w:rPr>
+          <w:lang w:val="fr-FR"/>
+        </w:rPr>
+      </w:pPr>
+    </w:p>
+    <w:p>
+      <w:r>
+        <w:t xml:space="preserve">Es gibt eine andere Möglichkeit, das Dictionary aufzubauen. Beispiel: </w:t>
+      </w:r>
+    </w:p>
+    <w:p>
+      <w:pPr>
+        <w:pStyle w:val="Listenabsatz"/>
+        <w:numPr>
+          <w:ilvl w:val="0"/>
+          <w:numId w:val="38"/>
+        </w:numPr>
+      </w:pPr>
+      <w:proofErr w:type="spellStart"/>
+      <w:r>
+        <w:t>englisch_deutsch</w:t>
+      </w:r>
+      <w:proofErr w:type="spellEnd"/>
+      <w:r>
+        <w:t xml:space="preserve"> = </w:t>
+      </w:r>
+      <w:r>
+        <w:t>{'</w:t>
+      </w:r>
+      <w:proofErr w:type="spellStart"/>
+      <w:r>
+        <w:t>cat</w:t>
+      </w:r>
+      <w:proofErr w:type="spellEnd"/>
+      <w:r>
+        <w:t>': 'Katze', '</w:t>
+      </w:r>
+      <w:proofErr w:type="spellStart"/>
+      <w:r>
+        <w:t>dog</w:t>
+      </w:r>
+      <w:proofErr w:type="spellEnd"/>
+      <w:r>
+        <w:t>': 'Hund', '</w:t>
+      </w:r>
+      <w:proofErr w:type="spellStart"/>
+      <w:r>
+        <w:t>cow</w:t>
+      </w:r>
+      <w:proofErr w:type="spellEnd"/>
+      <w:r>
+        <w:t>': 'Kuh', '</w:t>
+      </w:r>
+      <w:proofErr w:type="spellStart"/>
+      <w:r>
+        <w:t>bird</w:t>
+      </w:r>
+      <w:proofErr w:type="spellEnd"/>
+      <w:r>
+        <w:t>': 'Vogel'</w:t>
+      </w:r>
+      <w:r>
+        <w:t>}</w:t>
+      </w:r>
+    </w:p>
+    <w:p>
+      <w:r>
+        <w:t xml:space="preserve">Baue </w:t>
+      </w:r>
+      <w:r>
+        <w:t xml:space="preserve">auf diese Weise das Dictionary </w:t>
+      </w:r>
+      <w:proofErr w:type="spellStart"/>
+      <w:r>
+        <w:t>italienisch_deutsch</w:t>
+      </w:r>
+      <w:proofErr w:type="spellEnd"/>
+      <w:r>
+        <w:t xml:space="preserve"> mit den Zahlen Eins bis Vier. </w:t>
+      </w:r>
+    </w:p>
+    <w:p/>
+    <w:p>
+      <w:pPr>
+        <w:pStyle w:val="AufgabemitNr"/>
+      </w:pPr>
+    </w:p>
+    <w:p>
+      <w:r>
+        <w:t>Wir haben das Dictionary</w:t>
+      </w:r>
+      <w:r>
+        <w:t xml:space="preserve"> </w:t>
+      </w:r>
+      <w:proofErr w:type="spellStart"/>
+      <w:r>
+        <w:t>englisch_deutsch</w:t>
+      </w:r>
+      <w:proofErr w:type="spellEnd"/>
+      <w:r>
+        <w:t xml:space="preserve"> erstellt. Nun wollen wir das Dictionary </w:t>
+      </w:r>
+      <w:proofErr w:type="spellStart"/>
+      <w:r>
+        <w:t>deutsch_englisch</w:t>
+      </w:r>
+      <w:proofErr w:type="spellEnd"/>
+      <w:r>
+        <w:t xml:space="preserve"> </w:t>
+      </w:r>
+      <w:r>
+        <w:t xml:space="preserve">erstellen. Schreibe das Programm dazu.  </w:t>
+      </w:r>
+    </w:p>
+    <w:p/>
+    <w:p>
+      <w:pPr>
+        <w:pStyle w:val="AufgabemitNr"/>
+      </w:pPr>
+    </w:p>
+    <w:p>
+      <w:r>
+        <w:t xml:space="preserve">Das Dictionary </w:t>
+      </w:r>
+      <w:proofErr w:type="spellStart"/>
+      <w:r>
+        <w:t>englisch_deutsch</w:t>
+      </w:r>
+      <w:proofErr w:type="spellEnd"/>
+      <w:r>
+        <w:t xml:space="preserve"> soll erweitert werden. Schreibe ein Programm, das zuerst nach einem englischen Wort – dem Schlüssel – fragt. Danach fragt das Programm nach dem passenden deutschen Wort – dem Wert. Mit diesen Angaben soll das Dictionary erweitert werden. </w:t>
+      </w:r>
+    </w:p>
+    <w:p/>
+    <w:p/>
+    <w:p>
+      <w:r>
+        <w:br w:type="page"/>
+      </w:r>
+    </w:p>
     <w:p>
       <w:pPr>
         <w:pStyle w:val="AufgabemitNr"/>
@@ -1997,13 +2574,8 @@
       <w:r>
         <w:t xml:space="preserve"> </w:t>
       </w:r>
-      <w:proofErr w:type="gramStart"/>
-      <w:r>
-        <w:t>die zwei beliebige Muster</w:t>
-      </w:r>
-      <w:proofErr w:type="gramEnd"/>
-      <w:r>
-        <w:t xml:space="preserve"> akzeptiert</w:t>
+      <w:r>
+        <w:t>die zwei beliebige Muster akzeptiert</w:t>
       </w:r>
       <w:r>
         <w:t>,</w:t>
@@ -2448,17 +3020,12 @@
         <w:t xml:space="preserve">- </w:t>
       </w:r>
       <w:proofErr w:type="spellStart"/>
-      <w:proofErr w:type="gramStart"/>
       <w:r>
         <w:t>standby</w:t>
       </w:r>
       <w:proofErr w:type="spellEnd"/>
       <w:r>
-        <w:t>(</w:t>
-      </w:r>
-      <w:proofErr w:type="gramEnd"/>
-      <w:r>
-        <w:t>)</w:t>
+        <w:t>()</w:t>
       </w:r>
       <w:r>
         <w:br/>
@@ -2528,19 +3095,11 @@
       </w:r>
       <w:proofErr w:type="spellStart"/>
       <w:r>
-        <w:t>an_</w:t>
-      </w:r>
-      <w:proofErr w:type="gramStart"/>
-      <w:r>
-        <w:t>aus</w:t>
+        <w:t>an_aus</w:t>
       </w:r>
       <w:proofErr w:type="spellEnd"/>
       <w:r>
-        <w:t>(</w:t>
-      </w:r>
-      <w:proofErr w:type="gramEnd"/>
-      <w:r>
-        <w:t>)</w:t>
+        <w:t>()</w:t>
       </w:r>
       <w:r>
         <w:br/>
@@ -2815,13 +3374,8 @@
           <w:numId w:val="9"/>
         </w:numPr>
       </w:pPr>
-      <w:proofErr w:type="gramStart"/>
-      <w:r>
-        <w:t>das erste Smiley</w:t>
-      </w:r>
-      <w:proofErr w:type="gramEnd"/>
-      <w:r>
-        <w:t xml:space="preserve"> in der oberen linken Ecke</w:t>
+      <w:r>
+        <w:t>das erste Smiley in der oberen linken Ecke</w:t>
       </w:r>
     </w:p>
     <w:p>
@@ -2844,13 +3398,8 @@
           <w:numId w:val="9"/>
         </w:numPr>
       </w:pPr>
-      <w:proofErr w:type="gramStart"/>
-      <w:r>
-        <w:t>das dritte Smiley</w:t>
-      </w:r>
-      <w:proofErr w:type="gramEnd"/>
-      <w:r>
-        <w:t xml:space="preserve"> in der unteren rechten Ecke</w:t>
+      <w:r>
+        <w:t>das dritte Smiley in der unteren rechten Ecke</w:t>
       </w:r>
     </w:p>
     <w:p>
@@ -3000,19 +3549,11 @@
       </w:r>
       <w:proofErr w:type="spellStart"/>
       <w:r>
-        <w:t>rate_</w:t>
-      </w:r>
-      <w:proofErr w:type="gramStart"/>
-      <w:r>
-        <w:t>zahl</w:t>
+        <w:t>rate_zahl</w:t>
       </w:r>
       <w:proofErr w:type="spellEnd"/>
       <w:r>
-        <w:t>(</w:t>
-      </w:r>
-      <w:proofErr w:type="gramEnd"/>
-      <w:r>
-        <w:t xml:space="preserve">) zur Berechnung der geratenen Zahl. </w:t>
+        <w:t xml:space="preserve">() zur Berechnung der geratenen Zahl. </w:t>
       </w:r>
     </w:p>
     <w:p>
@@ -3032,15 +3573,7 @@
       </w:r>
       <w:proofErr w:type="spellEnd"/>
       <w:r>
-        <w:t xml:space="preserve">. Die Funktion soll auf die Tasten ↓ ↑ </w:t>
-      </w:r>
-      <w:proofErr w:type="gramStart"/>
-      <w:r>
-        <w:t>=  q</w:t>
-      </w:r>
-      <w:proofErr w:type="gramEnd"/>
-      <w:r>
-        <w:t xml:space="preserve">  reagieren. Arbeite mit den globalen Variablen. </w:t>
+        <w:t xml:space="preserve">. Die Funktion soll auf die Tasten ↓ ↑ =  q  reagieren. Arbeite mit den globalen Variablen. </w:t>
       </w:r>
     </w:p>
     <w:p>
@@ -3104,19 +3637,11 @@
       </w:r>
       <w:proofErr w:type="spellStart"/>
       <w:r>
-        <w:t>zeige_</w:t>
-      </w:r>
-      <w:proofErr w:type="gramStart"/>
-      <w:r>
-        <w:t>Kommentar</w:t>
+        <w:t>zeige_Kommentar</w:t>
       </w:r>
       <w:proofErr w:type="spellEnd"/>
       <w:r>
-        <w:t>(</w:t>
-      </w:r>
-      <w:proofErr w:type="gramEnd"/>
-      <w:r>
-        <w:t xml:space="preserve">). Die Funktion gibt die Anzahl der Versuche aus, die der Computer benötigt hat. </w:t>
+        <w:t xml:space="preserve">(). Die Funktion gibt die Anzahl der Versuche aus, die der Computer benötigt hat. </w:t>
       </w:r>
     </w:p>
     <w:p/>
@@ -3326,17 +3851,12 @@
         <w:t xml:space="preserve">Hinweis: Verwende die Methode </w:t>
       </w:r>
       <w:proofErr w:type="spellStart"/>
-      <w:proofErr w:type="gramStart"/>
       <w:r>
         <w:t>numinput</w:t>
       </w:r>
       <w:proofErr w:type="spellEnd"/>
       <w:r>
-        <w:t>(</w:t>
-      </w:r>
-      <w:proofErr w:type="gramEnd"/>
-      <w:r>
-        <w:t xml:space="preserve">). </w:t>
+        <w:t xml:space="preserve">(). </w:t>
       </w:r>
     </w:p>
     <w:p>
@@ -3748,7 +4268,7 @@
       <w:rPr>
         <w:noProof/>
       </w:rPr>
-      <w:t>30.07.2023</w:t>
+      <w:t>09.09.2023</w:t>
     </w:r>
     <w:r>
       <w:fldChar w:fldCharType="end"/>
@@ -3760,6 +4280,92 @@
 <file path=word/numbering.xml><?xml version="1.0" encoding="utf-8"?>
 <w:numbering xmlns:wpc="http://schemas.microsoft.com/office/word/2010/wordprocessingCanvas" xmlns:cx="http://schemas.microsoft.com/office/drawing/2014/chartex" xmlns:cx1="http://schemas.microsoft.com/office/drawing/2015/9/8/chartex" xmlns:cx2="http://schemas.microsoft.com/office/drawing/2015/10/21/chartex" xmlns:cx3="http://schemas.microsoft.com/office/drawing/2016/5/9/chartex" xmlns:cx4="http://schemas.microsoft.com/office/drawing/2016/5/10/chartex" xmlns:cx5="http://schemas.microsoft.com/office/drawing/2016/5/11/chartex" xmlns:cx6="http://schemas.microsoft.com/office/drawing/2016/5/12/chartex" xmlns:cx7="http://schemas.microsoft.com/office/drawing/2016/5/13/chartex" xmlns:cx8="http://schemas.microsoft.com/office/drawing/2016/5/14/chartex" xmlns:mc="http://schemas.openxmlformats.org/markup-compatibility/2006" xmlns:aink="http://schemas.microsoft.com/office/drawing/2016/ink" xmlns:am3d="http://schemas.microsoft.com/office/drawing/2017/model3d" xmlns:o="urn:schemas-microsoft-com:office:office" xmlns:oel="http://schemas.microsoft.com/office/2019/extlst" xmlns:r="http://schemas.openxmlformats.org/officeDocument/2006/relationships" xmlns:m="http://schemas.openxmlformats.org/officeDocument/2006/math" xmlns:v="urn:schemas-microsoft-com:vml" xmlns:wp14="http://schemas.microsoft.com/office/word/2010/wordprocessingDrawing" xmlns:wp="http://schemas.openxmlformats.org/drawingml/2006/wordprocessingDrawing" xmlns:w10="urn:schemas-microsoft-com:office:word" xmlns:w="http://schemas.openxmlformats.org/wordprocessingml/2006/main" xmlns:w14="http://schemas.microsoft.com/office/word/2010/wordml" xmlns:w15="http://schemas.microsoft.com/office/word/2012/wordml" xmlns:w16cex="http://schemas.microsoft.com/office/word/2018/wordml/cex" xmlns:w16cid="http://schemas.microsoft.com/office/word/2016/wordml/cid" xmlns:w16="http://schemas.microsoft.com/office/word/2018/wordml" xmlns:w16sdtdh="http://schemas.microsoft.com/office/word/2020/wordml/sdtdatahash" xmlns:w16se="http://schemas.microsoft.com/office/word/2015/wordml/symex" xmlns:wpg="http://schemas.microsoft.com/office/word/2010/wordprocessingGroup" xmlns:wpi="http://schemas.microsoft.com/office/word/2010/wordprocessingInk" xmlns:wne="http://schemas.microsoft.com/office/word/2006/wordml" xmlns:wps="http://schemas.microsoft.com/office/word/2010/wordprocessingShape" mc:Ignorable="w14 w15 w16se w16cid w16 w16cex w16sdtdh wp14">
   <w:abstractNum w:abstractNumId="0" w15:restartNumberingAfterBreak="0">
+    <w:nsid w:val="02010025"/>
+    <w:multiLevelType w:val="hybridMultilevel"/>
+    <w:tmpl w:val="5262E454"/>
+    <w:lvl w:ilvl="0" w:tplc="04070017">
+      <w:start w:val="1"/>
+      <w:numFmt w:val="lowerLetter"/>
+      <w:lvlText w:val="%1)"/>
+      <w:lvlJc w:val="left"/>
+      <w:pPr>
+        <w:ind w:left="720" w:hanging="360"/>
+      </w:pPr>
+    </w:lvl>
+    <w:lvl w:ilvl="1" w:tplc="04070019" w:tentative="1">
+      <w:start w:val="1"/>
+      <w:numFmt w:val="lowerLetter"/>
+      <w:lvlText w:val="%2."/>
+      <w:lvlJc w:val="left"/>
+      <w:pPr>
+        <w:ind w:left="1440" w:hanging="360"/>
+      </w:pPr>
+    </w:lvl>
+    <w:lvl w:ilvl="2" w:tplc="0407001B" w:tentative="1">
+      <w:start w:val="1"/>
+      <w:numFmt w:val="lowerRoman"/>
+      <w:lvlText w:val="%3."/>
+      <w:lvlJc w:val="right"/>
+      <w:pPr>
+        <w:ind w:left="2160" w:hanging="180"/>
+      </w:pPr>
+    </w:lvl>
+    <w:lvl w:ilvl="3" w:tplc="0407000F" w:tentative="1">
+      <w:start w:val="1"/>
+      <w:numFmt w:val="decimal"/>
+      <w:lvlText w:val="%4."/>
+      <w:lvlJc w:val="left"/>
+      <w:pPr>
+        <w:ind w:left="2880" w:hanging="360"/>
+      </w:pPr>
+    </w:lvl>
+    <w:lvl w:ilvl="4" w:tplc="04070019" w:tentative="1">
+      <w:start w:val="1"/>
+      <w:numFmt w:val="lowerLetter"/>
+      <w:lvlText w:val="%5."/>
+      <w:lvlJc w:val="left"/>
+      <w:pPr>
+        <w:ind w:left="3600" w:hanging="360"/>
+      </w:pPr>
+    </w:lvl>
+    <w:lvl w:ilvl="5" w:tplc="0407001B" w:tentative="1">
+      <w:start w:val="1"/>
+      <w:numFmt w:val="lowerRoman"/>
+      <w:lvlText w:val="%6."/>
+      <w:lvlJc w:val="right"/>
+      <w:pPr>
+        <w:ind w:left="4320" w:hanging="180"/>
+      </w:pPr>
+    </w:lvl>
+    <w:lvl w:ilvl="6" w:tplc="0407000F" w:tentative="1">
+      <w:start w:val="1"/>
+      <w:numFmt w:val="decimal"/>
+      <w:lvlText w:val="%7."/>
+      <w:lvlJc w:val="left"/>
+      <w:pPr>
+        <w:ind w:left="5040" w:hanging="360"/>
+      </w:pPr>
+    </w:lvl>
+    <w:lvl w:ilvl="7" w:tplc="04070019" w:tentative="1">
+      <w:start w:val="1"/>
+      <w:numFmt w:val="lowerLetter"/>
+      <w:lvlText w:val="%8."/>
+      <w:lvlJc w:val="left"/>
+      <w:pPr>
+        <w:ind w:left="5760" w:hanging="360"/>
+      </w:pPr>
+    </w:lvl>
+    <w:lvl w:ilvl="8" w:tplc="0407001B" w:tentative="1">
+      <w:start w:val="1"/>
+      <w:numFmt w:val="lowerRoman"/>
+      <w:lvlText w:val="%9."/>
+      <w:lvlJc w:val="right"/>
+      <w:pPr>
+        <w:ind w:left="6480" w:hanging="180"/>
+      </w:pPr>
+    </w:lvl>
+  </w:abstractNum>
+  <w:abstractNum w:abstractNumId="1" w15:restartNumberingAfterBreak="0">
     <w:nsid w:val="06081B15"/>
     <w:multiLevelType w:val="hybridMultilevel"/>
     <w:tmpl w:val="41944C9C"/>
@@ -3872,7 +4478,7 @@
       </w:rPr>
     </w:lvl>
   </w:abstractNum>
-  <w:abstractNum w:abstractNumId="1" w15:restartNumberingAfterBreak="0">
+  <w:abstractNum w:abstractNumId="2" w15:restartNumberingAfterBreak="0">
     <w:nsid w:val="11F769F6"/>
     <w:multiLevelType w:val="hybridMultilevel"/>
     <w:tmpl w:val="9196BD38"/>
@@ -3985,7 +4591,7 @@
       </w:rPr>
     </w:lvl>
   </w:abstractNum>
-  <w:abstractNum w:abstractNumId="2" w15:restartNumberingAfterBreak="0">
+  <w:abstractNum w:abstractNumId="3" w15:restartNumberingAfterBreak="0">
     <w:nsid w:val="1EE574C4"/>
     <w:multiLevelType w:val="hybridMultilevel"/>
     <w:tmpl w:val="B88C5D6A"/>
@@ -4071,7 +4677,7 @@
       </w:pPr>
     </w:lvl>
   </w:abstractNum>
-  <w:abstractNum w:abstractNumId="3" w15:restartNumberingAfterBreak="0">
+  <w:abstractNum w:abstractNumId="4" w15:restartNumberingAfterBreak="0">
     <w:nsid w:val="24E93BFF"/>
     <w:multiLevelType w:val="hybridMultilevel"/>
     <w:tmpl w:val="D39481AC"/>
@@ -4160,7 +4766,7 @@
       </w:pPr>
     </w:lvl>
   </w:abstractNum>
-  <w:abstractNum w:abstractNumId="4" w15:restartNumberingAfterBreak="0">
+  <w:abstractNum w:abstractNumId="5" w15:restartNumberingAfterBreak="0">
     <w:nsid w:val="27C608A5"/>
     <w:multiLevelType w:val="hybridMultilevel"/>
     <w:tmpl w:val="5AAE40A4"/>
@@ -4246,7 +4852,7 @@
       </w:pPr>
     </w:lvl>
   </w:abstractNum>
-  <w:abstractNum w:abstractNumId="5" w15:restartNumberingAfterBreak="0">
+  <w:abstractNum w:abstractNumId="6" w15:restartNumberingAfterBreak="0">
     <w:nsid w:val="2F72614C"/>
     <w:multiLevelType w:val="hybridMultilevel"/>
     <w:tmpl w:val="FD2061C0"/>
@@ -4359,7 +4965,7 @@
       </w:rPr>
     </w:lvl>
   </w:abstractNum>
-  <w:abstractNum w:abstractNumId="6" w15:restartNumberingAfterBreak="0">
+  <w:abstractNum w:abstractNumId="7" w15:restartNumberingAfterBreak="0">
     <w:nsid w:val="2FCD7774"/>
     <w:multiLevelType w:val="hybridMultilevel"/>
     <w:tmpl w:val="F7147FF8"/>
@@ -4445,7 +5051,7 @@
       </w:pPr>
     </w:lvl>
   </w:abstractNum>
-  <w:abstractNum w:abstractNumId="7" w15:restartNumberingAfterBreak="0">
+  <w:abstractNum w:abstractNumId="8" w15:restartNumberingAfterBreak="0">
     <w:nsid w:val="355F4D5F"/>
     <w:multiLevelType w:val="hybridMultilevel"/>
     <w:tmpl w:val="D2549536"/>
@@ -4534,7 +5140,7 @@
       </w:pPr>
     </w:lvl>
   </w:abstractNum>
-  <w:abstractNum w:abstractNumId="8" w15:restartNumberingAfterBreak="0">
+  <w:abstractNum w:abstractNumId="9" w15:restartNumberingAfterBreak="0">
     <w:nsid w:val="36465883"/>
     <w:multiLevelType w:val="hybridMultilevel"/>
     <w:tmpl w:val="161483E8"/>
@@ -4620,7 +5226,7 @@
       </w:pPr>
     </w:lvl>
   </w:abstractNum>
-  <w:abstractNum w:abstractNumId="9" w15:restartNumberingAfterBreak="0">
+  <w:abstractNum w:abstractNumId="10" w15:restartNumberingAfterBreak="0">
     <w:nsid w:val="36C8464E"/>
     <w:multiLevelType w:val="hybridMultilevel"/>
     <w:tmpl w:val="E2E4E7A8"/>
@@ -4709,7 +5315,7 @@
       </w:pPr>
     </w:lvl>
   </w:abstractNum>
-  <w:abstractNum w:abstractNumId="10" w15:restartNumberingAfterBreak="0">
+  <w:abstractNum w:abstractNumId="11" w15:restartNumberingAfterBreak="0">
     <w:nsid w:val="37D05D2E"/>
     <w:multiLevelType w:val="hybridMultilevel"/>
     <w:tmpl w:val="0958C80A"/>
@@ -4795,7 +5401,7 @@
       </w:pPr>
     </w:lvl>
   </w:abstractNum>
-  <w:abstractNum w:abstractNumId="11" w15:restartNumberingAfterBreak="0">
+  <w:abstractNum w:abstractNumId="12" w15:restartNumberingAfterBreak="0">
     <w:nsid w:val="3DAA5E3D"/>
     <w:multiLevelType w:val="hybridMultilevel"/>
     <w:tmpl w:val="81A4ED9C"/>
@@ -4881,7 +5487,7 @@
       </w:pPr>
     </w:lvl>
   </w:abstractNum>
-  <w:abstractNum w:abstractNumId="12" w15:restartNumberingAfterBreak="0">
+  <w:abstractNum w:abstractNumId="13" w15:restartNumberingAfterBreak="0">
     <w:nsid w:val="42406248"/>
     <w:multiLevelType w:val="hybridMultilevel"/>
     <w:tmpl w:val="738E7A44"/>
@@ -4994,7 +5600,206 @@
       </w:rPr>
     </w:lvl>
   </w:abstractNum>
-  <w:abstractNum w:abstractNumId="13" w15:restartNumberingAfterBreak="0">
+  <w:abstractNum w:abstractNumId="14" w15:restartNumberingAfterBreak="0">
+    <w:nsid w:val="440534BE"/>
+    <w:multiLevelType w:val="hybridMultilevel"/>
+    <w:tmpl w:val="ABC66A6C"/>
+    <w:lvl w:ilvl="0" w:tplc="E836E76C">
+      <w:start w:val="1"/>
+      <w:numFmt w:val="bullet"/>
+      <w:lvlText w:val="-"/>
+      <w:lvlJc w:val="left"/>
+      <w:pPr>
+        <w:ind w:left="720" w:hanging="360"/>
+      </w:pPr>
+      <w:rPr>
+        <w:rFonts w:ascii="Calibri" w:hAnsi="Calibri" w:hint="default"/>
+      </w:rPr>
+    </w:lvl>
+    <w:lvl w:ilvl="1" w:tplc="04070003" w:tentative="1">
+      <w:start w:val="1"/>
+      <w:numFmt w:val="bullet"/>
+      <w:lvlText w:val="o"/>
+      <w:lvlJc w:val="left"/>
+      <w:pPr>
+        <w:ind w:left="1440" w:hanging="360"/>
+      </w:pPr>
+      <w:rPr>
+        <w:rFonts w:ascii="Courier New" w:hAnsi="Courier New" w:cs="Courier New" w:hint="default"/>
+      </w:rPr>
+    </w:lvl>
+    <w:lvl w:ilvl="2" w:tplc="04070005" w:tentative="1">
+      <w:start w:val="1"/>
+      <w:numFmt w:val="bullet"/>
+      <w:lvlText w:val=""/>
+      <w:lvlJc w:val="left"/>
+      <w:pPr>
+        <w:ind w:left="2160" w:hanging="360"/>
+      </w:pPr>
+      <w:rPr>
+        <w:rFonts w:ascii="Wingdings" w:hAnsi="Wingdings" w:hint="default"/>
+      </w:rPr>
+    </w:lvl>
+    <w:lvl w:ilvl="3" w:tplc="04070001" w:tentative="1">
+      <w:start w:val="1"/>
+      <w:numFmt w:val="bullet"/>
+      <w:lvlText w:val=""/>
+      <w:lvlJc w:val="left"/>
+      <w:pPr>
+        <w:ind w:left="2880" w:hanging="360"/>
+      </w:pPr>
+      <w:rPr>
+        <w:rFonts w:ascii="Symbol" w:hAnsi="Symbol" w:hint="default"/>
+      </w:rPr>
+    </w:lvl>
+    <w:lvl w:ilvl="4" w:tplc="04070003" w:tentative="1">
+      <w:start w:val="1"/>
+      <w:numFmt w:val="bullet"/>
+      <w:lvlText w:val="o"/>
+      <w:lvlJc w:val="left"/>
+      <w:pPr>
+        <w:ind w:left="3600" w:hanging="360"/>
+      </w:pPr>
+      <w:rPr>
+        <w:rFonts w:ascii="Courier New" w:hAnsi="Courier New" w:cs="Courier New" w:hint="default"/>
+      </w:rPr>
+    </w:lvl>
+    <w:lvl w:ilvl="5" w:tplc="04070005" w:tentative="1">
+      <w:start w:val="1"/>
+      <w:numFmt w:val="bullet"/>
+      <w:lvlText w:val=""/>
+      <w:lvlJc w:val="left"/>
+      <w:pPr>
+        <w:ind w:left="4320" w:hanging="360"/>
+      </w:pPr>
+      <w:rPr>
+        <w:rFonts w:ascii="Wingdings" w:hAnsi="Wingdings" w:hint="default"/>
+      </w:rPr>
+    </w:lvl>
+    <w:lvl w:ilvl="6" w:tplc="04070001" w:tentative="1">
+      <w:start w:val="1"/>
+      <w:numFmt w:val="bullet"/>
+      <w:lvlText w:val=""/>
+      <w:lvlJc w:val="left"/>
+      <w:pPr>
+        <w:ind w:left="5040" w:hanging="360"/>
+      </w:pPr>
+      <w:rPr>
+        <w:rFonts w:ascii="Symbol" w:hAnsi="Symbol" w:hint="default"/>
+      </w:rPr>
+    </w:lvl>
+    <w:lvl w:ilvl="7" w:tplc="04070003" w:tentative="1">
+      <w:start w:val="1"/>
+      <w:numFmt w:val="bullet"/>
+      <w:lvlText w:val="o"/>
+      <w:lvlJc w:val="left"/>
+      <w:pPr>
+        <w:ind w:left="5760" w:hanging="360"/>
+      </w:pPr>
+      <w:rPr>
+        <w:rFonts w:ascii="Courier New" w:hAnsi="Courier New" w:cs="Courier New" w:hint="default"/>
+      </w:rPr>
+    </w:lvl>
+    <w:lvl w:ilvl="8" w:tplc="04070005" w:tentative="1">
+      <w:start w:val="1"/>
+      <w:numFmt w:val="bullet"/>
+      <w:lvlText w:val=""/>
+      <w:lvlJc w:val="left"/>
+      <w:pPr>
+        <w:ind w:left="6480" w:hanging="360"/>
+      </w:pPr>
+      <w:rPr>
+        <w:rFonts w:ascii="Wingdings" w:hAnsi="Wingdings" w:hint="default"/>
+      </w:rPr>
+    </w:lvl>
+  </w:abstractNum>
+  <w:abstractNum w:abstractNumId="15" w15:restartNumberingAfterBreak="0">
+    <w:nsid w:val="4CE115B2"/>
+    <w:multiLevelType w:val="hybridMultilevel"/>
+    <w:tmpl w:val="123E26BE"/>
+    <w:lvl w:ilvl="0" w:tplc="04070017">
+      <w:start w:val="1"/>
+      <w:numFmt w:val="lowerLetter"/>
+      <w:lvlText w:val="%1)"/>
+      <w:lvlJc w:val="left"/>
+      <w:pPr>
+        <w:ind w:left="720" w:hanging="360"/>
+      </w:pPr>
+    </w:lvl>
+    <w:lvl w:ilvl="1" w:tplc="04070019" w:tentative="1">
+      <w:start w:val="1"/>
+      <w:numFmt w:val="lowerLetter"/>
+      <w:lvlText w:val="%2."/>
+      <w:lvlJc w:val="left"/>
+      <w:pPr>
+        <w:ind w:left="1440" w:hanging="360"/>
+      </w:pPr>
+    </w:lvl>
+    <w:lvl w:ilvl="2" w:tplc="0407001B" w:tentative="1">
+      <w:start w:val="1"/>
+      <w:numFmt w:val="lowerRoman"/>
+      <w:lvlText w:val="%3."/>
+      <w:lvlJc w:val="right"/>
+      <w:pPr>
+        <w:ind w:left="2160" w:hanging="180"/>
+      </w:pPr>
+    </w:lvl>
+    <w:lvl w:ilvl="3" w:tplc="0407000F" w:tentative="1">
+      <w:start w:val="1"/>
+      <w:numFmt w:val="decimal"/>
+      <w:lvlText w:val="%4."/>
+      <w:lvlJc w:val="left"/>
+      <w:pPr>
+        <w:ind w:left="2880" w:hanging="360"/>
+      </w:pPr>
+    </w:lvl>
+    <w:lvl w:ilvl="4" w:tplc="04070019" w:tentative="1">
+      <w:start w:val="1"/>
+      <w:numFmt w:val="lowerLetter"/>
+      <w:lvlText w:val="%5."/>
+      <w:lvlJc w:val="left"/>
+      <w:pPr>
+        <w:ind w:left="3600" w:hanging="360"/>
+      </w:pPr>
+    </w:lvl>
+    <w:lvl w:ilvl="5" w:tplc="0407001B" w:tentative="1">
+      <w:start w:val="1"/>
+      <w:numFmt w:val="lowerRoman"/>
+      <w:lvlText w:val="%6."/>
+      <w:lvlJc w:val="right"/>
+      <w:pPr>
+        <w:ind w:left="4320" w:hanging="180"/>
+      </w:pPr>
+    </w:lvl>
+    <w:lvl w:ilvl="6" w:tplc="0407000F" w:tentative="1">
+      <w:start w:val="1"/>
+      <w:numFmt w:val="decimal"/>
+      <w:lvlText w:val="%7."/>
+      <w:lvlJc w:val="left"/>
+      <w:pPr>
+        <w:ind w:left="5040" w:hanging="360"/>
+      </w:pPr>
+    </w:lvl>
+    <w:lvl w:ilvl="7" w:tplc="04070019" w:tentative="1">
+      <w:start w:val="1"/>
+      <w:numFmt w:val="lowerLetter"/>
+      <w:lvlText w:val="%8."/>
+      <w:lvlJc w:val="left"/>
+      <w:pPr>
+        <w:ind w:left="5760" w:hanging="360"/>
+      </w:pPr>
+    </w:lvl>
+    <w:lvl w:ilvl="8" w:tplc="0407001B" w:tentative="1">
+      <w:start w:val="1"/>
+      <w:numFmt w:val="lowerRoman"/>
+      <w:lvlText w:val="%9."/>
+      <w:lvlJc w:val="right"/>
+      <w:pPr>
+        <w:ind w:left="6480" w:hanging="180"/>
+      </w:pPr>
+    </w:lvl>
+  </w:abstractNum>
+  <w:abstractNum w:abstractNumId="16" w15:restartNumberingAfterBreak="0">
     <w:nsid w:val="50811A65"/>
     <w:multiLevelType w:val="hybridMultilevel"/>
     <w:tmpl w:val="90CA205E"/>
@@ -5086,7 +5891,7 @@
       </w:pPr>
     </w:lvl>
   </w:abstractNum>
-  <w:abstractNum w:abstractNumId="14" w15:restartNumberingAfterBreak="0">
+  <w:abstractNum w:abstractNumId="17" w15:restartNumberingAfterBreak="0">
     <w:nsid w:val="5084295A"/>
     <w:multiLevelType w:val="hybridMultilevel"/>
     <w:tmpl w:val="3EC8C91A"/>
@@ -5175,7 +5980,93 @@
       </w:pPr>
     </w:lvl>
   </w:abstractNum>
-  <w:abstractNum w:abstractNumId="15" w15:restartNumberingAfterBreak="0">
+  <w:abstractNum w:abstractNumId="18" w15:restartNumberingAfterBreak="0">
+    <w:nsid w:val="531D37E3"/>
+    <w:multiLevelType w:val="hybridMultilevel"/>
+    <w:tmpl w:val="5964DC1E"/>
+    <w:lvl w:ilvl="0" w:tplc="04070017">
+      <w:start w:val="1"/>
+      <w:numFmt w:val="lowerLetter"/>
+      <w:lvlText w:val="%1)"/>
+      <w:lvlJc w:val="left"/>
+      <w:pPr>
+        <w:ind w:left="720" w:hanging="360"/>
+      </w:pPr>
+    </w:lvl>
+    <w:lvl w:ilvl="1" w:tplc="04070019" w:tentative="1">
+      <w:start w:val="1"/>
+      <w:numFmt w:val="lowerLetter"/>
+      <w:lvlText w:val="%2."/>
+      <w:lvlJc w:val="left"/>
+      <w:pPr>
+        <w:ind w:left="1440" w:hanging="360"/>
+      </w:pPr>
+    </w:lvl>
+    <w:lvl w:ilvl="2" w:tplc="0407001B" w:tentative="1">
+      <w:start w:val="1"/>
+      <w:numFmt w:val="lowerRoman"/>
+      <w:lvlText w:val="%3."/>
+      <w:lvlJc w:val="right"/>
+      <w:pPr>
+        <w:ind w:left="2160" w:hanging="180"/>
+      </w:pPr>
+    </w:lvl>
+    <w:lvl w:ilvl="3" w:tplc="0407000F" w:tentative="1">
+      <w:start w:val="1"/>
+      <w:numFmt w:val="decimal"/>
+      <w:lvlText w:val="%4."/>
+      <w:lvlJc w:val="left"/>
+      <w:pPr>
+        <w:ind w:left="2880" w:hanging="360"/>
+      </w:pPr>
+    </w:lvl>
+    <w:lvl w:ilvl="4" w:tplc="04070019" w:tentative="1">
+      <w:start w:val="1"/>
+      <w:numFmt w:val="lowerLetter"/>
+      <w:lvlText w:val="%5."/>
+      <w:lvlJc w:val="left"/>
+      <w:pPr>
+        <w:ind w:left="3600" w:hanging="360"/>
+      </w:pPr>
+    </w:lvl>
+    <w:lvl w:ilvl="5" w:tplc="0407001B" w:tentative="1">
+      <w:start w:val="1"/>
+      <w:numFmt w:val="lowerRoman"/>
+      <w:lvlText w:val="%6."/>
+      <w:lvlJc w:val="right"/>
+      <w:pPr>
+        <w:ind w:left="4320" w:hanging="180"/>
+      </w:pPr>
+    </w:lvl>
+    <w:lvl w:ilvl="6" w:tplc="0407000F" w:tentative="1">
+      <w:start w:val="1"/>
+      <w:numFmt w:val="decimal"/>
+      <w:lvlText w:val="%7."/>
+      <w:lvlJc w:val="left"/>
+      <w:pPr>
+        <w:ind w:left="5040" w:hanging="360"/>
+      </w:pPr>
+    </w:lvl>
+    <w:lvl w:ilvl="7" w:tplc="04070019" w:tentative="1">
+      <w:start w:val="1"/>
+      <w:numFmt w:val="lowerLetter"/>
+      <w:lvlText w:val="%8."/>
+      <w:lvlJc w:val="left"/>
+      <w:pPr>
+        <w:ind w:left="5760" w:hanging="360"/>
+      </w:pPr>
+    </w:lvl>
+    <w:lvl w:ilvl="8" w:tplc="0407001B" w:tentative="1">
+      <w:start w:val="1"/>
+      <w:numFmt w:val="lowerRoman"/>
+      <w:lvlText w:val="%9."/>
+      <w:lvlJc w:val="right"/>
+      <w:pPr>
+        <w:ind w:left="6480" w:hanging="180"/>
+      </w:pPr>
+    </w:lvl>
+  </w:abstractNum>
+  <w:abstractNum w:abstractNumId="19" w15:restartNumberingAfterBreak="0">
     <w:nsid w:val="54756539"/>
     <w:multiLevelType w:val="hybridMultilevel"/>
     <w:tmpl w:val="EA348622"/>
@@ -5264,7 +6155,7 @@
       </w:pPr>
     </w:lvl>
   </w:abstractNum>
-  <w:abstractNum w:abstractNumId="16" w15:restartNumberingAfterBreak="0">
+  <w:abstractNum w:abstractNumId="20" w15:restartNumberingAfterBreak="0">
     <w:nsid w:val="55321DAD"/>
     <w:multiLevelType w:val="hybridMultilevel"/>
     <w:tmpl w:val="FA80929C"/>
@@ -5353,7 +6244,7 @@
       </w:pPr>
     </w:lvl>
   </w:abstractNum>
-  <w:abstractNum w:abstractNumId="17" w15:restartNumberingAfterBreak="0">
+  <w:abstractNum w:abstractNumId="21" w15:restartNumberingAfterBreak="0">
     <w:nsid w:val="56745C3B"/>
     <w:multiLevelType w:val="hybridMultilevel"/>
     <w:tmpl w:val="405C649E"/>
@@ -5466,7 +6357,7 @@
       </w:rPr>
     </w:lvl>
   </w:abstractNum>
-  <w:abstractNum w:abstractNumId="18" w15:restartNumberingAfterBreak="0">
+  <w:abstractNum w:abstractNumId="22" w15:restartNumberingAfterBreak="0">
     <w:nsid w:val="5F312C09"/>
     <w:multiLevelType w:val="hybridMultilevel"/>
     <w:tmpl w:val="2A44FC40"/>
@@ -5552,7 +6443,7 @@
       </w:pPr>
     </w:lvl>
   </w:abstractNum>
-  <w:abstractNum w:abstractNumId="19" w15:restartNumberingAfterBreak="0">
+  <w:abstractNum w:abstractNumId="23" w15:restartNumberingAfterBreak="0">
     <w:nsid w:val="644916A0"/>
     <w:multiLevelType w:val="hybridMultilevel"/>
     <w:tmpl w:val="3C981D2C"/>
@@ -5638,7 +6529,7 @@
       </w:pPr>
     </w:lvl>
   </w:abstractNum>
-  <w:abstractNum w:abstractNumId="20" w15:restartNumberingAfterBreak="0">
+  <w:abstractNum w:abstractNumId="24" w15:restartNumberingAfterBreak="0">
     <w:nsid w:val="65E30AFC"/>
     <w:multiLevelType w:val="hybridMultilevel"/>
     <w:tmpl w:val="379CA34E"/>
@@ -5751,7 +6642,7 @@
       </w:rPr>
     </w:lvl>
   </w:abstractNum>
-  <w:abstractNum w:abstractNumId="21" w15:restartNumberingAfterBreak="0">
+  <w:abstractNum w:abstractNumId="25" w15:restartNumberingAfterBreak="0">
     <w:nsid w:val="69024CA5"/>
     <w:multiLevelType w:val="hybridMultilevel"/>
     <w:tmpl w:val="432C60C8"/>
@@ -5864,7 +6755,7 @@
       </w:rPr>
     </w:lvl>
   </w:abstractNum>
-  <w:abstractNum w:abstractNumId="22" w15:restartNumberingAfterBreak="0">
+  <w:abstractNum w:abstractNumId="26" w15:restartNumberingAfterBreak="0">
     <w:nsid w:val="6C3B503A"/>
     <w:multiLevelType w:val="hybridMultilevel"/>
     <w:tmpl w:val="33E435E8"/>
@@ -5950,7 +6841,120 @@
       </w:pPr>
     </w:lvl>
   </w:abstractNum>
-  <w:abstractNum w:abstractNumId="23" w15:restartNumberingAfterBreak="0">
+  <w:abstractNum w:abstractNumId="27" w15:restartNumberingAfterBreak="0">
+    <w:nsid w:val="6CF95B7C"/>
+    <w:multiLevelType w:val="hybridMultilevel"/>
+    <w:tmpl w:val="0FAA731A"/>
+    <w:lvl w:ilvl="0" w:tplc="E836E76C">
+      <w:start w:val="1"/>
+      <w:numFmt w:val="bullet"/>
+      <w:lvlText w:val="-"/>
+      <w:lvlJc w:val="left"/>
+      <w:pPr>
+        <w:ind w:left="720" w:hanging="360"/>
+      </w:pPr>
+      <w:rPr>
+        <w:rFonts w:ascii="Calibri" w:hAnsi="Calibri" w:hint="default"/>
+      </w:rPr>
+    </w:lvl>
+    <w:lvl w:ilvl="1" w:tplc="04070003" w:tentative="1">
+      <w:start w:val="1"/>
+      <w:numFmt w:val="bullet"/>
+      <w:lvlText w:val="o"/>
+      <w:lvlJc w:val="left"/>
+      <w:pPr>
+        <w:ind w:left="1440" w:hanging="360"/>
+      </w:pPr>
+      <w:rPr>
+        <w:rFonts w:ascii="Courier New" w:hAnsi="Courier New" w:cs="Courier New" w:hint="default"/>
+      </w:rPr>
+    </w:lvl>
+    <w:lvl w:ilvl="2" w:tplc="04070005" w:tentative="1">
+      <w:start w:val="1"/>
+      <w:numFmt w:val="bullet"/>
+      <w:lvlText w:val=""/>
+      <w:lvlJc w:val="left"/>
+      <w:pPr>
+        <w:ind w:left="2160" w:hanging="360"/>
+      </w:pPr>
+      <w:rPr>
+        <w:rFonts w:ascii="Wingdings" w:hAnsi="Wingdings" w:hint="default"/>
+      </w:rPr>
+    </w:lvl>
+    <w:lvl w:ilvl="3" w:tplc="04070001" w:tentative="1">
+      <w:start w:val="1"/>
+      <w:numFmt w:val="bullet"/>
+      <w:lvlText w:val=""/>
+      <w:lvlJc w:val="left"/>
+      <w:pPr>
+        <w:ind w:left="2880" w:hanging="360"/>
+      </w:pPr>
+      <w:rPr>
+        <w:rFonts w:ascii="Symbol" w:hAnsi="Symbol" w:hint="default"/>
+      </w:rPr>
+    </w:lvl>
+    <w:lvl w:ilvl="4" w:tplc="04070003" w:tentative="1">
+      <w:start w:val="1"/>
+      <w:numFmt w:val="bullet"/>
+      <w:lvlText w:val="o"/>
+      <w:lvlJc w:val="left"/>
+      <w:pPr>
+        <w:ind w:left="3600" w:hanging="360"/>
+      </w:pPr>
+      <w:rPr>
+        <w:rFonts w:ascii="Courier New" w:hAnsi="Courier New" w:cs="Courier New" w:hint="default"/>
+      </w:rPr>
+    </w:lvl>
+    <w:lvl w:ilvl="5" w:tplc="04070005" w:tentative="1">
+      <w:start w:val="1"/>
+      <w:numFmt w:val="bullet"/>
+      <w:lvlText w:val=""/>
+      <w:lvlJc w:val="left"/>
+      <w:pPr>
+        <w:ind w:left="4320" w:hanging="360"/>
+      </w:pPr>
+      <w:rPr>
+        <w:rFonts w:ascii="Wingdings" w:hAnsi="Wingdings" w:hint="default"/>
+      </w:rPr>
+    </w:lvl>
+    <w:lvl w:ilvl="6" w:tplc="04070001" w:tentative="1">
+      <w:start w:val="1"/>
+      <w:numFmt w:val="bullet"/>
+      <w:lvlText w:val=""/>
+      <w:lvlJc w:val="left"/>
+      <w:pPr>
+        <w:ind w:left="5040" w:hanging="360"/>
+      </w:pPr>
+      <w:rPr>
+        <w:rFonts w:ascii="Symbol" w:hAnsi="Symbol" w:hint="default"/>
+      </w:rPr>
+    </w:lvl>
+    <w:lvl w:ilvl="7" w:tplc="04070003" w:tentative="1">
+      <w:start w:val="1"/>
+      <w:numFmt w:val="bullet"/>
+      <w:lvlText w:val="o"/>
+      <w:lvlJc w:val="left"/>
+      <w:pPr>
+        <w:ind w:left="5760" w:hanging="360"/>
+      </w:pPr>
+      <w:rPr>
+        <w:rFonts w:ascii="Courier New" w:hAnsi="Courier New" w:cs="Courier New" w:hint="default"/>
+      </w:rPr>
+    </w:lvl>
+    <w:lvl w:ilvl="8" w:tplc="04070005" w:tentative="1">
+      <w:start w:val="1"/>
+      <w:numFmt w:val="bullet"/>
+      <w:lvlText w:val=""/>
+      <w:lvlJc w:val="left"/>
+      <w:pPr>
+        <w:ind w:left="6480" w:hanging="360"/>
+      </w:pPr>
+      <w:rPr>
+        <w:rFonts w:ascii="Wingdings" w:hAnsi="Wingdings" w:hint="default"/>
+      </w:rPr>
+    </w:lvl>
+  </w:abstractNum>
+  <w:abstractNum w:abstractNumId="28" w15:restartNumberingAfterBreak="0">
     <w:nsid w:val="6E615E34"/>
     <w:multiLevelType w:val="hybridMultilevel"/>
     <w:tmpl w:val="693CC2A4"/>
@@ -6039,7 +7043,120 @@
       </w:pPr>
     </w:lvl>
   </w:abstractNum>
-  <w:abstractNum w:abstractNumId="24" w15:restartNumberingAfterBreak="0">
+  <w:abstractNum w:abstractNumId="29" w15:restartNumberingAfterBreak="0">
+    <w:nsid w:val="73B1245E"/>
+    <w:multiLevelType w:val="hybridMultilevel"/>
+    <w:tmpl w:val="AE30D666"/>
+    <w:lvl w:ilvl="0" w:tplc="E836E76C">
+      <w:start w:val="1"/>
+      <w:numFmt w:val="bullet"/>
+      <w:lvlText w:val="-"/>
+      <w:lvlJc w:val="left"/>
+      <w:pPr>
+        <w:ind w:left="720" w:hanging="360"/>
+      </w:pPr>
+      <w:rPr>
+        <w:rFonts w:ascii="Calibri" w:hAnsi="Calibri" w:hint="default"/>
+      </w:rPr>
+    </w:lvl>
+    <w:lvl w:ilvl="1" w:tplc="04070003" w:tentative="1">
+      <w:start w:val="1"/>
+      <w:numFmt w:val="bullet"/>
+      <w:lvlText w:val="o"/>
+      <w:lvlJc w:val="left"/>
+      <w:pPr>
+        <w:ind w:left="1440" w:hanging="360"/>
+      </w:pPr>
+      <w:rPr>
+        <w:rFonts w:ascii="Courier New" w:hAnsi="Courier New" w:cs="Courier New" w:hint="default"/>
+      </w:rPr>
+    </w:lvl>
+    <w:lvl w:ilvl="2" w:tplc="04070005" w:tentative="1">
+      <w:start w:val="1"/>
+      <w:numFmt w:val="bullet"/>
+      <w:lvlText w:val=""/>
+      <w:lvlJc w:val="left"/>
+      <w:pPr>
+        <w:ind w:left="2160" w:hanging="360"/>
+      </w:pPr>
+      <w:rPr>
+        <w:rFonts w:ascii="Wingdings" w:hAnsi="Wingdings" w:hint="default"/>
+      </w:rPr>
+    </w:lvl>
+    <w:lvl w:ilvl="3" w:tplc="04070001" w:tentative="1">
+      <w:start w:val="1"/>
+      <w:numFmt w:val="bullet"/>
+      <w:lvlText w:val=""/>
+      <w:lvlJc w:val="left"/>
+      <w:pPr>
+        <w:ind w:left="2880" w:hanging="360"/>
+      </w:pPr>
+      <w:rPr>
+        <w:rFonts w:ascii="Symbol" w:hAnsi="Symbol" w:hint="default"/>
+      </w:rPr>
+    </w:lvl>
+    <w:lvl w:ilvl="4" w:tplc="04070003" w:tentative="1">
+      <w:start w:val="1"/>
+      <w:numFmt w:val="bullet"/>
+      <w:lvlText w:val="o"/>
+      <w:lvlJc w:val="left"/>
+      <w:pPr>
+        <w:ind w:left="3600" w:hanging="360"/>
+      </w:pPr>
+      <w:rPr>
+        <w:rFonts w:ascii="Courier New" w:hAnsi="Courier New" w:cs="Courier New" w:hint="default"/>
+      </w:rPr>
+    </w:lvl>
+    <w:lvl w:ilvl="5" w:tplc="04070005" w:tentative="1">
+      <w:start w:val="1"/>
+      <w:numFmt w:val="bullet"/>
+      <w:lvlText w:val=""/>
+      <w:lvlJc w:val="left"/>
+      <w:pPr>
+        <w:ind w:left="4320" w:hanging="360"/>
+      </w:pPr>
+      <w:rPr>
+        <w:rFonts w:ascii="Wingdings" w:hAnsi="Wingdings" w:hint="default"/>
+      </w:rPr>
+    </w:lvl>
+    <w:lvl w:ilvl="6" w:tplc="04070001" w:tentative="1">
+      <w:start w:val="1"/>
+      <w:numFmt w:val="bullet"/>
+      <w:lvlText w:val=""/>
+      <w:lvlJc w:val="left"/>
+      <w:pPr>
+        <w:ind w:left="5040" w:hanging="360"/>
+      </w:pPr>
+      <w:rPr>
+        <w:rFonts w:ascii="Symbol" w:hAnsi="Symbol" w:hint="default"/>
+      </w:rPr>
+    </w:lvl>
+    <w:lvl w:ilvl="7" w:tplc="04070003" w:tentative="1">
+      <w:start w:val="1"/>
+      <w:numFmt w:val="bullet"/>
+      <w:lvlText w:val="o"/>
+      <w:lvlJc w:val="left"/>
+      <w:pPr>
+        <w:ind w:left="5760" w:hanging="360"/>
+      </w:pPr>
+      <w:rPr>
+        <w:rFonts w:ascii="Courier New" w:hAnsi="Courier New" w:cs="Courier New" w:hint="default"/>
+      </w:rPr>
+    </w:lvl>
+    <w:lvl w:ilvl="8" w:tplc="04070005" w:tentative="1">
+      <w:start w:val="1"/>
+      <w:numFmt w:val="bullet"/>
+      <w:lvlText w:val=""/>
+      <w:lvlJc w:val="left"/>
+      <w:pPr>
+        <w:ind w:left="6480" w:hanging="360"/>
+      </w:pPr>
+      <w:rPr>
+        <w:rFonts w:ascii="Wingdings" w:hAnsi="Wingdings" w:hint="default"/>
+      </w:rPr>
+    </w:lvl>
+  </w:abstractNum>
+  <w:abstractNum w:abstractNumId="30" w15:restartNumberingAfterBreak="0">
     <w:nsid w:val="74C20D67"/>
     <w:multiLevelType w:val="hybridMultilevel"/>
     <w:tmpl w:val="AFF27738"/>
@@ -6128,7 +7245,7 @@
       </w:pPr>
     </w:lvl>
   </w:abstractNum>
-  <w:abstractNum w:abstractNumId="25" w15:restartNumberingAfterBreak="0">
+  <w:abstractNum w:abstractNumId="31" w15:restartNumberingAfterBreak="0">
     <w:nsid w:val="7B2473FC"/>
     <w:multiLevelType w:val="hybridMultilevel"/>
     <w:tmpl w:val="CACEF564"/>
@@ -6218,103 +7335,127 @@
     </w:lvl>
   </w:abstractNum>
   <w:num w:numId="1" w16cid:durableId="1380284269">
+    <w:abstractNumId w:val="20"/>
+  </w:num>
+  <w:num w:numId="2" w16cid:durableId="1362053520">
+    <w:abstractNumId w:val="17"/>
+  </w:num>
+  <w:num w:numId="3" w16cid:durableId="1004936138">
+    <w:abstractNumId w:val="5"/>
+  </w:num>
+  <w:num w:numId="4" w16cid:durableId="1922058456">
+    <w:abstractNumId w:val="23"/>
+  </w:num>
+  <w:num w:numId="5" w16cid:durableId="2073308075">
+    <w:abstractNumId w:val="19"/>
+  </w:num>
+  <w:num w:numId="6" w16cid:durableId="1270119994">
+    <w:abstractNumId w:val="26"/>
+  </w:num>
+  <w:num w:numId="7" w16cid:durableId="1117482964">
+    <w:abstractNumId w:val="28"/>
+  </w:num>
+  <w:num w:numId="8" w16cid:durableId="122232340">
+    <w:abstractNumId w:val="31"/>
+  </w:num>
+  <w:num w:numId="9" w16cid:durableId="833184375">
+    <w:abstractNumId w:val="25"/>
+  </w:num>
+  <w:num w:numId="10" w16cid:durableId="1493644296">
+    <w:abstractNumId w:val="11"/>
+  </w:num>
+  <w:num w:numId="11" w16cid:durableId="476066786">
+    <w:abstractNumId w:val="7"/>
+  </w:num>
+  <w:num w:numId="12" w16cid:durableId="1565485960">
+    <w:abstractNumId w:val="21"/>
+  </w:num>
+  <w:num w:numId="13" w16cid:durableId="2078622719">
+    <w:abstractNumId w:val="12"/>
+  </w:num>
+  <w:num w:numId="14" w16cid:durableId="173610758">
+    <w:abstractNumId w:val="4"/>
+  </w:num>
+  <w:num w:numId="15" w16cid:durableId="1091580733">
+    <w:abstractNumId w:val="22"/>
+  </w:num>
+  <w:num w:numId="16" w16cid:durableId="1065681603">
+    <w:abstractNumId w:val="6"/>
+  </w:num>
+  <w:num w:numId="17" w16cid:durableId="1861821772">
+    <w:abstractNumId w:val="13"/>
+  </w:num>
+  <w:num w:numId="18" w16cid:durableId="1484665219">
+    <w:abstractNumId w:val="8"/>
+  </w:num>
+  <w:num w:numId="19" w16cid:durableId="130371878">
+    <w:abstractNumId w:val="1"/>
+  </w:num>
+  <w:num w:numId="20" w16cid:durableId="140124717">
+    <w:abstractNumId w:val="30"/>
+  </w:num>
+  <w:num w:numId="21" w16cid:durableId="1582566673">
+    <w:abstractNumId w:val="24"/>
+  </w:num>
+  <w:num w:numId="22" w16cid:durableId="1903825949">
+    <w:abstractNumId w:val="2"/>
+  </w:num>
+  <w:num w:numId="23" w16cid:durableId="660931300">
+    <w:abstractNumId w:val="10"/>
+  </w:num>
+  <w:num w:numId="24" w16cid:durableId="1174800395">
     <w:abstractNumId w:val="16"/>
   </w:num>
-  <w:num w:numId="2" w16cid:durableId="1362053520">
+  <w:num w:numId="25" w16cid:durableId="1524972893">
+    <w:abstractNumId w:val="16"/>
+  </w:num>
+  <w:num w:numId="26" w16cid:durableId="870261244">
+    <w:abstractNumId w:val="16"/>
+  </w:num>
+  <w:num w:numId="27" w16cid:durableId="1870338744">
+    <w:abstractNumId w:val="9"/>
+  </w:num>
+  <w:num w:numId="28" w16cid:durableId="1781086">
+    <w:abstractNumId w:val="16"/>
+  </w:num>
+  <w:num w:numId="29" w16cid:durableId="515120792">
+    <w:abstractNumId w:val="16"/>
+  </w:num>
+  <w:num w:numId="30" w16cid:durableId="1671521614">
+    <w:abstractNumId w:val="3"/>
+  </w:num>
+  <w:num w:numId="31" w16cid:durableId="1075906100">
+    <w:abstractNumId w:val="16"/>
+  </w:num>
+  <w:num w:numId="32" w16cid:durableId="213733494">
+    <w:abstractNumId w:val="16"/>
+  </w:num>
+  <w:num w:numId="33" w16cid:durableId="431781271">
+    <w:abstractNumId w:val="16"/>
+  </w:num>
+  <w:num w:numId="34" w16cid:durableId="1039941528">
+    <w:abstractNumId w:val="16"/>
+  </w:num>
+  <w:num w:numId="35" w16cid:durableId="731464674">
+    <w:abstractNumId w:val="16"/>
+  </w:num>
+  <w:num w:numId="36" w16cid:durableId="2049841011">
+    <w:abstractNumId w:val="15"/>
+  </w:num>
+  <w:num w:numId="37" w16cid:durableId="2115518017">
+    <w:abstractNumId w:val="0"/>
+  </w:num>
+  <w:num w:numId="38" w16cid:durableId="1007444009">
     <w:abstractNumId w:val="14"/>
   </w:num>
-  <w:num w:numId="3" w16cid:durableId="1004936138">
-    <w:abstractNumId w:val="4"/>
-  </w:num>
-  <w:num w:numId="4" w16cid:durableId="1922058456">
-    <w:abstractNumId w:val="19"/>
-  </w:num>
-  <w:num w:numId="5" w16cid:durableId="2073308075">
-    <w:abstractNumId w:val="15"/>
-  </w:num>
-  <w:num w:numId="6" w16cid:durableId="1270119994">
-    <w:abstractNumId w:val="22"/>
-  </w:num>
-  <w:num w:numId="7" w16cid:durableId="1117482964">
-    <w:abstractNumId w:val="23"/>
-  </w:num>
-  <w:num w:numId="8" w16cid:durableId="122232340">
-    <w:abstractNumId w:val="25"/>
-  </w:num>
-  <w:num w:numId="9" w16cid:durableId="833184375">
-    <w:abstractNumId w:val="21"/>
-  </w:num>
-  <w:num w:numId="10" w16cid:durableId="1493644296">
-    <w:abstractNumId w:val="10"/>
-  </w:num>
-  <w:num w:numId="11" w16cid:durableId="476066786">
-    <w:abstractNumId w:val="6"/>
-  </w:num>
-  <w:num w:numId="12" w16cid:durableId="1565485960">
-    <w:abstractNumId w:val="17"/>
-  </w:num>
-  <w:num w:numId="13" w16cid:durableId="2078622719">
-    <w:abstractNumId w:val="11"/>
-  </w:num>
-  <w:num w:numId="14" w16cid:durableId="173610758">
-    <w:abstractNumId w:val="3"/>
-  </w:num>
-  <w:num w:numId="15" w16cid:durableId="1091580733">
+  <w:num w:numId="39" w16cid:durableId="913048521">
     <w:abstractNumId w:val="18"/>
   </w:num>
-  <w:num w:numId="16" w16cid:durableId="1065681603">
-    <w:abstractNumId w:val="5"/>
+  <w:num w:numId="40" w16cid:durableId="1429157033">
+    <w:abstractNumId w:val="29"/>
   </w:num>
-  <w:num w:numId="17" w16cid:durableId="1861821772">
-    <w:abstractNumId w:val="12"/>
-  </w:num>
-  <w:num w:numId="18" w16cid:durableId="1484665219">
-    <w:abstractNumId w:val="7"/>
-  </w:num>
-  <w:num w:numId="19" w16cid:durableId="130371878">
-    <w:abstractNumId w:val="0"/>
-  </w:num>
-  <w:num w:numId="20" w16cid:durableId="140124717">
-    <w:abstractNumId w:val="24"/>
-  </w:num>
-  <w:num w:numId="21" w16cid:durableId="1582566673">
-    <w:abstractNumId w:val="20"/>
-  </w:num>
-  <w:num w:numId="22" w16cid:durableId="1903825949">
-    <w:abstractNumId w:val="1"/>
-  </w:num>
-  <w:num w:numId="23" w16cid:durableId="660931300">
-    <w:abstractNumId w:val="9"/>
-  </w:num>
-  <w:num w:numId="24" w16cid:durableId="1174800395">
-    <w:abstractNumId w:val="13"/>
-  </w:num>
-  <w:num w:numId="25" w16cid:durableId="1524972893">
-    <w:abstractNumId w:val="13"/>
-  </w:num>
-  <w:num w:numId="26" w16cid:durableId="870261244">
-    <w:abstractNumId w:val="13"/>
-  </w:num>
-  <w:num w:numId="27" w16cid:durableId="1870338744">
-    <w:abstractNumId w:val="8"/>
-  </w:num>
-  <w:num w:numId="28" w16cid:durableId="1781086">
-    <w:abstractNumId w:val="13"/>
-  </w:num>
-  <w:num w:numId="29" w16cid:durableId="515120792">
-    <w:abstractNumId w:val="13"/>
-  </w:num>
-  <w:num w:numId="30" w16cid:durableId="1671521614">
-    <w:abstractNumId w:val="2"/>
-  </w:num>
-  <w:num w:numId="31" w16cid:durableId="1075906100">
-    <w:abstractNumId w:val="13"/>
-  </w:num>
-  <w:num w:numId="32" w16cid:durableId="213733494">
-    <w:abstractNumId w:val="13"/>
-  </w:num>
-  <w:num w:numId="33" w16cid:durableId="431781271">
-    <w:abstractNumId w:val="13"/>
+  <w:num w:numId="41" w16cid:durableId="509759462">
+    <w:abstractNumId w:val="27"/>
   </w:num>
   <w:numIdMacAtCleanup w:val="24"/>
 </w:numbering>
@@ -6864,11 +8005,12 @@
     <w:basedOn w:val="Standard"/>
     <w:link w:val="AufgabemitNrZchn"/>
     <w:qFormat/>
-    <w:rsid w:val="00D762B6"/>
+    <w:rsid w:val="00987D94"/>
     <w:pPr>
       <w:numPr>
         <w:numId w:val="24"/>
       </w:numPr>
+      <w:ind w:left="357" w:hanging="357"/>
     </w:pPr>
     <w:rPr>
       <w:b/>
@@ -6879,7 +8021,7 @@
     <w:name w:val="Aufgabe_mit_Nr Zchn"/>
     <w:basedOn w:val="Absatz-Standardschriftart"/>
     <w:link w:val="AufgabemitNr"/>
-    <w:rsid w:val="00D762B6"/>
+    <w:rsid w:val="00987D94"/>
     <w:rPr>
       <w:b/>
       <w:bCs/>

</xml_diff>

<commit_message>
Aufgaben erweitert, Programme hinzugefügt
</commit_message>
<xml_diff>
--- a/Doc/Aufgaben_2023.docx
+++ b/Doc/Aufgaben_2023.docx
@@ -236,13 +236,8 @@
         <w:adjustRightInd w:val="0"/>
         <w:spacing w:line="240" w:lineRule="auto"/>
       </w:pPr>
-      <w:proofErr w:type="spellStart"/>
-      <w:r>
-        <w:t>handzeichen</w:t>
-      </w:r>
-      <w:proofErr w:type="spellEnd"/>
-      <w:r>
-        <w:t xml:space="preserve"> = [</w:t>
+      <w:r>
+        <w:t>handzeichen = [</w:t>
       </w:r>
       <w:r>
         <w:t>'Schere', 'Stein', 'Papier']</w:t>
@@ -357,11 +352,9 @@
       <w:r>
         <w:t xml:space="preserve">Erweitere das Dictionary </w:t>
       </w:r>
-      <w:proofErr w:type="spellStart"/>
       <w:r>
         <w:t>englisch_deutsch</w:t>
       </w:r>
-      <w:proofErr w:type="spellEnd"/>
       <w:r>
         <w:t xml:space="preserve"> mit den Schlüsseln:</w:t>
       </w:r>
@@ -380,11 +373,9 @@
       <w:r>
         <w:t>'</w:t>
       </w:r>
-      <w:proofErr w:type="spellStart"/>
       <w:r>
         <w:t>mouse</w:t>
       </w:r>
-      <w:proofErr w:type="spellEnd"/>
       <w:r>
         <w:t>'</w:t>
       </w:r>
@@ -406,11 +397,9 @@
       <w:r>
         <w:t>'</w:t>
       </w:r>
-      <w:proofErr w:type="spellStart"/>
       <w:r>
         <w:t>parrot</w:t>
       </w:r>
-      <w:proofErr w:type="spellEnd"/>
       <w:r>
         <w:t>'</w:t>
       </w:r>
@@ -420,11 +409,9 @@
       <w:r>
         <w:t>'</w:t>
       </w:r>
-      <w:proofErr w:type="spellStart"/>
       <w:r>
         <w:t>elephant</w:t>
       </w:r>
-      <w:proofErr w:type="spellEnd"/>
       <w:r>
         <w:t>'</w:t>
       </w:r>
@@ -457,48 +444,11 @@
           <w:numId w:val="38"/>
         </w:numPr>
       </w:pPr>
-      <w:proofErr w:type="spellStart"/>
-      <w:r>
-        <w:t>englisch_deutsch</w:t>
-      </w:r>
-      <w:proofErr w:type="spellEnd"/>
-      <w:r>
-        <w:t xml:space="preserve"> = </w:t>
-      </w:r>
-      <w:r>
-        <w:t>{'</w:t>
-      </w:r>
-      <w:proofErr w:type="spellStart"/>
-      <w:r>
-        <w:t>cat</w:t>
-      </w:r>
-      <w:proofErr w:type="spellEnd"/>
-      <w:r>
-        <w:t>': 'Katze', '</w:t>
-      </w:r>
-      <w:proofErr w:type="spellStart"/>
-      <w:r>
-        <w:t>dog</w:t>
-      </w:r>
-      <w:proofErr w:type="spellEnd"/>
-      <w:r>
-        <w:t>': 'Hund', '</w:t>
-      </w:r>
-      <w:proofErr w:type="spellStart"/>
-      <w:r>
-        <w:t>cow</w:t>
-      </w:r>
-      <w:proofErr w:type="spellEnd"/>
-      <w:r>
-        <w:t>': 'Kuh', '</w:t>
-      </w:r>
-      <w:proofErr w:type="spellStart"/>
-      <w:r>
-        <w:t>bird</w:t>
-      </w:r>
-      <w:proofErr w:type="spellEnd"/>
-      <w:r>
-        <w:t>': 'Vogel'</w:t>
+      <w:r>
+        <w:t xml:space="preserve">englisch_deutsch = </w:t>
+      </w:r>
+      <w:r>
+        <w:t>{'cat': 'Katze', 'dog': 'Hund', 'cow': 'Kuh', 'bird': 'Vogel'</w:t>
       </w:r>
       <w:r>
         <w:t>}</w:t>
@@ -509,15 +459,7 @@
         <w:t xml:space="preserve">Baue </w:t>
       </w:r>
       <w:r>
-        <w:t xml:space="preserve">auf diese Weise das Dictionary </w:t>
-      </w:r>
-      <w:proofErr w:type="spellStart"/>
-      <w:r>
-        <w:t>italienisch_deutsch</w:t>
-      </w:r>
-      <w:proofErr w:type="spellEnd"/>
-      <w:r>
-        <w:t xml:space="preserve"> mit den Zahlen Eins bis Vier. </w:t>
+        <w:t xml:space="preserve">auf diese Weise das Dictionary italienisch_deutsch mit den Zahlen Eins bis Vier. </w:t>
       </w:r>
     </w:p>
     <w:p/>
@@ -531,23 +473,13 @@
         <w:t>Wir haben das Dictionary</w:t>
       </w:r>
       <w:r>
-        <w:t xml:space="preserve"> </w:t>
-      </w:r>
-      <w:proofErr w:type="spellStart"/>
-      <w:r>
-        <w:t>englisch_deutsch</w:t>
-      </w:r>
-      <w:proofErr w:type="spellEnd"/>
+        <w:t xml:space="preserve"> englisch_deutsch</w:t>
+      </w:r>
       <w:r>
         <w:t xml:space="preserve"> erstellt. Nun wollen wir das Dictionary </w:t>
       </w:r>
-      <w:proofErr w:type="spellStart"/>
-      <w:r>
-        <w:t>deutsch_englisch</w:t>
-      </w:r>
-      <w:proofErr w:type="spellEnd"/>
-      <w:r>
-        <w:t xml:space="preserve"> </w:t>
+      <w:r>
+        <w:t xml:space="preserve">deutsch_englisch </w:t>
       </w:r>
       <w:r>
         <w:t xml:space="preserve">erstellen. Schreibe das Programm dazu.  </w:t>
@@ -560,10 +492,12 @@
       </w:pPr>
     </w:p>
     <w:p>
+      <w:bookmarkStart w:id="0" w:name="_Hlk145160809"/>
       <w:r>
         <w:t xml:space="preserve">Schreibe ein Programm, das den Benutzer nach zwei Zahlen fragt und anschließend die Summe ausgibt. </w:t>
       </w:r>
     </w:p>
+    <w:bookmarkEnd w:id="0"/>
     <w:p/>
     <w:p>
       <w:pPr>
@@ -577,20 +511,7 @@
     </w:p>
     <w:p>
       <w:r>
-        <w:t xml:space="preserve">Hinweis: Die Methode heißt </w:t>
-      </w:r>
-      <w:proofErr w:type="spellStart"/>
-      <w:proofErr w:type="gramStart"/>
-      <w:r>
-        <w:t>upper</w:t>
-      </w:r>
-      <w:proofErr w:type="spellEnd"/>
-      <w:r>
-        <w:t>(</w:t>
-      </w:r>
-      <w:proofErr w:type="gramEnd"/>
-      <w:r>
-        <w:t>)</w:t>
+        <w:t>Hinweis: Die Methode heißt upper()</w:t>
       </w:r>
     </w:p>
     <w:p/>
@@ -604,13 +525,8 @@
       <w:r>
         <w:t xml:space="preserve">Das Dictionary </w:t>
       </w:r>
-      <w:proofErr w:type="spellStart"/>
-      <w:r>
-        <w:t>englisch_deutsch</w:t>
-      </w:r>
-      <w:proofErr w:type="spellEnd"/>
-      <w:r>
-        <w:t xml:space="preserve"> soll erweitert werden. Schreibe ein Programm, das zuerst nach einem englischen Wort – dem Schlüssel – fragt. Danach fragt das Programm nach dem passenden deutschen Wort – dem Wert. </w:t>
+      <w:r>
+        <w:t xml:space="preserve">englisch_deutsch soll erweitert werden. Schreibe ein Programm, das zuerst nach einem englischen Wort – dem Schlüssel – fragt. Danach fragt das Programm nach dem passenden deutschen Wort – dem Wert. </w:t>
       </w:r>
       <w:r>
         <w:t>Anschließend erweitert das Programm das Dictionary mit Schlüssel und Wert. Was passiert, wenn der Schlüssel bereits vorhanden ist?</w:t>
@@ -619,6 +535,165 @@
         <w:t xml:space="preserve"> </w:t>
       </w:r>
     </w:p>
+    <w:p/>
+    <w:p>
+      <w:pPr>
+        <w:pStyle w:val="AufgabemitNr"/>
+      </w:pPr>
+    </w:p>
+    <w:p>
+      <w:r>
+        <w:t>Das Dictionary englisch_deutsch soll geprüft werden. Schreibe ein Programm, das nach einem englischen Wort – dem Schlüssel – fragt. Anschließend prüft das Programm, ob der Schlüssel im Dictionary englisch_deutsch bereits vorhanden</w:t>
+      </w:r>
+      <w:r>
+        <w:t xml:space="preserve"> ist. Abhängig vom Ergebnis gibt</w:t>
+      </w:r>
+      <w:r>
+        <w:t xml:space="preserve"> </w:t>
+      </w:r>
+      <w:r>
+        <w:t>das Programm die</w:t>
+      </w:r>
+      <w:r>
+        <w:t xml:space="preserve"> Meldung aus</w:t>
+      </w:r>
+      <w:r>
+        <w:t xml:space="preserve">: </w:t>
+      </w:r>
+      <w:r>
+        <w:t>'</w:t>
+      </w:r>
+      <w:r>
+        <w:t>Schlüssel ist</w:t>
+      </w:r>
+      <w:r>
+        <w:t xml:space="preserve"> nicht</w:t>
+      </w:r>
+      <w:r>
+        <w:t xml:space="preserve"> frei</w:t>
+      </w:r>
+      <w:r>
+        <w:t>'</w:t>
+      </w:r>
+      <w:r>
+        <w:t xml:space="preserve"> oder </w:t>
+      </w:r>
+      <w:r>
+        <w:t>'</w:t>
+      </w:r>
+      <w:r>
+        <w:t>Schlüssel ist frei</w:t>
+      </w:r>
+      <w:r>
+        <w:t>'</w:t>
+      </w:r>
+      <w:r>
+        <w:t xml:space="preserve">. </w:t>
+      </w:r>
+    </w:p>
+    <w:p/>
+    <w:p>
+      <w:pPr>
+        <w:pStyle w:val="AufgabemitNr"/>
+      </w:pPr>
+    </w:p>
+    <w:p>
+      <w:r>
+        <w:t>Schreibe ein Programm, das den Benutzer nach zwei Zahlen fragt</w:t>
+      </w:r>
+      <w:r>
+        <w:t>. A</w:t>
+      </w:r>
+      <w:r>
+        <w:t xml:space="preserve">nschließend </w:t>
+      </w:r>
+      <w:r>
+        <w:t xml:space="preserve">soll das Programm </w:t>
+      </w:r>
+      <w:r>
+        <w:t xml:space="preserve">die Summe </w:t>
+      </w:r>
+      <w:r>
+        <w:t xml:space="preserve">ausgeben und </w:t>
+      </w:r>
+      <w:r>
+        <w:t>'</w:t>
+      </w:r>
+      <w:r>
+        <w:t>Fertig?</w:t>
+      </w:r>
+      <w:r>
+        <w:t>'</w:t>
+      </w:r>
+      <w:r>
+        <w:t xml:space="preserve"> fragen</w:t>
+      </w:r>
+      <w:r>
+        <w:t>.</w:t>
+      </w:r>
+      <w:r>
+        <w:t xml:space="preserve"> Wenn der Benutzer </w:t>
+      </w:r>
+      <w:r>
+        <w:t>'</w:t>
+      </w:r>
+      <w:r>
+        <w:t>j</w:t>
+      </w:r>
+      <w:r>
+        <w:t>'</w:t>
+      </w:r>
+      <w:r>
+        <w:t xml:space="preserve"> oder </w:t>
+      </w:r>
+      <w:r>
+        <w:t>'</w:t>
+      </w:r>
+      <w:r>
+        <w:t>J</w:t>
+      </w:r>
+      <w:r>
+        <w:t>'</w:t>
+      </w:r>
+      <w:r>
+        <w:t xml:space="preserve"> antwortet, ist das Programm zu Ende. Andernfalls fragt das Programm erneut nach zwei Zahlen. </w:t>
+      </w:r>
+    </w:p>
+    <w:p/>
+    <w:p>
+      <w:pPr>
+        <w:pStyle w:val="AufgabemitNr"/>
+      </w:pPr>
+    </w:p>
+    <w:p>
+      <w:r>
+        <w:t xml:space="preserve">Der Computer soll eine Zahl zwischen 1 und 1000 erraten. Ändere </w:t>
+      </w:r>
+      <w:r>
+        <w:t>Computer_erraet_die_Zahl.py</w:t>
+      </w:r>
+      <w:r>
+        <w:t xml:space="preserve"> entsprechend. Wie viele Schritte benötigt der Computer zum Ergebnis?</w:t>
+      </w:r>
+    </w:p>
+    <w:p/>
+    <w:p>
+      <w:pPr>
+        <w:pStyle w:val="AufgabemitNr"/>
+      </w:pPr>
+    </w:p>
+    <w:p>
+      <w:r>
+        <w:t xml:space="preserve">Erweitere </w:t>
+      </w:r>
+      <w:r>
+        <w:t>ein_einfacher_Chatbot.py</w:t>
+      </w:r>
+      <w:r>
+        <w:t xml:space="preserve"> mit deinen eigenen Zufallsantworten und Reaktionsantworten. </w:t>
+      </w:r>
+    </w:p>
+    <w:p/>
     <w:p/>
     <w:p/>
     <w:p>
@@ -1021,15 +1096,7 @@
     </w:p>
     <w:p>
       <w:r>
-        <w:t xml:space="preserve">Bicycle </w:t>
-      </w:r>
-      <w:proofErr w:type="spellStart"/>
-      <w:r>
-        <w:t>Reflective</w:t>
-      </w:r>
-      <w:proofErr w:type="spellEnd"/>
-      <w:r>
-        <w:t xml:space="preserve"> Gilet</w:t>
+        <w:t>Bicycle Reflective Gilet</w:t>
       </w:r>
       <w:r>
         <w:tab/>
@@ -1154,9 +1221,9 @@
         <w:pStyle w:val="AufgabemitNr"/>
         <w:ind w:left="0" w:firstLine="0"/>
       </w:pPr>
-      <w:bookmarkStart w:id="0" w:name="_Ref141621583"/>
-    </w:p>
-    <w:bookmarkEnd w:id="0"/>
+      <w:bookmarkStart w:id="1" w:name="_Ref141621583"/>
+    </w:p>
+    <w:bookmarkEnd w:id="1"/>
     <w:p>
       <w:r>
         <w:t xml:space="preserve">Schreibe ein Programm, das die Kosten für die beiden Tarife "Watt für wenig" und "Billig Strom" </w:t>
@@ -1200,9 +1267,9 @@
         <w:pStyle w:val="AufgabemitNr"/>
         <w:ind w:left="0" w:firstLine="0"/>
       </w:pPr>
-      <w:bookmarkStart w:id="1" w:name="_Ref141621958"/>
-    </w:p>
-    <w:bookmarkEnd w:id="1"/>
+      <w:bookmarkStart w:id="2" w:name="_Ref141621958"/>
+    </w:p>
+    <w:bookmarkEnd w:id="2"/>
     <w:p>
       <w:r>
         <w:t>Laura prüft zwei Angebote für mobiles Internet.</w:t>
@@ -1987,15 +2054,7 @@
         <w:t>en</w:t>
       </w:r>
       <w:r>
-        <w:t xml:space="preserve"> des Moduls </w:t>
-      </w:r>
-      <w:proofErr w:type="spellStart"/>
-      <w:r>
-        <w:t>matplotlib</w:t>
-      </w:r>
-      <w:proofErr w:type="spellEnd"/>
-      <w:r>
-        <w:t xml:space="preserve">. </w:t>
+        <w:t xml:space="preserve"> des Moduls matplotlib. </w:t>
       </w:r>
     </w:p>
     <w:p>
@@ -2179,11 +2238,9 @@
           <w:numId w:val="19"/>
         </w:numPr>
       </w:pPr>
-      <w:proofErr w:type="spellStart"/>
       <w:r>
         <w:t>kilometerstand</w:t>
       </w:r>
-      <w:proofErr w:type="spellEnd"/>
     </w:p>
     <w:p>
       <w:pPr>
@@ -2319,11 +2376,9 @@
           <w:numId w:val="22"/>
         </w:numPr>
       </w:pPr>
-      <w:proofErr w:type="spellStart"/>
       <w:r>
         <w:t>kilometerstand</w:t>
       </w:r>
-      <w:proofErr w:type="spellEnd"/>
     </w:p>
     <w:p>
       <w:pPr>
@@ -2418,7 +2473,7 @@
           <w:bCs/>
         </w:rPr>
       </w:pPr>
-      <w:bookmarkStart w:id="2" w:name="_Ref141621480"/>
+      <w:bookmarkStart w:id="3" w:name="_Ref141621480"/>
       <w:r>
         <w:br w:type="page"/>
       </w:r>
@@ -2428,10 +2483,10 @@
         <w:pStyle w:val="AufgabemitNr"/>
         <w:ind w:left="0" w:firstLine="0"/>
       </w:pPr>
-      <w:bookmarkStart w:id="3" w:name="_Ref141622697"/>
-    </w:p>
-    <w:bookmarkEnd w:id="2"/>
+      <w:bookmarkStart w:id="4" w:name="_Ref141622697"/>
+    </w:p>
     <w:bookmarkEnd w:id="3"/>
+    <w:bookmarkEnd w:id="4"/>
     <w:p>
       <w:r>
         <w:t>Die Ziffern auf einem Kassenzettel sind aus Punkten zusammengesetzt. Mit 5x7 Punkten können die Ziffern 0 bis 9 gut lesbar dargestellt werden</w:t>
@@ -2621,13 +2676,8 @@
       <w:r>
         <w:t xml:space="preserve"> </w:t>
       </w:r>
-      <w:proofErr w:type="gramStart"/>
-      <w:r>
-        <w:t>die zwei beliebige Muster</w:t>
-      </w:r>
-      <w:proofErr w:type="gramEnd"/>
-      <w:r>
-        <w:t xml:space="preserve"> akzeptiert</w:t>
+      <w:r>
+        <w:t>die zwei beliebige Muster akzeptiert</w:t>
       </w:r>
       <w:r>
         <w:t>,</w:t>
@@ -2842,122 +2892,90 @@
     </w:p>
     <w:p>
       <w:r>
-        <w:t xml:space="preserve">Die Bedingungen für die Zustandsübergänge sind: </w:t>
-      </w:r>
-      <w:proofErr w:type="spellStart"/>
-      <w:r>
-        <w:t>an_aus</w:t>
-      </w:r>
-      <w:proofErr w:type="spellEnd"/>
-      <w:r>
-        <w:t xml:space="preserve"> – </w:t>
-      </w:r>
-      <w:proofErr w:type="spellStart"/>
-      <w:r>
-        <w:t>kollision_erkannt</w:t>
-      </w:r>
-      <w:proofErr w:type="spellEnd"/>
-      <w:r>
-        <w:t xml:space="preserve"> – </w:t>
-      </w:r>
-      <w:proofErr w:type="spellStart"/>
-      <w:r>
-        <w:t>genug_gedreht</w:t>
-      </w:r>
-      <w:proofErr w:type="spellEnd"/>
+        <w:t xml:space="preserve">Die Bedingungen für die Zustandsübergänge sind: an_aus – kollision_erkannt – genug_gedreht. </w:t>
+      </w:r>
+    </w:p>
+    <w:p>
+      <w:r>
+        <w:t>Zu Beginn soll der Saugroboter im Zustand STANDBY sein.</w:t>
+      </w:r>
+    </w:p>
+    <w:p>
+      <w:pPr>
+        <w:pStyle w:val="Listenabsatz"/>
+        <w:numPr>
+          <w:ilvl w:val="0"/>
+          <w:numId w:val="27"/>
+        </w:numPr>
+      </w:pPr>
+      <w:r>
+        <w:t>Welche Zustandsübergänge gibt es?</w:t>
+      </w:r>
+    </w:p>
+    <w:p>
+      <w:pPr>
+        <w:pStyle w:val="Listenabsatz"/>
+        <w:numPr>
+          <w:ilvl w:val="0"/>
+          <w:numId w:val="27"/>
+        </w:numPr>
+      </w:pPr>
+      <w:r>
+        <w:t>Welche Bedingung gehört zu welchem Zustandsübergang?</w:t>
+      </w:r>
+    </w:p>
+    <w:p>
+      <w:pPr>
+        <w:pStyle w:val="Listenabsatz"/>
+        <w:numPr>
+          <w:ilvl w:val="0"/>
+          <w:numId w:val="27"/>
+        </w:numPr>
+      </w:pPr>
+      <w:r>
+        <w:t>Zeichne ein Zustandsübergangsdiagramm mit den gegebenen Zuständen</w:t>
+      </w:r>
+      <w:r>
+        <w:t xml:space="preserve"> und Übergängen.</w:t>
+      </w:r>
+      <w:r>
+        <w:t xml:space="preserve"> </w:t>
+      </w:r>
+    </w:p>
+    <w:p>
+      <w:pPr>
+        <w:pStyle w:val="Listenabsatz"/>
+        <w:numPr>
+          <w:ilvl w:val="0"/>
+          <w:numId w:val="27"/>
+        </w:numPr>
+      </w:pPr>
+      <w:r>
+        <w:t xml:space="preserve">Schreibe ein Programm, das den Saugroboter steuert. </w:t>
+      </w:r>
+      <w:r>
+        <w:t xml:space="preserve">Die Zustandsübergänge werden durch </w:t>
+      </w:r>
+      <w:r>
+        <w:t xml:space="preserve">die </w:t>
+      </w:r>
+      <w:r>
+        <w:t xml:space="preserve">Tasten </w:t>
+      </w:r>
+      <w:r>
+        <w:t xml:space="preserve">a – k – g </w:t>
+      </w:r>
+      <w:r>
+        <w:t xml:space="preserve">der PC-Tastatur </w:t>
+      </w:r>
+      <w:r>
+        <w:t>gesteuert</w:t>
+      </w:r>
       <w:r>
         <w:t xml:space="preserve">. </w:t>
       </w:r>
-    </w:p>
-    <w:p>
-      <w:r>
-        <w:t>Zu Beginn soll der Saugroboter im Zustand STANDBY sein.</w:t>
-      </w:r>
-    </w:p>
-    <w:p>
-      <w:pPr>
-        <w:pStyle w:val="Listenabsatz"/>
-        <w:numPr>
-          <w:ilvl w:val="0"/>
-          <w:numId w:val="27"/>
-        </w:numPr>
-      </w:pPr>
-      <w:r>
-        <w:t>Welche Zustandsübergänge gibt es?</w:t>
-      </w:r>
-    </w:p>
-    <w:p>
-      <w:pPr>
-        <w:pStyle w:val="Listenabsatz"/>
-        <w:numPr>
-          <w:ilvl w:val="0"/>
-          <w:numId w:val="27"/>
-        </w:numPr>
-      </w:pPr>
-      <w:r>
-        <w:t>Welche Bedingung gehört zu welchem Zustandsübergang?</w:t>
-      </w:r>
-    </w:p>
-    <w:p>
-      <w:pPr>
-        <w:pStyle w:val="Listenabsatz"/>
-        <w:numPr>
-          <w:ilvl w:val="0"/>
-          <w:numId w:val="27"/>
-        </w:numPr>
-      </w:pPr>
-      <w:r>
-        <w:t>Zeichne ein Zustandsübergangsdiagramm mit den gegebenen Zuständen</w:t>
-      </w:r>
-      <w:r>
-        <w:t xml:space="preserve"> und Übergängen.</w:t>
-      </w:r>
-      <w:r>
-        <w:t xml:space="preserve"> </w:t>
-      </w:r>
-    </w:p>
-    <w:p>
-      <w:pPr>
-        <w:pStyle w:val="Listenabsatz"/>
-        <w:numPr>
-          <w:ilvl w:val="0"/>
-          <w:numId w:val="27"/>
-        </w:numPr>
-      </w:pPr>
-      <w:r>
-        <w:t xml:space="preserve">Schreibe ein Programm, das den Saugroboter steuert. </w:t>
-      </w:r>
-      <w:r>
-        <w:t xml:space="preserve">Die Zustandsübergänge werden durch </w:t>
-      </w:r>
-      <w:r>
-        <w:t xml:space="preserve">die </w:t>
-      </w:r>
-      <w:r>
-        <w:t xml:space="preserve">Tasten </w:t>
-      </w:r>
-      <w:r>
-        <w:t xml:space="preserve">a – k – g </w:t>
-      </w:r>
-      <w:r>
-        <w:t xml:space="preserve">der PC-Tastatur </w:t>
-      </w:r>
-      <w:r>
-        <w:t>gesteuert</w:t>
-      </w:r>
-      <w:r>
-        <w:t xml:space="preserve">. </w:t>
-      </w:r>
-      <w:r>
-        <w:t xml:space="preserve">Verwende die Bibliothek </w:t>
-      </w:r>
-      <w:proofErr w:type="spellStart"/>
-      <w:r>
-        <w:t>StateMachine</w:t>
-      </w:r>
-      <w:proofErr w:type="spellEnd"/>
-      <w:r>
-        <w:t xml:space="preserve">. </w:t>
+      <w:r>
+        <w:t xml:space="preserve">Verwende die Bibliothek StateMachine. </w:t>
       </w:r>
     </w:p>
     <w:p>
@@ -3017,13 +3035,8 @@
         </w:numPr>
       </w:pPr>
       <w:r>
-        <w:t xml:space="preserve">Erzeuge das Objekt </w:t>
-      </w:r>
-      <w:proofErr w:type="spellStart"/>
-      <w:r>
-        <w:t>state_machine</w:t>
-      </w:r>
-      <w:proofErr w:type="spellEnd"/>
+        <w:t>Erzeuge das Objekt state_machine</w:t>
+      </w:r>
     </w:p>
     <w:p>
       <w:pPr>
@@ -3045,15 +3058,7 @@
         <w:ind w:left="708"/>
       </w:pPr>
       <w:r>
-        <w:t xml:space="preserve">5a.  </w:t>
-      </w:r>
-      <w:proofErr w:type="spellStart"/>
-      <w:r>
-        <w:t>Timer</w:t>
-      </w:r>
-      <w:proofErr w:type="spellEnd"/>
-      <w:r>
-        <w:t xml:space="preserve"> für periodische Ausführung</w:t>
+        <w:t>5a.  Timer für periodische Ausführung</w:t>
       </w:r>
     </w:p>
     <w:p>
@@ -3069,30 +3074,15 @@
       </w:r>
       <w:r>
         <w:br/>
-        <w:t xml:space="preserve">- </w:t>
-      </w:r>
-      <w:proofErr w:type="spellStart"/>
-      <w:proofErr w:type="gramStart"/>
-      <w:r>
-        <w:t>standby</w:t>
-      </w:r>
-      <w:proofErr w:type="spellEnd"/>
-      <w:r>
-        <w:t>(</w:t>
-      </w:r>
-      <w:proofErr w:type="gramEnd"/>
-      <w:r>
-        <w:t>)</w:t>
+        <w:t>- standby</w:t>
+      </w:r>
+      <w:r>
+        <w:t>()</w:t>
       </w:r>
       <w:r>
         <w:br/>
-        <w:t xml:space="preserve">- </w:t>
-      </w:r>
-      <w:proofErr w:type="spellStart"/>
-      <w:r>
-        <w:t>geradeaus_fahren</w:t>
-      </w:r>
-      <w:proofErr w:type="spellEnd"/>
+        <w:t>- geradeaus_fahren</w:t>
+      </w:r>
       <w:r>
         <w:t>()</w:t>
       </w:r>
@@ -3116,23 +3106,7 @@
         </w:numPr>
       </w:pPr>
       <w:r>
-        <w:t xml:space="preserve">Verwende die Funktion </w:t>
-      </w:r>
-      <w:proofErr w:type="spellStart"/>
-      <w:r>
-        <w:t>taste_gedrueckt</w:t>
-      </w:r>
-      <w:proofErr w:type="spellEnd"/>
-      <w:r>
-        <w:t>(</w:t>
-      </w:r>
-      <w:proofErr w:type="spellStart"/>
-      <w:r>
-        <w:t>zeichen</w:t>
-      </w:r>
-      <w:proofErr w:type="spellEnd"/>
-      <w:r>
-        <w:t>) von Ampel.py</w:t>
+        <w:t>Verwende die Funktion taste_gedrueckt(zeichen) von Ampel.py</w:t>
       </w:r>
     </w:p>
     <w:p>
@@ -3148,47 +3122,15 @@
       </w:r>
       <w:r>
         <w:br/>
-        <w:t xml:space="preserve">- </w:t>
-      </w:r>
-      <w:proofErr w:type="spellStart"/>
-      <w:r>
-        <w:t>an_</w:t>
-      </w:r>
-      <w:proofErr w:type="gramStart"/>
-      <w:r>
-        <w:t>aus</w:t>
-      </w:r>
-      <w:proofErr w:type="spellEnd"/>
-      <w:r>
-        <w:t>(</w:t>
-      </w:r>
-      <w:proofErr w:type="gramEnd"/>
-      <w:r>
-        <w:t>)</w:t>
+        <w:t>- an_aus()</w:t>
       </w:r>
       <w:r>
         <w:br/>
-        <w:t xml:space="preserve">- </w:t>
-      </w:r>
-      <w:proofErr w:type="spellStart"/>
-      <w:r>
-        <w:t>kollision_erkannt</w:t>
-      </w:r>
-      <w:proofErr w:type="spellEnd"/>
-      <w:r>
-        <w:t>()</w:t>
+        <w:t>- kollision_erkannt()</w:t>
       </w:r>
       <w:r>
         <w:br/>
-        <w:t xml:space="preserve">- </w:t>
-      </w:r>
-      <w:proofErr w:type="spellStart"/>
-      <w:r>
-        <w:t>genug_gedreht</w:t>
-      </w:r>
-      <w:proofErr w:type="spellEnd"/>
-      <w:r>
-        <w:t>()</w:t>
+        <w:t>- genug_gedreht()</w:t>
       </w:r>
     </w:p>
     <w:p>
@@ -3233,9 +3175,9 @@
         <w:pStyle w:val="AufgabemitNr"/>
         <w:ind w:left="0" w:firstLine="0"/>
       </w:pPr>
-      <w:bookmarkStart w:id="4" w:name="_Ref141623201"/>
-    </w:p>
-    <w:bookmarkEnd w:id="4"/>
+      <w:bookmarkStart w:id="5" w:name="_Ref141623201"/>
+    </w:p>
+    <w:bookmarkEnd w:id="5"/>
     <w:p>
       <w:r>
         <w:t xml:space="preserve">Schreibe ein Programm mit GUI, das drei </w:t>
@@ -3324,15 +3266,7 @@
     </w:p>
     <w:p>
       <w:r>
-        <w:t xml:space="preserve">Hinweis: Der Aufruf </w:t>
-      </w:r>
-      <w:proofErr w:type="spellStart"/>
-      <w:r>
-        <w:t>tk.PhotoImage</w:t>
-      </w:r>
-      <w:proofErr w:type="spellEnd"/>
-      <w:r>
-        <w:t xml:space="preserve">() muss im </w:t>
+        <w:t xml:space="preserve">Hinweis: Der Aufruf tk.PhotoImage() muss im </w:t>
       </w:r>
       <w:r>
         <w:rPr>
@@ -3383,15 +3317,7 @@
     </w:p>
     <w:p>
       <w:r>
-        <w:t xml:space="preserve">Hinweis: Der Aufruf </w:t>
-      </w:r>
-      <w:proofErr w:type="spellStart"/>
-      <w:r>
-        <w:t>tk.PhotoImage</w:t>
-      </w:r>
-      <w:proofErr w:type="spellEnd"/>
-      <w:r>
-        <w:t xml:space="preserve">() muss im </w:t>
+        <w:t xml:space="preserve">Hinweis: Der Aufruf tk.PhotoImage() muss im </w:t>
       </w:r>
       <w:r>
         <w:rPr>
@@ -3439,13 +3365,8 @@
           <w:numId w:val="9"/>
         </w:numPr>
       </w:pPr>
-      <w:proofErr w:type="gramStart"/>
-      <w:r>
-        <w:t>das erste Smiley</w:t>
-      </w:r>
-      <w:proofErr w:type="gramEnd"/>
-      <w:r>
-        <w:t xml:space="preserve"> in der oberen linken Ecke</w:t>
+      <w:r>
+        <w:t>das erste Smiley in der oberen linken Ecke</w:t>
       </w:r>
     </w:p>
     <w:p>
@@ -3468,13 +3389,8 @@
           <w:numId w:val="9"/>
         </w:numPr>
       </w:pPr>
-      <w:proofErr w:type="gramStart"/>
-      <w:r>
-        <w:t>das dritte Smiley</w:t>
-      </w:r>
-      <w:proofErr w:type="gramEnd"/>
-      <w:r>
-        <w:t xml:space="preserve"> in der unteren rechten Ecke</w:t>
+      <w:r>
+        <w:t>das dritte Smiley in der unteren rechten Ecke</w:t>
       </w:r>
     </w:p>
     <w:p>
@@ -3576,15 +3492,7 @@
         </w:numPr>
       </w:pPr>
       <w:r>
-        <w:t xml:space="preserve">Binde die Betätigung einer Computertaste an das Fenster. Wenn eine Taste betätigt wird, soll die Funktion </w:t>
-      </w:r>
-      <w:proofErr w:type="spellStart"/>
-      <w:r>
-        <w:t>onKeyPress</w:t>
-      </w:r>
-      <w:proofErr w:type="spellEnd"/>
-      <w:r>
-        <w:t xml:space="preserve"> aufgerufen werden. </w:t>
+        <w:t xml:space="preserve">Binde die Betätigung einer Computertaste an das Fenster. Wenn eine Taste betätigt wird, soll die Funktion onKeyPress aufgerufen werden. </w:t>
       </w:r>
     </w:p>
     <w:p>
@@ -3620,23 +3528,7 @@
         </w:numPr>
       </w:pPr>
       <w:r>
-        <w:t xml:space="preserve">Schreibe die Funktion </w:t>
-      </w:r>
-      <w:proofErr w:type="spellStart"/>
-      <w:r>
-        <w:t>rate_</w:t>
-      </w:r>
-      <w:proofErr w:type="gramStart"/>
-      <w:r>
-        <w:t>zahl</w:t>
-      </w:r>
-      <w:proofErr w:type="spellEnd"/>
-      <w:r>
-        <w:t>(</w:t>
-      </w:r>
-      <w:proofErr w:type="gramEnd"/>
-      <w:r>
-        <w:t xml:space="preserve">) zur Berechnung der geratenen Zahl. </w:t>
+        <w:t xml:space="preserve">Schreibe die Funktion rate_zahl() zur Berechnung der geratenen Zahl. </w:t>
       </w:r>
     </w:p>
     <w:p>
@@ -3648,23 +3540,7 @@
         </w:numPr>
       </w:pPr>
       <w:r>
-        <w:t xml:space="preserve">Schreibe die Funktion </w:t>
-      </w:r>
-      <w:proofErr w:type="spellStart"/>
-      <w:r>
-        <w:t>onKeyPress</w:t>
-      </w:r>
-      <w:proofErr w:type="spellEnd"/>
-      <w:r>
-        <w:t xml:space="preserve">. Die Funktion soll auf die Tasten ↓ ↑ </w:t>
-      </w:r>
-      <w:proofErr w:type="gramStart"/>
-      <w:r>
-        <w:t>=  q</w:t>
-      </w:r>
-      <w:proofErr w:type="gramEnd"/>
-      <w:r>
-        <w:t xml:space="preserve">  reagieren. Arbeite mit den globalen Variablen. </w:t>
+        <w:t xml:space="preserve">Schreibe die Funktion onKeyPress. Die Funktion soll auf die Tasten ↓ ↑ =  q  reagieren. Arbeite mit den globalen Variablen. </w:t>
       </w:r>
     </w:p>
     <w:p>
@@ -3724,23 +3600,7 @@
         </w:numPr>
       </w:pPr>
       <w:r>
-        <w:t xml:space="preserve">Schreibe die Funktion </w:t>
-      </w:r>
-      <w:proofErr w:type="spellStart"/>
-      <w:r>
-        <w:t>zeige_</w:t>
-      </w:r>
-      <w:proofErr w:type="gramStart"/>
-      <w:r>
-        <w:t>Kommentar</w:t>
-      </w:r>
-      <w:proofErr w:type="spellEnd"/>
-      <w:r>
-        <w:t>(</w:t>
-      </w:r>
-      <w:proofErr w:type="gramEnd"/>
-      <w:r>
-        <w:t xml:space="preserve">). Die Funktion gibt die Anzahl der Versuche aus, die der Computer benötigt hat. </w:t>
+        <w:t xml:space="preserve">Schreibe die Funktion zeige_Kommentar(). Die Funktion gibt die Anzahl der Versuche aus, die der Computer benötigt hat. </w:t>
       </w:r>
     </w:p>
     <w:p/>
@@ -3947,20 +3807,7 @@
       </w:r>
       <w:r>
         <w:br/>
-        <w:t xml:space="preserve">Hinweis: Verwende die Methode </w:t>
-      </w:r>
-      <w:proofErr w:type="spellStart"/>
-      <w:proofErr w:type="gramStart"/>
-      <w:r>
-        <w:t>numinput</w:t>
-      </w:r>
-      <w:proofErr w:type="spellEnd"/>
-      <w:r>
-        <w:t>(</w:t>
-      </w:r>
-      <w:proofErr w:type="gramEnd"/>
-      <w:r>
-        <w:t xml:space="preserve">). </w:t>
+        <w:t xml:space="preserve">Hinweis: Verwende die Methode numinput(). </w:t>
       </w:r>
     </w:p>
     <w:p>
@@ -3978,15 +3825,7 @@
         <w:t xml:space="preserve">: </w:t>
       </w:r>
       <w:r>
-        <w:t xml:space="preserve">Schreibe die Funktion </w:t>
-      </w:r>
-      <w:proofErr w:type="spellStart"/>
-      <w:r>
-        <w:t>vieleck</w:t>
-      </w:r>
-      <w:proofErr w:type="spellEnd"/>
-      <w:r>
-        <w:t xml:space="preserve">. </w:t>
+        <w:t xml:space="preserve">Schreibe die Funktion vieleck. </w:t>
       </w:r>
       <w:r>
         <w:t>Eingabewert ist</w:t>
@@ -4007,15 +3846,7 @@
         <w:t xml:space="preserve">Hauptprogramm: </w:t>
       </w:r>
       <w:r>
-        <w:t xml:space="preserve">Rufe die Funktion </w:t>
-      </w:r>
-      <w:proofErr w:type="spellStart"/>
-      <w:r>
-        <w:t>vieleck</w:t>
-      </w:r>
-      <w:proofErr w:type="spellEnd"/>
-      <w:r>
-        <w:t xml:space="preserve"> auf. </w:t>
+        <w:t xml:space="preserve">Rufe die Funktion vieleck auf. </w:t>
       </w:r>
     </w:p>
     <w:p>

</xml_diff>

<commit_message>
Aufgabe hinzugefügt, Quelle hinzugefügt
</commit_message>
<xml_diff>
--- a/Doc/Aufgaben_2023.docx
+++ b/Doc/Aufgaben_2023.docx
@@ -236,8 +236,13 @@
         <w:adjustRightInd w:val="0"/>
         <w:spacing w:line="240" w:lineRule="auto"/>
       </w:pPr>
-      <w:r>
-        <w:t>handzeichen = [</w:t>
+      <w:proofErr w:type="spellStart"/>
+      <w:r>
+        <w:t>handzeichen</w:t>
+      </w:r>
+      <w:proofErr w:type="spellEnd"/>
+      <w:r>
+        <w:t xml:space="preserve"> = [</w:t>
       </w:r>
       <w:r>
         <w:t>'Schere', 'Stein', 'Papier']</w:t>
@@ -352,9 +357,11 @@
       <w:r>
         <w:t xml:space="preserve">Erweitere das Dictionary </w:t>
       </w:r>
+      <w:proofErr w:type="spellStart"/>
       <w:r>
         <w:t>englisch_deutsch</w:t>
       </w:r>
+      <w:proofErr w:type="spellEnd"/>
       <w:r>
         <w:t xml:space="preserve"> mit den Schlüsseln:</w:t>
       </w:r>
@@ -373,9 +380,11 @@
       <w:r>
         <w:t>'</w:t>
       </w:r>
+      <w:proofErr w:type="spellStart"/>
       <w:r>
         <w:t>mouse</w:t>
       </w:r>
+      <w:proofErr w:type="spellEnd"/>
       <w:r>
         <w:t>'</w:t>
       </w:r>
@@ -397,9 +406,11 @@
       <w:r>
         <w:t>'</w:t>
       </w:r>
+      <w:proofErr w:type="spellStart"/>
       <w:r>
         <w:t>parrot</w:t>
       </w:r>
+      <w:proofErr w:type="spellEnd"/>
       <w:r>
         <w:t>'</w:t>
       </w:r>
@@ -409,9 +420,11 @@
       <w:r>
         <w:t>'</w:t>
       </w:r>
+      <w:proofErr w:type="spellStart"/>
       <w:r>
         <w:t>elephant</w:t>
       </w:r>
+      <w:proofErr w:type="spellEnd"/>
       <w:r>
         <w:t>'</w:t>
       </w:r>
@@ -444,11 +457,48 @@
           <w:numId w:val="38"/>
         </w:numPr>
       </w:pPr>
-      <w:r>
-        <w:t xml:space="preserve">englisch_deutsch = </w:t>
-      </w:r>
-      <w:r>
-        <w:t>{'cat': 'Katze', 'dog': 'Hund', 'cow': 'Kuh', 'bird': 'Vogel'</w:t>
+      <w:proofErr w:type="spellStart"/>
+      <w:r>
+        <w:t>englisch_deutsch</w:t>
+      </w:r>
+      <w:proofErr w:type="spellEnd"/>
+      <w:r>
+        <w:t xml:space="preserve"> = </w:t>
+      </w:r>
+      <w:r>
+        <w:t>{'</w:t>
+      </w:r>
+      <w:proofErr w:type="spellStart"/>
+      <w:r>
+        <w:t>cat</w:t>
+      </w:r>
+      <w:proofErr w:type="spellEnd"/>
+      <w:r>
+        <w:t>': 'Katze', '</w:t>
+      </w:r>
+      <w:proofErr w:type="spellStart"/>
+      <w:r>
+        <w:t>dog</w:t>
+      </w:r>
+      <w:proofErr w:type="spellEnd"/>
+      <w:r>
+        <w:t>': 'Hund', '</w:t>
+      </w:r>
+      <w:proofErr w:type="spellStart"/>
+      <w:r>
+        <w:t>cow</w:t>
+      </w:r>
+      <w:proofErr w:type="spellEnd"/>
+      <w:r>
+        <w:t>': 'Kuh', '</w:t>
+      </w:r>
+      <w:proofErr w:type="spellStart"/>
+      <w:r>
+        <w:t>bird</w:t>
+      </w:r>
+      <w:proofErr w:type="spellEnd"/>
+      <w:r>
+        <w:t>': 'Vogel'</w:t>
       </w:r>
       <w:r>
         <w:t>}</w:t>
@@ -459,7 +509,15 @@
         <w:t xml:space="preserve">Baue </w:t>
       </w:r>
       <w:r>
-        <w:t xml:space="preserve">auf diese Weise das Dictionary italienisch_deutsch mit den Zahlen Eins bis Vier. </w:t>
+        <w:t xml:space="preserve">auf diese Weise das Dictionary </w:t>
+      </w:r>
+      <w:proofErr w:type="spellStart"/>
+      <w:r>
+        <w:t>italienisch_deutsch</w:t>
+      </w:r>
+      <w:proofErr w:type="spellEnd"/>
+      <w:r>
+        <w:t xml:space="preserve"> mit den Zahlen Eins bis Vier. </w:t>
       </w:r>
     </w:p>
     <w:p/>
@@ -473,13 +531,23 @@
         <w:t>Wir haben das Dictionary</w:t>
       </w:r>
       <w:r>
-        <w:t xml:space="preserve"> englisch_deutsch</w:t>
-      </w:r>
+        <w:t xml:space="preserve"> </w:t>
+      </w:r>
+      <w:proofErr w:type="spellStart"/>
+      <w:r>
+        <w:t>englisch_deutsch</w:t>
+      </w:r>
+      <w:proofErr w:type="spellEnd"/>
       <w:r>
         <w:t xml:space="preserve"> erstellt. Nun wollen wir das Dictionary </w:t>
       </w:r>
-      <w:r>
-        <w:t xml:space="preserve">deutsch_englisch </w:t>
+      <w:proofErr w:type="spellStart"/>
+      <w:r>
+        <w:t>deutsch_englisch</w:t>
+      </w:r>
+      <w:proofErr w:type="spellEnd"/>
+      <w:r>
+        <w:t xml:space="preserve"> </w:t>
       </w:r>
       <w:r>
         <w:t xml:space="preserve">erstellen. Schreibe das Programm dazu.  </w:t>
@@ -511,7 +579,20 @@
     </w:p>
     <w:p>
       <w:r>
-        <w:t>Hinweis: Die Methode heißt upper()</w:t>
+        <w:t xml:space="preserve">Hinweis: Die Methode heißt </w:t>
+      </w:r>
+      <w:proofErr w:type="spellStart"/>
+      <w:proofErr w:type="gramStart"/>
+      <w:r>
+        <w:t>upper</w:t>
+      </w:r>
+      <w:proofErr w:type="spellEnd"/>
+      <w:r>
+        <w:t>(</w:t>
+      </w:r>
+      <w:proofErr w:type="gramEnd"/>
+      <w:r>
+        <w:t>)</w:t>
       </w:r>
     </w:p>
     <w:p/>
@@ -525,8 +606,13 @@
       <w:r>
         <w:t xml:space="preserve">Das Dictionary </w:t>
       </w:r>
-      <w:r>
-        <w:t xml:space="preserve">englisch_deutsch soll erweitert werden. Schreibe ein Programm, das zuerst nach einem englischen Wort – dem Schlüssel – fragt. Danach fragt das Programm nach dem passenden deutschen Wort – dem Wert. </w:t>
+      <w:proofErr w:type="spellStart"/>
+      <w:r>
+        <w:t>englisch_deutsch</w:t>
+      </w:r>
+      <w:proofErr w:type="spellEnd"/>
+      <w:r>
+        <w:t xml:space="preserve"> soll erweitert werden. Schreibe ein Programm, das zuerst nach einem englischen Wort – dem Schlüssel – fragt. Danach fragt das Programm nach dem passenden deutschen Wort – dem Wert. </w:t>
       </w:r>
       <w:r>
         <w:t>Anschließend erweitert das Programm das Dictionary mit Schlüssel und Wert. Was passiert, wenn der Schlüssel bereits vorhanden ist?</w:t>
@@ -543,7 +629,23 @@
     </w:p>
     <w:p>
       <w:r>
-        <w:t>Das Dictionary englisch_deutsch soll geprüft werden. Schreibe ein Programm, das nach einem englischen Wort – dem Schlüssel – fragt. Anschließend prüft das Programm, ob der Schlüssel im Dictionary englisch_deutsch bereits vorhanden</w:t>
+        <w:t xml:space="preserve">Das Dictionary </w:t>
+      </w:r>
+      <w:proofErr w:type="spellStart"/>
+      <w:r>
+        <w:t>englisch_deutsch</w:t>
+      </w:r>
+      <w:proofErr w:type="spellEnd"/>
+      <w:r>
+        <w:t xml:space="preserve"> soll geprüft werden. Schreibe ein Programm, das nach einem englischen Wort – dem Schlüssel – fragt. Anschließend prüft das Programm, ob der Schlüssel im Dictionary </w:t>
+      </w:r>
+      <w:proofErr w:type="spellStart"/>
+      <w:r>
+        <w:t>englisch_deutsch</w:t>
+      </w:r>
+      <w:proofErr w:type="spellEnd"/>
+      <w:r>
+        <w:t xml:space="preserve"> bereits vorhanden</w:t>
       </w:r>
       <w:r>
         <w:t xml:space="preserve"> ist. Abhängig vom Ergebnis gibt</w:t>
@@ -1096,7 +1198,15 @@
     </w:p>
     <w:p>
       <w:r>
-        <w:t>Bicycle Reflective Gilet</w:t>
+        <w:t xml:space="preserve">Bicycle </w:t>
+      </w:r>
+      <w:proofErr w:type="spellStart"/>
+      <w:r>
+        <w:t>Reflective</w:t>
+      </w:r>
+      <w:proofErr w:type="spellEnd"/>
+      <w:r>
+        <w:t xml:space="preserve"> Gilet</w:t>
       </w:r>
       <w:r>
         <w:tab/>
@@ -2054,7 +2164,15 @@
         <w:t>en</w:t>
       </w:r>
       <w:r>
-        <w:t xml:space="preserve"> des Moduls matplotlib. </w:t>
+        <w:t xml:space="preserve"> des Moduls </w:t>
+      </w:r>
+      <w:proofErr w:type="spellStart"/>
+      <w:r>
+        <w:t>matplotlib</w:t>
+      </w:r>
+      <w:proofErr w:type="spellEnd"/>
+      <w:r>
+        <w:t xml:space="preserve">. </w:t>
       </w:r>
     </w:p>
     <w:p>
@@ -2238,9 +2356,11 @@
           <w:numId w:val="19"/>
         </w:numPr>
       </w:pPr>
+      <w:proofErr w:type="spellStart"/>
       <w:r>
         <w:t>kilometerstand</w:t>
       </w:r>
+      <w:proofErr w:type="spellEnd"/>
     </w:p>
     <w:p>
       <w:pPr>
@@ -2376,9 +2496,11 @@
           <w:numId w:val="22"/>
         </w:numPr>
       </w:pPr>
+      <w:proofErr w:type="spellStart"/>
       <w:r>
         <w:t>kilometerstand</w:t>
       </w:r>
+      <w:proofErr w:type="spellEnd"/>
     </w:p>
     <w:p>
       <w:pPr>
@@ -2676,8 +2798,13 @@
       <w:r>
         <w:t xml:space="preserve"> </w:t>
       </w:r>
-      <w:r>
-        <w:t>die zwei beliebige Muster akzeptiert</w:t>
+      <w:proofErr w:type="gramStart"/>
+      <w:r>
+        <w:t>die zwei beliebige Muster</w:t>
+      </w:r>
+      <w:proofErr w:type="gramEnd"/>
+      <w:r>
+        <w:t xml:space="preserve"> akzeptiert</w:t>
       </w:r>
       <w:r>
         <w:t>,</w:t>
@@ -2885,7 +3012,15 @@
         <w:t>durch</w:t>
       </w:r>
       <w:r>
-        <w:t xml:space="preserve"> Grauwerte in einem numpy Array darstellt. Grauwert 15 bedeutet </w:t>
+        <w:t xml:space="preserve"> Grauwerte in einem </w:t>
+      </w:r>
+      <w:proofErr w:type="spellStart"/>
+      <w:r>
+        <w:t>numpy</w:t>
+      </w:r>
+      <w:proofErr w:type="spellEnd"/>
+      <w:r>
+        <w:t xml:space="preserve"> Array darstellt. Grauwert 15 bedeutet </w:t>
       </w:r>
       <w:r>
         <w:rPr>
@@ -2926,7 +3061,15 @@
         <w:t>drei</w:t>
       </w:r>
       <w:r>
-        <w:t xml:space="preserve"> numpy Array</w:t>
+        <w:t xml:space="preserve"> </w:t>
+      </w:r>
+      <w:proofErr w:type="spellStart"/>
+      <w:r>
+        <w:t>numpy</w:t>
+      </w:r>
+      <w:proofErr w:type="spellEnd"/>
+      <w:r>
+        <w:t xml:space="preserve"> Array</w:t>
       </w:r>
       <w:r>
         <w:t>s</w:t>
@@ -2967,13 +3110,39 @@
         </w:numPr>
       </w:pPr>
       <w:r>
-        <w:t>Plotte die drei numpy Arrays mit Hilfe der Funktion imshow</w:t>
-      </w:r>
-      <w:r>
-        <w:t xml:space="preserve">() </w:t>
-      </w:r>
-      <w:r>
-        <w:t xml:space="preserve">aus der Bibliothek matplotlib.pyplot. </w:t>
+        <w:t xml:space="preserve">Plotte die drei </w:t>
+      </w:r>
+      <w:proofErr w:type="spellStart"/>
+      <w:r>
+        <w:t>numpy</w:t>
+      </w:r>
+      <w:proofErr w:type="spellEnd"/>
+      <w:r>
+        <w:t xml:space="preserve"> Arrays mit Hilfe der Funktion </w:t>
+      </w:r>
+      <w:proofErr w:type="spellStart"/>
+      <w:proofErr w:type="gramStart"/>
+      <w:r>
+        <w:t>imshow</w:t>
+      </w:r>
+      <w:proofErr w:type="spellEnd"/>
+      <w:r>
+        <w:t>(</w:t>
+      </w:r>
+      <w:proofErr w:type="gramEnd"/>
+      <w:r>
+        <w:t xml:space="preserve">) </w:t>
+      </w:r>
+      <w:r>
+        <w:t xml:space="preserve">aus der Bibliothek </w:t>
+      </w:r>
+      <w:proofErr w:type="spellStart"/>
+      <w:r>
+        <w:t>matplotlib.pyplot</w:t>
+      </w:r>
+      <w:proofErr w:type="spellEnd"/>
+      <w:r>
+        <w:t xml:space="preserve">. </w:t>
       </w:r>
     </w:p>
     <w:p>
@@ -3073,13 +3242,39 @@
         </w:numPr>
       </w:pPr>
       <w:r>
-        <w:t>Plotte die drei numpy Arrays mit Hilfe der Funktion imshow</w:t>
-      </w:r>
-      <w:r>
-        <w:t>()</w:t>
-      </w:r>
-      <w:r>
-        <w:t xml:space="preserve"> aus der Bibliothek matplotlib.pyplot. </w:t>
+        <w:t xml:space="preserve">Plotte die drei </w:t>
+      </w:r>
+      <w:proofErr w:type="spellStart"/>
+      <w:r>
+        <w:t>numpy</w:t>
+      </w:r>
+      <w:proofErr w:type="spellEnd"/>
+      <w:r>
+        <w:t xml:space="preserve"> Arrays mit Hilfe der Funktion </w:t>
+      </w:r>
+      <w:proofErr w:type="spellStart"/>
+      <w:proofErr w:type="gramStart"/>
+      <w:r>
+        <w:t>imshow</w:t>
+      </w:r>
+      <w:proofErr w:type="spellEnd"/>
+      <w:r>
+        <w:t>(</w:t>
+      </w:r>
+      <w:proofErr w:type="gramEnd"/>
+      <w:r>
+        <w:t>)</w:t>
+      </w:r>
+      <w:r>
+        <w:t xml:space="preserve"> aus der Bibliothek </w:t>
+      </w:r>
+      <w:proofErr w:type="spellStart"/>
+      <w:r>
+        <w:t>matplotlib.pyplot</w:t>
+      </w:r>
+      <w:proofErr w:type="spellEnd"/>
+      <w:r>
+        <w:t xml:space="preserve">. </w:t>
       </w:r>
     </w:p>
     <w:p>
@@ -3170,13 +3365,39 @@
         </w:numPr>
       </w:pPr>
       <w:r>
-        <w:t>Plotte die drei numpy Arrays mit Hilfe der Funktion imshow</w:t>
-      </w:r>
-      <w:r>
-        <w:t>()</w:t>
-      </w:r>
-      <w:r>
-        <w:t xml:space="preserve"> aus der Bibliothek matplotlib.pyplot. </w:t>
+        <w:t xml:space="preserve">Plotte die drei </w:t>
+      </w:r>
+      <w:proofErr w:type="spellStart"/>
+      <w:r>
+        <w:t>numpy</w:t>
+      </w:r>
+      <w:proofErr w:type="spellEnd"/>
+      <w:r>
+        <w:t xml:space="preserve"> Arrays mit Hilfe der Funktion </w:t>
+      </w:r>
+      <w:proofErr w:type="spellStart"/>
+      <w:proofErr w:type="gramStart"/>
+      <w:r>
+        <w:t>imshow</w:t>
+      </w:r>
+      <w:proofErr w:type="spellEnd"/>
+      <w:r>
+        <w:t>(</w:t>
+      </w:r>
+      <w:proofErr w:type="gramEnd"/>
+      <w:r>
+        <w:t>)</w:t>
+      </w:r>
+      <w:r>
+        <w:t xml:space="preserve"> aus der Bibliothek </w:t>
+      </w:r>
+      <w:proofErr w:type="spellStart"/>
+      <w:r>
+        <w:t>matplotlib.pyplot</w:t>
+      </w:r>
+      <w:proofErr w:type="spellEnd"/>
+      <w:r>
+        <w:t xml:space="preserve">. </w:t>
       </w:r>
     </w:p>
     <w:p>
@@ -3210,13 +3431,39 @@
         </w:numPr>
       </w:pPr>
       <w:r>
-        <w:t>Plotte die drei numpy Arrays mit Hilfe der Funktion imshow</w:t>
-      </w:r>
-      <w:r>
-        <w:t>()</w:t>
-      </w:r>
-      <w:r>
-        <w:t xml:space="preserve"> aus der Bibliothek matplotlib.pyplot. </w:t>
+        <w:t xml:space="preserve">Plotte die drei </w:t>
+      </w:r>
+      <w:proofErr w:type="spellStart"/>
+      <w:r>
+        <w:t>numpy</w:t>
+      </w:r>
+      <w:proofErr w:type="spellEnd"/>
+      <w:r>
+        <w:t xml:space="preserve"> Arrays mit Hilfe der Funktion </w:t>
+      </w:r>
+      <w:proofErr w:type="spellStart"/>
+      <w:proofErr w:type="gramStart"/>
+      <w:r>
+        <w:t>imshow</w:t>
+      </w:r>
+      <w:proofErr w:type="spellEnd"/>
+      <w:r>
+        <w:t>(</w:t>
+      </w:r>
+      <w:proofErr w:type="gramEnd"/>
+      <w:r>
+        <w:t>)</w:t>
+      </w:r>
+      <w:r>
+        <w:t xml:space="preserve"> aus der Bibliothek </w:t>
+      </w:r>
+      <w:proofErr w:type="spellStart"/>
+      <w:r>
+        <w:t>matplotlib.pyplot</w:t>
+      </w:r>
+      <w:proofErr w:type="spellEnd"/>
+      <w:r>
+        <w:t xml:space="preserve">. </w:t>
       </w:r>
     </w:p>
     <w:p/>
@@ -3227,7 +3474,15 @@
     </w:p>
     <w:p>
       <w:r>
-        <w:t>Löse Aufgaben durch gezielte Adressierung von Zeilen und Spalten des numpy Arrays.</w:t>
+        <w:t xml:space="preserve">Löse Aufgaben durch gezielte Adressierung von Zeilen und Spalten des </w:t>
+      </w:r>
+      <w:proofErr w:type="spellStart"/>
+      <w:r>
+        <w:t>numpy</w:t>
+      </w:r>
+      <w:proofErr w:type="spellEnd"/>
+      <w:r>
+        <w:t xml:space="preserve"> Arrays.</w:t>
       </w:r>
     </w:p>
     <w:p>
@@ -3239,19 +3494,29 @@
         </w:numPr>
       </w:pPr>
       <w:r>
-        <w:t xml:space="preserve">Erstelle ein numpy Array mit </w:t>
-      </w:r>
-      <w:r>
-        <w:t>7 Zeilen und 5 Spalten.</w:t>
-      </w:r>
-      <w:r>
-        <w:t xml:space="preserve"> </w:t>
+        <w:t xml:space="preserve">Erstelle ein </w:t>
+      </w:r>
+      <w:proofErr w:type="spellStart"/>
+      <w:r>
+        <w:t>numpy</w:t>
+      </w:r>
+      <w:proofErr w:type="spellEnd"/>
+      <w:r>
+        <w:t xml:space="preserve"> Array mit 7 Zeilen und 5 Spalten. </w:t>
       </w:r>
       <w:r>
         <w:br/>
       </w:r>
       <w:r>
-        <w:t xml:space="preserve">Fülle das numpy Array mit dem Grauwert 15 </w:t>
+        <w:t xml:space="preserve">Fülle das </w:t>
+      </w:r>
+      <w:proofErr w:type="spellStart"/>
+      <w:r>
+        <w:t>numpy</w:t>
+      </w:r>
+      <w:proofErr w:type="spellEnd"/>
+      <w:r>
+        <w:t xml:space="preserve"> Array mit dem Grauwert 15 </w:t>
       </w:r>
       <w:r>
         <w:t xml:space="preserve">für </w:t>
@@ -3275,7 +3540,15 @@
         </w:numPr>
       </w:pPr>
       <w:r>
-        <w:t xml:space="preserve">Setze einen schwarzen Punkt in die Mitte des numpy Arrays. </w:t>
+        <w:t xml:space="preserve">Setze einen schwarzen Punkt in die Mitte des </w:t>
+      </w:r>
+      <w:proofErr w:type="spellStart"/>
+      <w:r>
+        <w:t>numpy</w:t>
+      </w:r>
+      <w:proofErr w:type="spellEnd"/>
+      <w:r>
+        <w:t xml:space="preserve"> Arrays. </w:t>
       </w:r>
     </w:p>
     <w:p>
@@ -3320,7 +3593,28 @@
         <w:t xml:space="preserve">Prüfe </w:t>
       </w:r>
       <w:r>
-        <w:t>jede Lösung mit Hilfe der Funktion imshow() aus der Bibliothek matplotlib.pyplot.</w:t>
+        <w:t xml:space="preserve">jede Lösung mit Hilfe der Funktion </w:t>
+      </w:r>
+      <w:proofErr w:type="spellStart"/>
+      <w:proofErr w:type="gramStart"/>
+      <w:r>
+        <w:t>imshow</w:t>
+      </w:r>
+      <w:proofErr w:type="spellEnd"/>
+      <w:r>
+        <w:t>(</w:t>
+      </w:r>
+      <w:proofErr w:type="gramEnd"/>
+      <w:r>
+        <w:t xml:space="preserve">) aus der Bibliothek </w:t>
+      </w:r>
+      <w:proofErr w:type="spellStart"/>
+      <w:r>
+        <w:t>matplotlib.pyplot</w:t>
+      </w:r>
+      <w:proofErr w:type="spellEnd"/>
+      <w:r>
+        <w:t>.</w:t>
       </w:r>
     </w:p>
     <w:p/>
@@ -3348,7 +3642,31 @@
     </w:p>
     <w:p>
       <w:r>
-        <w:t xml:space="preserve">Die Bedingungen für die Zustandsübergänge sind: an_aus – kollision_erkannt – genug_gedreht. </w:t>
+        <w:t xml:space="preserve">Die Bedingungen für die Zustandsübergänge sind: </w:t>
+      </w:r>
+      <w:proofErr w:type="spellStart"/>
+      <w:r>
+        <w:t>an_aus</w:t>
+      </w:r>
+      <w:proofErr w:type="spellEnd"/>
+      <w:r>
+        <w:t xml:space="preserve"> – </w:t>
+      </w:r>
+      <w:proofErr w:type="spellStart"/>
+      <w:r>
+        <w:t>kollision_erkannt</w:t>
+      </w:r>
+      <w:proofErr w:type="spellEnd"/>
+      <w:r>
+        <w:t xml:space="preserve"> – </w:t>
+      </w:r>
+      <w:proofErr w:type="spellStart"/>
+      <w:r>
+        <w:t>genug_gedreht</w:t>
+      </w:r>
+      <w:proofErr w:type="spellEnd"/>
+      <w:r>
+        <w:t xml:space="preserve">. </w:t>
       </w:r>
     </w:p>
     <w:p>
@@ -3431,7 +3749,15 @@
         <w:t xml:space="preserve">. </w:t>
       </w:r>
       <w:r>
-        <w:t xml:space="preserve">Verwende die Bibliothek StateMachine. </w:t>
+        <w:t xml:space="preserve">Verwende die Bibliothek </w:t>
+      </w:r>
+      <w:proofErr w:type="spellStart"/>
+      <w:r>
+        <w:t>StateMachine</w:t>
+      </w:r>
+      <w:proofErr w:type="spellEnd"/>
+      <w:r>
+        <w:t xml:space="preserve">. </w:t>
       </w:r>
     </w:p>
     <w:p>
@@ -3491,8 +3817,13 @@
         </w:numPr>
       </w:pPr>
       <w:r>
-        <w:t>Erzeuge das Objekt state_machine</w:t>
-      </w:r>
+        <w:t xml:space="preserve">Erzeuge das Objekt </w:t>
+      </w:r>
+      <w:proofErr w:type="spellStart"/>
+      <w:r>
+        <w:t>state_machine</w:t>
+      </w:r>
+      <w:proofErr w:type="spellEnd"/>
     </w:p>
     <w:p>
       <w:pPr>
@@ -3514,7 +3845,15 @@
         <w:ind w:left="708"/>
       </w:pPr>
       <w:r>
-        <w:t>5a.  Timer für periodische Ausführung</w:t>
+        <w:t xml:space="preserve">5a.  </w:t>
+      </w:r>
+      <w:proofErr w:type="spellStart"/>
+      <w:r>
+        <w:t>Timer</w:t>
+      </w:r>
+      <w:proofErr w:type="spellEnd"/>
+      <w:r>
+        <w:t xml:space="preserve"> für periodische Ausführung</w:t>
       </w:r>
     </w:p>
     <w:p>
@@ -3530,15 +3869,30 @@
       </w:r>
       <w:r>
         <w:br/>
-        <w:t>- standby</w:t>
-      </w:r>
-      <w:r>
-        <w:t>()</w:t>
+        <w:t xml:space="preserve">- </w:t>
+      </w:r>
+      <w:proofErr w:type="spellStart"/>
+      <w:proofErr w:type="gramStart"/>
+      <w:r>
+        <w:t>standby</w:t>
+      </w:r>
+      <w:proofErr w:type="spellEnd"/>
+      <w:r>
+        <w:t>(</w:t>
+      </w:r>
+      <w:proofErr w:type="gramEnd"/>
+      <w:r>
+        <w:t>)</w:t>
       </w:r>
       <w:r>
         <w:br/>
-        <w:t>- geradeaus_fahren</w:t>
-      </w:r>
+        <w:t xml:space="preserve">- </w:t>
+      </w:r>
+      <w:proofErr w:type="spellStart"/>
+      <w:r>
+        <w:t>geradeaus_fahren</w:t>
+      </w:r>
+      <w:proofErr w:type="spellEnd"/>
       <w:r>
         <w:t>()</w:t>
       </w:r>
@@ -3562,7 +3916,23 @@
         </w:numPr>
       </w:pPr>
       <w:r>
-        <w:t>Verwende die Funktion taste_gedrueckt(zeichen) von Ampel.py</w:t>
+        <w:t xml:space="preserve">Verwende die Funktion </w:t>
+      </w:r>
+      <w:proofErr w:type="spellStart"/>
+      <w:r>
+        <w:t>taste_gedrueckt</w:t>
+      </w:r>
+      <w:proofErr w:type="spellEnd"/>
+      <w:r>
+        <w:t>(</w:t>
+      </w:r>
+      <w:proofErr w:type="spellStart"/>
+      <w:r>
+        <w:t>zeichen</w:t>
+      </w:r>
+      <w:proofErr w:type="spellEnd"/>
+      <w:r>
+        <w:t>) von Ampel.py</w:t>
       </w:r>
     </w:p>
     <w:p>
@@ -3578,15 +3948,47 @@
       </w:r>
       <w:r>
         <w:br/>
-        <w:t>- an_aus()</w:t>
+        <w:t xml:space="preserve">- </w:t>
+      </w:r>
+      <w:proofErr w:type="spellStart"/>
+      <w:r>
+        <w:t>an_</w:t>
+      </w:r>
+      <w:proofErr w:type="gramStart"/>
+      <w:r>
+        <w:t>aus</w:t>
+      </w:r>
+      <w:proofErr w:type="spellEnd"/>
+      <w:r>
+        <w:t>(</w:t>
+      </w:r>
+      <w:proofErr w:type="gramEnd"/>
+      <w:r>
+        <w:t>)</w:t>
       </w:r>
       <w:r>
         <w:br/>
-        <w:t>- kollision_erkannt()</w:t>
+        <w:t xml:space="preserve">- </w:t>
+      </w:r>
+      <w:proofErr w:type="spellStart"/>
+      <w:r>
+        <w:t>kollision_erkannt</w:t>
+      </w:r>
+      <w:proofErr w:type="spellEnd"/>
+      <w:r>
+        <w:t>()</w:t>
       </w:r>
       <w:r>
         <w:br/>
-        <w:t>- genug_gedreht()</w:t>
+        <w:t xml:space="preserve">- </w:t>
+      </w:r>
+      <w:proofErr w:type="spellStart"/>
+      <w:r>
+        <w:t>genug_gedreht</w:t>
+      </w:r>
+      <w:proofErr w:type="spellEnd"/>
+      <w:r>
+        <w:t>()</w:t>
       </w:r>
     </w:p>
     <w:p>
@@ -3722,7 +4124,15 @@
     </w:p>
     <w:p>
       <w:r>
-        <w:t xml:space="preserve">Hinweis: Der Aufruf tk.PhotoImage() muss im </w:t>
+        <w:t xml:space="preserve">Hinweis: Der Aufruf </w:t>
+      </w:r>
+      <w:proofErr w:type="spellStart"/>
+      <w:r>
+        <w:t>tk.PhotoImage</w:t>
+      </w:r>
+      <w:proofErr w:type="spellEnd"/>
+      <w:r>
+        <w:t xml:space="preserve">() muss im </w:t>
       </w:r>
       <w:r>
         <w:rPr>
@@ -3773,7 +4183,15 @@
     </w:p>
     <w:p>
       <w:r>
-        <w:t xml:space="preserve">Hinweis: Der Aufruf tk.PhotoImage() muss im </w:t>
+        <w:t xml:space="preserve">Hinweis: Der Aufruf </w:t>
+      </w:r>
+      <w:proofErr w:type="spellStart"/>
+      <w:r>
+        <w:t>tk.PhotoImage</w:t>
+      </w:r>
+      <w:proofErr w:type="spellEnd"/>
+      <w:r>
+        <w:t xml:space="preserve">() muss im </w:t>
       </w:r>
       <w:r>
         <w:rPr>
@@ -3821,8 +4239,13 @@
           <w:numId w:val="9"/>
         </w:numPr>
       </w:pPr>
-      <w:r>
-        <w:t>das erste Smiley in der oberen linken Ecke</w:t>
+      <w:proofErr w:type="gramStart"/>
+      <w:r>
+        <w:t>das erste Smiley</w:t>
+      </w:r>
+      <w:proofErr w:type="gramEnd"/>
+      <w:r>
+        <w:t xml:space="preserve"> in der oberen linken Ecke</w:t>
       </w:r>
     </w:p>
     <w:p>
@@ -3845,8 +4268,13 @@
           <w:numId w:val="9"/>
         </w:numPr>
       </w:pPr>
-      <w:r>
-        <w:t>das dritte Smiley in der unteren rechten Ecke</w:t>
+      <w:proofErr w:type="gramStart"/>
+      <w:r>
+        <w:t>das dritte Smiley</w:t>
+      </w:r>
+      <w:proofErr w:type="gramEnd"/>
+      <w:r>
+        <w:t xml:space="preserve"> in der unteren rechten Ecke</w:t>
       </w:r>
     </w:p>
     <w:p>
@@ -3948,7 +4376,15 @@
         </w:numPr>
       </w:pPr>
       <w:r>
-        <w:t xml:space="preserve">Binde die Betätigung einer Computertaste an das Fenster. Wenn eine Taste betätigt wird, soll die Funktion onKeyPress aufgerufen werden. </w:t>
+        <w:t xml:space="preserve">Binde die Betätigung einer Computertaste an das Fenster. Wenn eine Taste betätigt wird, soll die Funktion </w:t>
+      </w:r>
+      <w:proofErr w:type="spellStart"/>
+      <w:r>
+        <w:t>onKeyPress</w:t>
+      </w:r>
+      <w:proofErr w:type="spellEnd"/>
+      <w:r>
+        <w:t xml:space="preserve"> aufgerufen werden. </w:t>
       </w:r>
     </w:p>
     <w:p>
@@ -3984,7 +4420,23 @@
         </w:numPr>
       </w:pPr>
       <w:r>
-        <w:t xml:space="preserve">Schreibe die Funktion rate_zahl() zur Berechnung der geratenen Zahl. </w:t>
+        <w:t xml:space="preserve">Schreibe die Funktion </w:t>
+      </w:r>
+      <w:proofErr w:type="spellStart"/>
+      <w:r>
+        <w:t>rate_</w:t>
+      </w:r>
+      <w:proofErr w:type="gramStart"/>
+      <w:r>
+        <w:t>zahl</w:t>
+      </w:r>
+      <w:proofErr w:type="spellEnd"/>
+      <w:r>
+        <w:t>(</w:t>
+      </w:r>
+      <w:proofErr w:type="gramEnd"/>
+      <w:r>
+        <w:t xml:space="preserve">) zur Berechnung der geratenen Zahl. </w:t>
       </w:r>
     </w:p>
     <w:p>
@@ -3996,7 +4448,23 @@
         </w:numPr>
       </w:pPr>
       <w:r>
-        <w:t xml:space="preserve">Schreibe die Funktion onKeyPress. Die Funktion soll auf die Tasten ↓ ↑ =  q  reagieren. Arbeite mit den globalen Variablen. </w:t>
+        <w:t xml:space="preserve">Schreibe die Funktion </w:t>
+      </w:r>
+      <w:proofErr w:type="spellStart"/>
+      <w:r>
+        <w:t>onKeyPress</w:t>
+      </w:r>
+      <w:proofErr w:type="spellEnd"/>
+      <w:r>
+        <w:t xml:space="preserve">. Die Funktion soll auf die Tasten ↓ ↑ </w:t>
+      </w:r>
+      <w:proofErr w:type="gramStart"/>
+      <w:r>
+        <w:t>=  q</w:t>
+      </w:r>
+      <w:proofErr w:type="gramEnd"/>
+      <w:r>
+        <w:t xml:space="preserve">  reagieren. Arbeite mit den globalen Variablen. </w:t>
       </w:r>
     </w:p>
     <w:p>
@@ -4056,7 +4524,23 @@
         </w:numPr>
       </w:pPr>
       <w:r>
-        <w:t xml:space="preserve">Schreibe die Funktion zeige_Kommentar(). Die Funktion gibt die Anzahl der Versuche aus, die der Computer benötigt hat. </w:t>
+        <w:t xml:space="preserve">Schreibe die Funktion </w:t>
+      </w:r>
+      <w:proofErr w:type="spellStart"/>
+      <w:r>
+        <w:t>zeige_</w:t>
+      </w:r>
+      <w:proofErr w:type="gramStart"/>
+      <w:r>
+        <w:t>Kommentar</w:t>
+      </w:r>
+      <w:proofErr w:type="spellEnd"/>
+      <w:r>
+        <w:t>(</w:t>
+      </w:r>
+      <w:proofErr w:type="gramEnd"/>
+      <w:r>
+        <w:t xml:space="preserve">). Die Funktion gibt die Anzahl der Versuche aus, die der Computer benötigt hat. </w:t>
       </w:r>
     </w:p>
     <w:p/>
@@ -4263,7 +4747,20 @@
       </w:r>
       <w:r>
         <w:br/>
-        <w:t xml:space="preserve">Hinweis: Verwende die Methode numinput(). </w:t>
+        <w:t xml:space="preserve">Hinweis: Verwende die Methode </w:t>
+      </w:r>
+      <w:proofErr w:type="spellStart"/>
+      <w:proofErr w:type="gramStart"/>
+      <w:r>
+        <w:t>numinput</w:t>
+      </w:r>
+      <w:proofErr w:type="spellEnd"/>
+      <w:r>
+        <w:t>(</w:t>
+      </w:r>
+      <w:proofErr w:type="gramEnd"/>
+      <w:r>
+        <w:t xml:space="preserve">). </w:t>
       </w:r>
     </w:p>
     <w:p>
@@ -4281,7 +4778,15 @@
         <w:t xml:space="preserve">: </w:t>
       </w:r>
       <w:r>
-        <w:t xml:space="preserve">Schreibe die Funktion vieleck. </w:t>
+        <w:t xml:space="preserve">Schreibe die Funktion </w:t>
+      </w:r>
+      <w:proofErr w:type="spellStart"/>
+      <w:r>
+        <w:t>vieleck</w:t>
+      </w:r>
+      <w:proofErr w:type="spellEnd"/>
+      <w:r>
+        <w:t xml:space="preserve">. </w:t>
       </w:r>
       <w:r>
         <w:t>Eingabewert ist</w:t>
@@ -4302,7 +4807,15 @@
         <w:t xml:space="preserve">Hauptprogramm: </w:t>
       </w:r>
       <w:r>
-        <w:t xml:space="preserve">Rufe die Funktion vieleck auf. </w:t>
+        <w:t xml:space="preserve">Rufe die Funktion </w:t>
+      </w:r>
+      <w:proofErr w:type="spellStart"/>
+      <w:r>
+        <w:t>vieleck</w:t>
+      </w:r>
+      <w:proofErr w:type="spellEnd"/>
+      <w:r>
+        <w:t xml:space="preserve"> auf. </w:t>
       </w:r>
     </w:p>
     <w:p>
@@ -4476,6 +4989,85 @@
       </w:r>
     </w:p>
     <w:p/>
+    <w:p>
+      <w:pPr>
+        <w:pStyle w:val="AufgabemitNr"/>
+        <w:ind w:left="0" w:firstLine="0"/>
+      </w:pPr>
+    </w:p>
+    <w:p>
+      <w:r>
+        <w:t xml:space="preserve">Das Programm move_player.py bewegt ein Raumschiff vor dem Hintergrund "liquid </w:t>
+      </w:r>
+      <w:proofErr w:type="spellStart"/>
+      <w:r>
+        <w:t>pygame</w:t>
+      </w:r>
+      <w:proofErr w:type="spellEnd"/>
+      <w:r>
+        <w:t xml:space="preserve">". </w:t>
+      </w:r>
+    </w:p>
+    <w:p>
+      <w:r>
+        <w:t>Ändere das Programm:</w:t>
+      </w:r>
+    </w:p>
+    <w:p>
+      <w:pPr>
+        <w:pStyle w:val="Listenabsatz"/>
+        <w:numPr>
+          <w:ilvl w:val="0"/>
+          <w:numId w:val="46"/>
+        </w:numPr>
+      </w:pPr>
+      <w:r>
+        <w:t>Bewege eine Biene vor dem Hintergrund "</w:t>
+      </w:r>
+      <w:proofErr w:type="spellStart"/>
+      <w:r>
+        <w:t>bluete</w:t>
+      </w:r>
+      <w:proofErr w:type="spellEnd"/>
+      <w:r>
+        <w:t>"</w:t>
+      </w:r>
+      <w:r>
+        <w:t xml:space="preserve">. Was muss im Programm geändert werden, damit </w:t>
+      </w:r>
+      <w:r>
+        <w:t>das ganze Blütenbild zu sehen ist</w:t>
+      </w:r>
+      <w:r>
+        <w:t>?</w:t>
+      </w:r>
+    </w:p>
+    <w:p>
+      <w:pPr>
+        <w:pStyle w:val="Listenabsatz"/>
+        <w:numPr>
+          <w:ilvl w:val="0"/>
+          <w:numId w:val="46"/>
+        </w:numPr>
+      </w:pPr>
+      <w:r>
+        <w:t>Bewege einen Dinosaurier vor dem Hintergrund "</w:t>
+      </w:r>
+      <w:proofErr w:type="spellStart"/>
+      <w:r>
+        <w:t>fluss</w:t>
+      </w:r>
+      <w:proofErr w:type="spellEnd"/>
+      <w:r>
+        <w:t>"</w:t>
+      </w:r>
+      <w:r>
+        <w:t xml:space="preserve">. Was muss im Programm geändert werden, damit der </w:t>
+      </w:r>
+      <w:r>
+        <w:t>Dinosaurier das Fenster nicht "halb" verlassen kann?</w:t>
+      </w:r>
+    </w:p>
     <w:sectPr>
       <w:headerReference w:type="default" r:id="rId10"/>
       <w:footerReference w:type="default" r:id="rId11"/>
@@ -4659,7 +5251,7 @@
       <w:rPr>
         <w:noProof/>
       </w:rPr>
-      <w:t>07.01.2024</w:t>
+      <w:t>02.03.2024</w:t>
     </w:r>
     <w:r>
       <w:fldChar w:fldCharType="end"/>
@@ -5330,6 +5922,92 @@
     </w:lvl>
   </w:abstractNum>
   <w:abstractNum w:abstractNumId="7" w15:restartNumberingAfterBreak="0">
+    <w:nsid w:val="2B7015FD"/>
+    <w:multiLevelType w:val="hybridMultilevel"/>
+    <w:tmpl w:val="DCAEB446"/>
+    <w:lvl w:ilvl="0" w:tplc="04070017">
+      <w:start w:val="1"/>
+      <w:numFmt w:val="lowerLetter"/>
+      <w:lvlText w:val="%1)"/>
+      <w:lvlJc w:val="left"/>
+      <w:pPr>
+        <w:ind w:left="720" w:hanging="360"/>
+      </w:pPr>
+    </w:lvl>
+    <w:lvl w:ilvl="1" w:tplc="04070019" w:tentative="1">
+      <w:start w:val="1"/>
+      <w:numFmt w:val="lowerLetter"/>
+      <w:lvlText w:val="%2."/>
+      <w:lvlJc w:val="left"/>
+      <w:pPr>
+        <w:ind w:left="1440" w:hanging="360"/>
+      </w:pPr>
+    </w:lvl>
+    <w:lvl w:ilvl="2" w:tplc="0407001B" w:tentative="1">
+      <w:start w:val="1"/>
+      <w:numFmt w:val="lowerRoman"/>
+      <w:lvlText w:val="%3."/>
+      <w:lvlJc w:val="right"/>
+      <w:pPr>
+        <w:ind w:left="2160" w:hanging="180"/>
+      </w:pPr>
+    </w:lvl>
+    <w:lvl w:ilvl="3" w:tplc="0407000F" w:tentative="1">
+      <w:start w:val="1"/>
+      <w:numFmt w:val="decimal"/>
+      <w:lvlText w:val="%4."/>
+      <w:lvlJc w:val="left"/>
+      <w:pPr>
+        <w:ind w:left="2880" w:hanging="360"/>
+      </w:pPr>
+    </w:lvl>
+    <w:lvl w:ilvl="4" w:tplc="04070019" w:tentative="1">
+      <w:start w:val="1"/>
+      <w:numFmt w:val="lowerLetter"/>
+      <w:lvlText w:val="%5."/>
+      <w:lvlJc w:val="left"/>
+      <w:pPr>
+        <w:ind w:left="3600" w:hanging="360"/>
+      </w:pPr>
+    </w:lvl>
+    <w:lvl w:ilvl="5" w:tplc="0407001B" w:tentative="1">
+      <w:start w:val="1"/>
+      <w:numFmt w:val="lowerRoman"/>
+      <w:lvlText w:val="%6."/>
+      <w:lvlJc w:val="right"/>
+      <w:pPr>
+        <w:ind w:left="4320" w:hanging="180"/>
+      </w:pPr>
+    </w:lvl>
+    <w:lvl w:ilvl="6" w:tplc="0407000F" w:tentative="1">
+      <w:start w:val="1"/>
+      <w:numFmt w:val="decimal"/>
+      <w:lvlText w:val="%7."/>
+      <w:lvlJc w:val="left"/>
+      <w:pPr>
+        <w:ind w:left="5040" w:hanging="360"/>
+      </w:pPr>
+    </w:lvl>
+    <w:lvl w:ilvl="7" w:tplc="04070019" w:tentative="1">
+      <w:start w:val="1"/>
+      <w:numFmt w:val="lowerLetter"/>
+      <w:lvlText w:val="%8."/>
+      <w:lvlJc w:val="left"/>
+      <w:pPr>
+        <w:ind w:left="5760" w:hanging="360"/>
+      </w:pPr>
+    </w:lvl>
+    <w:lvl w:ilvl="8" w:tplc="0407001B" w:tentative="1">
+      <w:start w:val="1"/>
+      <w:numFmt w:val="lowerRoman"/>
+      <w:lvlText w:val="%9."/>
+      <w:lvlJc w:val="right"/>
+      <w:pPr>
+        <w:ind w:left="6480" w:hanging="180"/>
+      </w:pPr>
+    </w:lvl>
+  </w:abstractNum>
+  <w:abstractNum w:abstractNumId="8" w15:restartNumberingAfterBreak="0">
     <w:nsid w:val="2F72614C"/>
     <w:multiLevelType w:val="hybridMultilevel"/>
     <w:tmpl w:val="FD2061C0"/>
@@ -5442,7 +6120,7 @@
       </w:rPr>
     </w:lvl>
   </w:abstractNum>
-  <w:abstractNum w:abstractNumId="8" w15:restartNumberingAfterBreak="0">
+  <w:abstractNum w:abstractNumId="9" w15:restartNumberingAfterBreak="0">
     <w:nsid w:val="2FCD7774"/>
     <w:multiLevelType w:val="hybridMultilevel"/>
     <w:tmpl w:val="F7147FF8"/>
@@ -5528,7 +6206,7 @@
       </w:pPr>
     </w:lvl>
   </w:abstractNum>
-  <w:abstractNum w:abstractNumId="9" w15:restartNumberingAfterBreak="0">
+  <w:abstractNum w:abstractNumId="10" w15:restartNumberingAfterBreak="0">
     <w:nsid w:val="355F4D5F"/>
     <w:multiLevelType w:val="hybridMultilevel"/>
     <w:tmpl w:val="D2549536"/>
@@ -5617,7 +6295,7 @@
       </w:pPr>
     </w:lvl>
   </w:abstractNum>
-  <w:abstractNum w:abstractNumId="10" w15:restartNumberingAfterBreak="0">
+  <w:abstractNum w:abstractNumId="11" w15:restartNumberingAfterBreak="0">
     <w:nsid w:val="36465883"/>
     <w:multiLevelType w:val="hybridMultilevel"/>
     <w:tmpl w:val="161483E8"/>
@@ -5703,7 +6381,7 @@
       </w:pPr>
     </w:lvl>
   </w:abstractNum>
-  <w:abstractNum w:abstractNumId="11" w15:restartNumberingAfterBreak="0">
+  <w:abstractNum w:abstractNumId="12" w15:restartNumberingAfterBreak="0">
     <w:nsid w:val="36C8464E"/>
     <w:multiLevelType w:val="hybridMultilevel"/>
     <w:tmpl w:val="E2E4E7A8"/>
@@ -5792,7 +6470,7 @@
       </w:pPr>
     </w:lvl>
   </w:abstractNum>
-  <w:abstractNum w:abstractNumId="12" w15:restartNumberingAfterBreak="0">
+  <w:abstractNum w:abstractNumId="13" w15:restartNumberingAfterBreak="0">
     <w:nsid w:val="37D05D2E"/>
     <w:multiLevelType w:val="hybridMultilevel"/>
     <w:tmpl w:val="0958C80A"/>
@@ -5878,7 +6556,7 @@
       </w:pPr>
     </w:lvl>
   </w:abstractNum>
-  <w:abstractNum w:abstractNumId="13" w15:restartNumberingAfterBreak="0">
+  <w:abstractNum w:abstractNumId="14" w15:restartNumberingAfterBreak="0">
     <w:nsid w:val="3DAA5E3D"/>
     <w:multiLevelType w:val="hybridMultilevel"/>
     <w:tmpl w:val="81A4ED9C"/>
@@ -5964,7 +6642,7 @@
       </w:pPr>
     </w:lvl>
   </w:abstractNum>
-  <w:abstractNum w:abstractNumId="14" w15:restartNumberingAfterBreak="0">
+  <w:abstractNum w:abstractNumId="15" w15:restartNumberingAfterBreak="0">
     <w:nsid w:val="42406248"/>
     <w:multiLevelType w:val="hybridMultilevel"/>
     <w:tmpl w:val="738E7A44"/>
@@ -6077,7 +6755,7 @@
       </w:rPr>
     </w:lvl>
   </w:abstractNum>
-  <w:abstractNum w:abstractNumId="15" w15:restartNumberingAfterBreak="0">
+  <w:abstractNum w:abstractNumId="16" w15:restartNumberingAfterBreak="0">
     <w:nsid w:val="440534BE"/>
     <w:multiLevelType w:val="hybridMultilevel"/>
     <w:tmpl w:val="ABC66A6C"/>
@@ -6190,7 +6868,7 @@
       </w:rPr>
     </w:lvl>
   </w:abstractNum>
-  <w:abstractNum w:abstractNumId="16" w15:restartNumberingAfterBreak="0">
+  <w:abstractNum w:abstractNumId="17" w15:restartNumberingAfterBreak="0">
     <w:nsid w:val="4C326454"/>
     <w:multiLevelType w:val="hybridMultilevel"/>
     <w:tmpl w:val="81B4797C"/>
@@ -6276,7 +6954,7 @@
       </w:pPr>
     </w:lvl>
   </w:abstractNum>
-  <w:abstractNum w:abstractNumId="17" w15:restartNumberingAfterBreak="0">
+  <w:abstractNum w:abstractNumId="18" w15:restartNumberingAfterBreak="0">
     <w:nsid w:val="4CE115B2"/>
     <w:multiLevelType w:val="hybridMultilevel"/>
     <w:tmpl w:val="123E26BE"/>
@@ -6362,7 +7040,7 @@
       </w:pPr>
     </w:lvl>
   </w:abstractNum>
-  <w:abstractNum w:abstractNumId="18" w15:restartNumberingAfterBreak="0">
+  <w:abstractNum w:abstractNumId="19" w15:restartNumberingAfterBreak="0">
     <w:nsid w:val="50811A65"/>
     <w:multiLevelType w:val="hybridMultilevel"/>
     <w:tmpl w:val="90CA205E"/>
@@ -6454,7 +7132,7 @@
       </w:pPr>
     </w:lvl>
   </w:abstractNum>
-  <w:abstractNum w:abstractNumId="19" w15:restartNumberingAfterBreak="0">
+  <w:abstractNum w:abstractNumId="20" w15:restartNumberingAfterBreak="0">
     <w:nsid w:val="5084295A"/>
     <w:multiLevelType w:val="hybridMultilevel"/>
     <w:tmpl w:val="3EC8C91A"/>
@@ -6543,7 +7221,7 @@
       </w:pPr>
     </w:lvl>
   </w:abstractNum>
-  <w:abstractNum w:abstractNumId="20" w15:restartNumberingAfterBreak="0">
+  <w:abstractNum w:abstractNumId="21" w15:restartNumberingAfterBreak="0">
     <w:nsid w:val="531D37E3"/>
     <w:multiLevelType w:val="hybridMultilevel"/>
     <w:tmpl w:val="5964DC1E"/>
@@ -6629,7 +7307,7 @@
       </w:pPr>
     </w:lvl>
   </w:abstractNum>
-  <w:abstractNum w:abstractNumId="21" w15:restartNumberingAfterBreak="0">
+  <w:abstractNum w:abstractNumId="22" w15:restartNumberingAfterBreak="0">
     <w:nsid w:val="54756539"/>
     <w:multiLevelType w:val="hybridMultilevel"/>
     <w:tmpl w:val="EA348622"/>
@@ -6718,7 +7396,7 @@
       </w:pPr>
     </w:lvl>
   </w:abstractNum>
-  <w:abstractNum w:abstractNumId="22" w15:restartNumberingAfterBreak="0">
+  <w:abstractNum w:abstractNumId="23" w15:restartNumberingAfterBreak="0">
     <w:nsid w:val="55321DAD"/>
     <w:multiLevelType w:val="hybridMultilevel"/>
     <w:tmpl w:val="FA80929C"/>
@@ -6807,7 +7485,7 @@
       </w:pPr>
     </w:lvl>
   </w:abstractNum>
-  <w:abstractNum w:abstractNumId="23" w15:restartNumberingAfterBreak="0">
+  <w:abstractNum w:abstractNumId="24" w15:restartNumberingAfterBreak="0">
     <w:nsid w:val="56745C3B"/>
     <w:multiLevelType w:val="hybridMultilevel"/>
     <w:tmpl w:val="405C649E"/>
@@ -6920,7 +7598,7 @@
       </w:rPr>
     </w:lvl>
   </w:abstractNum>
-  <w:abstractNum w:abstractNumId="24" w15:restartNumberingAfterBreak="0">
+  <w:abstractNum w:abstractNumId="25" w15:restartNumberingAfterBreak="0">
     <w:nsid w:val="5F312C09"/>
     <w:multiLevelType w:val="hybridMultilevel"/>
     <w:tmpl w:val="2A44FC40"/>
@@ -7006,7 +7684,7 @@
       </w:pPr>
     </w:lvl>
   </w:abstractNum>
-  <w:abstractNum w:abstractNumId="25" w15:restartNumberingAfterBreak="0">
+  <w:abstractNum w:abstractNumId="26" w15:restartNumberingAfterBreak="0">
     <w:nsid w:val="644916A0"/>
     <w:multiLevelType w:val="hybridMultilevel"/>
     <w:tmpl w:val="3C981D2C"/>
@@ -7092,7 +7770,7 @@
       </w:pPr>
     </w:lvl>
   </w:abstractNum>
-  <w:abstractNum w:abstractNumId="26" w15:restartNumberingAfterBreak="0">
+  <w:abstractNum w:abstractNumId="27" w15:restartNumberingAfterBreak="0">
     <w:nsid w:val="65E30AFC"/>
     <w:multiLevelType w:val="hybridMultilevel"/>
     <w:tmpl w:val="379CA34E"/>
@@ -7205,7 +7883,7 @@
       </w:rPr>
     </w:lvl>
   </w:abstractNum>
-  <w:abstractNum w:abstractNumId="27" w15:restartNumberingAfterBreak="0">
+  <w:abstractNum w:abstractNumId="28" w15:restartNumberingAfterBreak="0">
     <w:nsid w:val="674C16A8"/>
     <w:multiLevelType w:val="hybridMultilevel"/>
     <w:tmpl w:val="C03C766C"/>
@@ -7291,7 +7969,7 @@
       </w:pPr>
     </w:lvl>
   </w:abstractNum>
-  <w:abstractNum w:abstractNumId="28" w15:restartNumberingAfterBreak="0">
+  <w:abstractNum w:abstractNumId="29" w15:restartNumberingAfterBreak="0">
     <w:nsid w:val="69024CA5"/>
     <w:multiLevelType w:val="hybridMultilevel"/>
     <w:tmpl w:val="432C60C8"/>
@@ -7404,7 +8082,7 @@
       </w:rPr>
     </w:lvl>
   </w:abstractNum>
-  <w:abstractNum w:abstractNumId="29" w15:restartNumberingAfterBreak="0">
+  <w:abstractNum w:abstractNumId="30" w15:restartNumberingAfterBreak="0">
     <w:nsid w:val="6C3B503A"/>
     <w:multiLevelType w:val="hybridMultilevel"/>
     <w:tmpl w:val="33E435E8"/>
@@ -7490,7 +8168,7 @@
       </w:pPr>
     </w:lvl>
   </w:abstractNum>
-  <w:abstractNum w:abstractNumId="30" w15:restartNumberingAfterBreak="0">
+  <w:abstractNum w:abstractNumId="31" w15:restartNumberingAfterBreak="0">
     <w:nsid w:val="6CF95B7C"/>
     <w:multiLevelType w:val="hybridMultilevel"/>
     <w:tmpl w:val="0FAA731A"/>
@@ -7603,7 +8281,7 @@
       </w:rPr>
     </w:lvl>
   </w:abstractNum>
-  <w:abstractNum w:abstractNumId="31" w15:restartNumberingAfterBreak="0">
+  <w:abstractNum w:abstractNumId="32" w15:restartNumberingAfterBreak="0">
     <w:nsid w:val="6E615E34"/>
     <w:multiLevelType w:val="hybridMultilevel"/>
     <w:tmpl w:val="693CC2A4"/>
@@ -7692,7 +8370,7 @@
       </w:pPr>
     </w:lvl>
   </w:abstractNum>
-  <w:abstractNum w:abstractNumId="32" w15:restartNumberingAfterBreak="0">
+  <w:abstractNum w:abstractNumId="33" w15:restartNumberingAfterBreak="0">
     <w:nsid w:val="73B1245E"/>
     <w:multiLevelType w:val="hybridMultilevel"/>
     <w:tmpl w:val="AE30D666"/>
@@ -7805,7 +8483,7 @@
       </w:rPr>
     </w:lvl>
   </w:abstractNum>
-  <w:abstractNum w:abstractNumId="33" w15:restartNumberingAfterBreak="0">
+  <w:abstractNum w:abstractNumId="34" w15:restartNumberingAfterBreak="0">
     <w:nsid w:val="74C20D67"/>
     <w:multiLevelType w:val="hybridMultilevel"/>
     <w:tmpl w:val="AFF27738"/>
@@ -7894,7 +8572,7 @@
       </w:pPr>
     </w:lvl>
   </w:abstractNum>
-  <w:abstractNum w:abstractNumId="34" w15:restartNumberingAfterBreak="0">
+  <w:abstractNum w:abstractNumId="35" w15:restartNumberingAfterBreak="0">
     <w:nsid w:val="7B2473FC"/>
     <w:multiLevelType w:val="hybridMultilevel"/>
     <w:tmpl w:val="CACEF564"/>
@@ -7984,136 +8662,142 @@
     </w:lvl>
   </w:abstractNum>
   <w:num w:numId="1" w16cid:durableId="1380284269">
-    <w:abstractNumId w:val="22"/>
+    <w:abstractNumId w:val="23"/>
   </w:num>
   <w:num w:numId="2" w16cid:durableId="1362053520">
-    <w:abstractNumId w:val="19"/>
+    <w:abstractNumId w:val="20"/>
   </w:num>
   <w:num w:numId="3" w16cid:durableId="1004936138">
     <w:abstractNumId w:val="6"/>
   </w:num>
   <w:num w:numId="4" w16cid:durableId="1922058456">
-    <w:abstractNumId w:val="25"/>
+    <w:abstractNumId w:val="26"/>
   </w:num>
   <w:num w:numId="5" w16cid:durableId="2073308075">
-    <w:abstractNumId w:val="21"/>
+    <w:abstractNumId w:val="22"/>
   </w:num>
   <w:num w:numId="6" w16cid:durableId="1270119994">
+    <w:abstractNumId w:val="30"/>
+  </w:num>
+  <w:num w:numId="7" w16cid:durableId="1117482964">
+    <w:abstractNumId w:val="32"/>
+  </w:num>
+  <w:num w:numId="8" w16cid:durableId="122232340">
+    <w:abstractNumId w:val="35"/>
+  </w:num>
+  <w:num w:numId="9" w16cid:durableId="833184375">
     <w:abstractNumId w:val="29"/>
   </w:num>
-  <w:num w:numId="7" w16cid:durableId="1117482964">
-    <w:abstractNumId w:val="31"/>
-  </w:num>
-  <w:num w:numId="8" w16cid:durableId="122232340">
-    <w:abstractNumId w:val="34"/>
-  </w:num>
-  <w:num w:numId="9" w16cid:durableId="833184375">
-    <w:abstractNumId w:val="28"/>
-  </w:num>
   <w:num w:numId="10" w16cid:durableId="1493644296">
-    <w:abstractNumId w:val="12"/>
+    <w:abstractNumId w:val="13"/>
   </w:num>
   <w:num w:numId="11" w16cid:durableId="476066786">
-    <w:abstractNumId w:val="8"/>
+    <w:abstractNumId w:val="9"/>
   </w:num>
   <w:num w:numId="12" w16cid:durableId="1565485960">
-    <w:abstractNumId w:val="23"/>
+    <w:abstractNumId w:val="24"/>
   </w:num>
   <w:num w:numId="13" w16cid:durableId="2078622719">
-    <w:abstractNumId w:val="13"/>
+    <w:abstractNumId w:val="14"/>
   </w:num>
   <w:num w:numId="14" w16cid:durableId="173610758">
     <w:abstractNumId w:val="5"/>
   </w:num>
   <w:num w:numId="15" w16cid:durableId="1091580733">
-    <w:abstractNumId w:val="24"/>
+    <w:abstractNumId w:val="25"/>
   </w:num>
   <w:num w:numId="16" w16cid:durableId="1065681603">
-    <w:abstractNumId w:val="7"/>
+    <w:abstractNumId w:val="8"/>
   </w:num>
   <w:num w:numId="17" w16cid:durableId="1861821772">
-    <w:abstractNumId w:val="14"/>
+    <w:abstractNumId w:val="15"/>
   </w:num>
   <w:num w:numId="18" w16cid:durableId="1484665219">
-    <w:abstractNumId w:val="9"/>
+    <w:abstractNumId w:val="10"/>
   </w:num>
   <w:num w:numId="19" w16cid:durableId="130371878">
     <w:abstractNumId w:val="1"/>
   </w:num>
   <w:num w:numId="20" w16cid:durableId="140124717">
-    <w:abstractNumId w:val="33"/>
+    <w:abstractNumId w:val="34"/>
   </w:num>
   <w:num w:numId="21" w16cid:durableId="1582566673">
-    <w:abstractNumId w:val="26"/>
+    <w:abstractNumId w:val="27"/>
   </w:num>
   <w:num w:numId="22" w16cid:durableId="1903825949">
     <w:abstractNumId w:val="3"/>
   </w:num>
   <w:num w:numId="23" w16cid:durableId="660931300">
+    <w:abstractNumId w:val="12"/>
+  </w:num>
+  <w:num w:numId="24" w16cid:durableId="1174800395">
+    <w:abstractNumId w:val="19"/>
+  </w:num>
+  <w:num w:numId="25" w16cid:durableId="1524972893">
+    <w:abstractNumId w:val="19"/>
+  </w:num>
+  <w:num w:numId="26" w16cid:durableId="870261244">
+    <w:abstractNumId w:val="19"/>
+  </w:num>
+  <w:num w:numId="27" w16cid:durableId="1870338744">
     <w:abstractNumId w:val="11"/>
   </w:num>
-  <w:num w:numId="24" w16cid:durableId="1174800395">
-    <w:abstractNumId w:val="18"/>
-  </w:num>
-  <w:num w:numId="25" w16cid:durableId="1524972893">
-    <w:abstractNumId w:val="18"/>
-  </w:num>
-  <w:num w:numId="26" w16cid:durableId="870261244">
-    <w:abstractNumId w:val="18"/>
-  </w:num>
-  <w:num w:numId="27" w16cid:durableId="1870338744">
-    <w:abstractNumId w:val="10"/>
-  </w:num>
   <w:num w:numId="28" w16cid:durableId="1781086">
-    <w:abstractNumId w:val="18"/>
+    <w:abstractNumId w:val="19"/>
   </w:num>
   <w:num w:numId="29" w16cid:durableId="515120792">
-    <w:abstractNumId w:val="18"/>
+    <w:abstractNumId w:val="19"/>
   </w:num>
   <w:num w:numId="30" w16cid:durableId="1671521614">
     <w:abstractNumId w:val="4"/>
   </w:num>
   <w:num w:numId="31" w16cid:durableId="1075906100">
-    <w:abstractNumId w:val="18"/>
+    <w:abstractNumId w:val="19"/>
   </w:num>
   <w:num w:numId="32" w16cid:durableId="213733494">
-    <w:abstractNumId w:val="18"/>
+    <w:abstractNumId w:val="19"/>
   </w:num>
   <w:num w:numId="33" w16cid:durableId="431781271">
-    <w:abstractNumId w:val="18"/>
+    <w:abstractNumId w:val="19"/>
   </w:num>
   <w:num w:numId="34" w16cid:durableId="1039941528">
-    <w:abstractNumId w:val="18"/>
+    <w:abstractNumId w:val="19"/>
   </w:num>
   <w:num w:numId="35" w16cid:durableId="731464674">
-    <w:abstractNumId w:val="18"/>
+    <w:abstractNumId w:val="19"/>
   </w:num>
   <w:num w:numId="36" w16cid:durableId="2049841011">
-    <w:abstractNumId w:val="17"/>
+    <w:abstractNumId w:val="18"/>
   </w:num>
   <w:num w:numId="37" w16cid:durableId="2115518017">
     <w:abstractNumId w:val="0"/>
   </w:num>
   <w:num w:numId="38" w16cid:durableId="1007444009">
-    <w:abstractNumId w:val="15"/>
+    <w:abstractNumId w:val="16"/>
   </w:num>
   <w:num w:numId="39" w16cid:durableId="913048521">
-    <w:abstractNumId w:val="20"/>
+    <w:abstractNumId w:val="21"/>
   </w:num>
   <w:num w:numId="40" w16cid:durableId="1429157033">
-    <w:abstractNumId w:val="32"/>
+    <w:abstractNumId w:val="33"/>
   </w:num>
   <w:num w:numId="41" w16cid:durableId="509759462">
-    <w:abstractNumId w:val="30"/>
+    <w:abstractNumId w:val="31"/>
   </w:num>
   <w:num w:numId="42" w16cid:durableId="1230657547">
-    <w:abstractNumId w:val="27"/>
+    <w:abstractNumId w:val="28"/>
   </w:num>
   <w:num w:numId="43" w16cid:durableId="900365053">
-    <w:abstractNumId w:val="16"/>
+    <w:abstractNumId w:val="17"/>
   </w:num>
   <w:num w:numId="44" w16cid:durableId="227571880">
     <w:abstractNumId w:val="2"/>
+  </w:num>
+  <w:num w:numId="45" w16cid:durableId="602107770">
+    <w:abstractNumId w:val="19"/>
+  </w:num>
+  <w:num w:numId="46" w16cid:durableId="636685496">
+    <w:abstractNumId w:val="7"/>
   </w:num>
   <w:numIdMacAtCleanup w:val="24"/>
 </w:numbering>
@@ -8663,7 +9347,7 @@
     <w:basedOn w:val="Standard"/>
     <w:link w:val="AufgabemitNrZchn"/>
     <w:qFormat/>
-    <w:rsid w:val="00987D94"/>
+    <w:rsid w:val="00B93DCC"/>
     <w:pPr>
       <w:numPr>
         <w:numId w:val="24"/>
@@ -8679,7 +9363,7 @@
     <w:name w:val="Aufgabe_mit_Nr Zchn"/>
     <w:basedOn w:val="Absatz-Standardschriftart"/>
     <w:link w:val="AufgabemitNr"/>
-    <w:rsid w:val="00987D94"/>
+    <w:rsid w:val="00B93DCC"/>
     <w:rPr>
       <w:b/>
       <w:bCs/>

</xml_diff>

<commit_message>
Korrektur in Kapitel 22 Aufgabe hinzugefügt
</commit_message>
<xml_diff>
--- a/Doc/Aufgaben_2023.docx
+++ b/Doc/Aufgaben_2023.docx
@@ -236,13 +236,8 @@
         <w:adjustRightInd w:val="0"/>
         <w:spacing w:line="240" w:lineRule="auto"/>
       </w:pPr>
-      <w:proofErr w:type="spellStart"/>
-      <w:r>
-        <w:t>handzeichen</w:t>
-      </w:r>
-      <w:proofErr w:type="spellEnd"/>
-      <w:r>
-        <w:t xml:space="preserve"> = [</w:t>
+      <w:r>
+        <w:t>handzeichen = [</w:t>
       </w:r>
       <w:r>
         <w:t>'Schere', 'Stein', 'Papier']</w:t>
@@ -357,11 +352,9 @@
       <w:r>
         <w:t xml:space="preserve">Erweitere das Dictionary </w:t>
       </w:r>
-      <w:proofErr w:type="spellStart"/>
       <w:r>
         <w:t>englisch_deutsch</w:t>
       </w:r>
-      <w:proofErr w:type="spellEnd"/>
       <w:r>
         <w:t xml:space="preserve"> mit den Schlüsseln:</w:t>
       </w:r>
@@ -380,11 +373,9 @@
       <w:r>
         <w:t>'</w:t>
       </w:r>
-      <w:proofErr w:type="spellStart"/>
       <w:r>
         <w:t>mouse</w:t>
       </w:r>
-      <w:proofErr w:type="spellEnd"/>
       <w:r>
         <w:t>'</w:t>
       </w:r>
@@ -406,11 +397,9 @@
       <w:r>
         <w:t>'</w:t>
       </w:r>
-      <w:proofErr w:type="spellStart"/>
       <w:r>
         <w:t>parrot</w:t>
       </w:r>
-      <w:proofErr w:type="spellEnd"/>
       <w:r>
         <w:t>'</w:t>
       </w:r>
@@ -420,11 +409,9 @@
       <w:r>
         <w:t>'</w:t>
       </w:r>
-      <w:proofErr w:type="spellStart"/>
       <w:r>
         <w:t>elephant</w:t>
       </w:r>
-      <w:proofErr w:type="spellEnd"/>
       <w:r>
         <w:t>'</w:t>
       </w:r>
@@ -457,48 +444,11 @@
           <w:numId w:val="38"/>
         </w:numPr>
       </w:pPr>
-      <w:proofErr w:type="spellStart"/>
-      <w:r>
-        <w:t>englisch_deutsch</w:t>
-      </w:r>
-      <w:proofErr w:type="spellEnd"/>
-      <w:r>
-        <w:t xml:space="preserve"> = </w:t>
-      </w:r>
-      <w:r>
-        <w:t>{'</w:t>
-      </w:r>
-      <w:proofErr w:type="spellStart"/>
-      <w:r>
-        <w:t>cat</w:t>
-      </w:r>
-      <w:proofErr w:type="spellEnd"/>
-      <w:r>
-        <w:t>': 'Katze', '</w:t>
-      </w:r>
-      <w:proofErr w:type="spellStart"/>
-      <w:r>
-        <w:t>dog</w:t>
-      </w:r>
-      <w:proofErr w:type="spellEnd"/>
-      <w:r>
-        <w:t>': 'Hund', '</w:t>
-      </w:r>
-      <w:proofErr w:type="spellStart"/>
-      <w:r>
-        <w:t>cow</w:t>
-      </w:r>
-      <w:proofErr w:type="spellEnd"/>
-      <w:r>
-        <w:t>': 'Kuh', '</w:t>
-      </w:r>
-      <w:proofErr w:type="spellStart"/>
-      <w:r>
-        <w:t>bird</w:t>
-      </w:r>
-      <w:proofErr w:type="spellEnd"/>
-      <w:r>
-        <w:t>': 'Vogel'</w:t>
+      <w:r>
+        <w:t xml:space="preserve">englisch_deutsch = </w:t>
+      </w:r>
+      <w:r>
+        <w:t>{'cat': 'Katze', 'dog': 'Hund', 'cow': 'Kuh', 'bird': 'Vogel'</w:t>
       </w:r>
       <w:r>
         <w:t>}</w:t>
@@ -509,15 +459,7 @@
         <w:t xml:space="preserve">Baue </w:t>
       </w:r>
       <w:r>
-        <w:t xml:space="preserve">auf diese Weise das Dictionary </w:t>
-      </w:r>
-      <w:proofErr w:type="spellStart"/>
-      <w:r>
-        <w:t>italienisch_deutsch</w:t>
-      </w:r>
-      <w:proofErr w:type="spellEnd"/>
-      <w:r>
-        <w:t xml:space="preserve"> mit den Zahlen Eins bis Vier. </w:t>
+        <w:t xml:space="preserve">auf diese Weise das Dictionary italienisch_deutsch mit den Zahlen Eins bis Vier. </w:t>
       </w:r>
     </w:p>
     <w:p/>
@@ -531,23 +473,13 @@
         <w:t>Wir haben das Dictionary</w:t>
       </w:r>
       <w:r>
-        <w:t xml:space="preserve"> </w:t>
-      </w:r>
-      <w:proofErr w:type="spellStart"/>
-      <w:r>
-        <w:t>englisch_deutsch</w:t>
-      </w:r>
-      <w:proofErr w:type="spellEnd"/>
+        <w:t xml:space="preserve"> englisch_deutsch</w:t>
+      </w:r>
       <w:r>
         <w:t xml:space="preserve"> erstellt. Nun wollen wir das Dictionary </w:t>
       </w:r>
-      <w:proofErr w:type="spellStart"/>
-      <w:r>
-        <w:t>deutsch_englisch</w:t>
-      </w:r>
-      <w:proofErr w:type="spellEnd"/>
-      <w:r>
-        <w:t xml:space="preserve"> </w:t>
+      <w:r>
+        <w:t xml:space="preserve">deutsch_englisch </w:t>
       </w:r>
       <w:r>
         <w:t xml:space="preserve">erstellen. Schreibe das Programm dazu.  </w:t>
@@ -579,20 +511,7 @@
     </w:p>
     <w:p>
       <w:r>
-        <w:t xml:space="preserve">Hinweis: Die Methode heißt </w:t>
-      </w:r>
-      <w:proofErr w:type="spellStart"/>
-      <w:proofErr w:type="gramStart"/>
-      <w:r>
-        <w:t>upper</w:t>
-      </w:r>
-      <w:proofErr w:type="spellEnd"/>
-      <w:r>
-        <w:t>(</w:t>
-      </w:r>
-      <w:proofErr w:type="gramEnd"/>
-      <w:r>
-        <w:t>)</w:t>
+        <w:t>Hinweis: Die Methode heißt upper()</w:t>
       </w:r>
     </w:p>
     <w:p/>
@@ -606,13 +525,8 @@
       <w:r>
         <w:t xml:space="preserve">Das Dictionary </w:t>
       </w:r>
-      <w:proofErr w:type="spellStart"/>
-      <w:r>
-        <w:t>englisch_deutsch</w:t>
-      </w:r>
-      <w:proofErr w:type="spellEnd"/>
-      <w:r>
-        <w:t xml:space="preserve"> soll erweitert werden. Schreibe ein Programm, das zuerst nach einem englischen Wort – dem Schlüssel – fragt. Danach fragt das Programm nach dem passenden deutschen Wort – dem Wert. </w:t>
+      <w:r>
+        <w:t xml:space="preserve">englisch_deutsch soll erweitert werden. Schreibe ein Programm, das zuerst nach einem englischen Wort – dem Schlüssel – fragt. Danach fragt das Programm nach dem passenden deutschen Wort – dem Wert. </w:t>
       </w:r>
       <w:r>
         <w:t>Anschließend erweitert das Programm das Dictionary mit Schlüssel und Wert. Was passiert, wenn der Schlüssel bereits vorhanden ist?</w:t>
@@ -629,23 +543,7 @@
     </w:p>
     <w:p>
       <w:r>
-        <w:t xml:space="preserve">Das Dictionary </w:t>
-      </w:r>
-      <w:proofErr w:type="spellStart"/>
-      <w:r>
-        <w:t>englisch_deutsch</w:t>
-      </w:r>
-      <w:proofErr w:type="spellEnd"/>
-      <w:r>
-        <w:t xml:space="preserve"> soll geprüft werden. Schreibe ein Programm, das nach einem englischen Wort – dem Schlüssel – fragt. Anschließend prüft das Programm, ob der Schlüssel im Dictionary </w:t>
-      </w:r>
-      <w:proofErr w:type="spellStart"/>
-      <w:r>
-        <w:t>englisch_deutsch</w:t>
-      </w:r>
-      <w:proofErr w:type="spellEnd"/>
-      <w:r>
-        <w:t xml:space="preserve"> bereits vorhanden</w:t>
+        <w:t>Das Dictionary englisch_deutsch soll geprüft werden. Schreibe ein Programm, das nach einem englischen Wort – dem Schlüssel – fragt. Anschließend prüft das Programm, ob der Schlüssel im Dictionary englisch_deutsch bereits vorhanden</w:t>
       </w:r>
       <w:r>
         <w:t xml:space="preserve"> ist. Abhängig vom Ergebnis gibt</w:t>
@@ -1198,15 +1096,7 @@
     </w:p>
     <w:p>
       <w:r>
-        <w:t xml:space="preserve">Bicycle </w:t>
-      </w:r>
-      <w:proofErr w:type="spellStart"/>
-      <w:r>
-        <w:t>Reflective</w:t>
-      </w:r>
-      <w:proofErr w:type="spellEnd"/>
-      <w:r>
-        <w:t xml:space="preserve"> Gilet</w:t>
+        <w:t>Bicycle Reflective Gilet</w:t>
       </w:r>
       <w:r>
         <w:tab/>
@@ -2164,15 +2054,7 @@
         <w:t>en</w:t>
       </w:r>
       <w:r>
-        <w:t xml:space="preserve"> des Moduls </w:t>
-      </w:r>
-      <w:proofErr w:type="spellStart"/>
-      <w:r>
-        <w:t>matplotlib</w:t>
-      </w:r>
-      <w:proofErr w:type="spellEnd"/>
-      <w:r>
-        <w:t xml:space="preserve">. </w:t>
+        <w:t xml:space="preserve"> des Moduls matplotlib. </w:t>
       </w:r>
     </w:p>
     <w:p>
@@ -2356,11 +2238,9 @@
           <w:numId w:val="19"/>
         </w:numPr>
       </w:pPr>
-      <w:proofErr w:type="spellStart"/>
       <w:r>
         <w:t>kilometerstand</w:t>
       </w:r>
-      <w:proofErr w:type="spellEnd"/>
     </w:p>
     <w:p>
       <w:pPr>
@@ -2496,11 +2376,9 @@
           <w:numId w:val="22"/>
         </w:numPr>
       </w:pPr>
-      <w:proofErr w:type="spellStart"/>
       <w:r>
         <w:t>kilometerstand</w:t>
       </w:r>
-      <w:proofErr w:type="spellEnd"/>
     </w:p>
     <w:p>
       <w:pPr>
@@ -2798,13 +2676,8 @@
       <w:r>
         <w:t xml:space="preserve"> </w:t>
       </w:r>
-      <w:proofErr w:type="gramStart"/>
-      <w:r>
-        <w:t>die zwei beliebige Muster</w:t>
-      </w:r>
-      <w:proofErr w:type="gramEnd"/>
-      <w:r>
-        <w:t xml:space="preserve"> akzeptiert</w:t>
+      <w:r>
+        <w:t>die zwei beliebige Muster akzeptiert</w:t>
       </w:r>
       <w:r>
         <w:t>,</w:t>
@@ -3012,15 +2885,7 @@
         <w:t>durch</w:t>
       </w:r>
       <w:r>
-        <w:t xml:space="preserve"> Grauwerte in einem </w:t>
-      </w:r>
-      <w:proofErr w:type="spellStart"/>
-      <w:r>
-        <w:t>numpy</w:t>
-      </w:r>
-      <w:proofErr w:type="spellEnd"/>
-      <w:r>
-        <w:t xml:space="preserve"> Array darstellt. Grauwert 15 bedeutet </w:t>
+        <w:t xml:space="preserve"> Grauwerte in einem numpy Array darstellt. Grauwert 15 bedeutet </w:t>
       </w:r>
       <w:r>
         <w:rPr>
@@ -3061,15 +2926,7 @@
         <w:t>drei</w:t>
       </w:r>
       <w:r>
-        <w:t xml:space="preserve"> </w:t>
-      </w:r>
-      <w:proofErr w:type="spellStart"/>
-      <w:r>
-        <w:t>numpy</w:t>
-      </w:r>
-      <w:proofErr w:type="spellEnd"/>
-      <w:r>
-        <w:t xml:space="preserve"> Array</w:t>
+        <w:t xml:space="preserve"> numpy Array</w:t>
       </w:r>
       <w:r>
         <w:t>s</w:t>
@@ -3110,34 +2967,13 @@
         </w:numPr>
       </w:pPr>
       <w:r>
-        <w:t xml:space="preserve">Plotte die drei </w:t>
-      </w:r>
-      <w:proofErr w:type="spellStart"/>
-      <w:r>
-        <w:t>numpy</w:t>
-      </w:r>
-      <w:proofErr w:type="spellEnd"/>
-      <w:r>
-        <w:t xml:space="preserve"> Arrays mit Hilfe der Funktion </w:t>
-      </w:r>
-      <w:proofErr w:type="spellStart"/>
-      <w:r>
-        <w:t>imshow</w:t>
-      </w:r>
-      <w:proofErr w:type="spellEnd"/>
+        <w:t>Plotte die drei numpy Arrays mit Hilfe der Funktion imshow</w:t>
+      </w:r>
       <w:r>
         <w:t xml:space="preserve">() </w:t>
       </w:r>
       <w:r>
-        <w:t xml:space="preserve">aus der Bibliothek </w:t>
-      </w:r>
-      <w:proofErr w:type="spellStart"/>
-      <w:r>
-        <w:t>matplotlib.pyplot</w:t>
-      </w:r>
-      <w:proofErr w:type="spellEnd"/>
-      <w:r>
-        <w:t xml:space="preserve">. </w:t>
+        <w:t xml:space="preserve">aus der Bibliothek matplotlib.pyplot. </w:t>
       </w:r>
     </w:p>
     <w:p>
@@ -3237,34 +3073,13 @@
         </w:numPr>
       </w:pPr>
       <w:r>
-        <w:t xml:space="preserve">Plotte die drei </w:t>
-      </w:r>
-      <w:proofErr w:type="spellStart"/>
-      <w:r>
-        <w:t>numpy</w:t>
-      </w:r>
-      <w:proofErr w:type="spellEnd"/>
-      <w:r>
-        <w:t xml:space="preserve"> Arrays mit Hilfe der Funktion </w:t>
-      </w:r>
-      <w:proofErr w:type="spellStart"/>
-      <w:r>
-        <w:t>imshow</w:t>
-      </w:r>
-      <w:proofErr w:type="spellEnd"/>
+        <w:t>Plotte die drei numpy Arrays mit Hilfe der Funktion imshow</w:t>
+      </w:r>
       <w:r>
         <w:t>()</w:t>
       </w:r>
       <w:r>
-        <w:t xml:space="preserve"> aus der Bibliothek </w:t>
-      </w:r>
-      <w:proofErr w:type="spellStart"/>
-      <w:r>
-        <w:t>matplotlib.pyplot</w:t>
-      </w:r>
-      <w:proofErr w:type="spellEnd"/>
-      <w:r>
-        <w:t xml:space="preserve">. </w:t>
+        <w:t xml:space="preserve"> aus der Bibliothek matplotlib.pyplot. </w:t>
       </w:r>
     </w:p>
     <w:p>
@@ -3355,34 +3170,13 @@
         </w:numPr>
       </w:pPr>
       <w:r>
-        <w:t xml:space="preserve">Plotte die drei </w:t>
-      </w:r>
-      <w:proofErr w:type="spellStart"/>
-      <w:r>
-        <w:t>numpy</w:t>
-      </w:r>
-      <w:proofErr w:type="spellEnd"/>
-      <w:r>
-        <w:t xml:space="preserve"> Arrays mit Hilfe der Funktion </w:t>
-      </w:r>
-      <w:proofErr w:type="spellStart"/>
-      <w:r>
-        <w:t>imshow</w:t>
-      </w:r>
-      <w:proofErr w:type="spellEnd"/>
+        <w:t>Plotte die drei numpy Arrays mit Hilfe der Funktion imshow</w:t>
+      </w:r>
       <w:r>
         <w:t>()</w:t>
       </w:r>
       <w:r>
-        <w:t xml:space="preserve"> aus der Bibliothek </w:t>
-      </w:r>
-      <w:proofErr w:type="spellStart"/>
-      <w:r>
-        <w:t>matplotlib.pyplot</w:t>
-      </w:r>
-      <w:proofErr w:type="spellEnd"/>
-      <w:r>
-        <w:t xml:space="preserve">. </w:t>
+        <w:t xml:space="preserve"> aus der Bibliothek matplotlib.pyplot. </w:t>
       </w:r>
     </w:p>
     <w:p>
@@ -3416,34 +3210,13 @@
         </w:numPr>
       </w:pPr>
       <w:r>
-        <w:t xml:space="preserve">Plotte die drei </w:t>
-      </w:r>
-      <w:proofErr w:type="spellStart"/>
-      <w:r>
-        <w:t>numpy</w:t>
-      </w:r>
-      <w:proofErr w:type="spellEnd"/>
-      <w:r>
-        <w:t xml:space="preserve"> Arrays mit Hilfe der Funktion </w:t>
-      </w:r>
-      <w:proofErr w:type="spellStart"/>
-      <w:r>
-        <w:t>imshow</w:t>
-      </w:r>
-      <w:proofErr w:type="spellEnd"/>
+        <w:t>Plotte die drei numpy Arrays mit Hilfe der Funktion imshow</w:t>
+      </w:r>
       <w:r>
         <w:t>()</w:t>
       </w:r>
       <w:r>
-        <w:t xml:space="preserve"> aus der Bibliothek </w:t>
-      </w:r>
-      <w:proofErr w:type="spellStart"/>
-      <w:r>
-        <w:t>matplotlib.pyplot</w:t>
-      </w:r>
-      <w:proofErr w:type="spellEnd"/>
-      <w:r>
-        <w:t xml:space="preserve">. </w:t>
+        <w:t xml:space="preserve"> aus der Bibliothek matplotlib.pyplot. </w:t>
       </w:r>
     </w:p>
     <w:p/>
@@ -3454,15 +3227,7 @@
     </w:p>
     <w:p>
       <w:r>
-        <w:t xml:space="preserve">Löse Aufgaben durch gezielte Adressierung von Zeilen und Spalten des </w:t>
-      </w:r>
-      <w:proofErr w:type="spellStart"/>
-      <w:r>
-        <w:t>numpy</w:t>
-      </w:r>
-      <w:proofErr w:type="spellEnd"/>
-      <w:r>
-        <w:t xml:space="preserve"> Arrays.</w:t>
+        <w:t>Löse Aufgaben durch gezielte Adressierung von Zeilen und Spalten des numpy Arrays.</w:t>
       </w:r>
     </w:p>
     <w:p>
@@ -3474,29 +3239,13 @@
         </w:numPr>
       </w:pPr>
       <w:r>
-        <w:t xml:space="preserve">Erstelle ein </w:t>
-      </w:r>
-      <w:proofErr w:type="spellStart"/>
-      <w:r>
-        <w:t>numpy</w:t>
-      </w:r>
-      <w:proofErr w:type="spellEnd"/>
-      <w:r>
-        <w:t xml:space="preserve"> Array mit 7 Zeilen und 5 Spalten. </w:t>
+        <w:t xml:space="preserve">Erstelle ein numpy Array mit 7 Zeilen und 5 Spalten. </w:t>
       </w:r>
       <w:r>
         <w:br/>
       </w:r>
       <w:r>
-        <w:t xml:space="preserve">Fülle das </w:t>
-      </w:r>
-      <w:proofErr w:type="spellStart"/>
-      <w:r>
-        <w:t>numpy</w:t>
-      </w:r>
-      <w:proofErr w:type="spellEnd"/>
-      <w:r>
-        <w:t xml:space="preserve"> Array mit dem Grauwert 15 </w:t>
+        <w:t xml:space="preserve">Fülle das numpy Array mit dem Grauwert 15 </w:t>
       </w:r>
       <w:r>
         <w:t xml:space="preserve">für </w:t>
@@ -3520,15 +3269,7 @@
         </w:numPr>
       </w:pPr>
       <w:r>
-        <w:t xml:space="preserve">Setze einen schwarzen Punkt in die Mitte des </w:t>
-      </w:r>
-      <w:proofErr w:type="spellStart"/>
-      <w:r>
-        <w:t>numpy</w:t>
-      </w:r>
-      <w:proofErr w:type="spellEnd"/>
-      <w:r>
-        <w:t xml:space="preserve"> Arrays. </w:t>
+        <w:t xml:space="preserve">Setze einen schwarzen Punkt in die Mitte des numpy Arrays. </w:t>
       </w:r>
     </w:p>
     <w:p>
@@ -3573,23 +3314,7 @@
         <w:t xml:space="preserve">Prüfe </w:t>
       </w:r>
       <w:r>
-        <w:t xml:space="preserve">jede Lösung mit Hilfe der Funktion </w:t>
-      </w:r>
-      <w:proofErr w:type="spellStart"/>
-      <w:r>
-        <w:t>imshow</w:t>
-      </w:r>
-      <w:proofErr w:type="spellEnd"/>
-      <w:r>
-        <w:t xml:space="preserve">() aus der Bibliothek </w:t>
-      </w:r>
-      <w:proofErr w:type="spellStart"/>
-      <w:r>
-        <w:t>matplotlib.pyplot</w:t>
-      </w:r>
-      <w:proofErr w:type="spellEnd"/>
-      <w:r>
-        <w:t>.</w:t>
+        <w:t>jede Lösung mit Hilfe der Funktion imshow() aus der Bibliothek matplotlib.pyplot.</w:t>
       </w:r>
     </w:p>
     <w:p/>
@@ -3617,122 +3342,90 @@
     </w:p>
     <w:p>
       <w:r>
-        <w:t xml:space="preserve">Die Bedingungen für die Zustandsübergänge sind: </w:t>
-      </w:r>
-      <w:proofErr w:type="spellStart"/>
-      <w:r>
-        <w:t>an_aus</w:t>
-      </w:r>
-      <w:proofErr w:type="spellEnd"/>
-      <w:r>
-        <w:t xml:space="preserve"> – </w:t>
-      </w:r>
-      <w:proofErr w:type="spellStart"/>
-      <w:r>
-        <w:t>kollision_erkannt</w:t>
-      </w:r>
-      <w:proofErr w:type="spellEnd"/>
-      <w:r>
-        <w:t xml:space="preserve"> – </w:t>
-      </w:r>
-      <w:proofErr w:type="spellStart"/>
-      <w:r>
-        <w:t>genug_gedreht</w:t>
-      </w:r>
-      <w:proofErr w:type="spellEnd"/>
+        <w:t xml:space="preserve">Die Bedingungen für die Zustandsübergänge sind: an_aus – kollision_erkannt – genug_gedreht. </w:t>
+      </w:r>
+    </w:p>
+    <w:p>
+      <w:r>
+        <w:t>Zu Beginn soll der Saugroboter im Zustand STANDBY sein.</w:t>
+      </w:r>
+    </w:p>
+    <w:p>
+      <w:pPr>
+        <w:pStyle w:val="Listenabsatz"/>
+        <w:numPr>
+          <w:ilvl w:val="0"/>
+          <w:numId w:val="27"/>
+        </w:numPr>
+      </w:pPr>
+      <w:r>
+        <w:t>Welche Zustandsübergänge gibt es?</w:t>
+      </w:r>
+    </w:p>
+    <w:p>
+      <w:pPr>
+        <w:pStyle w:val="Listenabsatz"/>
+        <w:numPr>
+          <w:ilvl w:val="0"/>
+          <w:numId w:val="27"/>
+        </w:numPr>
+      </w:pPr>
+      <w:r>
+        <w:t>Welche Bedingung gehört zu welchem Zustandsübergang?</w:t>
+      </w:r>
+    </w:p>
+    <w:p>
+      <w:pPr>
+        <w:pStyle w:val="Listenabsatz"/>
+        <w:numPr>
+          <w:ilvl w:val="0"/>
+          <w:numId w:val="27"/>
+        </w:numPr>
+      </w:pPr>
+      <w:r>
+        <w:t>Zeichne ein Zustandsübergangsdiagramm mit den gegebenen Zuständen</w:t>
+      </w:r>
+      <w:r>
+        <w:t xml:space="preserve"> und Übergängen.</w:t>
+      </w:r>
+      <w:r>
+        <w:t xml:space="preserve"> </w:t>
+      </w:r>
+    </w:p>
+    <w:p>
+      <w:pPr>
+        <w:pStyle w:val="Listenabsatz"/>
+        <w:numPr>
+          <w:ilvl w:val="0"/>
+          <w:numId w:val="27"/>
+        </w:numPr>
+      </w:pPr>
+      <w:r>
+        <w:t xml:space="preserve">Schreibe ein Programm, das den Saugroboter steuert. </w:t>
+      </w:r>
+      <w:r>
+        <w:t xml:space="preserve">Die Zustandsübergänge werden durch </w:t>
+      </w:r>
+      <w:r>
+        <w:t xml:space="preserve">die </w:t>
+      </w:r>
+      <w:r>
+        <w:t xml:space="preserve">Tasten </w:t>
+      </w:r>
+      <w:r>
+        <w:t xml:space="preserve">a – k – g </w:t>
+      </w:r>
+      <w:r>
+        <w:t xml:space="preserve">der PC-Tastatur </w:t>
+      </w:r>
+      <w:r>
+        <w:t>gesteuert</w:t>
+      </w:r>
       <w:r>
         <w:t xml:space="preserve">. </w:t>
       </w:r>
-    </w:p>
-    <w:p>
-      <w:r>
-        <w:t>Zu Beginn soll der Saugroboter im Zustand STANDBY sein.</w:t>
-      </w:r>
-    </w:p>
-    <w:p>
-      <w:pPr>
-        <w:pStyle w:val="Listenabsatz"/>
-        <w:numPr>
-          <w:ilvl w:val="0"/>
-          <w:numId w:val="27"/>
-        </w:numPr>
-      </w:pPr>
-      <w:r>
-        <w:t>Welche Zustandsübergänge gibt es?</w:t>
-      </w:r>
-    </w:p>
-    <w:p>
-      <w:pPr>
-        <w:pStyle w:val="Listenabsatz"/>
-        <w:numPr>
-          <w:ilvl w:val="0"/>
-          <w:numId w:val="27"/>
-        </w:numPr>
-      </w:pPr>
-      <w:r>
-        <w:t>Welche Bedingung gehört zu welchem Zustandsübergang?</w:t>
-      </w:r>
-    </w:p>
-    <w:p>
-      <w:pPr>
-        <w:pStyle w:val="Listenabsatz"/>
-        <w:numPr>
-          <w:ilvl w:val="0"/>
-          <w:numId w:val="27"/>
-        </w:numPr>
-      </w:pPr>
-      <w:r>
-        <w:t>Zeichne ein Zustandsübergangsdiagramm mit den gegebenen Zuständen</w:t>
-      </w:r>
-      <w:r>
-        <w:t xml:space="preserve"> und Übergängen.</w:t>
-      </w:r>
-      <w:r>
-        <w:t xml:space="preserve"> </w:t>
-      </w:r>
-    </w:p>
-    <w:p>
-      <w:pPr>
-        <w:pStyle w:val="Listenabsatz"/>
-        <w:numPr>
-          <w:ilvl w:val="0"/>
-          <w:numId w:val="27"/>
-        </w:numPr>
-      </w:pPr>
-      <w:r>
-        <w:t xml:space="preserve">Schreibe ein Programm, das den Saugroboter steuert. </w:t>
-      </w:r>
-      <w:r>
-        <w:t xml:space="preserve">Die Zustandsübergänge werden durch </w:t>
-      </w:r>
-      <w:r>
-        <w:t xml:space="preserve">die </w:t>
-      </w:r>
-      <w:r>
-        <w:t xml:space="preserve">Tasten </w:t>
-      </w:r>
-      <w:r>
-        <w:t xml:space="preserve">a – k – g </w:t>
-      </w:r>
-      <w:r>
-        <w:t xml:space="preserve">der PC-Tastatur </w:t>
-      </w:r>
-      <w:r>
-        <w:t>gesteuert</w:t>
-      </w:r>
-      <w:r>
-        <w:t xml:space="preserve">. </w:t>
-      </w:r>
-      <w:r>
-        <w:t xml:space="preserve">Verwende die Bibliothek </w:t>
-      </w:r>
-      <w:proofErr w:type="spellStart"/>
-      <w:r>
-        <w:t>StateMachine</w:t>
-      </w:r>
-      <w:proofErr w:type="spellEnd"/>
-      <w:r>
-        <w:t xml:space="preserve">. </w:t>
+      <w:r>
+        <w:t xml:space="preserve">Verwende die Bibliothek StateMachine. </w:t>
       </w:r>
     </w:p>
     <w:p>
@@ -3792,13 +3485,8 @@
         </w:numPr>
       </w:pPr>
       <w:r>
-        <w:t xml:space="preserve">Erzeuge das Objekt </w:t>
-      </w:r>
-      <w:proofErr w:type="spellStart"/>
-      <w:r>
-        <w:t>state_machine</w:t>
-      </w:r>
-      <w:proofErr w:type="spellEnd"/>
+        <w:t>Erzeuge das Objekt state_machine</w:t>
+      </w:r>
     </w:p>
     <w:p>
       <w:pPr>
@@ -3820,15 +3508,7 @@
         <w:ind w:left="708"/>
       </w:pPr>
       <w:r>
-        <w:t xml:space="preserve">5a.  </w:t>
-      </w:r>
-      <w:proofErr w:type="spellStart"/>
-      <w:r>
-        <w:t>Timer</w:t>
-      </w:r>
-      <w:proofErr w:type="spellEnd"/>
-      <w:r>
-        <w:t xml:space="preserve"> für periodische Ausführung</w:t>
+        <w:t>5a.  Timer für periodische Ausführung</w:t>
       </w:r>
     </w:p>
     <w:p>
@@ -3844,25 +3524,15 @@
       </w:r>
       <w:r>
         <w:br/>
-        <w:t xml:space="preserve">- </w:t>
-      </w:r>
-      <w:proofErr w:type="spellStart"/>
-      <w:r>
-        <w:t>standby</w:t>
-      </w:r>
-      <w:proofErr w:type="spellEnd"/>
+        <w:t>- standby</w:t>
+      </w:r>
       <w:r>
         <w:t>()</w:t>
       </w:r>
       <w:r>
         <w:br/>
-        <w:t xml:space="preserve">- </w:t>
-      </w:r>
-      <w:proofErr w:type="spellStart"/>
-      <w:r>
-        <w:t>geradeaus_fahren</w:t>
-      </w:r>
-      <w:proofErr w:type="spellEnd"/>
+        <w:t>- geradeaus_fahren</w:t>
+      </w:r>
       <w:r>
         <w:t>()</w:t>
       </w:r>
@@ -3886,23 +3556,7 @@
         </w:numPr>
       </w:pPr>
       <w:r>
-        <w:t xml:space="preserve">Verwende die Funktion </w:t>
-      </w:r>
-      <w:proofErr w:type="spellStart"/>
-      <w:r>
-        <w:t>taste_gedrueckt</w:t>
-      </w:r>
-      <w:proofErr w:type="spellEnd"/>
-      <w:r>
-        <w:t>(</w:t>
-      </w:r>
-      <w:proofErr w:type="spellStart"/>
-      <w:r>
-        <w:t>zeichen</w:t>
-      </w:r>
-      <w:proofErr w:type="spellEnd"/>
-      <w:r>
-        <w:t>) von Ampel.py</w:t>
+        <w:t>Verwende die Funktion taste_gedrueckt(zeichen) von Ampel.py</w:t>
       </w:r>
     </w:p>
     <w:p>
@@ -3918,39 +3572,15 @@
       </w:r>
       <w:r>
         <w:br/>
-        <w:t xml:space="preserve">- </w:t>
-      </w:r>
-      <w:proofErr w:type="spellStart"/>
-      <w:r>
-        <w:t>an_aus</w:t>
-      </w:r>
-      <w:proofErr w:type="spellEnd"/>
-      <w:r>
-        <w:t>()</w:t>
+        <w:t>- an_aus()</w:t>
       </w:r>
       <w:r>
         <w:br/>
-        <w:t xml:space="preserve">- </w:t>
-      </w:r>
-      <w:proofErr w:type="spellStart"/>
-      <w:r>
-        <w:t>kollision_erkannt</w:t>
-      </w:r>
-      <w:proofErr w:type="spellEnd"/>
-      <w:r>
-        <w:t>()</w:t>
+        <w:t>- kollision_erkannt()</w:t>
       </w:r>
       <w:r>
         <w:br/>
-        <w:t xml:space="preserve">- </w:t>
-      </w:r>
-      <w:proofErr w:type="spellStart"/>
-      <w:r>
-        <w:t>genug_gedreht</w:t>
-      </w:r>
-      <w:proofErr w:type="spellEnd"/>
-      <w:r>
-        <w:t>()</w:t>
+        <w:t>- genug_gedreht()</w:t>
       </w:r>
     </w:p>
     <w:p>
@@ -4086,15 +3716,7 @@
     </w:p>
     <w:p>
       <w:r>
-        <w:t xml:space="preserve">Hinweis: Der Aufruf </w:t>
-      </w:r>
-      <w:proofErr w:type="spellStart"/>
-      <w:r>
-        <w:t>tk.PhotoImage</w:t>
-      </w:r>
-      <w:proofErr w:type="spellEnd"/>
-      <w:r>
-        <w:t xml:space="preserve">() muss im </w:t>
+        <w:t xml:space="preserve">Hinweis: Der Aufruf tk.PhotoImage() muss im </w:t>
       </w:r>
       <w:r>
         <w:rPr>
@@ -4145,15 +3767,7 @@
     </w:p>
     <w:p>
       <w:r>
-        <w:t xml:space="preserve">Hinweis: Der Aufruf </w:t>
-      </w:r>
-      <w:proofErr w:type="spellStart"/>
-      <w:r>
-        <w:t>tk.PhotoImage</w:t>
-      </w:r>
-      <w:proofErr w:type="spellEnd"/>
-      <w:r>
-        <w:t xml:space="preserve">() muss im </w:t>
+        <w:t xml:space="preserve">Hinweis: Der Aufruf tk.PhotoImage() muss im </w:t>
       </w:r>
       <w:r>
         <w:rPr>
@@ -4328,15 +3942,7 @@
         </w:numPr>
       </w:pPr>
       <w:r>
-        <w:t xml:space="preserve">Binde die Betätigung einer Computertaste an das Fenster. Wenn eine Taste betätigt wird, soll die Funktion </w:t>
-      </w:r>
-      <w:proofErr w:type="spellStart"/>
-      <w:r>
-        <w:t>onKeyPress</w:t>
-      </w:r>
-      <w:proofErr w:type="spellEnd"/>
-      <w:r>
-        <w:t xml:space="preserve"> aufgerufen werden. </w:t>
+        <w:t xml:space="preserve">Binde die Betätigung einer Computertaste an das Fenster. Wenn eine Taste betätigt wird, soll die Funktion onKeyPress aufgerufen werden. </w:t>
       </w:r>
     </w:p>
     <w:p>
@@ -4372,15 +3978,7 @@
         </w:numPr>
       </w:pPr>
       <w:r>
-        <w:t xml:space="preserve">Schreibe die Funktion </w:t>
-      </w:r>
-      <w:proofErr w:type="spellStart"/>
-      <w:r>
-        <w:t>rate_zahl</w:t>
-      </w:r>
-      <w:proofErr w:type="spellEnd"/>
-      <w:r>
-        <w:t xml:space="preserve">() zur Berechnung der geratenen Zahl. </w:t>
+        <w:t xml:space="preserve">Schreibe die Funktion rate_zahl() zur Berechnung der geratenen Zahl. </w:t>
       </w:r>
     </w:p>
     <w:p>
@@ -4392,15 +3990,7 @@
         </w:numPr>
       </w:pPr>
       <w:r>
-        <w:t xml:space="preserve">Schreibe die Funktion </w:t>
-      </w:r>
-      <w:proofErr w:type="spellStart"/>
-      <w:r>
-        <w:t>onKeyPress</w:t>
-      </w:r>
-      <w:proofErr w:type="spellEnd"/>
-      <w:r>
-        <w:t xml:space="preserve">. Die Funktion soll auf die Tasten ↓ ↑ =  q  reagieren. Arbeite mit den globalen Variablen. </w:t>
+        <w:t xml:space="preserve">Schreibe die Funktion onKeyPress. Die Funktion soll auf die Tasten ↓ ↑ =  q  reagieren. Arbeite mit den globalen Variablen. </w:t>
       </w:r>
     </w:p>
     <w:p>
@@ -4460,15 +4050,7 @@
         </w:numPr>
       </w:pPr>
       <w:r>
-        <w:t xml:space="preserve">Schreibe die Funktion </w:t>
-      </w:r>
-      <w:proofErr w:type="spellStart"/>
-      <w:r>
-        <w:t>zeige_Kommentar</w:t>
-      </w:r>
-      <w:proofErr w:type="spellEnd"/>
-      <w:r>
-        <w:t xml:space="preserve">(). Die Funktion gibt die Anzahl der Versuche aus, die der Computer benötigt hat. </w:t>
+        <w:t xml:space="preserve">Schreibe die Funktion zeige_Kommentar(). Die Funktion gibt die Anzahl der Versuche aus, die der Computer benötigt hat. </w:t>
       </w:r>
     </w:p>
     <w:p/>
@@ -4675,15 +4257,7 @@
       </w:r>
       <w:r>
         <w:br/>
-        <w:t xml:space="preserve">Hinweis: Verwende die Methode </w:t>
-      </w:r>
-      <w:proofErr w:type="spellStart"/>
-      <w:r>
-        <w:t>numinput</w:t>
-      </w:r>
-      <w:proofErr w:type="spellEnd"/>
-      <w:r>
-        <w:t xml:space="preserve">(). </w:t>
+        <w:t xml:space="preserve">Hinweis: Verwende die Methode numinput(). </w:t>
       </w:r>
     </w:p>
     <w:p>
@@ -4701,15 +4275,7 @@
         <w:t xml:space="preserve">: </w:t>
       </w:r>
       <w:r>
-        <w:t xml:space="preserve">Schreibe die Funktion </w:t>
-      </w:r>
-      <w:proofErr w:type="spellStart"/>
-      <w:r>
-        <w:t>vieleck</w:t>
-      </w:r>
-      <w:proofErr w:type="spellEnd"/>
-      <w:r>
-        <w:t xml:space="preserve">. </w:t>
+        <w:t xml:space="preserve">Schreibe die Funktion vieleck. </w:t>
       </w:r>
       <w:r>
         <w:t>Eingabewert ist</w:t>
@@ -4730,15 +4296,7 @@
         <w:t xml:space="preserve">Hauptprogramm: </w:t>
       </w:r>
       <w:r>
-        <w:t xml:space="preserve">Rufe die Funktion </w:t>
-      </w:r>
-      <w:proofErr w:type="spellStart"/>
-      <w:r>
-        <w:t>vieleck</w:t>
-      </w:r>
-      <w:proofErr w:type="spellEnd"/>
-      <w:r>
-        <w:t xml:space="preserve"> auf. </w:t>
+        <w:t xml:space="preserve">Rufe die Funktion vieleck auf. </w:t>
       </w:r>
     </w:p>
     <w:p>
@@ -4920,15 +4478,7 @@
     </w:p>
     <w:p>
       <w:r>
-        <w:t xml:space="preserve">Das Programm move_player.py bewegt ein Raumschiff vor dem Hintergrund "liquid </w:t>
-      </w:r>
-      <w:proofErr w:type="spellStart"/>
-      <w:r>
-        <w:t>pygame</w:t>
-      </w:r>
-      <w:proofErr w:type="spellEnd"/>
-      <w:r>
-        <w:t xml:space="preserve">". </w:t>
+        <w:t xml:space="preserve">Das Programm move_player.py bewegt ein Raumschiff vor dem Hintergrund "liquid pygame". </w:t>
       </w:r>
     </w:p>
     <w:p>
@@ -4945,15 +4495,7 @@
         </w:numPr>
       </w:pPr>
       <w:r>
-        <w:t>Bewege eine Biene vor dem Hintergrund "</w:t>
-      </w:r>
-      <w:proofErr w:type="spellStart"/>
-      <w:r>
-        <w:t>bluete</w:t>
-      </w:r>
-      <w:proofErr w:type="spellEnd"/>
-      <w:r>
-        <w:t>"</w:t>
+        <w:t>Bewege eine Biene vor dem Hintergrund "bluete"</w:t>
       </w:r>
       <w:r>
         <w:t xml:space="preserve">. Was muss im Programm geändert werden, damit </w:t>
@@ -4974,15 +4516,7 @@
         </w:numPr>
       </w:pPr>
       <w:r>
-        <w:t>Bewege einen Dinosaurier vor dem Hintergrund "</w:t>
-      </w:r>
-      <w:proofErr w:type="spellStart"/>
-      <w:r>
-        <w:t>fluss</w:t>
-      </w:r>
-      <w:proofErr w:type="spellEnd"/>
-      <w:r>
-        <w:t>"</w:t>
+        <w:t>Bewege einen Dinosaurier vor dem Hintergrund "fluss"</w:t>
       </w:r>
       <w:r>
         <w:t xml:space="preserve">. Was muss im Programm geändert werden, damit der </w:t>
@@ -5092,87 +4626,13 @@
       <w:r>
         <w:br/>
       </w:r>
-      <w:proofErr w:type="spellStart"/>
       <w:r>
         <w:rPr>
           <w:rFonts w:ascii="Courier New" w:hAnsi="Courier New" w:cs="Courier New"/>
           <w:sz w:val="20"/>
           <w:szCs w:val="20"/>
         </w:rPr>
-        <w:t>rng</w:t>
-      </w:r>
-      <w:proofErr w:type="spellEnd"/>
-      <w:r>
-        <w:rPr>
-          <w:rFonts w:ascii="Courier New" w:hAnsi="Courier New" w:cs="Courier New"/>
-          <w:sz w:val="20"/>
-          <w:szCs w:val="20"/>
-        </w:rPr>
-        <w:t xml:space="preserve"> = </w:t>
-      </w:r>
-      <w:proofErr w:type="spellStart"/>
-      <w:proofErr w:type="gramStart"/>
-      <w:r>
-        <w:rPr>
-          <w:rFonts w:ascii="Courier New" w:hAnsi="Courier New" w:cs="Courier New"/>
-          <w:sz w:val="20"/>
-          <w:szCs w:val="20"/>
-        </w:rPr>
-        <w:t>np.random</w:t>
-      </w:r>
-      <w:proofErr w:type="gramEnd"/>
-      <w:r>
-        <w:rPr>
-          <w:rFonts w:ascii="Courier New" w:hAnsi="Courier New" w:cs="Courier New"/>
-          <w:sz w:val="20"/>
-          <w:szCs w:val="20"/>
-        </w:rPr>
-        <w:t>.default_rng</w:t>
-      </w:r>
-      <w:proofErr w:type="spellEnd"/>
-      <w:r>
-        <w:rPr>
-          <w:rFonts w:ascii="Courier New" w:hAnsi="Courier New" w:cs="Courier New"/>
-          <w:sz w:val="20"/>
-          <w:szCs w:val="20"/>
-        </w:rPr>
-        <w:t>(</w:t>
-      </w:r>
-      <w:proofErr w:type="spellStart"/>
-      <w:r>
-        <w:rPr>
-          <w:rFonts w:ascii="Courier New" w:hAnsi="Courier New" w:cs="Courier New"/>
-          <w:sz w:val="20"/>
-          <w:szCs w:val="20"/>
-        </w:rPr>
-        <w:t>seed</w:t>
-      </w:r>
-      <w:proofErr w:type="spellEnd"/>
-      <w:r>
-        <w:rPr>
-          <w:rFonts w:ascii="Courier New" w:hAnsi="Courier New" w:cs="Courier New"/>
-          <w:sz w:val="20"/>
-          <w:szCs w:val="20"/>
-        </w:rPr>
-        <w:t xml:space="preserve">)  # </w:t>
-      </w:r>
-      <w:proofErr w:type="spellStart"/>
-      <w:r>
-        <w:rPr>
-          <w:rFonts w:ascii="Courier New" w:hAnsi="Courier New" w:cs="Courier New"/>
-          <w:sz w:val="20"/>
-          <w:szCs w:val="20"/>
-        </w:rPr>
-        <w:t>seed</w:t>
-      </w:r>
-      <w:proofErr w:type="spellEnd"/>
-      <w:r>
-        <w:rPr>
-          <w:rFonts w:ascii="Courier New" w:hAnsi="Courier New" w:cs="Courier New"/>
-          <w:sz w:val="20"/>
-          <w:szCs w:val="20"/>
-        </w:rPr>
-        <w:t xml:space="preserve"> ist eine beliebige Zahl</w:t>
+        <w:t>rng = np.random.default_rng(seed)  # seed ist eine beliebige Zahl</w:t>
       </w:r>
       <w:r>
         <w:rPr>
@@ -5181,26 +4641,8 @@
           <w:szCs w:val="20"/>
         </w:rPr>
         <w:br/>
-      </w:r>
-      <w:proofErr w:type="spellStart"/>
-      <w:r>
-        <w:rPr>
-          <w:rFonts w:ascii="Courier New" w:hAnsi="Courier New" w:cs="Courier New"/>
-          <w:sz w:val="20"/>
-          <w:szCs w:val="20"/>
-        </w:rPr>
-        <w:t>rng.shuffle</w:t>
-      </w:r>
-      <w:proofErr w:type="spellEnd"/>
-      <w:r>
-        <w:rPr>
-          <w:rFonts w:ascii="Courier New" w:hAnsi="Courier New" w:cs="Courier New"/>
-          <w:sz w:val="20"/>
-          <w:szCs w:val="20"/>
-        </w:rPr>
-        <w:t>(</w:t>
-      </w:r>
-      <w:proofErr w:type="spellStart"/>
+        <w:t>rng.shuffle(</w:t>
+      </w:r>
       <w:r>
         <w:rPr>
           <w:rFonts w:ascii="Courier New" w:hAnsi="Courier New" w:cs="Courier New"/>
@@ -5209,7 +4651,6 @@
         </w:rPr>
         <w:t>array</w:t>
       </w:r>
-      <w:proofErr w:type="spellEnd"/>
       <w:r>
         <w:rPr>
           <w:rFonts w:ascii="Courier New" w:hAnsi="Courier New" w:cs="Courier New"/>
@@ -5224,36 +4665,8 @@
           <w:sz w:val="20"/>
           <w:szCs w:val="20"/>
         </w:rPr>
-        <w:t xml:space="preserve">                 # </w:t>
-      </w:r>
-      <w:proofErr w:type="spellStart"/>
-      <w:r>
-        <w:rPr>
-          <w:rFonts w:ascii="Courier New" w:hAnsi="Courier New" w:cs="Courier New"/>
-          <w:sz w:val="20"/>
-          <w:szCs w:val="20"/>
-        </w:rPr>
-        <w:t>array</w:t>
-      </w:r>
-      <w:proofErr w:type="spellEnd"/>
-      <w:r>
-        <w:rPr>
-          <w:rFonts w:ascii="Courier New" w:hAnsi="Courier New" w:cs="Courier New"/>
-          <w:sz w:val="20"/>
-          <w:szCs w:val="20"/>
-        </w:rPr>
-        <w:t xml:space="preserve"> ist feature oder </w:t>
-      </w:r>
-      <w:proofErr w:type="spellStart"/>
-      <w:r>
-        <w:rPr>
-          <w:rFonts w:ascii="Courier New" w:hAnsi="Courier New" w:cs="Courier New"/>
-          <w:sz w:val="20"/>
-          <w:szCs w:val="20"/>
-        </w:rPr>
-        <w:t>labels</w:t>
-      </w:r>
-      <w:proofErr w:type="spellEnd"/>
+        <w:t xml:space="preserve">                 # array ist feature oder labels</w:t>
+      </w:r>
       <w:r>
         <w:rPr>
           <w:rFonts w:ascii="Courier New" w:hAnsi="Courier New" w:cs="Courier New"/>
@@ -5296,19 +4709,7 @@
         </w:numPr>
       </w:pPr>
       <w:r>
-        <w:t xml:space="preserve">Gesucht ist die Beziehung zwischen den Zahlenfolgen </w:t>
-      </w:r>
-      <w:r>
-        <w:t>[1, 2, 3, 4, 5, 6, 7, 8, 9]</w:t>
-      </w:r>
-      <w:r>
-        <w:t xml:space="preserve"> und </w:t>
-      </w:r>
-      <w:r>
-        <w:t>[1, 3, 5, 7, 9, 11, 13, 15, 17]</w:t>
-      </w:r>
-      <w:r>
-        <w:t>.</w:t>
+        <w:t>Gesucht ist die Beziehung zwischen den Zahlenfolgen [1, 2, 3, 4, 5, 6, 7, 8, 9] und [1, 3, 5, 7, 9, 11, 13, 15, 17].</w:t>
       </w:r>
       <w:r>
         <w:br/>
@@ -5332,13 +4733,7 @@
         </w:numPr>
       </w:pPr>
       <w:r>
-        <w:t xml:space="preserve">Gesucht ist die Beziehung zwischen den Zahlenfolgen </w:t>
-      </w:r>
-      <w:r>
-        <w:t>[1, 2, 3, 4, 5, 6, 7, 8, 9]</w:t>
-      </w:r>
-      <w:r>
-        <w:t xml:space="preserve"> und [1, 4, 9, 16, 25, 36, 49, 64, 81]. </w:t>
+        <w:t xml:space="preserve">Gesucht ist die Beziehung zwischen den Zahlenfolgen [1, 2, 3, 4, 5, 6, 7, 8, 9] und [1, 4, 9, 16, 25, 36, 49, 64, 81]. </w:t>
       </w:r>
       <w:r>
         <w:br/>
@@ -5346,8 +4741,6 @@
       </w:r>
       <w:r>
         <w:br/>
-      </w:r>
-      <w:r>
         <w:t>- Ist die vorhergesagte Zahl brauchbar?</w:t>
       </w:r>
       <w:r>
@@ -5357,6 +4750,215 @@
       <w:r>
         <w:t xml:space="preserve">Finde eine Erklärung für das Ergebnis. </w:t>
       </w:r>
+    </w:p>
+    <w:p/>
+    <w:p>
+      <w:pPr>
+        <w:pStyle w:val="AufgabemitNr"/>
+      </w:pPr>
+    </w:p>
+    <w:p>
+      <w:pPr>
+        <w:spacing w:after="120"/>
+      </w:pPr>
+      <w:r>
+        <w:t xml:space="preserve">Das Programm mein_Klassifikator.py lernt von 15 Bildern mit 256 Grauwerten. </w:t>
+      </w:r>
+      <w:r>
+        <w:br/>
+      </w:r>
+      <w:r>
+        <w:t xml:space="preserve">Das Modell wird mit 10 Bildern trainiert und mit 5 Bildern getestet. </w:t>
+      </w:r>
+    </w:p>
+    <w:p>
+      <w:pPr>
+        <w:spacing w:after="120"/>
+      </w:pPr>
+      <w:r>
+        <w:t>Teste verschiedene Einstellungen im Programm:</w:t>
+      </w:r>
+    </w:p>
+    <w:tbl>
+      <w:tblPr>
+        <w:tblStyle w:val="Tabellenraster"/>
+        <w:tblW w:w="0" w:type="auto"/>
+        <w:tblLook w:val="04A0" w:firstRow="1" w:lastRow="0" w:firstColumn="1" w:lastColumn="0" w:noHBand="0" w:noVBand="1"/>
+      </w:tblPr>
+      <w:tblGrid>
+        <w:gridCol w:w="399"/>
+        <w:gridCol w:w="2715"/>
+        <w:gridCol w:w="5948"/>
+      </w:tblGrid>
+      <w:tr>
+        <w:tc>
+          <w:tcPr>
+            <w:tcW w:w="399" w:type="dxa"/>
+          </w:tcPr>
+          <w:p>
+            <w:r>
+              <w:t>a)</w:t>
+            </w:r>
+          </w:p>
+        </w:tc>
+        <w:tc>
+          <w:tcPr>
+            <w:tcW w:w="2715" w:type="dxa"/>
+          </w:tcPr>
+          <w:p>
+            <w:r>
+              <w:t>Mit 6 Bildern testen</w:t>
+            </w:r>
+          </w:p>
+        </w:tc>
+        <w:tc>
+          <w:tcPr>
+            <w:tcW w:w="5948" w:type="dxa"/>
+          </w:tcPr>
+          <w:p>
+            <w:r>
+              <w:t>Zeile 2</w:t>
+            </w:r>
+            <w:r>
+              <w:t>1</w:t>
+            </w:r>
+            <w:r>
+              <w:t xml:space="preserve">: </w:t>
+            </w:r>
+            <w:r>
+              <w:t>test_size=0.</w:t>
+            </w:r>
+            <w:r>
+              <w:t xml:space="preserve">4 </w:t>
+            </w:r>
+            <w:r>
+              <w:t xml:space="preserve">   </w:t>
+            </w:r>
+            <w:r>
+              <w:rPr>
+                <w:i/>
+                <w:iCs/>
+              </w:rPr>
+              <w:t>gilt für a), b) und c)</w:t>
+            </w:r>
+          </w:p>
+        </w:tc>
+      </w:tr>
+      <w:tr>
+        <w:tc>
+          <w:tcPr>
+            <w:tcW w:w="399" w:type="dxa"/>
+          </w:tcPr>
+          <w:p>
+            <w:r>
+              <w:t>b)</w:t>
+            </w:r>
+          </w:p>
+        </w:tc>
+        <w:tc>
+          <w:tcPr>
+            <w:tcW w:w="2715" w:type="dxa"/>
+          </w:tcPr>
+          <w:p>
+            <w:r>
+              <w:t>Klassifikator beschränken</w:t>
+            </w:r>
+          </w:p>
+        </w:tc>
+        <w:tc>
+          <w:tcPr>
+            <w:tcW w:w="5948" w:type="dxa"/>
+          </w:tcPr>
+          <w:p>
+            <w:pPr>
+              <w:rPr>
+                <w:lang w:val="fr-FR"/>
+              </w:rPr>
+            </w:pPr>
+            <w:r>
+              <w:rPr>
+                <w:lang w:val="fr-FR"/>
+              </w:rPr>
+              <w:t>Zeile 2</w:t>
+            </w:r>
+            <w:r>
+              <w:rPr>
+                <w:lang w:val="fr-FR"/>
+              </w:rPr>
+              <w:t>4</w:t>
+            </w:r>
+            <w:r>
+              <w:rPr>
+                <w:lang w:val="fr-FR"/>
+              </w:rPr>
+              <w:t>: clf = RandomForestClassifier(</w:t>
+            </w:r>
+            <w:r>
+              <w:rPr>
+                <w:lang w:val="fr-FR"/>
+              </w:rPr>
+              <w:t>n_estimators=</w:t>
+            </w:r>
+            <w:r>
+              <w:rPr>
+                <w:lang w:val="fr-FR"/>
+              </w:rPr>
+              <w:t>10</w:t>
+            </w:r>
+            <w:r>
+              <w:rPr>
+                <w:lang w:val="fr-FR"/>
+              </w:rPr>
+              <w:t>)</w:t>
+            </w:r>
+          </w:p>
+        </w:tc>
+      </w:tr>
+      <w:tr>
+        <w:tc>
+          <w:tcPr>
+            <w:tcW w:w="399" w:type="dxa"/>
+          </w:tcPr>
+          <w:p>
+            <w:r>
+              <w:t>c)</w:t>
+            </w:r>
+          </w:p>
+        </w:tc>
+        <w:tc>
+          <w:tcPr>
+            <w:tcW w:w="2715" w:type="dxa"/>
+          </w:tcPr>
+          <w:p>
+            <w:r>
+              <w:t>Klassifikator tauschen</w:t>
+            </w:r>
+          </w:p>
+        </w:tc>
+        <w:tc>
+          <w:tcPr>
+            <w:tcW w:w="5948" w:type="dxa"/>
+          </w:tcPr>
+          <w:p>
+            <w:r>
+              <w:t>Zeile 2</w:t>
+            </w:r>
+            <w:r>
+              <w:t>4</w:t>
+            </w:r>
+            <w:r>
+              <w:t>: clf = DecisionTreeClassifier()</w:t>
+            </w:r>
+          </w:p>
+        </w:tc>
+      </w:tr>
+    </w:tbl>
+    <w:p>
+      <w:pPr>
+        <w:rPr>
+          <w:lang w:val="fr-FR"/>
+        </w:rPr>
+      </w:pPr>
     </w:p>
     <w:sectPr>
       <w:headerReference w:type="default" r:id="rId10"/>
@@ -5541,7 +5143,7 @@
       <w:rPr>
         <w:noProof/>
       </w:rPr>
-      <w:t>13.03.2024</w:t>
+      <w:t>17.03.2024</w:t>
     </w:r>
     <w:r>
       <w:fldChar w:fldCharType="end"/>
@@ -8061,6 +7663,95 @@
     </w:lvl>
   </w:abstractNum>
   <w:abstractNum w:abstractNumId="27" w15:restartNumberingAfterBreak="0">
+    <w:nsid w:val="5F32598B"/>
+    <w:multiLevelType w:val="hybridMultilevel"/>
+    <w:tmpl w:val="BB50689C"/>
+    <w:lvl w:ilvl="0" w:tplc="FFFFFFFF">
+      <w:start w:val="1"/>
+      <w:numFmt w:val="lowerLetter"/>
+      <w:lvlText w:val="%1)"/>
+      <w:lvlJc w:val="left"/>
+      <w:pPr>
+        <w:ind w:left="768" w:hanging="360"/>
+      </w:pPr>
+      <w:rPr>
+        <w:rFonts w:hint="default"/>
+      </w:rPr>
+    </w:lvl>
+    <w:lvl w:ilvl="1" w:tplc="04070019" w:tentative="1">
+      <w:start w:val="1"/>
+      <w:numFmt w:val="lowerLetter"/>
+      <w:lvlText w:val="%2."/>
+      <w:lvlJc w:val="left"/>
+      <w:pPr>
+        <w:ind w:left="1488" w:hanging="360"/>
+      </w:pPr>
+    </w:lvl>
+    <w:lvl w:ilvl="2" w:tplc="0407001B" w:tentative="1">
+      <w:start w:val="1"/>
+      <w:numFmt w:val="lowerRoman"/>
+      <w:lvlText w:val="%3."/>
+      <w:lvlJc w:val="right"/>
+      <w:pPr>
+        <w:ind w:left="2208" w:hanging="180"/>
+      </w:pPr>
+    </w:lvl>
+    <w:lvl w:ilvl="3" w:tplc="0407000F" w:tentative="1">
+      <w:start w:val="1"/>
+      <w:numFmt w:val="decimal"/>
+      <w:lvlText w:val="%4."/>
+      <w:lvlJc w:val="left"/>
+      <w:pPr>
+        <w:ind w:left="2928" w:hanging="360"/>
+      </w:pPr>
+    </w:lvl>
+    <w:lvl w:ilvl="4" w:tplc="04070019" w:tentative="1">
+      <w:start w:val="1"/>
+      <w:numFmt w:val="lowerLetter"/>
+      <w:lvlText w:val="%5."/>
+      <w:lvlJc w:val="left"/>
+      <w:pPr>
+        <w:ind w:left="3648" w:hanging="360"/>
+      </w:pPr>
+    </w:lvl>
+    <w:lvl w:ilvl="5" w:tplc="0407001B" w:tentative="1">
+      <w:start w:val="1"/>
+      <w:numFmt w:val="lowerRoman"/>
+      <w:lvlText w:val="%6."/>
+      <w:lvlJc w:val="right"/>
+      <w:pPr>
+        <w:ind w:left="4368" w:hanging="180"/>
+      </w:pPr>
+    </w:lvl>
+    <w:lvl w:ilvl="6" w:tplc="0407000F" w:tentative="1">
+      <w:start w:val="1"/>
+      <w:numFmt w:val="decimal"/>
+      <w:lvlText w:val="%7."/>
+      <w:lvlJc w:val="left"/>
+      <w:pPr>
+        <w:ind w:left="5088" w:hanging="360"/>
+      </w:pPr>
+    </w:lvl>
+    <w:lvl w:ilvl="7" w:tplc="04070019" w:tentative="1">
+      <w:start w:val="1"/>
+      <w:numFmt w:val="lowerLetter"/>
+      <w:lvlText w:val="%8."/>
+      <w:lvlJc w:val="left"/>
+      <w:pPr>
+        <w:ind w:left="5808" w:hanging="360"/>
+      </w:pPr>
+    </w:lvl>
+    <w:lvl w:ilvl="8" w:tplc="0407001B" w:tentative="1">
+      <w:start w:val="1"/>
+      <w:numFmt w:val="lowerRoman"/>
+      <w:lvlText w:val="%9."/>
+      <w:lvlJc w:val="right"/>
+      <w:pPr>
+        <w:ind w:left="6528" w:hanging="180"/>
+      </w:pPr>
+    </w:lvl>
+  </w:abstractNum>
+  <w:abstractNum w:abstractNumId="28" w15:restartNumberingAfterBreak="0">
     <w:nsid w:val="644916A0"/>
     <w:multiLevelType w:val="hybridMultilevel"/>
     <w:tmpl w:val="3C981D2C"/>
@@ -8146,7 +7837,7 @@
       </w:pPr>
     </w:lvl>
   </w:abstractNum>
-  <w:abstractNum w:abstractNumId="28" w15:restartNumberingAfterBreak="0">
+  <w:abstractNum w:abstractNumId="29" w15:restartNumberingAfterBreak="0">
     <w:nsid w:val="65E30AFC"/>
     <w:multiLevelType w:val="hybridMultilevel"/>
     <w:tmpl w:val="379CA34E"/>
@@ -8259,7 +7950,7 @@
       </w:rPr>
     </w:lvl>
   </w:abstractNum>
-  <w:abstractNum w:abstractNumId="29" w15:restartNumberingAfterBreak="0">
+  <w:abstractNum w:abstractNumId="30" w15:restartNumberingAfterBreak="0">
     <w:nsid w:val="674C16A8"/>
     <w:multiLevelType w:val="hybridMultilevel"/>
     <w:tmpl w:val="C03C766C"/>
@@ -8345,7 +8036,7 @@
       </w:pPr>
     </w:lvl>
   </w:abstractNum>
-  <w:abstractNum w:abstractNumId="30" w15:restartNumberingAfterBreak="0">
+  <w:abstractNum w:abstractNumId="31" w15:restartNumberingAfterBreak="0">
     <w:nsid w:val="69024CA5"/>
     <w:multiLevelType w:val="hybridMultilevel"/>
     <w:tmpl w:val="432C60C8"/>
@@ -8458,7 +8149,7 @@
       </w:rPr>
     </w:lvl>
   </w:abstractNum>
-  <w:abstractNum w:abstractNumId="31" w15:restartNumberingAfterBreak="0">
+  <w:abstractNum w:abstractNumId="32" w15:restartNumberingAfterBreak="0">
     <w:nsid w:val="6C3B503A"/>
     <w:multiLevelType w:val="hybridMultilevel"/>
     <w:tmpl w:val="33E435E8"/>
@@ -8544,7 +8235,7 @@
       </w:pPr>
     </w:lvl>
   </w:abstractNum>
-  <w:abstractNum w:abstractNumId="32" w15:restartNumberingAfterBreak="0">
+  <w:abstractNum w:abstractNumId="33" w15:restartNumberingAfterBreak="0">
     <w:nsid w:val="6CF95B7C"/>
     <w:multiLevelType w:val="hybridMultilevel"/>
     <w:tmpl w:val="0FAA731A"/>
@@ -8657,7 +8348,7 @@
       </w:rPr>
     </w:lvl>
   </w:abstractNum>
-  <w:abstractNum w:abstractNumId="33" w15:restartNumberingAfterBreak="0">
+  <w:abstractNum w:abstractNumId="34" w15:restartNumberingAfterBreak="0">
     <w:nsid w:val="6E615E34"/>
     <w:multiLevelType w:val="hybridMultilevel"/>
     <w:tmpl w:val="693CC2A4"/>
@@ -8746,7 +8437,7 @@
       </w:pPr>
     </w:lvl>
   </w:abstractNum>
-  <w:abstractNum w:abstractNumId="34" w15:restartNumberingAfterBreak="0">
+  <w:abstractNum w:abstractNumId="35" w15:restartNumberingAfterBreak="0">
     <w:nsid w:val="73B1245E"/>
     <w:multiLevelType w:val="hybridMultilevel"/>
     <w:tmpl w:val="AE30D666"/>
@@ -8859,7 +8550,7 @@
       </w:rPr>
     </w:lvl>
   </w:abstractNum>
-  <w:abstractNum w:abstractNumId="35" w15:restartNumberingAfterBreak="0">
+  <w:abstractNum w:abstractNumId="36" w15:restartNumberingAfterBreak="0">
     <w:nsid w:val="74C20D67"/>
     <w:multiLevelType w:val="hybridMultilevel"/>
     <w:tmpl w:val="AFF27738"/>
@@ -8948,7 +8639,7 @@
       </w:pPr>
     </w:lvl>
   </w:abstractNum>
-  <w:abstractNum w:abstractNumId="36" w15:restartNumberingAfterBreak="0">
+  <w:abstractNum w:abstractNumId="37" w15:restartNumberingAfterBreak="0">
     <w:nsid w:val="7B2473FC"/>
     <w:multiLevelType w:val="hybridMultilevel"/>
     <w:tmpl w:val="CACEF564"/>
@@ -9037,7 +8728,7 @@
       </w:pPr>
     </w:lvl>
   </w:abstractNum>
-  <w:abstractNum w:abstractNumId="37" w15:restartNumberingAfterBreak="0">
+  <w:abstractNum w:abstractNumId="38" w15:restartNumberingAfterBreak="0">
     <w:nsid w:val="7E217C76"/>
     <w:multiLevelType w:val="hybridMultilevel"/>
     <w:tmpl w:val="23A2445C"/>
@@ -9133,22 +8824,22 @@
     <w:abstractNumId w:val="6"/>
   </w:num>
   <w:num w:numId="4" w16cid:durableId="1922058456">
-    <w:abstractNumId w:val="27"/>
+    <w:abstractNumId w:val="28"/>
   </w:num>
   <w:num w:numId="5" w16cid:durableId="2073308075">
     <w:abstractNumId w:val="23"/>
   </w:num>
   <w:num w:numId="6" w16cid:durableId="1270119994">
-    <w:abstractNumId w:val="31"/>
+    <w:abstractNumId w:val="32"/>
   </w:num>
   <w:num w:numId="7" w16cid:durableId="1117482964">
-    <w:abstractNumId w:val="33"/>
+    <w:abstractNumId w:val="34"/>
   </w:num>
   <w:num w:numId="8" w16cid:durableId="122232340">
-    <w:abstractNumId w:val="36"/>
+    <w:abstractNumId w:val="37"/>
   </w:num>
   <w:num w:numId="9" w16cid:durableId="833184375">
-    <w:abstractNumId w:val="30"/>
+    <w:abstractNumId w:val="31"/>
   </w:num>
   <w:num w:numId="10" w16cid:durableId="1493644296">
     <w:abstractNumId w:val="13"/>
@@ -9181,10 +8872,10 @@
     <w:abstractNumId w:val="1"/>
   </w:num>
   <w:num w:numId="20" w16cid:durableId="140124717">
-    <w:abstractNumId w:val="35"/>
+    <w:abstractNumId w:val="36"/>
   </w:num>
   <w:num w:numId="21" w16cid:durableId="1582566673">
-    <w:abstractNumId w:val="28"/>
+    <w:abstractNumId w:val="29"/>
   </w:num>
   <w:num w:numId="22" w16cid:durableId="1903825949">
     <w:abstractNumId w:val="3"/>
@@ -9241,13 +8932,13 @@
     <w:abstractNumId w:val="22"/>
   </w:num>
   <w:num w:numId="40" w16cid:durableId="1429157033">
-    <w:abstractNumId w:val="34"/>
+    <w:abstractNumId w:val="35"/>
   </w:num>
   <w:num w:numId="41" w16cid:durableId="509759462">
-    <w:abstractNumId w:val="32"/>
+    <w:abstractNumId w:val="33"/>
   </w:num>
   <w:num w:numId="42" w16cid:durableId="1230657547">
-    <w:abstractNumId w:val="29"/>
+    <w:abstractNumId w:val="30"/>
   </w:num>
   <w:num w:numId="43" w16cid:durableId="900365053">
     <w:abstractNumId w:val="17"/>
@@ -9265,7 +8956,10 @@
     <w:abstractNumId w:val="19"/>
   </w:num>
   <w:num w:numId="48" w16cid:durableId="479814442">
-    <w:abstractNumId w:val="37"/>
+    <w:abstractNumId w:val="38"/>
+  </w:num>
+  <w:num w:numId="49" w16cid:durableId="1535848663">
+    <w:abstractNumId w:val="27"/>
   </w:num>
   <w:numIdMacAtCleanup w:val="24"/>
 </w:numbering>

</xml_diff>